<commit_message>
7.18.8+ done (2e bouton)
</commit_message>
<xml_diff>
--- a/Rapport du jeu d'aventure.docx
+++ b/Rapport du jeu d'aventure.docx
@@ -147,7 +147,15 @@
       </w:r>
       <w:r>
         <w:br/>
-        <w:t>La version réduite comprend les « rooms » du tout premier croquis ci-dessous :</w:t>
+        <w:t>La version réduite comprend les « </w:t>
+      </w:r>
+      <w:proofErr w:type="spellStart"/>
+      <w:r>
+        <w:t>rooms</w:t>
+      </w:r>
+      <w:proofErr w:type="spellEnd"/>
+      <w:r>
+        <w:t> » du tout premier croquis ci-dessous :</w:t>
       </w:r>
       <w:r>
         <w:br/>
@@ -2045,7 +2053,15 @@
         <w:t xml:space="preserve"> version réduite du scénario</w:t>
       </w:r>
       <w:r>
-        <w:t xml:space="preserve"> pour implémenter mes rooms.</w:t>
+        <w:t xml:space="preserve"> pour implémenter mes </w:t>
+      </w:r>
+      <w:proofErr w:type="spellStart"/>
+      <w:r>
+        <w:t>rooms</w:t>
+      </w:r>
+      <w:proofErr w:type="spellEnd"/>
+      <w:r>
+        <w:t>.</w:t>
       </w:r>
       <w:r>
         <w:br/>
@@ -2063,7 +2079,15 @@
     <w:p>
       <w:r>
         <w:br/>
-        <w:t>Aussi, j’ai traduit les commandes quit, help et go, ainsi que les textes affichés. J’ai adapté les textes d’introduction et de la commande ‘aide’ à mon jeu. Aussi j’ai personnalisé un peu les messages d’erreur pour plus de clarté.</w:t>
+        <w:t xml:space="preserve">Aussi, j’ai traduit les commandes </w:t>
+      </w:r>
+      <w:proofErr w:type="spellStart"/>
+      <w:r>
+        <w:t>quit</w:t>
+      </w:r>
+      <w:proofErr w:type="spellEnd"/>
+      <w:r>
+        <w:t>, help et go, ainsi que les textes affichés. J’ai adapté les textes d’introduction et de la commande ‘aide’ à mon jeu. Aussi j’ai personnalisé un peu les messages d’erreur pour plus de clarté.</w:t>
       </w:r>
     </w:p>
     <w:p>
@@ -2130,9 +2154,11 @@
       <w:r>
         <w:t xml:space="preserve">oom, puis créé une fonction accesseur </w:t>
       </w:r>
+      <w:proofErr w:type="spellStart"/>
       <w:r>
         <w:t>getExit</w:t>
       </w:r>
+      <w:proofErr w:type="spellEnd"/>
       <w:r>
         <w:t xml:space="preserve">() </w:t>
       </w:r>
@@ -2149,8 +2175,13 @@
         <w:t>qui correspond à la direction</w:t>
       </w:r>
       <w:r>
-        <w:t xml:space="preserve"> pDirection</w:t>
-      </w:r>
+        <w:t xml:space="preserve"> </w:t>
+      </w:r>
+      <w:proofErr w:type="spellStart"/>
+      <w:r>
+        <w:t>pDirection</w:t>
+      </w:r>
+      <w:proofErr w:type="spellEnd"/>
       <w:r>
         <w:t>.</w:t>
       </w:r>
@@ -2165,8 +2196,13 @@
         <w:t>« </w:t>
       </w:r>
       <w:r>
-        <w:t>if else</w:t>
-      </w:r>
+        <w:t xml:space="preserve">if </w:t>
+      </w:r>
+      <w:proofErr w:type="spellStart"/>
+      <w:r>
+        <w:t>else</w:t>
+      </w:r>
+      <w:proofErr w:type="spellEnd"/>
       <w:r>
         <w:t> »</w:t>
       </w:r>
@@ -2174,13 +2210,29 @@
         <w:t xml:space="preserve"> </w:t>
       </w:r>
       <w:r>
-        <w:t xml:space="preserve">avec des equals, j’ai préféré un switch case </w:t>
+        <w:t xml:space="preserve">avec des </w:t>
+      </w:r>
+      <w:proofErr w:type="spellStart"/>
+      <w:r>
+        <w:t>equals</w:t>
+      </w:r>
+      <w:proofErr w:type="spellEnd"/>
+      <w:r>
+        <w:t xml:space="preserve">, j’ai préféré un switch case </w:t>
       </w:r>
       <w:r>
         <w:t xml:space="preserve">sur </w:t>
       </w:r>
       <w:r>
-        <w:t xml:space="preserve">le paramètre pDirection </w:t>
+        <w:t xml:space="preserve">le paramètre </w:t>
+      </w:r>
+      <w:proofErr w:type="spellStart"/>
+      <w:r>
+        <w:t>pDirection</w:t>
+      </w:r>
+      <w:proofErr w:type="spellEnd"/>
+      <w:r>
+        <w:t xml:space="preserve"> </w:t>
       </w:r>
       <w:r>
         <w:t>(</w:t>
@@ -2213,20 +2265,52 @@
         <w:t>direction</w:t>
       </w:r>
       <w:r>
-        <w:t xml:space="preserve"> demandée n’est aucun des 4 points cardinaux, </w:t>
-      </w:r>
-      <w:r>
-        <w:t>elle retourne la référence null.</w:t>
-      </w:r>
-      <w:r>
-        <w:br/>
-      </w:r>
-      <w:r>
-        <w:br/>
-        <w:t xml:space="preserve">Dans la classe game, </w:t>
-      </w:r>
-      <w:r>
-        <w:t xml:space="preserve">dans goRoom, </w:t>
+        <w:t xml:space="preserve"> demandée n’</w:t>
+      </w:r>
+      <w:proofErr w:type="spellStart"/>
+      <w:r>
+        <w:t>est</w:t>
+      </w:r>
+      <w:proofErr w:type="spellEnd"/>
+      <w:r>
+        <w:t xml:space="preserve"> aucun des 4 points cardinaux, </w:t>
+      </w:r>
+      <w:r>
+        <w:t xml:space="preserve">elle retourne la référence </w:t>
+      </w:r>
+      <w:proofErr w:type="spellStart"/>
+      <w:r>
+        <w:t>null</w:t>
+      </w:r>
+      <w:proofErr w:type="spellEnd"/>
+      <w:r>
+        <w:t>.</w:t>
+      </w:r>
+      <w:r>
+        <w:br/>
+      </w:r>
+      <w:r>
+        <w:br/>
+        <w:t xml:space="preserve">Dans la classe </w:t>
+      </w:r>
+      <w:proofErr w:type="spellStart"/>
+      <w:r>
+        <w:t>game</w:t>
+      </w:r>
+      <w:proofErr w:type="spellEnd"/>
+      <w:r>
+        <w:t xml:space="preserve">, </w:t>
+      </w:r>
+      <w:r>
+        <w:t xml:space="preserve">dans </w:t>
+      </w:r>
+      <w:proofErr w:type="spellStart"/>
+      <w:r>
+        <w:t>goRoom</w:t>
+      </w:r>
+      <w:proofErr w:type="spellEnd"/>
+      <w:r>
+        <w:t xml:space="preserve">, </w:t>
       </w:r>
       <w:r>
         <w:t>j’ai aussi préféré un switch case sur le 2</w:t>
@@ -2248,7 +2332,23 @@
         <w:t>le second mot ne correspond à aucun point cardinal, il y a le message d’erreur « Direction inconnue ! »</w:t>
       </w:r>
       <w:r>
-        <w:t xml:space="preserve"> Autrement, la variable vNextRoom stocke la référence renvoyée par getExit().</w:t>
+        <w:t xml:space="preserve"> Autrement, la variable </w:t>
+      </w:r>
+      <w:proofErr w:type="spellStart"/>
+      <w:r>
+        <w:t>vNextRoom</w:t>
+      </w:r>
+      <w:proofErr w:type="spellEnd"/>
+      <w:r>
+        <w:t xml:space="preserve"> stocke la référence renvoyée par </w:t>
+      </w:r>
+      <w:proofErr w:type="spellStart"/>
+      <w:r>
+        <w:t>getExit</w:t>
+      </w:r>
+      <w:proofErr w:type="spellEnd"/>
+      <w:r>
+        <w:t>().</w:t>
       </w:r>
       <w:r>
         <w:br/>
@@ -2258,7 +2358,15 @@
         <w:t xml:space="preserve">Ensuite, </w:t>
       </w:r>
       <w:r>
-        <w:t xml:space="preserve">on vérifie si cette référence est null. Le cas échéant, on affiche le message d’erreur </w:t>
+        <w:t xml:space="preserve">on vérifie si cette référence est </w:t>
+      </w:r>
+      <w:proofErr w:type="spellStart"/>
+      <w:r>
+        <w:t>null</w:t>
+      </w:r>
+      <w:proofErr w:type="spellEnd"/>
+      <w:r>
+        <w:t xml:space="preserve">. Le cas échéant, on affiche le message d’erreur </w:t>
       </w:r>
       <w:r>
         <w:t>« </w:t>
@@ -2324,9 +2432,11 @@
       <w:r>
         <w:t xml:space="preserve">la fonction </w:t>
       </w:r>
+      <w:proofErr w:type="spellStart"/>
       <w:r>
         <w:t>getExitString</w:t>
       </w:r>
+      <w:proofErr w:type="spellEnd"/>
       <w:r>
         <w:t xml:space="preserve">() qui créée </w:t>
       </w:r>
@@ -2392,7 +2502,15 @@
         <w:br/>
       </w:r>
       <w:r>
-        <w:t xml:space="preserve">Cette fonction est appelée dans printLocationInfo() juste après </w:t>
+        <w:t xml:space="preserve">Cette fonction est appelée dans </w:t>
+      </w:r>
+      <w:proofErr w:type="spellStart"/>
+      <w:r>
+        <w:t>printLocationInfo</w:t>
+      </w:r>
+      <w:proofErr w:type="spellEnd"/>
+      <w:r>
+        <w:t xml:space="preserve">() juste après </w:t>
       </w:r>
       <w:r>
         <w:t>la description.</w:t>
@@ -2469,8 +2587,13 @@
         <w:t xml:space="preserve"> exits</w:t>
       </w:r>
       <w:r>
-        <w:t>, une hashmap</w:t>
-      </w:r>
+        <w:t xml:space="preserve">, une </w:t>
+      </w:r>
+      <w:proofErr w:type="spellStart"/>
+      <w:r>
+        <w:t>hashmap</w:t>
+      </w:r>
+      <w:proofErr w:type="spellEnd"/>
     </w:p>
     <w:p>
       <w:pPr>
@@ -2507,11 +2630,16 @@
       <w:r>
         <w:t xml:space="preserve"> </w:t>
       </w:r>
+      <w:proofErr w:type="spellStart"/>
       <w:r>
         <w:t>setExi</w:t>
       </w:r>
       <w:r>
-        <w:t>t(</w:t>
+        <w:t>t</w:t>
+      </w:r>
+      <w:proofErr w:type="spellEnd"/>
+      <w:r>
+        <w:t>(</w:t>
       </w:r>
       <w:r>
         <w:t>) comme dans le livre, avec</w:t>
@@ -2528,8 +2656,29 @@
         </w:rPr>
         <w:t xml:space="preserve"> </w:t>
       </w:r>
-      <w:r>
-        <w:t>exits.put(pDirection, pNeighbor)</w:t>
+      <w:proofErr w:type="spellStart"/>
+      <w:r>
+        <w:t>exits.put</w:t>
+      </w:r>
+      <w:proofErr w:type="spellEnd"/>
+      <w:r>
+        <w:t>(</w:t>
+      </w:r>
+      <w:proofErr w:type="spellStart"/>
+      <w:r>
+        <w:t>pDirection</w:t>
+      </w:r>
+      <w:proofErr w:type="spellEnd"/>
+      <w:r>
+        <w:t xml:space="preserve">, </w:t>
+      </w:r>
+      <w:proofErr w:type="spellStart"/>
+      <w:r>
+        <w:t>pNeighbor</w:t>
+      </w:r>
+      <w:proofErr w:type="spellEnd"/>
+      <w:r>
+        <w:t>)</w:t>
       </w:r>
     </w:p>
     <w:p>
@@ -2546,14 +2695,29 @@
       <w:r>
         <w:t xml:space="preserve"> </w:t>
       </w:r>
+      <w:proofErr w:type="spellStart"/>
       <w:r>
         <w:t>getExit</w:t>
       </w:r>
+      <w:proofErr w:type="spellEnd"/>
       <w:r>
         <w:t xml:space="preserve">() en renvoyant </w:t>
       </w:r>
-      <w:r>
-        <w:t>exits.get(pDirection)</w:t>
+      <w:proofErr w:type="spellStart"/>
+      <w:r>
+        <w:t>exits.get</w:t>
+      </w:r>
+      <w:proofErr w:type="spellEnd"/>
+      <w:r>
+        <w:t>(</w:t>
+      </w:r>
+      <w:proofErr w:type="spellStart"/>
+      <w:r>
+        <w:t>pDirection</w:t>
+      </w:r>
+      <w:proofErr w:type="spellEnd"/>
+      <w:r>
+        <w:t>)</w:t>
       </w:r>
       <w:r>
         <w:t xml:space="preserve"> </w:t>
@@ -2562,7 +2726,15 @@
         <w:t xml:space="preserve">après avoir vérifié </w:t>
       </w:r>
       <w:r>
-        <w:t>si la clé existe, sinon, null.</w:t>
+        <w:t xml:space="preserve">si la clé existe, sinon, </w:t>
+      </w:r>
+      <w:proofErr w:type="spellStart"/>
+      <w:r>
+        <w:t>null</w:t>
+      </w:r>
+      <w:proofErr w:type="spellEnd"/>
+      <w:r>
+        <w:t>.</w:t>
       </w:r>
     </w:p>
     <w:p>
@@ -2576,8 +2748,13 @@
       <w:r>
         <w:t xml:space="preserve">Changé </w:t>
       </w:r>
-      <w:r>
-        <w:t>getExitString()</w:t>
+      <w:proofErr w:type="spellStart"/>
+      <w:r>
+        <w:t>getExitString</w:t>
+      </w:r>
+      <w:proofErr w:type="spellEnd"/>
+      <w:r>
+        <w:t>()</w:t>
       </w:r>
       <w:r>
         <w:t xml:space="preserve"> en utilisant un for</w:t>
@@ -2585,8 +2762,13 @@
       <w:r>
         <w:t>-</w:t>
       </w:r>
-      <w:r>
-        <w:t xml:space="preserve">each </w:t>
+      <w:proofErr w:type="spellStart"/>
+      <w:r>
+        <w:t>each</w:t>
+      </w:r>
+      <w:proofErr w:type="spellEnd"/>
+      <w:r>
+        <w:t xml:space="preserve"> </w:t>
       </w:r>
       <w:r>
         <w:t xml:space="preserve">qui itère </w:t>
@@ -2597,8 +2779,13 @@
       <w:r>
         <w:t xml:space="preserve">la liste des directions </w:t>
       </w:r>
-      <w:r>
-        <w:t>exits.keySet()</w:t>
+      <w:proofErr w:type="spellStart"/>
+      <w:r>
+        <w:t>exits.keySet</w:t>
+      </w:r>
+      <w:proofErr w:type="spellEnd"/>
+      <w:r>
+        <w:t>()</w:t>
       </w:r>
     </w:p>
     <w:p>
@@ -2609,13 +2796,34 @@
         <w:t xml:space="preserve"> je n’ai pas eu besoin de la ligne </w:t>
       </w:r>
       <w:r>
-        <w:t>import java.util.set</w:t>
-      </w:r>
-      <w:r>
-        <w:t xml:space="preserve"> comme proposé dans l’aide (j’ai peut-être pris une version trop récente de BlueJ, ou la version de Java inclue </w:t>
-      </w:r>
-      <w:r>
-        <w:t>‘set’ dans ‘util’</w:t>
+        <w:t xml:space="preserve">import </w:t>
+      </w:r>
+      <w:proofErr w:type="spellStart"/>
+      <w:r>
+        <w:t>java.util.set</w:t>
+      </w:r>
+      <w:proofErr w:type="spellEnd"/>
+      <w:r>
+        <w:t xml:space="preserve"> comme proposé dans l’aide (j’ai peut-être pris une version trop récente de </w:t>
+      </w:r>
+      <w:proofErr w:type="spellStart"/>
+      <w:r>
+        <w:t>BlueJ</w:t>
+      </w:r>
+      <w:proofErr w:type="spellEnd"/>
+      <w:r>
+        <w:t xml:space="preserve">, ou la version de Java inclue </w:t>
+      </w:r>
+      <w:r>
+        <w:t>‘set’ dans ‘</w:t>
+      </w:r>
+      <w:proofErr w:type="spellStart"/>
+      <w:r>
+        <w:t>util</w:t>
+      </w:r>
+      <w:proofErr w:type="spellEnd"/>
+      <w:r>
+        <w:t>’</w:t>
       </w:r>
       <w:r>
         <w:t>)</w:t>
@@ -2638,10 +2846,39 @@
         <w:t xml:space="preserve">Changé </w:t>
       </w:r>
       <w:r>
-        <w:t>dans la méthode goRoom, l’assignation de vNextRoom</w:t>
-      </w:r>
-      <w:r>
-        <w:t xml:space="preserve"> en la réduisant à une simple ligne qui appelle getExit(pDirection)</w:t>
+        <w:t xml:space="preserve">dans la méthode </w:t>
+      </w:r>
+      <w:proofErr w:type="spellStart"/>
+      <w:r>
+        <w:t>goRoom</w:t>
+      </w:r>
+      <w:proofErr w:type="spellEnd"/>
+      <w:r>
+        <w:t xml:space="preserve">, l’assignation de </w:t>
+      </w:r>
+      <w:proofErr w:type="spellStart"/>
+      <w:r>
+        <w:t>vNextRoom</w:t>
+      </w:r>
+      <w:proofErr w:type="spellEnd"/>
+      <w:r>
+        <w:t xml:space="preserve"> en la réduisant à une simple ligne qui appelle </w:t>
+      </w:r>
+      <w:proofErr w:type="spellStart"/>
+      <w:r>
+        <w:t>getExit</w:t>
+      </w:r>
+      <w:proofErr w:type="spellEnd"/>
+      <w:r>
+        <w:t>(</w:t>
+      </w:r>
+      <w:proofErr w:type="spellStart"/>
+      <w:r>
+        <w:t>pDirection</w:t>
+      </w:r>
+      <w:proofErr w:type="spellEnd"/>
+      <w:r>
+        <w:t>)</w:t>
       </w:r>
     </w:p>
     <w:p>
@@ -2656,7 +2893,15 @@
         <w:t xml:space="preserve">Modifié </w:t>
       </w:r>
       <w:r>
-        <w:t>l’appel de setExit() pour chaque connexion entre 2 pièces pour l’adapter à la nouvelle méthode</w:t>
+        <w:t xml:space="preserve">l’appel de </w:t>
+      </w:r>
+      <w:proofErr w:type="spellStart"/>
+      <w:r>
+        <w:t>setExit</w:t>
+      </w:r>
+      <w:proofErr w:type="spellEnd"/>
+      <w:r>
+        <w:t>() pour chaque connexion entre 2 pièces pour l’adapter à la nouvelle méthode</w:t>
       </w:r>
       <w:r>
         <w:t xml:space="preserve">, </w:t>
@@ -2679,7 +2924,15 @@
         <w:t xml:space="preserve"> ou une direction </w:t>
       </w:r>
       <w:r>
-        <w:t xml:space="preserve">non reconnue, car tous les noms de direction peuvent être ajouté en tant que clé dans la hashmap. </w:t>
+        <w:t xml:space="preserve">non reconnue, car tous les noms de direction peuvent être ajouté en tant que clé dans la </w:t>
+      </w:r>
+      <w:proofErr w:type="spellStart"/>
+      <w:r>
+        <w:t>hashmap</w:t>
+      </w:r>
+      <w:proofErr w:type="spellEnd"/>
+      <w:r>
+        <w:t xml:space="preserve">. </w:t>
       </w:r>
     </w:p>
     <w:p>
@@ -2693,7 +2946,15 @@
         <w:t xml:space="preserve"> directions possibles</w:t>
       </w:r>
       <w:r>
-        <w:t xml:space="preserve"> dans mon jeu, et goRoom vérifie si </w:t>
+        <w:t xml:space="preserve"> dans mon jeu, et </w:t>
+      </w:r>
+      <w:proofErr w:type="spellStart"/>
+      <w:r>
+        <w:t>goRoom</w:t>
+      </w:r>
+      <w:proofErr w:type="spellEnd"/>
+      <w:r>
+        <w:t xml:space="preserve"> vérifie si </w:t>
       </w:r>
       <w:r>
         <w:t>la direction demandée</w:t>
@@ -2711,31 +2972,67 @@
       <w:r>
         <w:t xml:space="preserve">la classe </w:t>
       </w:r>
+      <w:proofErr w:type="spellStart"/>
       <w:r>
         <w:t>com</w:t>
       </w:r>
       <w:r>
-        <w:t>mandWords. J’y ai rajouté la liste des 6 directions pour vérifier si la direction souhaitée e</w:t>
+        <w:t>mandWords</w:t>
+      </w:r>
+      <w:proofErr w:type="spellEnd"/>
+      <w:r>
+        <w:t>. J’y ai rajouté la liste des 6 directions pour vérifier si la direction souhaitée e</w:t>
       </w:r>
       <w:r>
         <w:t xml:space="preserve">xiste, avant d’aller appeler </w:t>
       </w:r>
+      <w:proofErr w:type="spellStart"/>
       <w:r>
         <w:t>aCurrentRoom.getExit</w:t>
       </w:r>
-      <w:r>
-        <w:t xml:space="preserve"> dans goRoom.</w:t>
-      </w:r>
-      <w:r>
-        <w:br/>
-      </w:r>
-      <w:r>
-        <w:br/>
-        <w:t xml:space="preserve">Pour cela j’ai modifié les dernières lignes de getCommand() de la classe Parser, en rajoutant des tests sur </w:t>
-      </w:r>
-      <w:r>
-        <w:t>vWord2 (si elle vaut null</w:t>
-      </w:r>
+      <w:proofErr w:type="spellEnd"/>
+      <w:r>
+        <w:t xml:space="preserve"> dans </w:t>
+      </w:r>
+      <w:proofErr w:type="spellStart"/>
+      <w:r>
+        <w:t>goRoom</w:t>
+      </w:r>
+      <w:proofErr w:type="spellEnd"/>
+      <w:r>
+        <w:t>.</w:t>
+      </w:r>
+      <w:r>
+        <w:br/>
+      </w:r>
+      <w:r>
+        <w:br/>
+        <w:t xml:space="preserve">Pour cela j’ai modifié les dernières lignes de </w:t>
+      </w:r>
+      <w:proofErr w:type="spellStart"/>
+      <w:r>
+        <w:t>getCommand</w:t>
+      </w:r>
+      <w:proofErr w:type="spellEnd"/>
+      <w:r>
+        <w:t xml:space="preserve">() de la classe </w:t>
+      </w:r>
+      <w:proofErr w:type="spellStart"/>
+      <w:r>
+        <w:t>Parser</w:t>
+      </w:r>
+      <w:proofErr w:type="spellEnd"/>
+      <w:r>
+        <w:t xml:space="preserve">, en rajoutant des tests sur </w:t>
+      </w:r>
+      <w:r>
+        <w:t xml:space="preserve">vWord2 (si elle vaut </w:t>
+      </w:r>
+      <w:proofErr w:type="spellStart"/>
+      <w:r>
+        <w:t>null</w:t>
+      </w:r>
+      <w:proofErr w:type="spellEnd"/>
       <w:r>
         <w:t xml:space="preserve"> et</w:t>
       </w:r>
@@ -2745,23 +3042,60 @@
       <w:r>
         <w:t xml:space="preserve"> </w:t>
       </w:r>
-      <w:r>
-        <w:t>aValidCommands.isDirection( vWord2 )</w:t>
-      </w:r>
-      <w:r>
-        <w:t xml:space="preserve"> est vrai) en fonction, le second word pour la commande go est soit : </w:t>
+      <w:proofErr w:type="spellStart"/>
+      <w:r>
+        <w:t>aValidCommands.isDirection</w:t>
+      </w:r>
+      <w:proofErr w:type="spellEnd"/>
+      <w:r>
+        <w:t>( vWord2 )</w:t>
+      </w:r>
+      <w:r>
+        <w:t xml:space="preserve"> est vrai) en fonction, le second </w:t>
+      </w:r>
+      <w:proofErr w:type="spellStart"/>
+      <w:r>
+        <w:t>word</w:t>
+      </w:r>
+      <w:proofErr w:type="spellEnd"/>
+      <w:r>
+        <w:t xml:space="preserve"> pour la commande go est soit : </w:t>
       </w:r>
       <w:r>
         <w:t xml:space="preserve">une direction valide, soit </w:t>
       </w:r>
       <w:r>
-        <w:t>"invalid"</w:t>
-      </w:r>
-      <w:r>
-        <w:t>, soit null )</w:t>
-      </w:r>
-      <w:r>
-        <w:t>. Ces 3 valeurs sont vérifiées dans goRoom pour afficher le bon message d’erreur.</w:t>
+        <w:t>"</w:t>
+      </w:r>
+      <w:proofErr w:type="spellStart"/>
+      <w:r>
+        <w:t>invalid</w:t>
+      </w:r>
+      <w:proofErr w:type="spellEnd"/>
+      <w:r>
+        <w:t>"</w:t>
+      </w:r>
+      <w:r>
+        <w:t xml:space="preserve">, soit </w:t>
+      </w:r>
+      <w:proofErr w:type="spellStart"/>
+      <w:r>
+        <w:t>null</w:t>
+      </w:r>
+      <w:proofErr w:type="spellEnd"/>
+      <w:r>
+        <w:t xml:space="preserve"> )</w:t>
+      </w:r>
+      <w:r>
+        <w:t xml:space="preserve">. Ces 3 valeurs sont vérifiées dans </w:t>
+      </w:r>
+      <w:proofErr w:type="spellStart"/>
+      <w:r>
+        <w:t>goRoom</w:t>
+      </w:r>
+      <w:proofErr w:type="spellEnd"/>
+      <w:r>
+        <w:t xml:space="preserve"> pour afficher le bon message d’erreur.</w:t>
       </w:r>
     </w:p>
     <w:p>
@@ -2831,10 +3165,26 @@
         <w:t>utilisé</w:t>
       </w:r>
       <w:r>
-        <w:t xml:space="preserve"> une boucle for each </w:t>
-      </w:r>
-      <w:r>
-        <w:t>pour getExitString.</w:t>
+        <w:t xml:space="preserve"> une boucle for </w:t>
+      </w:r>
+      <w:proofErr w:type="spellStart"/>
+      <w:r>
+        <w:t>each</w:t>
+      </w:r>
+      <w:proofErr w:type="spellEnd"/>
+      <w:r>
+        <w:t xml:space="preserve"> </w:t>
+      </w:r>
+      <w:r>
+        <w:t xml:space="preserve">pour </w:t>
+      </w:r>
+      <w:proofErr w:type="spellStart"/>
+      <w:r>
+        <w:t>getExitString</w:t>
+      </w:r>
+      <w:proofErr w:type="spellEnd"/>
+      <w:r>
+        <w:t>.</w:t>
       </w:r>
       <w:r>
         <w:t xml:space="preserve"> J</w:t>
@@ -2852,7 +3202,15 @@
         <w:t xml:space="preserve">avec </w:t>
       </w:r>
       <w:r>
-        <w:t>for (value of array) { ... }</w:t>
+        <w:t xml:space="preserve">for (value of </w:t>
+      </w:r>
+      <w:proofErr w:type="spellStart"/>
+      <w:r>
+        <w:t>array</w:t>
+      </w:r>
+      <w:proofErr w:type="spellEnd"/>
+      <w:r>
+        <w:t>) { ... }</w:t>
       </w:r>
       <w:r>
         <w:t>.</w:t>
@@ -2885,7 +3243,23 @@
         <w:br/>
       </w:r>
       <w:r>
-        <w:t>for ( String vDirection : this.exits.keySet() )</w:t>
+        <w:t xml:space="preserve">for ( String </w:t>
+      </w:r>
+      <w:proofErr w:type="spellStart"/>
+      <w:r>
+        <w:t>vDirection</w:t>
+      </w:r>
+      <w:proofErr w:type="spellEnd"/>
+      <w:r>
+        <w:t xml:space="preserve"> : </w:t>
+      </w:r>
+      <w:proofErr w:type="spellStart"/>
+      <w:r>
+        <w:t>this.exits.keySet</w:t>
+      </w:r>
+      <w:proofErr w:type="spellEnd"/>
+      <w:r>
+        <w:t>() )</w:t>
       </w:r>
       <w:r>
         <w:t xml:space="preserve"> { … }</w:t>
@@ -2904,7 +3278,15 @@
         <w:t xml:space="preserve">&lt;Type&gt;) et un tableau Type[], et que </w:t>
       </w:r>
       <w:r>
-        <w:t>la méthode keySet() renvoie un set et non un tableau.</w:t>
+        <w:t xml:space="preserve">la méthode </w:t>
+      </w:r>
+      <w:proofErr w:type="spellStart"/>
+      <w:r>
+        <w:t>keySet</w:t>
+      </w:r>
+      <w:proofErr w:type="spellEnd"/>
+      <w:r>
+        <w:t>() renvoie un set et non un tableau.</w:t>
       </w:r>
     </w:p>
     <w:p>
@@ -2963,7 +3345,23 @@
         <w:t xml:space="preserve"> de type String et on lui assigne </w:t>
       </w:r>
       <w:r>
-        <w:t xml:space="preserve">le résultat de la méthode .keySet() appliquée à la hashmap exits qui contient </w:t>
+        <w:t>le résultat de la méthode .</w:t>
+      </w:r>
+      <w:proofErr w:type="spellStart"/>
+      <w:r>
+        <w:t>keySet</w:t>
+      </w:r>
+      <w:proofErr w:type="spellEnd"/>
+      <w:r>
+        <w:t xml:space="preserve">() appliquée à la </w:t>
+      </w:r>
+      <w:proofErr w:type="spellStart"/>
+      <w:r>
+        <w:t>hashmap</w:t>
+      </w:r>
+      <w:proofErr w:type="spellEnd"/>
+      <w:r>
+        <w:t xml:space="preserve"> exits qui contient </w:t>
       </w:r>
       <w:r>
         <w:t>les différentes associations</w:t>
@@ -2990,16 +3388,32 @@
         <w:t xml:space="preserve">différentes directions possibles (les clés) </w:t>
       </w:r>
       <w:r>
-        <w:t>associées aux différentes Rooms de sorties.</w:t>
-      </w:r>
-      <w:r>
-        <w:br/>
-      </w:r>
-      <w:r>
-        <w:br/>
-      </w:r>
-      <w:r>
-        <w:t>Une boucle for each répète</w:t>
+        <w:t xml:space="preserve">associées aux différentes </w:t>
+      </w:r>
+      <w:proofErr w:type="spellStart"/>
+      <w:r>
+        <w:t>Rooms</w:t>
+      </w:r>
+      <w:proofErr w:type="spellEnd"/>
+      <w:r>
+        <w:t xml:space="preserve"> de sorties.</w:t>
+      </w:r>
+      <w:r>
+        <w:br/>
+      </w:r>
+      <w:r>
+        <w:br/>
+      </w:r>
+      <w:r>
+        <w:t xml:space="preserve">Une boucle for </w:t>
+      </w:r>
+      <w:proofErr w:type="spellStart"/>
+      <w:r>
+        <w:t>each</w:t>
+      </w:r>
+      <w:proofErr w:type="spellEnd"/>
+      <w:r>
+        <w:t xml:space="preserve"> répète</w:t>
       </w:r>
       <w:r>
         <w:t xml:space="preserve"> le code entre crochets </w:t>
@@ -3014,14 +3428,27 @@
         <w:t>trouvées dans l</w:t>
       </w:r>
       <w:r>
-        <w:t xml:space="preserve">a hashmap </w:t>
+        <w:t xml:space="preserve">a </w:t>
+      </w:r>
+      <w:proofErr w:type="spellStart"/>
+      <w:r>
+        <w:t>hashmap</w:t>
+      </w:r>
+      <w:proofErr w:type="spellEnd"/>
+      <w:r>
+        <w:t xml:space="preserve"> </w:t>
       </w:r>
       <w:r>
         <w:t xml:space="preserve">exits </w:t>
       </w:r>
       <w:r>
-        <w:t>de la room désignée par this</w:t>
-      </w:r>
+        <w:t xml:space="preserve">de la room désignée par </w:t>
+      </w:r>
+      <w:proofErr w:type="spellStart"/>
+      <w:r>
+        <w:t>this</w:t>
+      </w:r>
+      <w:proofErr w:type="spellEnd"/>
       <w:r>
         <w:t>.</w:t>
       </w:r>
@@ -3036,8 +3463,21 @@
         <w:t xml:space="preserve">, </w:t>
       </w:r>
       <w:r>
-        <w:t>la variable vDirection prend pour valeur une des clés de a hashmap</w:t>
-      </w:r>
+        <w:t xml:space="preserve">la variable </w:t>
+      </w:r>
+      <w:proofErr w:type="spellStart"/>
+      <w:r>
+        <w:t>vDirection</w:t>
+      </w:r>
+      <w:proofErr w:type="spellEnd"/>
+      <w:r>
+        <w:t xml:space="preserve"> prend pour valeur une des clés de a </w:t>
+      </w:r>
+      <w:proofErr w:type="spellStart"/>
+      <w:r>
+        <w:t>hashmap</w:t>
+      </w:r>
+      <w:proofErr w:type="spellEnd"/>
       <w:r>
         <w:t>.</w:t>
       </w:r>
@@ -3076,7 +3516,15 @@
     </w:p>
     <w:p>
       <w:r>
-        <w:t>J’ai écrit plein de commentaires javadoc pour expliquer le but de chaque méthode, ses paramètres et ses sorties.</w:t>
+        <w:t xml:space="preserve">J’ai écrit plein de commentaires </w:t>
+      </w:r>
+      <w:proofErr w:type="spellStart"/>
+      <w:r>
+        <w:t>javadoc</w:t>
+      </w:r>
+      <w:proofErr w:type="spellEnd"/>
+      <w:r>
+        <w:t xml:space="preserve"> pour expliquer le but de chaque méthode, ses paramètres et ses sorties.</w:t>
       </w:r>
       <w:r>
         <w:t xml:space="preserve"> Notamment avec les mots clé comme @param et @return</w:t>
@@ -3092,14 +3540,38 @@
         <w:t xml:space="preserve"> en français aussi l</w:t>
       </w:r>
       <w:r>
-        <w:t>es commentaires de Parser, Command et Command Words pour la cohérence</w:t>
+        <w:t xml:space="preserve">es commentaires de </w:t>
+      </w:r>
+      <w:proofErr w:type="spellStart"/>
+      <w:r>
+        <w:t>Parser</w:t>
+      </w:r>
+      <w:proofErr w:type="spellEnd"/>
+      <w:r>
+        <w:t xml:space="preserve">, Command et Command </w:t>
+      </w:r>
+      <w:proofErr w:type="spellStart"/>
+      <w:r>
+        <w:t>Words</w:t>
+      </w:r>
+      <w:proofErr w:type="spellEnd"/>
+      <w:r>
+        <w:t xml:space="preserve"> pour la cohérence</w:t>
       </w:r>
       <w:r>
         <w:t>.</w:t>
       </w:r>
       <w:r>
         <w:br/>
-        <w:t>Je me suis ajouté en co-auteur pour les classes Parser et Command</w:t>
+        <w:t xml:space="preserve">Je me suis ajouté en co-auteur pour les classes </w:t>
+      </w:r>
+      <w:proofErr w:type="spellStart"/>
+      <w:r>
+        <w:t>Parser</w:t>
+      </w:r>
+      <w:proofErr w:type="spellEnd"/>
+      <w:r>
+        <w:t xml:space="preserve"> et Command</w:t>
       </w:r>
       <w:r>
         <w:br/>
@@ -3138,7 +3610,15 @@
     </w:p>
     <w:p>
       <w:r>
-        <w:t xml:space="preserve">J’ai résolu des erreurs de génération dans BlueJ en allant dans </w:t>
+        <w:t xml:space="preserve">J’ai résolu des erreurs de génération dans </w:t>
+      </w:r>
+      <w:proofErr w:type="spellStart"/>
+      <w:r>
+        <w:t>BlueJ</w:t>
+      </w:r>
+      <w:proofErr w:type="spellEnd"/>
+      <w:r>
+        <w:t xml:space="preserve"> en allant dans </w:t>
       </w:r>
       <w:r>
         <w:t>chaque</w:t>
@@ -3157,7 +3637,31 @@
       </w:r>
       <w:r>
         <w:br/>
-        <w:t xml:space="preserve">Bien sûr, la classe game est comme une fonction main, qui sert à avoir une game loop et à centraliser les appels des différentes </w:t>
+        <w:t xml:space="preserve">Bien sûr, la classe </w:t>
+      </w:r>
+      <w:proofErr w:type="spellStart"/>
+      <w:r>
+        <w:t>game</w:t>
+      </w:r>
+      <w:proofErr w:type="spellEnd"/>
+      <w:r>
+        <w:t xml:space="preserve"> est comme une fonction main, qui sert à avoir une </w:t>
+      </w:r>
+      <w:proofErr w:type="spellStart"/>
+      <w:r>
+        <w:t>game</w:t>
+      </w:r>
+      <w:proofErr w:type="spellEnd"/>
+      <w:r>
+        <w:t xml:space="preserve"> </w:t>
+      </w:r>
+      <w:proofErr w:type="spellStart"/>
+      <w:r>
+        <w:t>loop</w:t>
+      </w:r>
+      <w:proofErr w:type="spellEnd"/>
+      <w:r>
+        <w:t xml:space="preserve"> et à centraliser les appels des différentes </w:t>
       </w:r>
       <w:r>
         <w:t xml:space="preserve">fonctions définies ailleurs, afin de bien découpler les classes, et de pouvoir modifier </w:t>
@@ -3188,8 +3692,13 @@
         <w:t>la classe Room la méthode</w:t>
       </w:r>
       <w:r>
-        <w:t xml:space="preserve"> getLongDescription</w:t>
-      </w:r>
+        <w:t xml:space="preserve"> </w:t>
+      </w:r>
+      <w:proofErr w:type="spellStart"/>
+      <w:r>
+        <w:t>getLongDescription</w:t>
+      </w:r>
+      <w:proofErr w:type="spellEnd"/>
       <w:r>
         <w:t xml:space="preserve"> qui </w:t>
       </w:r>
@@ -3200,8 +3709,13 @@
         <w:t>que</w:t>
       </w:r>
       <w:r>
-        <w:t xml:space="preserve"> printLocationInfo</w:t>
-      </w:r>
+        <w:t xml:space="preserve"> </w:t>
+      </w:r>
+      <w:proofErr w:type="spellStart"/>
+      <w:r>
+        <w:t>printLocationInfo</w:t>
+      </w:r>
+      <w:proofErr w:type="spellEnd"/>
       <w:r>
         <w:t xml:space="preserve"> affichait</w:t>
       </w:r>
@@ -3212,8 +3726,13 @@
         <w:t>réduis</w:t>
       </w:r>
       <w:r>
-        <w:t xml:space="preserve"> cette dernière dans game</w:t>
-      </w:r>
+        <w:t xml:space="preserve"> cette dernière dans </w:t>
+      </w:r>
+      <w:proofErr w:type="spellStart"/>
+      <w:r>
+        <w:t>game</w:t>
+      </w:r>
+      <w:proofErr w:type="spellEnd"/>
       <w:r>
         <w:t>, à simplement afficher le résultat de cette nouvelle méthode.</w:t>
       </w:r>
@@ -3257,7 +3776,15 @@
     </w:p>
     <w:p>
       <w:r>
-        <w:t>J’ai renommé printLocationInfo par look dans la classe Game</w:t>
+        <w:t xml:space="preserve">J’ai renommé </w:t>
+      </w:r>
+      <w:proofErr w:type="spellStart"/>
+      <w:r>
+        <w:t>printLocationInfo</w:t>
+      </w:r>
+      <w:proofErr w:type="spellEnd"/>
+      <w:r>
+        <w:t xml:space="preserve"> par look dans la classe Game</w:t>
       </w:r>
       <w:r>
         <w:t xml:space="preserve"> et </w:t>
@@ -3276,14 +3803,30 @@
         <w:t xml:space="preserve">J’y ai aussi ajouté </w:t>
       </w:r>
       <w:r>
-        <w:t>une clause dans le switch case de processCommand qui renvoie vers look si la commande est « regarder »</w:t>
-      </w:r>
-      <w:r>
-        <w:br/>
-      </w:r>
-      <w:r>
-        <w:br/>
-        <w:t xml:space="preserve">Dans CommandWords, j’ai eu une erreur parce que j’ai rajouté un String </w:t>
+        <w:t xml:space="preserve">une clause dans le switch case de </w:t>
+      </w:r>
+      <w:proofErr w:type="spellStart"/>
+      <w:r>
+        <w:t>processCommand</w:t>
+      </w:r>
+      <w:proofErr w:type="spellEnd"/>
+      <w:r>
+        <w:t xml:space="preserve"> qui renvoie vers look si la commande est « regarder »</w:t>
+      </w:r>
+      <w:r>
+        <w:br/>
+      </w:r>
+      <w:r>
+        <w:br/>
+        <w:t xml:space="preserve">Dans </w:t>
+      </w:r>
+      <w:proofErr w:type="spellStart"/>
+      <w:r>
+        <w:t>CommandWords</w:t>
+      </w:r>
+      <w:proofErr w:type="spellEnd"/>
+      <w:r>
+        <w:t xml:space="preserve">, j’ai eu une erreur parce que j’ai rajouté un String </w:t>
       </w:r>
       <w:r>
         <w:t xml:space="preserve">« regarder » </w:t>
@@ -3310,7 +3853,15 @@
         <w:t xml:space="preserve">donc </w:t>
       </w:r>
       <w:r>
-        <w:t xml:space="preserve">changé la déclaration des attributs conctant en leur assignant directement la liste de valeurs comme </w:t>
+        <w:t xml:space="preserve">changé la déclaration des attributs </w:t>
+      </w:r>
+      <w:proofErr w:type="spellStart"/>
+      <w:r>
+        <w:t>conctant</w:t>
+      </w:r>
+      <w:proofErr w:type="spellEnd"/>
+      <w:r>
+        <w:t xml:space="preserve"> en leur assignant directement la liste de valeurs comme </w:t>
       </w:r>
       <w:r>
         <w:t xml:space="preserve">ils font dans le livre, et </w:t>
@@ -3319,7 +3870,15 @@
         <w:t>aussi</w:t>
       </w:r>
       <w:r>
-        <w:t xml:space="preserve"> supprimé le contenu du constructeur de CommandWords.</w:t>
+        <w:t xml:space="preserve"> supprimé le contenu du constructeur de </w:t>
+      </w:r>
+      <w:proofErr w:type="spellStart"/>
+      <w:r>
+        <w:t>CommandWords</w:t>
+      </w:r>
+      <w:proofErr w:type="spellEnd"/>
+      <w:r>
+        <w:t>.</w:t>
       </w:r>
     </w:p>
     <w:p>
@@ -3332,7 +3891,15 @@
     </w:p>
     <w:p>
       <w:r>
-        <w:t>J’ai rajouté la méthode breathe() qui affiche</w:t>
+        <w:t xml:space="preserve">J’ai rajouté la méthode </w:t>
+      </w:r>
+      <w:proofErr w:type="spellStart"/>
+      <w:r>
+        <w:t>breathe</w:t>
+      </w:r>
+      <w:proofErr w:type="spellEnd"/>
+      <w:r>
+        <w:t>() qui affiche</w:t>
       </w:r>
       <w:r>
         <w:t xml:space="preserve"> </w:t>
@@ -3345,7 +3912,15 @@
         <w:t xml:space="preserve">J’ai ajouté la String « respirer » à la liste des commandes, et comme pour </w:t>
       </w:r>
       <w:r>
-        <w:t>« regarder », une clause au switch case de processCommand.</w:t>
+        <w:t xml:space="preserve">« regarder », une clause au switch case de </w:t>
+      </w:r>
+      <w:proofErr w:type="spellStart"/>
+      <w:r>
+        <w:t>processCommand</w:t>
+      </w:r>
+      <w:proofErr w:type="spellEnd"/>
+      <w:r>
+        <w:t>.</w:t>
       </w:r>
     </w:p>
     <w:p>
@@ -3387,16 +3962,39 @@
         </w:numPr>
       </w:pPr>
       <w:r>
-        <w:t xml:space="preserve">La méthode showAll à </w:t>
-      </w:r>
+        <w:t xml:space="preserve">La méthode </w:t>
+      </w:r>
+      <w:proofErr w:type="spellStart"/>
+      <w:r>
+        <w:t>showAll</w:t>
+      </w:r>
+      <w:proofErr w:type="spellEnd"/>
+      <w:r>
+        <w:t xml:space="preserve"> à </w:t>
+      </w:r>
+      <w:proofErr w:type="spellStart"/>
       <w:r>
         <w:t>CommandWords</w:t>
       </w:r>
-      <w:r>
-        <w:t xml:space="preserve"> qui un peu de la même manière que pour getExitString</w:t>
-      </w:r>
-      <w:r>
-        <w:t>, utilise une boucle for each mais cette fois sur un tableau de Strings</w:t>
+      <w:proofErr w:type="spellEnd"/>
+      <w:r>
+        <w:t xml:space="preserve"> qui un peu de la même manière que pour </w:t>
+      </w:r>
+      <w:proofErr w:type="spellStart"/>
+      <w:r>
+        <w:t>getExitString</w:t>
+      </w:r>
+      <w:proofErr w:type="spellEnd"/>
+      <w:r>
+        <w:t xml:space="preserve">, utilise une boucle for </w:t>
+      </w:r>
+      <w:proofErr w:type="spellStart"/>
+      <w:r>
+        <w:t>each</w:t>
+      </w:r>
+      <w:proofErr w:type="spellEnd"/>
+      <w:r>
+        <w:t xml:space="preserve"> mais cette fois sur un tableau de Strings</w:t>
       </w:r>
       <w:r>
         <w:t>, pour afficher la liste des commandes valides.</w:t>
@@ -3411,11 +4009,32 @@
         </w:numPr>
       </w:pPr>
       <w:r>
-        <w:t xml:space="preserve">La méthode showCommands à Parser qui se contente </w:t>
-      </w:r>
-      <w:r>
-        <w:t>d’appeler showAll</w:t>
-      </w:r>
+        <w:t xml:space="preserve">La méthode </w:t>
+      </w:r>
+      <w:proofErr w:type="spellStart"/>
+      <w:r>
+        <w:t>showCommands</w:t>
+      </w:r>
+      <w:proofErr w:type="spellEnd"/>
+      <w:r>
+        <w:t xml:space="preserve"> à </w:t>
+      </w:r>
+      <w:proofErr w:type="spellStart"/>
+      <w:r>
+        <w:t>Parser</w:t>
+      </w:r>
+      <w:proofErr w:type="spellEnd"/>
+      <w:r>
+        <w:t xml:space="preserve"> qui se contente </w:t>
+      </w:r>
+      <w:r>
+        <w:t xml:space="preserve">d’appeler </w:t>
+      </w:r>
+      <w:proofErr w:type="spellStart"/>
+      <w:r>
+        <w:t>showAll</w:t>
+      </w:r>
+      <w:proofErr w:type="spellEnd"/>
       <w:r>
         <w:t>.</w:t>
       </w:r>
@@ -3429,7 +4048,23 @@
         </w:numPr>
       </w:pPr>
       <w:r>
-        <w:t>L’appel à showAll dans la méthode printHelp de la classe Game</w:t>
+        <w:t xml:space="preserve">L’appel à </w:t>
+      </w:r>
+      <w:proofErr w:type="spellStart"/>
+      <w:r>
+        <w:t>showAll</w:t>
+      </w:r>
+      <w:proofErr w:type="spellEnd"/>
+      <w:r>
+        <w:t xml:space="preserve"> dans la méthode </w:t>
+      </w:r>
+      <w:proofErr w:type="spellStart"/>
+      <w:r>
+        <w:t>printHelp</w:t>
+      </w:r>
+      <w:proofErr w:type="spellEnd"/>
+      <w:r>
+        <w:t xml:space="preserve"> de la classe Game</w:t>
       </w:r>
       <w:r>
         <w:t>.</w:t>
@@ -3467,8 +4102,13 @@
         <w:t xml:space="preserve">à exécuter </w:t>
       </w:r>
       <w:r>
-        <w:t>quand le joueur l’utilise dans processCommand</w:t>
-      </w:r>
+        <w:t xml:space="preserve">quand le joueur l’utilise dans </w:t>
+      </w:r>
+      <w:proofErr w:type="spellStart"/>
+      <w:r>
+        <w:t>processCommand</w:t>
+      </w:r>
+      <w:proofErr w:type="spellEnd"/>
       <w:r>
         <w:t>.</w:t>
       </w:r>
@@ -3486,10 +4126,31 @@
         <w:t xml:space="preserve">J’ai </w:t>
       </w:r>
       <w:r>
-        <w:t xml:space="preserve">échangé la méthode showAll de CommandsWord par </w:t>
-      </w:r>
-      <w:r>
-        <w:t>par une méthode dont la signature est :</w:t>
+        <w:t xml:space="preserve">échangé la méthode </w:t>
+      </w:r>
+      <w:proofErr w:type="spellStart"/>
+      <w:r>
+        <w:t>showAll</w:t>
+      </w:r>
+      <w:proofErr w:type="spellEnd"/>
+      <w:r>
+        <w:t xml:space="preserve"> de </w:t>
+      </w:r>
+      <w:proofErr w:type="spellStart"/>
+      <w:r>
+        <w:t>CommandsWord</w:t>
+      </w:r>
+      <w:proofErr w:type="spellEnd"/>
+      <w:r>
+        <w:t xml:space="preserve"> par </w:t>
+      </w:r>
+      <w:proofErr w:type="spellStart"/>
+      <w:r>
+        <w:t>par</w:t>
+      </w:r>
+      <w:proofErr w:type="spellEnd"/>
+      <w:r>
+        <w:t xml:space="preserve"> une méthode dont la signature est :</w:t>
       </w:r>
       <w:r>
         <w:br/>
@@ -3504,7 +4165,19 @@
           <w:sz w:val="20"/>
           <w:szCs w:val="20"/>
         </w:rPr>
-        <w:t>public String get</w:t>
+        <w:t xml:space="preserve">public String </w:t>
+      </w:r>
+      <w:proofErr w:type="spellStart"/>
+      <w:r>
+        <w:rPr>
+          <w:rStyle w:val="CitationCar"/>
+          <w:rFonts w:ascii="Cascadia Mono" w:hAnsi="Cascadia Mono" w:cs="Cascadia Mono"/>
+          <w:i w:val="0"/>
+          <w:iCs w:val="0"/>
+          <w:sz w:val="20"/>
+          <w:szCs w:val="20"/>
+        </w:rPr>
+        <w:t>get</w:t>
       </w:r>
       <w:r>
         <w:rPr>
@@ -3539,6 +4212,7 @@
         </w:rPr>
         <w:t>String</w:t>
       </w:r>
+      <w:proofErr w:type="spellEnd"/>
       <w:r>
         <w:rPr>
           <w:rStyle w:val="CitationCar"/>
@@ -3592,7 +4266,15 @@
         <w:t xml:space="preserve"> avec </w:t>
       </w:r>
       <w:r>
-        <w:t>une boucle for each qui itère sur l</w:t>
+        <w:t xml:space="preserve">une boucle for </w:t>
+      </w:r>
+      <w:proofErr w:type="spellStart"/>
+      <w:r>
+        <w:t>each</w:t>
+      </w:r>
+      <w:proofErr w:type="spellEnd"/>
+      <w:r>
+        <w:t xml:space="preserve"> qui itère sur l</w:t>
       </w:r>
       <w:r>
         <w:t xml:space="preserve">e tableau </w:t>
@@ -3627,28 +4309,56 @@
         <w:br/>
       </w:r>
       <w:r>
-        <w:t xml:space="preserve">Puis dans parser j’ai </w:t>
+        <w:t xml:space="preserve">Puis dans </w:t>
+      </w:r>
+      <w:proofErr w:type="spellStart"/>
+      <w:r>
+        <w:t>parser</w:t>
+      </w:r>
+      <w:proofErr w:type="spellEnd"/>
+      <w:r>
+        <w:t xml:space="preserve"> j’ai </w:t>
       </w:r>
       <w:r>
         <w:t xml:space="preserve">échangé </w:t>
       </w:r>
-      <w:r>
-        <w:t xml:space="preserve">showCommands  </w:t>
+      <w:proofErr w:type="spellStart"/>
+      <w:r>
+        <w:t>showCommands</w:t>
+      </w:r>
+      <w:proofErr w:type="spellEnd"/>
+      <w:r>
+        <w:t xml:space="preserve">  </w:t>
       </w:r>
       <w:r>
         <w:t xml:space="preserve">par </w:t>
       </w:r>
-      <w:r>
-        <w:t>getCommandsList()</w:t>
+      <w:proofErr w:type="spellStart"/>
+      <w:r>
+        <w:t>getCommandsList</w:t>
+      </w:r>
+      <w:proofErr w:type="spellEnd"/>
+      <w:r>
+        <w:t>()</w:t>
       </w:r>
       <w:r>
         <w:t xml:space="preserve"> qui transmet simplement le résultat précédent par un appel de la méthode </w:t>
       </w:r>
+      <w:proofErr w:type="spellStart"/>
       <w:r>
         <w:t>getValidCommandsString</w:t>
       </w:r>
-      <w:r>
-        <w:t xml:space="preserve"> sur l’objet CommandWords.</w:t>
+      <w:proofErr w:type="spellEnd"/>
+      <w:r>
+        <w:t xml:space="preserve"> sur l’objet </w:t>
+      </w:r>
+      <w:proofErr w:type="spellStart"/>
+      <w:r>
+        <w:t>CommandWords</w:t>
+      </w:r>
+      <w:proofErr w:type="spellEnd"/>
+      <w:r>
+        <w:t>.</w:t>
       </w:r>
     </w:p>
     <w:p>
@@ -3661,7 +4371,15 @@
         </w:rPr>
       </w:pPr>
       <w:r>
-        <w:t>Finalement dans print help</w:t>
+        <w:t xml:space="preserve">Finalement dans </w:t>
+      </w:r>
+      <w:proofErr w:type="spellStart"/>
+      <w:r>
+        <w:t>print</w:t>
+      </w:r>
+      <w:proofErr w:type="spellEnd"/>
+      <w:r>
+        <w:t xml:space="preserve"> help</w:t>
       </w:r>
       <w:r>
         <w:t>, j’ai mis la ligne :</w:t>
@@ -3669,6 +4387,7 @@
       <w:r>
         <w:br/>
       </w:r>
+      <w:proofErr w:type="spellStart"/>
       <w:r>
         <w:rPr>
           <w:rFonts w:ascii="Cascadia Mono" w:hAnsi="Cascadia Mono" w:cs="Cascadia Mono"/>
@@ -3676,8 +4395,9 @@
           <w:sz w:val="20"/>
           <w:szCs w:val="20"/>
         </w:rPr>
-        <w:t>s.o.p(aParser.getCommandsList())</w:t>
-      </w:r>
+        <w:t>s.o.p</w:t>
+      </w:r>
+      <w:proofErr w:type="spellEnd"/>
       <w:r>
         <w:rPr>
           <w:rFonts w:ascii="Cascadia Mono" w:hAnsi="Cascadia Mono" w:cs="Cascadia Mono"/>
@@ -3685,6 +4405,35 @@
           <w:sz w:val="20"/>
           <w:szCs w:val="20"/>
         </w:rPr>
+        <w:t>(</w:t>
+      </w:r>
+      <w:proofErr w:type="spellStart"/>
+      <w:r>
+        <w:rPr>
+          <w:rFonts w:ascii="Cascadia Mono" w:hAnsi="Cascadia Mono" w:cs="Cascadia Mono"/>
+          <w:color w:val="404040" w:themeColor="text1" w:themeTint="BF"/>
+          <w:sz w:val="20"/>
+          <w:szCs w:val="20"/>
+        </w:rPr>
+        <w:t>aParser.getCommandsList</w:t>
+      </w:r>
+      <w:proofErr w:type="spellEnd"/>
+      <w:r>
+        <w:rPr>
+          <w:rFonts w:ascii="Cascadia Mono" w:hAnsi="Cascadia Mono" w:cs="Cascadia Mono"/>
+          <w:color w:val="404040" w:themeColor="text1" w:themeTint="BF"/>
+          <w:sz w:val="20"/>
+          <w:szCs w:val="20"/>
+        </w:rPr>
+        <w:t>())</w:t>
+      </w:r>
+      <w:r>
+        <w:rPr>
+          <w:rFonts w:ascii="Cascadia Mono" w:hAnsi="Cascadia Mono" w:cs="Cascadia Mono"/>
+          <w:color w:val="404040" w:themeColor="text1" w:themeTint="BF"/>
+          <w:sz w:val="20"/>
+          <w:szCs w:val="20"/>
+        </w:rPr>
         <w:br/>
       </w:r>
       <w:r>
@@ -3714,8 +4463,13 @@
       <w:r>
         <w:t xml:space="preserve">La version </w:t>
       </w:r>
-      <w:r>
-        <w:t>zuul-better téléchargée</w:t>
+      <w:proofErr w:type="spellStart"/>
+      <w:r>
+        <w:t>zuul-better</w:t>
+      </w:r>
+      <w:proofErr w:type="spellEnd"/>
+      <w:r>
+        <w:t xml:space="preserve"> téléchargée</w:t>
       </w:r>
       <w:r>
         <w:t xml:space="preserve"> ne compil</w:t>
@@ -3753,17 +4507,51 @@
         <w:t>dans Game à l’appel d</w:t>
       </w:r>
       <w:r>
-        <w:t xml:space="preserve">e parser.getCommand(), car dans la classe parser, cette méthode attendait le paramètre </w:t>
-      </w:r>
-      <w:r>
-        <w:t xml:space="preserve">pInputLine, alors j’ai modifié cette classe en ajoutant l’import de la bibliothèque Scanner, </w:t>
-      </w:r>
-      <w:r>
-        <w:t xml:space="preserve">et j’ai copié ce que nous avions fait dans notre jeu pour que getCommand() </w:t>
-      </w:r>
-      <w:r>
-        <w:t>ne lise plus le paramètre mais une variable locale vInputLine</w:t>
-      </w:r>
+        <w:t xml:space="preserve">e </w:t>
+      </w:r>
+      <w:proofErr w:type="spellStart"/>
+      <w:r>
+        <w:t>parser.getCommand</w:t>
+      </w:r>
+      <w:proofErr w:type="spellEnd"/>
+      <w:r>
+        <w:t xml:space="preserve">(), car dans la classe </w:t>
+      </w:r>
+      <w:proofErr w:type="spellStart"/>
+      <w:r>
+        <w:t>parser</w:t>
+      </w:r>
+      <w:proofErr w:type="spellEnd"/>
+      <w:r>
+        <w:t xml:space="preserve">, cette méthode attendait le paramètre </w:t>
+      </w:r>
+      <w:proofErr w:type="spellStart"/>
+      <w:r>
+        <w:t>pInputLine</w:t>
+      </w:r>
+      <w:proofErr w:type="spellEnd"/>
+      <w:r>
+        <w:t xml:space="preserve">, alors j’ai modifié cette classe en ajoutant l’import de la bibliothèque Scanner, </w:t>
+      </w:r>
+      <w:r>
+        <w:t xml:space="preserve">et j’ai copié ce que nous avions fait dans notre jeu pour que </w:t>
+      </w:r>
+      <w:proofErr w:type="spellStart"/>
+      <w:r>
+        <w:t>getCommand</w:t>
+      </w:r>
+      <w:proofErr w:type="spellEnd"/>
+      <w:r>
+        <w:t xml:space="preserve">() </w:t>
+      </w:r>
+      <w:r>
+        <w:t xml:space="preserve">ne lise plus le paramètre mais une variable locale </w:t>
+      </w:r>
+      <w:proofErr w:type="spellStart"/>
+      <w:r>
+        <w:t>vInputLine</w:t>
+      </w:r>
+      <w:proofErr w:type="spellEnd"/>
       <w:r>
         <w:t xml:space="preserve"> correspondant à </w:t>
       </w:r>
@@ -3778,7 +4566,31 @@
       </w:r>
       <w:r>
         <w:br/>
-        <w:t>Ensuite j’ai aussi corrigé l’erreur de compilation dans Game() car printHelp appelait showCommands alors que maintenant le parser avait une méthode qui retournait la String contenant la liste des commandes.</w:t>
+        <w:t xml:space="preserve">Ensuite j’ai aussi corrigé l’erreur de compilation dans Game() car </w:t>
+      </w:r>
+      <w:proofErr w:type="spellStart"/>
+      <w:r>
+        <w:t>printHelp</w:t>
+      </w:r>
+      <w:proofErr w:type="spellEnd"/>
+      <w:r>
+        <w:t xml:space="preserve"> appelait </w:t>
+      </w:r>
+      <w:proofErr w:type="spellStart"/>
+      <w:r>
+        <w:t>showCommands</w:t>
+      </w:r>
+      <w:proofErr w:type="spellEnd"/>
+      <w:r>
+        <w:t xml:space="preserve"> alors que maintenant le </w:t>
+      </w:r>
+      <w:proofErr w:type="spellStart"/>
+      <w:r>
+        <w:t>parser</w:t>
+      </w:r>
+      <w:proofErr w:type="spellEnd"/>
+      <w:r>
+        <w:t xml:space="preserve"> avait une méthode qui retournait la String contenant la liste des commandes.</w:t>
       </w:r>
       <w:r>
         <w:br/>
@@ -3795,7 +4607,15 @@
     <w:p>
       <w:r>
         <w:lastRenderedPageBreak/>
-        <w:t>Je crois que c’était inutile que zuul-better s’</w:t>
+        <w:t xml:space="preserve">Je crois que c’était inutile que </w:t>
+      </w:r>
+      <w:proofErr w:type="spellStart"/>
+      <w:r>
+        <w:t>zuul-better</w:t>
+      </w:r>
+      <w:proofErr w:type="spellEnd"/>
+      <w:r>
+        <w:t xml:space="preserve"> s’</w:t>
       </w:r>
       <w:r>
         <w:t>exécute</w:t>
@@ -3818,20 +4638,40 @@
       <w:r>
         <w:t xml:space="preserve">la classe </w:t>
       </w:r>
+      <w:proofErr w:type="spellStart"/>
       <w:r>
         <w:t>CommandWords</w:t>
       </w:r>
+      <w:proofErr w:type="spellEnd"/>
       <w:r>
         <w:t xml:space="preserve"> : </w:t>
       </w:r>
       <w:r>
-        <w:t xml:space="preserve">outre le fait que j’ai appelée ma fonction qui liste les commandes </w:t>
-      </w:r>
+        <w:t xml:space="preserve">outre le fait que j’ai </w:t>
+      </w:r>
+      <w:proofErr w:type="spellStart"/>
+      <w:r>
+        <w:t>appelée</w:t>
+      </w:r>
+      <w:proofErr w:type="spellEnd"/>
+      <w:r>
+        <w:t xml:space="preserve"> ma fonction qui liste les commandes </w:t>
+      </w:r>
+      <w:proofErr w:type="spellStart"/>
       <w:r>
         <w:t>getValidCommandsString</w:t>
       </w:r>
-      <w:r>
-        <w:t xml:space="preserve">, la première différence est l’utilisation d’une boucle for au lieu de for-each (ce que vous </w:t>
+      <w:proofErr w:type="spellEnd"/>
+      <w:r>
+        <w:t>, la première différence est l’utilisation d’une boucle for au lieu de for-</w:t>
+      </w:r>
+      <w:proofErr w:type="spellStart"/>
+      <w:r>
+        <w:t>each</w:t>
+      </w:r>
+      <w:proofErr w:type="spellEnd"/>
+      <w:r>
+        <w:t xml:space="preserve"> (ce que vous </w:t>
       </w:r>
       <w:r>
         <w:t xml:space="preserve">avez dit ne pas changer dans la FAQ). La deuxième différence c’est que j’ai déclaré/assigné </w:t>
@@ -3843,13 +4683,29 @@
         <w:t xml:space="preserve">, que j’ai concaténé dans la boucle </w:t>
       </w:r>
       <w:r>
-        <w:t xml:space="preserve">for-each </w:t>
+        <w:t>for-</w:t>
+      </w:r>
+      <w:proofErr w:type="spellStart"/>
+      <w:r>
+        <w:t>each</w:t>
+      </w:r>
+      <w:proofErr w:type="spellEnd"/>
+      <w:r>
+        <w:t xml:space="preserve"> </w:t>
       </w:r>
       <w:r>
         <w:t>avec l’opérateur +=</w:t>
       </w:r>
       <w:r>
-        <w:t>, tandis que dans zuul-better, ils utilisent</w:t>
+        <w:t xml:space="preserve">, tandis que dans </w:t>
+      </w:r>
+      <w:proofErr w:type="spellStart"/>
+      <w:r>
+        <w:t>zuul-better</w:t>
+      </w:r>
+      <w:proofErr w:type="spellEnd"/>
+      <w:r>
+        <w:t>, ils utilisent</w:t>
       </w:r>
       <w:r>
         <w:t xml:space="preserve"> respectivement</w:t>
@@ -3857,8 +4713,13 @@
       <w:r>
         <w:t xml:space="preserve"> </w:t>
       </w:r>
-      <w:r>
-        <w:t>stringbuilder et .append().</w:t>
+      <w:proofErr w:type="spellStart"/>
+      <w:r>
+        <w:t>stringbuilder</w:t>
+      </w:r>
+      <w:proofErr w:type="spellEnd"/>
+      <w:r>
+        <w:t xml:space="preserve"> et .append().</w:t>
       </w:r>
     </w:p>
     <w:p>
@@ -3870,13 +4731,61 @@
         </w:numPr>
       </w:pPr>
       <w:r>
-        <w:t>Dans zuul-better, s</w:t>
+        <w:t xml:space="preserve">Dans </w:t>
+      </w:r>
+      <w:proofErr w:type="spellStart"/>
+      <w:r>
+        <w:t>zuul-better</w:t>
+      </w:r>
+      <w:proofErr w:type="spellEnd"/>
+      <w:r>
+        <w:t>, s</w:t>
       </w:r>
       <w:r>
         <w:t xml:space="preserve">’il n’y a pas de sorties dans une direction demandée, </w:t>
       </w:r>
       <w:r>
-        <w:t xml:space="preserve">la command getExit renvoie null et le message d’erreur est toujours « there is no door ». Tandis que j’ai différencié l’absence de sortie et l’invalidité d’une direction dans mes messages d’erreur en ajoutant </w:t>
+        <w:t xml:space="preserve">la command </w:t>
+      </w:r>
+      <w:proofErr w:type="spellStart"/>
+      <w:r>
+        <w:t>getExit</w:t>
+      </w:r>
+      <w:proofErr w:type="spellEnd"/>
+      <w:r>
+        <w:t xml:space="preserve"> renvoie </w:t>
+      </w:r>
+      <w:proofErr w:type="spellStart"/>
+      <w:r>
+        <w:t>null</w:t>
+      </w:r>
+      <w:proofErr w:type="spellEnd"/>
+      <w:r>
+        <w:t xml:space="preserve"> et le message d’erreur est toujours « </w:t>
+      </w:r>
+      <w:proofErr w:type="spellStart"/>
+      <w:r>
+        <w:t>there</w:t>
+      </w:r>
+      <w:proofErr w:type="spellEnd"/>
+      <w:r>
+        <w:t xml:space="preserve"> </w:t>
+      </w:r>
+      <w:proofErr w:type="spellStart"/>
+      <w:r>
+        <w:t>is</w:t>
+      </w:r>
+      <w:proofErr w:type="spellEnd"/>
+      <w:r>
+        <w:t xml:space="preserve"> no </w:t>
+      </w:r>
+      <w:proofErr w:type="spellStart"/>
+      <w:r>
+        <w:t>door</w:t>
+      </w:r>
+      <w:proofErr w:type="spellEnd"/>
+      <w:r>
+        <w:t xml:space="preserve"> ». Tandis que j’ai différencié l’absence de sortie et l’invalidité d’une direction dans mes messages d’erreur en ajoutant </w:t>
       </w:r>
       <w:r>
         <w:t>une liste</w:t>
@@ -3885,15 +4794,28 @@
         <w:t xml:space="preserve"> des directions valides</w:t>
       </w:r>
       <w:r>
-        <w:t xml:space="preserve"> dans CommandWords</w:t>
-      </w:r>
+        <w:t xml:space="preserve"> dans </w:t>
+      </w:r>
+      <w:proofErr w:type="spellStart"/>
+      <w:r>
+        <w:t>CommandWords</w:t>
+      </w:r>
+      <w:proofErr w:type="spellEnd"/>
       <w:r>
         <w:t xml:space="preserve"> et les méthodes correspondantes.</w:t>
       </w:r>
     </w:p>
     <w:p>
       <w:r>
-        <w:t>Autrement j’ai lu dans la FAQ que vous préferiez avoir dans la classe Game :</w:t>
+        <w:t xml:space="preserve">Autrement j’ai lu dans la FAQ que vous </w:t>
+      </w:r>
+      <w:proofErr w:type="spellStart"/>
+      <w:r>
+        <w:t>préferiez</w:t>
+      </w:r>
+      <w:proofErr w:type="spellEnd"/>
+      <w:r>
+        <w:t xml:space="preserve"> avoir dans la classe Game :</w:t>
       </w:r>
     </w:p>
     <w:p>
@@ -3907,9 +4829,27 @@
       <w:r>
         <w:t xml:space="preserve">Une fonction </w:t>
       </w:r>
-      <w:r>
-        <w:t>printLocationInfo qui appelle getLongDescription sur aCurrentRoom</w:t>
-      </w:r>
+      <w:proofErr w:type="spellStart"/>
+      <w:r>
+        <w:t>printLocationInfo</w:t>
+      </w:r>
+      <w:proofErr w:type="spellEnd"/>
+      <w:r>
+        <w:t xml:space="preserve"> qui appelle </w:t>
+      </w:r>
+      <w:proofErr w:type="spellStart"/>
+      <w:r>
+        <w:t>getLongDescription</w:t>
+      </w:r>
+      <w:proofErr w:type="spellEnd"/>
+      <w:r>
+        <w:t xml:space="preserve"> sur </w:t>
+      </w:r>
+      <w:proofErr w:type="spellStart"/>
+      <w:r>
+        <w:t>aCurrentRoom</w:t>
+      </w:r>
+      <w:proofErr w:type="spellEnd"/>
     </w:p>
     <w:p>
       <w:pPr>
@@ -3922,13 +4862,23 @@
       <w:r>
         <w:t xml:space="preserve">Une fonction look qui se content d’appeler </w:t>
       </w:r>
+      <w:proofErr w:type="spellStart"/>
       <w:r>
         <w:t>printLocationInfo</w:t>
       </w:r>
-    </w:p>
-    <w:p>
-      <w:r>
-        <w:t>Alors que j’avais remplacé printLocationInfo et ses appels par l’unique fonction look().</w:t>
+      <w:proofErr w:type="spellEnd"/>
+    </w:p>
+    <w:p>
+      <w:r>
+        <w:t xml:space="preserve">Alors que j’avais remplacé </w:t>
+      </w:r>
+      <w:proofErr w:type="spellStart"/>
+      <w:r>
+        <w:t>printLocationInfo</w:t>
+      </w:r>
+      <w:proofErr w:type="spellEnd"/>
+      <w:r>
+        <w:t xml:space="preserve"> et ses appels par l’unique fonction look().</w:t>
       </w:r>
       <w:r>
         <w:br/>
@@ -3944,10 +4894,26 @@
         <w:t>soit look()</w:t>
       </w:r>
       <w:r>
-        <w:t xml:space="preserve"> (dans processCommand)</w:t>
-      </w:r>
-      <w:r>
-        <w:t xml:space="preserve"> soit printLocationInfo </w:t>
+        <w:t xml:space="preserve"> (dans </w:t>
+      </w:r>
+      <w:proofErr w:type="spellStart"/>
+      <w:r>
+        <w:t>processCommand</w:t>
+      </w:r>
+      <w:proofErr w:type="spellEnd"/>
+      <w:r>
+        <w:t>)</w:t>
+      </w:r>
+      <w:r>
+        <w:t xml:space="preserve"> soit </w:t>
+      </w:r>
+      <w:proofErr w:type="spellStart"/>
+      <w:r>
+        <w:t>printLocationInfo</w:t>
+      </w:r>
+      <w:proofErr w:type="spellEnd"/>
+      <w:r>
+        <w:t xml:space="preserve"> </w:t>
       </w:r>
       <w:r>
         <w:t>(</w:t>
@@ -3956,10 +4922,26 @@
         <w:t>dans</w:t>
       </w:r>
       <w:r>
-        <w:t xml:space="preserve"> print</w:t>
-      </w:r>
-      <w:r>
-        <w:t xml:space="preserve">Welcome et goRoom) </w:t>
+        <w:t xml:space="preserve"> </w:t>
+      </w:r>
+      <w:proofErr w:type="spellStart"/>
+      <w:r>
+        <w:t>print</w:t>
+      </w:r>
+      <w:r>
+        <w:t>Welcome</w:t>
+      </w:r>
+      <w:proofErr w:type="spellEnd"/>
+      <w:r>
+        <w:t xml:space="preserve"> et </w:t>
+      </w:r>
+      <w:proofErr w:type="spellStart"/>
+      <w:r>
+        <w:t>goRoom</w:t>
+      </w:r>
+      <w:proofErr w:type="spellEnd"/>
+      <w:r>
+        <w:t xml:space="preserve">) </w:t>
       </w:r>
       <w:r>
         <w:t>pour afficher l</w:t>
@@ -3999,6 +4981,7 @@
       <w:r>
         <w:t xml:space="preserve">L’avantage d’utiliser </w:t>
       </w:r>
+      <w:proofErr w:type="spellStart"/>
       <w:r>
         <w:t>S</w:t>
       </w:r>
@@ -4009,7 +4992,11 @@
         <w:t>B</w:t>
       </w:r>
       <w:r>
-        <w:t xml:space="preserve">uilder </w:t>
+        <w:t>uilder</w:t>
+      </w:r>
+      <w:proofErr w:type="spellEnd"/>
+      <w:r>
+        <w:t xml:space="preserve"> </w:t>
       </w:r>
       <w:r>
         <w:t xml:space="preserve">au lieu de simplement manipuler des String, se fait ressentir lorsqu’il faut beaucoup </w:t>
@@ -4025,7 +5012,31 @@
         <w:t>S</w:t>
       </w:r>
       <w:r>
-        <w:t>tring qui vaut la somme des 2 précédente, mais gardes les 3 en mémoire. Il y a autant de nouveaux objets de type String qui sont créé à chaque itération de la boucle for-each dans getExitString ou getValidCommandsString.</w:t>
+        <w:t>tring qui vaut la somme des 2 précédente, mais gardes les 3 en mémoire. Il y a autant de nouveaux objets de type String qui sont créé à chaque itération de la boucle for-</w:t>
+      </w:r>
+      <w:proofErr w:type="spellStart"/>
+      <w:r>
+        <w:t>each</w:t>
+      </w:r>
+      <w:proofErr w:type="spellEnd"/>
+      <w:r>
+        <w:t xml:space="preserve"> dans </w:t>
+      </w:r>
+      <w:proofErr w:type="spellStart"/>
+      <w:r>
+        <w:t>getExitString</w:t>
+      </w:r>
+      <w:proofErr w:type="spellEnd"/>
+      <w:r>
+        <w:t xml:space="preserve"> ou </w:t>
+      </w:r>
+      <w:proofErr w:type="spellStart"/>
+      <w:r>
+        <w:t>getValidCommandsString</w:t>
+      </w:r>
+      <w:proofErr w:type="spellEnd"/>
+      <w:r>
+        <w:t>.</w:t>
       </w:r>
       <w:r>
         <w:t xml:space="preserve"> Le type String est dit immutable.</w:t>
@@ -4034,8 +5045,13 @@
         <w:br/>
         <w:t xml:space="preserve">Alors qu’en utilisant </w:t>
       </w:r>
-      <w:r>
-        <w:t>Stringbuilder, la variable qui contient la chaîne de caractère devient mutable. Donc on économise de la mémoire</w:t>
+      <w:proofErr w:type="spellStart"/>
+      <w:r>
+        <w:t>Stringbuilder</w:t>
+      </w:r>
+      <w:proofErr w:type="spellEnd"/>
+      <w:r>
+        <w:t>, la variable qui contient la chaîne de caractère devient mutable. Donc on économise de la mémoire</w:t>
       </w:r>
       <w:r>
         <w:t>, et on garde la même référence au passage.</w:t>
@@ -4045,11 +5061,40 @@
       </w:r>
       <w:r>
         <w:br/>
-        <w:t xml:space="preserve">J’ai donc changé getExitString et getValidCommandsString pour qu’elle utilise StringBuilder comme </w:t>
-      </w:r>
-      <w:r>
-        <w:t>on peut le voir dans zuul-better</w:t>
-      </w:r>
+        <w:t xml:space="preserve">J’ai donc changé </w:t>
+      </w:r>
+      <w:proofErr w:type="spellStart"/>
+      <w:r>
+        <w:t>getExitString</w:t>
+      </w:r>
+      <w:proofErr w:type="spellEnd"/>
+      <w:r>
+        <w:t xml:space="preserve"> et </w:t>
+      </w:r>
+      <w:proofErr w:type="spellStart"/>
+      <w:r>
+        <w:t>getValidCommandsString</w:t>
+      </w:r>
+      <w:proofErr w:type="spellEnd"/>
+      <w:r>
+        <w:t xml:space="preserve"> pour qu’elle utilise </w:t>
+      </w:r>
+      <w:proofErr w:type="spellStart"/>
+      <w:r>
+        <w:t>StringBuilder</w:t>
+      </w:r>
+      <w:proofErr w:type="spellEnd"/>
+      <w:r>
+        <w:t xml:space="preserve"> comme </w:t>
+      </w:r>
+      <w:r>
+        <w:t xml:space="preserve">on peut le voir dans </w:t>
+      </w:r>
+      <w:proofErr w:type="spellStart"/>
+      <w:r>
+        <w:t>zuul-better</w:t>
+      </w:r>
+      <w:proofErr w:type="spellEnd"/>
       <w:r>
         <w:t> : Initialisation (vide ou non), puis des .append(…) qui remplacent += …</w:t>
       </w:r>
@@ -4060,7 +5105,15 @@
         <w:t>finalement l’utilisation</w:t>
       </w:r>
       <w:r>
-        <w:t xml:space="preserve"> de .toString() pour générer un objet de type String.</w:t>
+        <w:t xml:space="preserve"> de .</w:t>
+      </w:r>
+      <w:proofErr w:type="spellStart"/>
+      <w:r>
+        <w:t>toString</w:t>
+      </w:r>
+      <w:proofErr w:type="spellEnd"/>
+      <w:r>
+        <w:t>() pour générer un objet de type String.</w:t>
       </w:r>
     </w:p>
     <w:p/>
@@ -4099,7 +5152,15 @@
         <w:t xml:space="preserve">Je les aies </w:t>
       </w:r>
       <w:r>
-        <w:t>mises dans un dossier « images » dans le dossier BlueJ du projet.</w:t>
+        <w:t xml:space="preserve">mises dans un dossier « images » dans le dossier </w:t>
+      </w:r>
+      <w:proofErr w:type="spellStart"/>
+      <w:r>
+        <w:t>BlueJ</w:t>
+      </w:r>
+      <w:proofErr w:type="spellEnd"/>
+      <w:r>
+        <w:t xml:space="preserve"> du projet.</w:t>
       </w:r>
     </w:p>
     <w:p>
@@ -4197,8 +5258,17 @@
           <w:b/>
           <w:bCs/>
         </w:rPr>
-        <w:t xml:space="preserve"> CommandWord</w:t>
-      </w:r>
+        <w:t xml:space="preserve"> </w:t>
+      </w:r>
+      <w:proofErr w:type="spellStart"/>
+      <w:r>
+        <w:rPr>
+          <w:b/>
+          <w:bCs/>
+        </w:rPr>
+        <w:t>CommandWord</w:t>
+      </w:r>
+      <w:proofErr w:type="spellEnd"/>
       <w:r>
         <w:t xml:space="preserve"> : </w:t>
       </w:r>
@@ -4233,9 +5303,11 @@
       <w:r>
         <w:t>« </w:t>
       </w:r>
+      <w:proofErr w:type="spellStart"/>
       <w:r>
         <w:t>aImageName</w:t>
       </w:r>
+      <w:proofErr w:type="spellEnd"/>
       <w:r>
         <w:t> »</w:t>
       </w:r>
@@ -4245,11 +5317,16 @@
       <w:r>
         <w:t xml:space="preserve"> ainsi que la méthode </w:t>
       </w:r>
+      <w:proofErr w:type="spellStart"/>
       <w:r>
         <w:t>getImageNam</w:t>
       </w:r>
       <w:r>
-        <w:t>e().</w:t>
+        <w:t>e</w:t>
+      </w:r>
+      <w:proofErr w:type="spellEnd"/>
+      <w:r>
+        <w:t>().</w:t>
       </w:r>
     </w:p>
     <w:p>
@@ -4263,6 +5340,7 @@
       <w:r>
         <w:t xml:space="preserve">Dans </w:t>
       </w:r>
+      <w:proofErr w:type="spellStart"/>
       <w:r>
         <w:rPr>
           <w:b/>
@@ -4270,6 +5348,7 @@
         </w:rPr>
         <w:t>Parser</w:t>
       </w:r>
+      <w:proofErr w:type="spellEnd"/>
       <w:r>
         <w:t xml:space="preserve"> : </w:t>
       </w:r>
@@ -4278,10 +5357,18 @@
         <w:t xml:space="preserve">Au lieu de </w:t>
       </w:r>
       <w:r>
-        <w:t>lire la ligne du terminal dans la fonction get</w:t>
-      </w:r>
-      <w:r>
-        <w:t>Command(), on la prend en paramètre.</w:t>
+        <w:t xml:space="preserve">lire la ligne du terminal dans la fonction </w:t>
+      </w:r>
+      <w:proofErr w:type="spellStart"/>
+      <w:r>
+        <w:t>get</w:t>
+      </w:r>
+      <w:r>
+        <w:t>Command</w:t>
+      </w:r>
+      <w:proofErr w:type="spellEnd"/>
+      <w:r>
+        <w:t>(), on la prend en paramètre.</w:t>
       </w:r>
       <w:r>
         <w:br/>
@@ -4313,8 +5400,13 @@
         <w:t xml:space="preserve">Scanner mais </w:t>
       </w:r>
       <w:r>
-        <w:t>celles de StringTokenizer</w:t>
-      </w:r>
+        <w:t xml:space="preserve">celles de </w:t>
+      </w:r>
+      <w:proofErr w:type="spellStart"/>
+      <w:r>
+        <w:t>StringTokenizer</w:t>
+      </w:r>
+      <w:proofErr w:type="spellEnd"/>
       <w:r>
         <w:t>. (Avec un changement de la bibliothèque importée au début de la classe).</w:t>
       </w:r>
@@ -4356,11 +5448,32 @@
       <w:r>
         <w:t xml:space="preserve"> la classe </w:t>
       </w:r>
-      <w:r>
-        <w:t xml:space="preserve">GameEngine, j’ai copié </w:t>
-      </w:r>
-      <w:r>
-        <w:t>celle de zuul-with-images : Création du moteur et de l’interface puis liaison des 2.</w:t>
+      <w:proofErr w:type="spellStart"/>
+      <w:r>
+        <w:t>GameEngine</w:t>
+      </w:r>
+      <w:proofErr w:type="spellEnd"/>
+      <w:r>
+        <w:t xml:space="preserve">, j’ai copié </w:t>
+      </w:r>
+      <w:r>
+        <w:t xml:space="preserve">celle de </w:t>
+      </w:r>
+      <w:proofErr w:type="spellStart"/>
+      <w:r>
+        <w:t>zuul</w:t>
+      </w:r>
+      <w:proofErr w:type="spellEnd"/>
+      <w:r>
+        <w:t>-</w:t>
+      </w:r>
+      <w:proofErr w:type="spellStart"/>
+      <w:r>
+        <w:t>with</w:t>
+      </w:r>
+      <w:proofErr w:type="spellEnd"/>
+      <w:r>
+        <w:t>-images : Création du moteur et de l’interface puis liaison des 2.</w:t>
       </w:r>
       <w:r>
         <w:br/>
@@ -4393,8 +5506,17 @@
           <w:b/>
           <w:bCs/>
         </w:rPr>
-        <w:t xml:space="preserve"> GameEngine</w:t>
-      </w:r>
+        <w:t xml:space="preserve"> </w:t>
+      </w:r>
+      <w:proofErr w:type="spellStart"/>
+      <w:r>
+        <w:rPr>
+          <w:b/>
+          <w:bCs/>
+        </w:rPr>
+        <w:t>GameEngine</w:t>
+      </w:r>
+      <w:proofErr w:type="spellEnd"/>
       <w:r>
         <w:t xml:space="preserve"> : </w:t>
       </w:r>
@@ -4416,9 +5538,11 @@
       <w:r>
         <w:t>« </w:t>
       </w:r>
+      <w:proofErr w:type="spellStart"/>
       <w:r>
         <w:t>System.out</w:t>
       </w:r>
+      <w:proofErr w:type="spellEnd"/>
       <w:r>
         <w:t> »</w:t>
       </w:r>
@@ -4426,7 +5550,15 @@
         <w:t xml:space="preserve"> par </w:t>
       </w:r>
       <w:r>
-        <w:t>« this.aGui » après avoir ajouté le nouvel attribut.</w:t>
+        <w:t>« </w:t>
+      </w:r>
+      <w:proofErr w:type="spellStart"/>
+      <w:r>
+        <w:t>this.aGui</w:t>
+      </w:r>
+      <w:proofErr w:type="spellEnd"/>
+      <w:r>
+        <w:t> » après avoir ajouté le nouvel attribut.</w:t>
       </w:r>
       <w:r>
         <w:br/>
@@ -4446,20 +5578,57 @@
         <w:t>ajouté l’affichage d’image dans différentes fonctions</w:t>
       </w:r>
       <w:r>
-        <w:t xml:space="preserve"> (goRoom, printWelcome, …)</w:t>
+        <w:t xml:space="preserve"> (</w:t>
+      </w:r>
+      <w:proofErr w:type="spellStart"/>
+      <w:r>
+        <w:t>goRoom</w:t>
+      </w:r>
+      <w:proofErr w:type="spellEnd"/>
+      <w:r>
+        <w:t xml:space="preserve">, </w:t>
+      </w:r>
+      <w:proofErr w:type="spellStart"/>
+      <w:r>
+        <w:t>printWelcome</w:t>
+      </w:r>
+      <w:proofErr w:type="spellEnd"/>
+      <w:r>
+        <w:t>, …)</w:t>
       </w:r>
       <w:r>
         <w:br/>
         <w:t xml:space="preserve">- j’ai </w:t>
       </w:r>
       <w:r>
-        <w:t>incorporé le changement de processCommand pour lire la String de la ligne et non plus une commande</w:t>
-      </w:r>
-      <w:r>
-        <w:t xml:space="preserve"> directement. Notamment en supprimant le retour d’un boolen</w:t>
-      </w:r>
-      <w:r>
-        <w:t xml:space="preserve"> à cette fonction interpretCommand()</w:t>
+        <w:t xml:space="preserve">incorporé le changement de </w:t>
+      </w:r>
+      <w:proofErr w:type="spellStart"/>
+      <w:r>
+        <w:t>processCommand</w:t>
+      </w:r>
+      <w:proofErr w:type="spellEnd"/>
+      <w:r>
+        <w:t xml:space="preserve"> pour lire la String de la ligne et non plus une commande</w:t>
+      </w:r>
+      <w:r>
+        <w:t xml:space="preserve"> directement. Notamment en supprimant le retour d’un </w:t>
+      </w:r>
+      <w:proofErr w:type="spellStart"/>
+      <w:r>
+        <w:t>boolen</w:t>
+      </w:r>
+      <w:proofErr w:type="spellEnd"/>
+      <w:r>
+        <w:t xml:space="preserve"> à cette fonction </w:t>
+      </w:r>
+      <w:proofErr w:type="spellStart"/>
+      <w:r>
+        <w:t>interpretCommand</w:t>
+      </w:r>
+      <w:proofErr w:type="spellEnd"/>
+      <w:r>
+        <w:t>()</w:t>
       </w:r>
       <w:r>
         <w:t xml:space="preserve"> malgré la contradiction des commentaires</w:t>
@@ -4470,8 +5639,21 @@
       <w:r>
         <w:t xml:space="preserve"> dans </w:t>
       </w:r>
-      <w:r>
-        <w:t>zuul-with-images.</w:t>
+      <w:proofErr w:type="spellStart"/>
+      <w:r>
+        <w:t>zuul</w:t>
+      </w:r>
+      <w:proofErr w:type="spellEnd"/>
+      <w:r>
+        <w:t>-</w:t>
+      </w:r>
+      <w:proofErr w:type="spellStart"/>
+      <w:r>
+        <w:t>with</w:t>
+      </w:r>
+      <w:proofErr w:type="spellEnd"/>
+      <w:r>
+        <w:t>-images.</w:t>
       </w:r>
       <w:r>
         <w:br/>
@@ -4481,7 +5663,15 @@
         <w:t xml:space="preserve">j’ai </w:t>
       </w:r>
       <w:r>
-        <w:t xml:space="preserve">édité ma fonction « quit » pour qu’elle utilise </w:t>
+        <w:t>édité ma fonction « </w:t>
+      </w:r>
+      <w:proofErr w:type="spellStart"/>
+      <w:r>
+        <w:t>quit</w:t>
+      </w:r>
+      <w:proofErr w:type="spellEnd"/>
+      <w:r>
+        <w:t xml:space="preserve"> » pour qu’elle utilise </w:t>
       </w:r>
       <w:r>
         <w:t>la méthode enable() de la GUI.</w:t>
@@ -4494,7 +5684,15 @@
         <w:t xml:space="preserve"> </w:t>
       </w:r>
       <w:r>
-        <w:t>j’ai supprimé la fonction play()</w:t>
+        <w:t xml:space="preserve">j’ai supprimé la fonction </w:t>
+      </w:r>
+      <w:proofErr w:type="spellStart"/>
+      <w:r>
+        <w:t>play</w:t>
+      </w:r>
+      <w:proofErr w:type="spellEnd"/>
+      <w:r>
+        <w:t>()</w:t>
       </w:r>
     </w:p>
     <w:p>
@@ -4506,19 +5704,48 @@
         </w:numPr>
       </w:pPr>
       <w:r>
-        <w:t>Comme la fonction printHelp() et look() utilisent encore la fonction printL</w:t>
+        <w:t xml:space="preserve">Comme la fonction </w:t>
+      </w:r>
+      <w:proofErr w:type="spellStart"/>
+      <w:r>
+        <w:t>printHelp</w:t>
+      </w:r>
+      <w:proofErr w:type="spellEnd"/>
+      <w:r>
+        <w:t xml:space="preserve">() et look() utilisent encore la fonction </w:t>
+      </w:r>
+      <w:proofErr w:type="spellStart"/>
+      <w:r>
+        <w:t>printL</w:t>
       </w:r>
       <w:r>
         <w:t>ocation</w:t>
       </w:r>
       <w:r>
-        <w:t xml:space="preserve">Info() sans avoir à afficher une nouvelle image, j’ai préféré ajouter la fonction </w:t>
-      </w:r>
-      <w:r>
-        <w:t>displayLocationImage() qui affiche l’image à condition qu’elle existe.</w:t>
-      </w:r>
-      <w:r>
-        <w:t xml:space="preserve"> Je l’appelle juste après printLocationInfo() quand nécessaire.</w:t>
+        <w:t>Info</w:t>
+      </w:r>
+      <w:proofErr w:type="spellEnd"/>
+      <w:r>
+        <w:t xml:space="preserve">() sans avoir à afficher une nouvelle image, j’ai préféré ajouter la fonction </w:t>
+      </w:r>
+      <w:proofErr w:type="spellStart"/>
+      <w:r>
+        <w:t>displayLocationImage</w:t>
+      </w:r>
+      <w:proofErr w:type="spellEnd"/>
+      <w:r>
+        <w:t>() qui affiche l’image à condition qu’elle existe.</w:t>
+      </w:r>
+      <w:r>
+        <w:t xml:space="preserve"> Je l’appelle juste après </w:t>
+      </w:r>
+      <w:proofErr w:type="spellStart"/>
+      <w:r>
+        <w:t>printLocationInfo</w:t>
+      </w:r>
+      <w:proofErr w:type="spellEnd"/>
+      <w:r>
+        <w:t>() quand nécessaire.</w:t>
       </w:r>
     </w:p>
     <w:p>
@@ -4535,12 +5762,21 @@
       <w:r>
         <w:t xml:space="preserve">s </w:t>
       </w:r>
+      <w:proofErr w:type="spellStart"/>
       <w:r>
         <w:rPr>
           <w:b/>
           <w:bCs/>
         </w:rPr>
-        <w:t>UserInterface </w:t>
+        <w:t>UserInterface</w:t>
+      </w:r>
+      <w:proofErr w:type="spellEnd"/>
+      <w:r>
+        <w:rPr>
+          <w:b/>
+          <w:bCs/>
+        </w:rPr>
+        <w:t> </w:t>
       </w:r>
       <w:r>
         <w:t xml:space="preserve">: </w:t>
@@ -4550,14 +5786,30 @@
         <w:t xml:space="preserve">- </w:t>
       </w:r>
       <w:r>
-        <w:t xml:space="preserve">J’ai ajouté l’attribut « aImageFolder » et son assignation dans le constructeur, ainsi qu’une méthode pour changer </w:t>
+        <w:t>J’ai ajouté l’attribut « </w:t>
+      </w:r>
+      <w:proofErr w:type="spellStart"/>
+      <w:r>
+        <w:t>aImageFolder</w:t>
+      </w:r>
+      <w:proofErr w:type="spellEnd"/>
+      <w:r>
+        <w:t xml:space="preserve"> » et son assignation dans le constructeur, ainsi qu’une méthode pour changer </w:t>
       </w:r>
       <w:r>
         <w:t>sa valeur.</w:t>
       </w:r>
       <w:r>
         <w:br/>
-        <w:t xml:space="preserve">Dans la fonction « showImage » j’ai </w:t>
+        <w:t>Dans la fonction « </w:t>
+      </w:r>
+      <w:proofErr w:type="spellStart"/>
+      <w:r>
+        <w:t>showImage</w:t>
+      </w:r>
+      <w:proofErr w:type="spellEnd"/>
+      <w:r>
+        <w:t xml:space="preserve"> » j’ai </w:t>
       </w:r>
       <w:r>
         <w:t>ajouté la prise en compte du dossier pur le chemin des images (le travail avait été commencé</w:t>
@@ -4600,7 +5852,15 @@
         <w:t> »</w:t>
       </w:r>
       <w:r>
-        <w:t xml:space="preserve"> de java.awt </w:t>
+        <w:t xml:space="preserve"> de </w:t>
+      </w:r>
+      <w:proofErr w:type="spellStart"/>
+      <w:r>
+        <w:t>java.awt</w:t>
+      </w:r>
+      <w:proofErr w:type="spellEnd"/>
+      <w:r>
+        <w:t xml:space="preserve"> </w:t>
       </w:r>
       <w:r>
         <w:t xml:space="preserve">pour qu’elles </w:t>
@@ -4621,7 +5881,15 @@
         <w:t xml:space="preserve"> </w:t>
       </w:r>
       <w:r>
-        <w:t>ailleurs dans la classe UserInterface.</w:t>
+        <w:t xml:space="preserve">ailleurs dans la classe </w:t>
+      </w:r>
+      <w:proofErr w:type="spellStart"/>
+      <w:r>
+        <w:t>UserInterface</w:t>
+      </w:r>
+      <w:proofErr w:type="spellEnd"/>
+      <w:r>
+        <w:t>.</w:t>
       </w:r>
       <w:r>
         <w:br/>
@@ -4666,11 +5934,195 @@
       </w:r>
     </w:p>
     <w:p>
-      <w:r>
-        <w:t xml:space="preserve">J’ai ajouté </w:t>
-      </w:r>
-      <w:r>
-        <w:t>l’importation de la classe Bouton</w:t>
+      <w:pPr>
+        <w:pStyle w:val="Paragraphedeliste"/>
+        <w:numPr>
+          <w:ilvl w:val="0"/>
+          <w:numId w:val="5"/>
+        </w:numPr>
+      </w:pPr>
+      <w:r>
+        <w:t xml:space="preserve">Dans </w:t>
+      </w:r>
+      <w:proofErr w:type="spellStart"/>
+      <w:r>
+        <w:t>UserInterface</w:t>
+      </w:r>
+      <w:proofErr w:type="spellEnd"/>
+      <w:r>
+        <w:t> : j</w:t>
+      </w:r>
+      <w:r>
+        <w:t xml:space="preserve">’ai ajouté </w:t>
+      </w:r>
+      <w:r>
+        <w:t xml:space="preserve">l’importation de la classe </w:t>
+      </w:r>
+      <w:r>
+        <w:t xml:space="preserve"> </w:t>
+      </w:r>
+      <w:proofErr w:type="spellStart"/>
+      <w:r>
+        <w:t>javax.swing.JButton</w:t>
+      </w:r>
+      <w:proofErr w:type="spellEnd"/>
+    </w:p>
+    <w:p>
+      <w:pPr>
+        <w:pStyle w:val="Paragraphedeliste"/>
+        <w:numPr>
+          <w:ilvl w:val="0"/>
+          <w:numId w:val="5"/>
+        </w:numPr>
+      </w:pPr>
+      <w:r>
+        <w:t>Dans le constructeur j’ai ajouté l</w:t>
+      </w:r>
+      <w:r>
+        <w:t xml:space="preserve">e bouton comme </w:t>
+      </w:r>
+      <w:r>
+        <w:t xml:space="preserve">attribut </w:t>
+      </w:r>
+    </w:p>
+    <w:p>
+      <w:pPr>
+        <w:pStyle w:val="Paragraphedeliste"/>
+        <w:numPr>
+          <w:ilvl w:val="0"/>
+          <w:numId w:val="5"/>
+        </w:numPr>
+      </w:pPr>
+      <w:r>
+        <w:t xml:space="preserve">Dans </w:t>
+      </w:r>
+      <w:proofErr w:type="spellStart"/>
+      <w:r>
+        <w:t>createGui</w:t>
+      </w:r>
+      <w:proofErr w:type="spellEnd"/>
+      <w:r>
+        <w:t xml:space="preserve"> : j’ai ajouté la création du </w:t>
+      </w:r>
+      <w:r>
+        <w:t>bouton qui servira donc à respirer, et j</w:t>
+      </w:r>
+      <w:r>
+        <w:t xml:space="preserve">e lui ai ajouté un Action </w:t>
+      </w:r>
+      <w:proofErr w:type="spellStart"/>
+      <w:r>
+        <w:t>Listener</w:t>
+      </w:r>
+      <w:proofErr w:type="spellEnd"/>
+      <w:r>
+        <w:t>.</w:t>
+      </w:r>
+    </w:p>
+    <w:p>
+      <w:pPr>
+        <w:pStyle w:val="Paragraphedeliste"/>
+        <w:numPr>
+          <w:ilvl w:val="0"/>
+          <w:numId w:val="5"/>
+        </w:numPr>
+      </w:pPr>
+      <w:r>
+        <w:t xml:space="preserve">J’ai ajouté ce bouton dans la zone Est du </w:t>
+      </w:r>
+      <w:r>
+        <w:t>panel.</w:t>
+      </w:r>
+    </w:p>
+    <w:p>
+      <w:pPr>
+        <w:pStyle w:val="Paragraphedeliste"/>
+        <w:numPr>
+          <w:ilvl w:val="0"/>
+          <w:numId w:val="5"/>
+        </w:numPr>
+      </w:pPr>
+      <w:r>
+        <w:t xml:space="preserve">Dans </w:t>
+      </w:r>
+      <w:proofErr w:type="spellStart"/>
+      <w:r>
+        <w:t>actionPerformed</w:t>
+      </w:r>
+      <w:proofErr w:type="spellEnd"/>
+      <w:r>
+        <w:t xml:space="preserve"> :  </w:t>
+      </w:r>
+      <w:r>
+        <w:t>je vérifie</w:t>
+      </w:r>
+      <w:r>
+        <w:t xml:space="preserve"> </w:t>
+      </w:r>
+      <w:r>
+        <w:t xml:space="preserve">d’abord </w:t>
+      </w:r>
+      <w:r>
+        <w:t xml:space="preserve">si </w:t>
+      </w:r>
+      <w:r>
+        <w:t xml:space="preserve">l’objet qui a déclenché l’action est le bouton, auquel cas </w:t>
+      </w:r>
+      <w:r>
+        <w:t>on</w:t>
+      </w:r>
+      <w:r>
+        <w:t xml:space="preserve"> fait comme si le programme avait reçu </w:t>
+      </w:r>
+      <w:r>
+        <w:t xml:space="preserve">le texte </w:t>
+      </w:r>
+      <w:r>
+        <w:t>« respirer »</w:t>
+      </w:r>
+      <w:r>
+        <w:t xml:space="preserve"> pour déclencher la commande associée.</w:t>
+      </w:r>
+      <w:r>
+        <w:t xml:space="preserve"> </w:t>
+      </w:r>
+      <w:r>
+        <w:br/>
+      </w:r>
+      <w:r>
+        <w:t xml:space="preserve">Autrement, on </w:t>
+      </w:r>
+      <w:r>
+        <w:t>appelle</w:t>
+      </w:r>
+      <w:r>
+        <w:t xml:space="preserve"> p</w:t>
+      </w:r>
+      <w:proofErr w:type="spellStart"/>
+      <w:r>
+        <w:t>rocessCommand</w:t>
+      </w:r>
+      <w:proofErr w:type="spellEnd"/>
+      <w:r>
+        <w:t>() qui lira l’entrée du terminal.</w:t>
+      </w:r>
+    </w:p>
+    <w:p>
+      <w:pPr>
+        <w:pStyle w:val="Paragraphedeliste"/>
+        <w:numPr>
+          <w:ilvl w:val="0"/>
+          <w:numId w:val="5"/>
+        </w:numPr>
+      </w:pPr>
+      <w:r>
+        <w:t xml:space="preserve">J’ai fait la même chose pour le bouton </w:t>
+      </w:r>
+      <w:r>
+        <w:t xml:space="preserve">« regarder » </w:t>
+      </w:r>
+      <w:r>
+        <w:t xml:space="preserve"> dans la zone ouest.</w:t>
       </w:r>
     </w:p>
     <w:p>
@@ -6045,7 +7497,6 @@
   <w:style w:type="character" w:default="1" w:styleId="Policepardfaut">
     <w:name w:val="Default Paragraph Font"/>
     <w:uiPriority w:val="1"/>
-    <w:semiHidden/>
     <w:unhideWhenUsed/>
   </w:style>
   <w:style w:type="table" w:default="1" w:styleId="TableauNormal">

</xml_diff>

<commit_message>
7.19.2 done (images folder)
</commit_message>
<xml_diff>
--- a/Rapport du jeu d'aventure.docx
+++ b/Rapport du jeu d'aventure.docx
@@ -147,15 +147,7 @@
       </w:r>
       <w:r>
         <w:br/>
-        <w:t>La version réduite comprend les « </w:t>
-      </w:r>
-      <w:proofErr w:type="spellStart"/>
-      <w:r>
-        <w:t>rooms</w:t>
-      </w:r>
-      <w:proofErr w:type="spellEnd"/>
-      <w:r>
-        <w:t> » du tout premier croquis ci-dessous :</w:t>
+        <w:t>La version réduite comprend les « rooms » du tout premier croquis ci-dessous :</w:t>
       </w:r>
       <w:r>
         <w:br/>
@@ -2053,13 +2045,112 @@
         <w:t xml:space="preserve"> version réduite du scénario</w:t>
       </w:r>
       <w:r>
-        <w:t xml:space="preserve"> pour implémenter mes </w:t>
-      </w:r>
-      <w:proofErr w:type="spellStart"/>
-      <w:r>
-        <w:t>rooms</w:t>
-      </w:r>
-      <w:proofErr w:type="spellEnd"/>
+        <w:t xml:space="preserve"> pour implémenter mes rooms.</w:t>
+      </w:r>
+      <w:r>
+        <w:br/>
+      </w:r>
+      <w:r>
+        <w:t xml:space="preserve">J’ai créé autant de variables </w:t>
+      </w:r>
+      <w:r>
+        <w:t xml:space="preserve">de type Room que de zone de mon croquis, puis j’ai assigné les sorties nord, est, sud, est selon </w:t>
+      </w:r>
+      <w:r>
+        <w:t>la direction du passage et le sens des pièces.</w:t>
+      </w:r>
+    </w:p>
+    <w:p>
+      <w:r>
+        <w:br/>
+        <w:t>Aussi, j’ai traduit les commandes quit, help et go, ainsi que les textes affichés. J’ai adapté les textes d’introduction et de la commande ‘aide’ à mon jeu. Aussi j’ai personnalisé un peu les messages d’erreur pour plus de clarté.</w:t>
+      </w:r>
+    </w:p>
+    <w:p>
+      <w:pPr>
+        <w:pStyle w:val="Titre2"/>
+      </w:pPr>
+      <w:r>
+        <w:t>Exercice 7.5</w:t>
+      </w:r>
+    </w:p>
+    <w:p>
+      <w:r>
+        <w:t xml:space="preserve">J’avais déjà </w:t>
+      </w:r>
+      <w:r>
+        <w:t>empêché cette duplication de code lors du TP, mais</w:t>
+      </w:r>
+      <w:r>
+        <w:t xml:space="preserve"> uniquement pour afficher les sorties.</w:t>
+      </w:r>
+      <w:r>
+        <w:br/>
+        <w:t>J</w:t>
+      </w:r>
+      <w:r>
+        <w:t>’ai donc renommé la fonction, et ajouté la description de la room actuelle.</w:t>
+      </w:r>
+      <w:r>
+        <w:br/>
+        <w:t>J’ai personnalisé un peu la fonction pour un affichage plus clair avec des flèches</w:t>
+      </w:r>
+      <w:r>
+        <w:t xml:space="preserve"> et des retours à la ligne.</w:t>
+      </w:r>
+      <w:r>
+        <w:br/>
+        <w:t>J’ai aussi changé les descriptions de mes lieux pour que la phrase « Vous êtes … » soit cohérente avec la suite.</w:t>
+      </w:r>
+    </w:p>
+    <w:p>
+      <w:pPr>
+        <w:pStyle w:val="Titre2"/>
+      </w:pPr>
+      <w:r>
+        <w:t>Exercice 7.6</w:t>
+      </w:r>
+    </w:p>
+    <w:p>
+      <w:r>
+        <w:t xml:space="preserve">J’ai mis en privé </w:t>
+      </w:r>
+      <w:r>
+        <w:t>tous les</w:t>
+      </w:r>
+      <w:r>
+        <w:t xml:space="preserve"> </w:t>
+      </w:r>
+      <w:r>
+        <w:t xml:space="preserve">attributs de la classe </w:t>
+      </w:r>
+      <w:r>
+        <w:t>R</w:t>
+      </w:r>
+      <w:r>
+        <w:t xml:space="preserve">oom, puis créé une fonction accesseur </w:t>
+      </w:r>
+      <w:r>
+        <w:t>getExit</w:t>
+      </w:r>
+      <w:r>
+        <w:t xml:space="preserve">() </w:t>
+      </w:r>
+      <w:r>
+        <w:t xml:space="preserve">qui </w:t>
+      </w:r>
+      <w:r>
+        <w:t xml:space="preserve">prend en paramètre </w:t>
+      </w:r>
+      <w:r>
+        <w:t xml:space="preserve">la chaîne de caractère </w:t>
+      </w:r>
+      <w:r>
+        <w:t>qui correspond à la direction</w:t>
+      </w:r>
+      <w:r>
+        <w:t xml:space="preserve"> pDirection</w:t>
+      </w:r>
       <w:r>
         <w:t>.</w:t>
       </w:r>
@@ -2067,194 +2158,51 @@
         <w:br/>
       </w:r>
       <w:r>
-        <w:t xml:space="preserve">J’ai créé autant de variables </w:t>
-      </w:r>
-      <w:r>
-        <w:t xml:space="preserve">de type Room que de zone de mon croquis, puis j’ai assigné les sorties nord, est, sud, est selon </w:t>
-      </w:r>
-      <w:r>
-        <w:t>la direction du passage et le sens des pièces.</w:t>
-      </w:r>
-    </w:p>
-    <w:p>
-      <w:r>
-        <w:br/>
-        <w:t xml:space="preserve">Aussi, j’ai traduit les commandes </w:t>
-      </w:r>
-      <w:proofErr w:type="spellStart"/>
-      <w:r>
-        <w:t>quit</w:t>
-      </w:r>
-      <w:proofErr w:type="spellEnd"/>
-      <w:r>
-        <w:t>, help et go, ainsi que les textes affichés. J’ai adapté les textes d’introduction et de la commande ‘aide’ à mon jeu. Aussi j’ai personnalisé un peu les messages d’erreur pour plus de clarté.</w:t>
-      </w:r>
-    </w:p>
-    <w:p>
-      <w:pPr>
-        <w:pStyle w:val="Titre2"/>
-      </w:pPr>
-      <w:r>
-        <w:t>Exercice 7.5</w:t>
-      </w:r>
-    </w:p>
-    <w:p>
-      <w:r>
-        <w:t xml:space="preserve">J’avais déjà </w:t>
-      </w:r>
-      <w:r>
-        <w:t>empêché cette duplication de code lors du TP, mais</w:t>
-      </w:r>
-      <w:r>
-        <w:t xml:space="preserve"> uniquement pour afficher les sorties.</w:t>
-      </w:r>
-      <w:r>
-        <w:br/>
-        <w:t>J</w:t>
-      </w:r>
-      <w:r>
-        <w:t>’ai donc renommé la fonction, et ajouté la description de la room actuelle.</w:t>
-      </w:r>
-      <w:r>
-        <w:br/>
-        <w:t>J’ai personnalisé un peu la fonction pour un affichage plus clair avec des flèches</w:t>
-      </w:r>
-      <w:r>
-        <w:t xml:space="preserve"> et des retours à la ligne.</w:t>
-      </w:r>
-      <w:r>
-        <w:br/>
-        <w:t>J’ai aussi changé les descriptions de mes lieux pour que la phrase « Vous êtes … » soit cohérente avec la suite.</w:t>
-      </w:r>
-    </w:p>
-    <w:p>
-      <w:pPr>
-        <w:pStyle w:val="Titre2"/>
-      </w:pPr>
-      <w:r>
-        <w:t>Exercice 7.6</w:t>
-      </w:r>
-    </w:p>
-    <w:p>
-      <w:r>
-        <w:t xml:space="preserve">J’ai mis en privé </w:t>
-      </w:r>
-      <w:r>
-        <w:t>tous les</w:t>
+        <w:br/>
+        <w:t xml:space="preserve">Au lieu de faire une suite de </w:t>
+      </w:r>
+      <w:r>
+        <w:t>« </w:t>
+      </w:r>
+      <w:r>
+        <w:t>if else</w:t>
+      </w:r>
+      <w:r>
+        <w:t> »</w:t>
       </w:r>
       <w:r>
         <w:t xml:space="preserve"> </w:t>
       </w:r>
       <w:r>
-        <w:t xml:space="preserve">attributs de la classe </w:t>
-      </w:r>
-      <w:r>
-        <w:t>R</w:t>
-      </w:r>
-      <w:r>
-        <w:t xml:space="preserve">oom, puis créé une fonction accesseur </w:t>
-      </w:r>
-      <w:proofErr w:type="spellStart"/>
-      <w:r>
-        <w:t>getExit</w:t>
-      </w:r>
-      <w:proofErr w:type="spellEnd"/>
-      <w:r>
-        <w:t xml:space="preserve">() </w:t>
-      </w:r>
-      <w:r>
-        <w:t xml:space="preserve">qui </w:t>
-      </w:r>
-      <w:r>
-        <w:t xml:space="preserve">prend en paramètre </w:t>
-      </w:r>
-      <w:r>
-        <w:t xml:space="preserve">la chaîne de caractère </w:t>
-      </w:r>
-      <w:r>
-        <w:t>qui correspond à la direction</w:t>
+        <w:t xml:space="preserve">avec des equals, j’ai préféré un switch case </w:t>
+      </w:r>
+      <w:r>
+        <w:t xml:space="preserve">sur </w:t>
+      </w:r>
+      <w:r>
+        <w:t xml:space="preserve">le paramètre pDirection </w:t>
+      </w:r>
+      <w:r>
+        <w:t>(</w:t>
+      </w:r>
+      <w:r>
+        <w:t>car le switch case</w:t>
+      </w:r>
+      <w:r>
+        <w:t xml:space="preserve"> prend en charge les </w:t>
+      </w:r>
+      <w:r>
+        <w:t xml:space="preserve">égalités de </w:t>
+      </w:r>
+      <w:r>
+        <w:t>Strings nativement)</w:t>
+      </w:r>
+      <w:r>
+        <w:t>.</w:t>
       </w:r>
       <w:r>
         <w:t xml:space="preserve"> </w:t>
       </w:r>
-      <w:proofErr w:type="spellStart"/>
-      <w:r>
-        <w:t>pDirection</w:t>
-      </w:r>
-      <w:proofErr w:type="spellEnd"/>
-      <w:r>
-        <w:t>.</w:t>
-      </w:r>
-      <w:r>
-        <w:br/>
-      </w:r>
-      <w:r>
-        <w:br/>
-        <w:t xml:space="preserve">Au lieu de faire une suite de </w:t>
-      </w:r>
-      <w:r>
-        <w:t>« </w:t>
-      </w:r>
-      <w:r>
-        <w:t xml:space="preserve">if </w:t>
-      </w:r>
-      <w:proofErr w:type="spellStart"/>
-      <w:r>
-        <w:t>else</w:t>
-      </w:r>
-      <w:proofErr w:type="spellEnd"/>
-      <w:r>
-        <w:t> »</w:t>
-      </w:r>
-      <w:r>
-        <w:t xml:space="preserve"> </w:t>
-      </w:r>
-      <w:r>
-        <w:t xml:space="preserve">avec des </w:t>
-      </w:r>
-      <w:proofErr w:type="spellStart"/>
-      <w:r>
-        <w:t>equals</w:t>
-      </w:r>
-      <w:proofErr w:type="spellEnd"/>
-      <w:r>
-        <w:t xml:space="preserve">, j’ai préféré un switch case </w:t>
-      </w:r>
-      <w:r>
-        <w:t xml:space="preserve">sur </w:t>
-      </w:r>
-      <w:r>
-        <w:t xml:space="preserve">le paramètre </w:t>
-      </w:r>
-      <w:proofErr w:type="spellStart"/>
-      <w:r>
-        <w:t>pDirection</w:t>
-      </w:r>
-      <w:proofErr w:type="spellEnd"/>
-      <w:r>
-        <w:t xml:space="preserve"> </w:t>
-      </w:r>
-      <w:r>
-        <w:t>(</w:t>
-      </w:r>
-      <w:r>
-        <w:t>car le switch case</w:t>
-      </w:r>
-      <w:r>
-        <w:t xml:space="preserve"> prend en charge les </w:t>
-      </w:r>
-      <w:r>
-        <w:t xml:space="preserve">égalités de </w:t>
-      </w:r>
-      <w:r>
-        <w:t>Strings nativement)</w:t>
-      </w:r>
-      <w:r>
-        <w:t>.</w:t>
-      </w:r>
-      <w:r>
-        <w:t xml:space="preserve"> </w:t>
-      </w:r>
       <w:r>
         <w:t>S</w:t>
       </w:r>
@@ -2265,52 +2213,20 @@
         <w:t>direction</w:t>
       </w:r>
       <w:r>
-        <w:t xml:space="preserve"> demandée n’</w:t>
-      </w:r>
-      <w:proofErr w:type="spellStart"/>
-      <w:r>
-        <w:t>est</w:t>
-      </w:r>
-      <w:proofErr w:type="spellEnd"/>
-      <w:r>
-        <w:t xml:space="preserve"> aucun des 4 points cardinaux, </w:t>
-      </w:r>
-      <w:r>
-        <w:t xml:space="preserve">elle retourne la référence </w:t>
-      </w:r>
-      <w:proofErr w:type="spellStart"/>
-      <w:r>
-        <w:t>null</w:t>
-      </w:r>
-      <w:proofErr w:type="spellEnd"/>
-      <w:r>
-        <w:t>.</w:t>
-      </w:r>
-      <w:r>
-        <w:br/>
-      </w:r>
-      <w:r>
-        <w:br/>
-        <w:t xml:space="preserve">Dans la classe </w:t>
-      </w:r>
-      <w:proofErr w:type="spellStart"/>
-      <w:r>
-        <w:t>game</w:t>
-      </w:r>
-      <w:proofErr w:type="spellEnd"/>
-      <w:r>
-        <w:t xml:space="preserve">, </w:t>
-      </w:r>
-      <w:r>
-        <w:t xml:space="preserve">dans </w:t>
-      </w:r>
-      <w:proofErr w:type="spellStart"/>
-      <w:r>
-        <w:t>goRoom</w:t>
-      </w:r>
-      <w:proofErr w:type="spellEnd"/>
-      <w:r>
-        <w:t xml:space="preserve">, </w:t>
+        <w:t xml:space="preserve"> demandée n’est aucun des 4 points cardinaux, </w:t>
+      </w:r>
+      <w:r>
+        <w:t>elle retourne la référence null.</w:t>
+      </w:r>
+      <w:r>
+        <w:br/>
+      </w:r>
+      <w:r>
+        <w:br/>
+        <w:t xml:space="preserve">Dans la classe game, </w:t>
+      </w:r>
+      <w:r>
+        <w:t xml:space="preserve">dans goRoom, </w:t>
       </w:r>
       <w:r>
         <w:t>j’ai aussi préféré un switch case sur le 2</w:t>
@@ -2332,23 +2248,7 @@
         <w:t>le second mot ne correspond à aucun point cardinal, il y a le message d’erreur « Direction inconnue ! »</w:t>
       </w:r>
       <w:r>
-        <w:t xml:space="preserve"> Autrement, la variable </w:t>
-      </w:r>
-      <w:proofErr w:type="spellStart"/>
-      <w:r>
-        <w:t>vNextRoom</w:t>
-      </w:r>
-      <w:proofErr w:type="spellEnd"/>
-      <w:r>
-        <w:t xml:space="preserve"> stocke la référence renvoyée par </w:t>
-      </w:r>
-      <w:proofErr w:type="spellStart"/>
-      <w:r>
-        <w:t>getExit</w:t>
-      </w:r>
-      <w:proofErr w:type="spellEnd"/>
-      <w:r>
-        <w:t>().</w:t>
+        <w:t xml:space="preserve"> Autrement, la variable vNextRoom stocke la référence renvoyée par getExit().</w:t>
       </w:r>
       <w:r>
         <w:br/>
@@ -2358,15 +2258,7 @@
         <w:t xml:space="preserve">Ensuite, </w:t>
       </w:r>
       <w:r>
-        <w:t xml:space="preserve">on vérifie si cette référence est </w:t>
-      </w:r>
-      <w:proofErr w:type="spellStart"/>
-      <w:r>
-        <w:t>null</w:t>
-      </w:r>
-      <w:proofErr w:type="spellEnd"/>
-      <w:r>
-        <w:t xml:space="preserve">. Le cas échéant, on affiche le message d’erreur </w:t>
+        <w:t xml:space="preserve">on vérifie si cette référence est null. Le cas échéant, on affiche le message d’erreur </w:t>
       </w:r>
       <w:r>
         <w:t>« </w:t>
@@ -2432,11 +2324,9 @@
       <w:r>
         <w:t xml:space="preserve">la fonction </w:t>
       </w:r>
-      <w:proofErr w:type="spellStart"/>
       <w:r>
         <w:t>getExitString</w:t>
       </w:r>
-      <w:proofErr w:type="spellEnd"/>
       <w:r>
         <w:t xml:space="preserve">() qui créée </w:t>
       </w:r>
@@ -2502,15 +2392,7 @@
         <w:br/>
       </w:r>
       <w:r>
-        <w:t xml:space="preserve">Cette fonction est appelée dans </w:t>
-      </w:r>
-      <w:proofErr w:type="spellStart"/>
-      <w:r>
-        <w:t>printLocationInfo</w:t>
-      </w:r>
-      <w:proofErr w:type="spellEnd"/>
-      <w:r>
-        <w:t xml:space="preserve">() juste après </w:t>
+        <w:t xml:space="preserve">Cette fonction est appelée dans printLocationInfo() juste après </w:t>
       </w:r>
       <w:r>
         <w:t>la description.</w:t>
@@ -2587,13 +2469,8 @@
         <w:t xml:space="preserve"> exits</w:t>
       </w:r>
       <w:r>
-        <w:t xml:space="preserve">, une </w:t>
-      </w:r>
-      <w:proofErr w:type="spellStart"/>
-      <w:r>
-        <w:t>hashmap</w:t>
-      </w:r>
-      <w:proofErr w:type="spellEnd"/>
+        <w:t>, une hashmap</w:t>
+      </w:r>
     </w:p>
     <w:p>
       <w:pPr>
@@ -2630,16 +2507,11 @@
       <w:r>
         <w:t xml:space="preserve"> </w:t>
       </w:r>
-      <w:proofErr w:type="spellStart"/>
       <w:r>
         <w:t>setExi</w:t>
       </w:r>
       <w:r>
-        <w:t>t</w:t>
-      </w:r>
-      <w:proofErr w:type="spellEnd"/>
-      <w:r>
-        <w:t>(</w:t>
+        <w:t>t(</w:t>
       </w:r>
       <w:r>
         <w:t>) comme dans le livre, avec</w:t>
@@ -2656,29 +2528,8 @@
         </w:rPr>
         <w:t xml:space="preserve"> </w:t>
       </w:r>
-      <w:proofErr w:type="spellStart"/>
-      <w:r>
-        <w:t>exits.put</w:t>
-      </w:r>
-      <w:proofErr w:type="spellEnd"/>
-      <w:r>
-        <w:t>(</w:t>
-      </w:r>
-      <w:proofErr w:type="spellStart"/>
-      <w:r>
-        <w:t>pDirection</w:t>
-      </w:r>
-      <w:proofErr w:type="spellEnd"/>
-      <w:r>
-        <w:t xml:space="preserve">, </w:t>
-      </w:r>
-      <w:proofErr w:type="spellStart"/>
-      <w:r>
-        <w:t>pNeighbor</w:t>
-      </w:r>
-      <w:proofErr w:type="spellEnd"/>
-      <w:r>
-        <w:t>)</w:t>
+      <w:r>
+        <w:t>exits.put(pDirection, pNeighbor)</w:t>
       </w:r>
     </w:p>
     <w:p>
@@ -2695,29 +2546,14 @@
       <w:r>
         <w:t xml:space="preserve"> </w:t>
       </w:r>
-      <w:proofErr w:type="spellStart"/>
       <w:r>
         <w:t>getExit</w:t>
       </w:r>
-      <w:proofErr w:type="spellEnd"/>
       <w:r>
         <w:t xml:space="preserve">() en renvoyant </w:t>
       </w:r>
-      <w:proofErr w:type="spellStart"/>
-      <w:r>
-        <w:t>exits.get</w:t>
-      </w:r>
-      <w:proofErr w:type="spellEnd"/>
-      <w:r>
-        <w:t>(</w:t>
-      </w:r>
-      <w:proofErr w:type="spellStart"/>
-      <w:r>
-        <w:t>pDirection</w:t>
-      </w:r>
-      <w:proofErr w:type="spellEnd"/>
-      <w:r>
-        <w:t>)</w:t>
+      <w:r>
+        <w:t>exits.get(pDirection)</w:t>
       </w:r>
       <w:r>
         <w:t xml:space="preserve"> </w:t>
@@ -2726,15 +2562,7 @@
         <w:t xml:space="preserve">après avoir vérifié </w:t>
       </w:r>
       <w:r>
-        <w:t xml:space="preserve">si la clé existe, sinon, </w:t>
-      </w:r>
-      <w:proofErr w:type="spellStart"/>
-      <w:r>
-        <w:t>null</w:t>
-      </w:r>
-      <w:proofErr w:type="spellEnd"/>
-      <w:r>
-        <w:t>.</w:t>
+        <w:t>si la clé existe, sinon, null.</w:t>
       </w:r>
     </w:p>
     <w:p>
@@ -2748,13 +2576,8 @@
       <w:r>
         <w:t xml:space="preserve">Changé </w:t>
       </w:r>
-      <w:proofErr w:type="spellStart"/>
-      <w:r>
-        <w:t>getExitString</w:t>
-      </w:r>
-      <w:proofErr w:type="spellEnd"/>
-      <w:r>
-        <w:t>()</w:t>
+      <w:r>
+        <w:t>getExitString()</w:t>
       </w:r>
       <w:r>
         <w:t xml:space="preserve"> en utilisant un for</w:t>
@@ -2762,13 +2585,8 @@
       <w:r>
         <w:t>-</w:t>
       </w:r>
-      <w:proofErr w:type="spellStart"/>
-      <w:r>
-        <w:t>each</w:t>
-      </w:r>
-      <w:proofErr w:type="spellEnd"/>
-      <w:r>
-        <w:t xml:space="preserve"> </w:t>
+      <w:r>
+        <w:t xml:space="preserve">each </w:t>
       </w:r>
       <w:r>
         <w:t xml:space="preserve">qui itère </w:t>
@@ -2779,13 +2597,8 @@
       <w:r>
         <w:t xml:space="preserve">la liste des directions </w:t>
       </w:r>
-      <w:proofErr w:type="spellStart"/>
-      <w:r>
-        <w:t>exits.keySet</w:t>
-      </w:r>
-      <w:proofErr w:type="spellEnd"/>
-      <w:r>
-        <w:t>()</w:t>
+      <w:r>
+        <w:t>exits.keySet()</w:t>
       </w:r>
     </w:p>
     <w:p>
@@ -2796,34 +2609,13 @@
         <w:t xml:space="preserve"> je n’ai pas eu besoin de la ligne </w:t>
       </w:r>
       <w:r>
-        <w:t xml:space="preserve">import </w:t>
-      </w:r>
-      <w:proofErr w:type="spellStart"/>
-      <w:r>
-        <w:t>java.util.set</w:t>
-      </w:r>
-      <w:proofErr w:type="spellEnd"/>
-      <w:r>
-        <w:t xml:space="preserve"> comme proposé dans l’aide (j’ai peut-être pris une version trop récente de </w:t>
-      </w:r>
-      <w:proofErr w:type="spellStart"/>
-      <w:r>
-        <w:t>BlueJ</w:t>
-      </w:r>
-      <w:proofErr w:type="spellEnd"/>
-      <w:r>
-        <w:t xml:space="preserve">, ou la version de Java inclue </w:t>
-      </w:r>
-      <w:r>
-        <w:t>‘set’ dans ‘</w:t>
-      </w:r>
-      <w:proofErr w:type="spellStart"/>
-      <w:r>
-        <w:t>util</w:t>
-      </w:r>
-      <w:proofErr w:type="spellEnd"/>
-      <w:r>
-        <w:t>’</w:t>
+        <w:t>import java.util.set</w:t>
+      </w:r>
+      <w:r>
+        <w:t xml:space="preserve"> comme proposé dans l’aide (j’ai peut-être pris une version trop récente de BlueJ, ou la version de Java inclue </w:t>
+      </w:r>
+      <w:r>
+        <w:t>‘set’ dans ‘util’</w:t>
       </w:r>
       <w:r>
         <w:t>)</w:t>
@@ -2846,39 +2638,10 @@
         <w:t xml:space="preserve">Changé </w:t>
       </w:r>
       <w:r>
-        <w:t xml:space="preserve">dans la méthode </w:t>
-      </w:r>
-      <w:proofErr w:type="spellStart"/>
-      <w:r>
-        <w:t>goRoom</w:t>
-      </w:r>
-      <w:proofErr w:type="spellEnd"/>
-      <w:r>
-        <w:t xml:space="preserve">, l’assignation de </w:t>
-      </w:r>
-      <w:proofErr w:type="spellStart"/>
-      <w:r>
-        <w:t>vNextRoom</w:t>
-      </w:r>
-      <w:proofErr w:type="spellEnd"/>
-      <w:r>
-        <w:t xml:space="preserve"> en la réduisant à une simple ligne qui appelle </w:t>
-      </w:r>
-      <w:proofErr w:type="spellStart"/>
-      <w:r>
-        <w:t>getExit</w:t>
-      </w:r>
-      <w:proofErr w:type="spellEnd"/>
-      <w:r>
-        <w:t>(</w:t>
-      </w:r>
-      <w:proofErr w:type="spellStart"/>
-      <w:r>
-        <w:t>pDirection</w:t>
-      </w:r>
-      <w:proofErr w:type="spellEnd"/>
-      <w:r>
-        <w:t>)</w:t>
+        <w:t>dans la méthode goRoom, l’assignation de vNextRoom</w:t>
+      </w:r>
+      <w:r>
+        <w:t xml:space="preserve"> en la réduisant à une simple ligne qui appelle getExit(pDirection)</w:t>
       </w:r>
     </w:p>
     <w:p>
@@ -2893,15 +2656,7 @@
         <w:t xml:space="preserve">Modifié </w:t>
       </w:r>
       <w:r>
-        <w:t xml:space="preserve">l’appel de </w:t>
-      </w:r>
-      <w:proofErr w:type="spellStart"/>
-      <w:r>
-        <w:t>setExit</w:t>
-      </w:r>
-      <w:proofErr w:type="spellEnd"/>
-      <w:r>
-        <w:t>() pour chaque connexion entre 2 pièces pour l’adapter à la nouvelle méthode</w:t>
+        <w:t>l’appel de setExit() pour chaque connexion entre 2 pièces pour l’adapter à la nouvelle méthode</w:t>
       </w:r>
       <w:r>
         <w:t xml:space="preserve">, </w:t>
@@ -2924,15 +2679,7 @@
         <w:t xml:space="preserve"> ou une direction </w:t>
       </w:r>
       <w:r>
-        <w:t xml:space="preserve">non reconnue, car tous les noms de direction peuvent être ajouté en tant que clé dans la </w:t>
-      </w:r>
-      <w:proofErr w:type="spellStart"/>
-      <w:r>
-        <w:t>hashmap</w:t>
-      </w:r>
-      <w:proofErr w:type="spellEnd"/>
-      <w:r>
-        <w:t xml:space="preserve">. </w:t>
+        <w:t xml:space="preserve">non reconnue, car tous les noms de direction peuvent être ajouté en tant que clé dans la hashmap. </w:t>
       </w:r>
     </w:p>
     <w:p>
@@ -2946,15 +2693,7 @@
         <w:t xml:space="preserve"> directions possibles</w:t>
       </w:r>
       <w:r>
-        <w:t xml:space="preserve"> dans mon jeu, et </w:t>
-      </w:r>
-      <w:proofErr w:type="spellStart"/>
-      <w:r>
-        <w:t>goRoom</w:t>
-      </w:r>
-      <w:proofErr w:type="spellEnd"/>
-      <w:r>
-        <w:t xml:space="preserve"> vérifie si </w:t>
+        <w:t xml:space="preserve"> dans mon jeu, et goRoom vérifie si </w:t>
       </w:r>
       <w:r>
         <w:t>la direction demandée</w:t>
@@ -2972,67 +2711,31 @@
       <w:r>
         <w:t xml:space="preserve">la classe </w:t>
       </w:r>
-      <w:proofErr w:type="spellStart"/>
       <w:r>
         <w:t>com</w:t>
       </w:r>
       <w:r>
-        <w:t>mandWords</w:t>
-      </w:r>
-      <w:proofErr w:type="spellEnd"/>
-      <w:r>
-        <w:t>. J’y ai rajouté la liste des 6 directions pour vérifier si la direction souhaitée e</w:t>
+        <w:t>mandWords. J’y ai rajouté la liste des 6 directions pour vérifier si la direction souhaitée e</w:t>
       </w:r>
       <w:r>
         <w:t xml:space="preserve">xiste, avant d’aller appeler </w:t>
       </w:r>
-      <w:proofErr w:type="spellStart"/>
       <w:r>
         <w:t>aCurrentRoom.getExit</w:t>
       </w:r>
-      <w:proofErr w:type="spellEnd"/>
-      <w:r>
-        <w:t xml:space="preserve"> dans </w:t>
-      </w:r>
-      <w:proofErr w:type="spellStart"/>
-      <w:r>
-        <w:t>goRoom</w:t>
-      </w:r>
-      <w:proofErr w:type="spellEnd"/>
-      <w:r>
-        <w:t>.</w:t>
-      </w:r>
-      <w:r>
-        <w:br/>
-      </w:r>
-      <w:r>
-        <w:br/>
-        <w:t xml:space="preserve">Pour cela j’ai modifié les dernières lignes de </w:t>
-      </w:r>
-      <w:proofErr w:type="spellStart"/>
-      <w:r>
-        <w:t>getCommand</w:t>
-      </w:r>
-      <w:proofErr w:type="spellEnd"/>
-      <w:r>
-        <w:t xml:space="preserve">() de la classe </w:t>
-      </w:r>
-      <w:proofErr w:type="spellStart"/>
-      <w:r>
-        <w:t>Parser</w:t>
-      </w:r>
-      <w:proofErr w:type="spellEnd"/>
-      <w:r>
-        <w:t xml:space="preserve">, en rajoutant des tests sur </w:t>
-      </w:r>
-      <w:r>
-        <w:t xml:space="preserve">vWord2 (si elle vaut </w:t>
-      </w:r>
-      <w:proofErr w:type="spellStart"/>
-      <w:r>
-        <w:t>null</w:t>
-      </w:r>
-      <w:proofErr w:type="spellEnd"/>
+      <w:r>
+        <w:t xml:space="preserve"> dans goRoom.</w:t>
+      </w:r>
+      <w:r>
+        <w:br/>
+      </w:r>
+      <w:r>
+        <w:br/>
+        <w:t xml:space="preserve">Pour cela j’ai modifié les dernières lignes de getCommand() de la classe Parser, en rajoutant des tests sur </w:t>
+      </w:r>
+      <w:r>
+        <w:t>vWord2 (si elle vaut null</w:t>
+      </w:r>
       <w:r>
         <w:t xml:space="preserve"> et</w:t>
       </w:r>
@@ -3042,60 +2745,23 @@
       <w:r>
         <w:t xml:space="preserve"> </w:t>
       </w:r>
-      <w:proofErr w:type="spellStart"/>
-      <w:r>
-        <w:t>aValidCommands.isDirection</w:t>
-      </w:r>
-      <w:proofErr w:type="spellEnd"/>
-      <w:r>
-        <w:t>( vWord2 )</w:t>
-      </w:r>
-      <w:r>
-        <w:t xml:space="preserve"> est vrai) en fonction, le second </w:t>
-      </w:r>
-      <w:proofErr w:type="spellStart"/>
-      <w:r>
-        <w:t>word</w:t>
-      </w:r>
-      <w:proofErr w:type="spellEnd"/>
-      <w:r>
-        <w:t xml:space="preserve"> pour la commande go est soit : </w:t>
+      <w:r>
+        <w:t>aValidCommands.isDirection( vWord2 )</w:t>
+      </w:r>
+      <w:r>
+        <w:t xml:space="preserve"> est vrai) en fonction, le second word pour la commande go est soit : </w:t>
       </w:r>
       <w:r>
         <w:t xml:space="preserve">une direction valide, soit </w:t>
       </w:r>
       <w:r>
-        <w:t>"</w:t>
-      </w:r>
-      <w:proofErr w:type="spellStart"/>
-      <w:r>
-        <w:t>invalid</w:t>
-      </w:r>
-      <w:proofErr w:type="spellEnd"/>
-      <w:r>
-        <w:t>"</w:t>
-      </w:r>
-      <w:r>
-        <w:t xml:space="preserve">, soit </w:t>
-      </w:r>
-      <w:proofErr w:type="spellStart"/>
-      <w:r>
-        <w:t>null</w:t>
-      </w:r>
-      <w:proofErr w:type="spellEnd"/>
-      <w:r>
-        <w:t xml:space="preserve"> )</w:t>
-      </w:r>
-      <w:r>
-        <w:t xml:space="preserve">. Ces 3 valeurs sont vérifiées dans </w:t>
-      </w:r>
-      <w:proofErr w:type="spellStart"/>
-      <w:r>
-        <w:t>goRoom</w:t>
-      </w:r>
-      <w:proofErr w:type="spellEnd"/>
-      <w:r>
-        <w:t xml:space="preserve"> pour afficher le bon message d’erreur.</w:t>
+        <w:t>"invalid"</w:t>
+      </w:r>
+      <w:r>
+        <w:t>, soit null )</w:t>
+      </w:r>
+      <w:r>
+        <w:t>. Ces 3 valeurs sont vérifiées dans goRoom pour afficher le bon message d’erreur.</w:t>
       </w:r>
     </w:p>
     <w:p>
@@ -3165,295 +2831,202 @@
         <w:t>utilisé</w:t>
       </w:r>
       <w:r>
-        <w:t xml:space="preserve"> une boucle for </w:t>
-      </w:r>
-      <w:proofErr w:type="spellStart"/>
-      <w:r>
-        <w:t>each</w:t>
-      </w:r>
-      <w:proofErr w:type="spellEnd"/>
+        <w:t xml:space="preserve"> une boucle for each </w:t>
+      </w:r>
+      <w:r>
+        <w:t>pour getExitString.</w:t>
+      </w:r>
+      <w:r>
+        <w:t xml:space="preserve"> J</w:t>
+      </w:r>
+      <w:r>
+        <w:t>’</w:t>
+      </w:r>
+      <w:r>
+        <w:t>utilisais déjà ce type de boucle</w:t>
+      </w:r>
+      <w:r>
+        <w:t xml:space="preserve"> l’année dernière, surtout en javascript </w:t>
+      </w:r>
+      <w:r>
+        <w:t xml:space="preserve">avec </w:t>
+      </w:r>
+      <w:r>
+        <w:t>for (value of array) { ... }</w:t>
+      </w:r>
+      <w:r>
+        <w:t>.</w:t>
+      </w:r>
+      <w:r>
+        <w:br/>
+        <w:t xml:space="preserve">Et la concaténation de </w:t>
+      </w:r>
+      <w:r>
+        <w:t>S</w:t>
+      </w:r>
+      <w:r>
+        <w:t>tring</w:t>
+      </w:r>
+      <w:r>
+        <w:t xml:space="preserve"> avec += aussi m’a paru naturelle.</w:t>
+      </w:r>
+    </w:p>
+    <w:p>
+      <w:r>
+        <w:t xml:space="preserve">Ma fonction n’a donc pas changé ici, </w:t>
+      </w:r>
+      <w:r>
+        <w:t>par contre elle est différente du livre dans le sens où</w:t>
+      </w:r>
+      <w:r>
+        <w:t xml:space="preserve"> je n’ai pas de variable intermédiaire qui stocke la liste des directions possible mais directement :</w:t>
+      </w:r>
+      <w:r>
+        <w:br/>
+      </w:r>
+      <w:r>
+        <w:t>for ( String vDirection : this.exits.keySet() )</w:t>
+      </w:r>
+      <w:r>
+        <w:t xml:space="preserve"> { … }</w:t>
+      </w:r>
+      <w:r>
+        <w:br/>
+        <w:t xml:space="preserve">Mais je </w:t>
+      </w:r>
+      <w:r>
+        <w:t>comprends</w:t>
+      </w:r>
+      <w:r>
+        <w:t xml:space="preserve"> bien la différence entre un set (Set</w:t>
+      </w:r>
+      <w:r>
+        <w:t xml:space="preserve">&lt;Type&gt;) et un tableau Type[], et que </w:t>
+      </w:r>
+      <w:r>
+        <w:t>la méthode keySet() renvoie un set et non un tableau.</w:t>
+      </w:r>
+    </w:p>
+    <w:p>
+      <w:pPr>
+        <w:pStyle w:val="Titre2"/>
+      </w:pPr>
+      <w:r>
+        <w:t>Exercice 7.10</w:t>
+      </w:r>
+    </w:p>
+    <w:p>
+      <w:r>
+        <w:t xml:space="preserve">On </w:t>
+      </w:r>
+      <w:r>
+        <w:t>commence par créer une chaîne de caractères initiale contenant le texte d’introduction : « Les directions possibles sont : ».</w:t>
+      </w:r>
+      <w:r>
+        <w:br/>
+      </w:r>
+      <w:r>
+        <w:t xml:space="preserve">Cette </w:t>
+      </w:r>
+      <w:r>
+        <w:t>String est</w:t>
+      </w:r>
       <w:r>
         <w:t xml:space="preserve"> </w:t>
       </w:r>
       <w:r>
-        <w:t xml:space="preserve">pour </w:t>
-      </w:r>
-      <w:proofErr w:type="spellStart"/>
-      <w:r>
-        <w:t>getExitString</w:t>
-      </w:r>
-      <w:proofErr w:type="spellEnd"/>
+        <w:t xml:space="preserve">la </w:t>
+      </w:r>
+      <w:r>
+        <w:t xml:space="preserve">base pour construire le message final. </w:t>
+      </w:r>
+      <w:r>
+        <w:br/>
+      </w:r>
+      <w:r>
+        <w:t>La méthode ne reçoit aucun paramètre</w:t>
+      </w:r>
       <w:r>
         <w:t>.</w:t>
       </w:r>
       <w:r>
-        <w:t xml:space="preserve"> J</w:t>
-      </w:r>
-      <w:r>
-        <w:t>’</w:t>
-      </w:r>
-      <w:r>
-        <w:t>utilisais déjà ce type de boucle</w:t>
-      </w:r>
-      <w:r>
-        <w:t xml:space="preserve"> l’année dernière, surtout en javascript </w:t>
-      </w:r>
-      <w:r>
-        <w:t xml:space="preserve">avec </w:t>
-      </w:r>
-      <w:r>
-        <w:t xml:space="preserve">for (value of </w:t>
-      </w:r>
-      <w:proofErr w:type="spellStart"/>
-      <w:r>
-        <w:t>array</w:t>
-      </w:r>
-      <w:proofErr w:type="spellEnd"/>
-      <w:r>
-        <w:t>) { ... }</w:t>
+        <w:br/>
+      </w:r>
+      <w:r>
+        <w:br/>
+        <w:t>Sur la même ligne, on déclare un Set</w:t>
+      </w:r>
+      <w:r>
+        <w:t xml:space="preserve"> (collection d’éléments uniques)</w:t>
+      </w:r>
+      <w:r>
+        <w:t xml:space="preserve"> de type String et on lui assigne </w:t>
+      </w:r>
+      <w:r>
+        <w:t xml:space="preserve">le résultat de la méthode .keySet() appliquée à la hashmap exits qui contient </w:t>
+      </w:r>
+      <w:r>
+        <w:t>les différentes associations</w:t>
+      </w:r>
+      <w:r>
+        <w:t xml:space="preserve"> </w:t>
+      </w:r>
+      <w:r>
+        <w:t xml:space="preserve">{ </w:t>
+      </w:r>
+      <w:r>
+        <w:t>clé</w:t>
+      </w:r>
+      <w:r>
+        <w:t xml:space="preserve"> String</w:t>
+      </w:r>
+      <w:r>
+        <w:t xml:space="preserve"> -&gt; référence d’une Room</w:t>
+      </w:r>
+      <w:r>
+        <w:t xml:space="preserve"> } qui correspondent aux </w:t>
+      </w:r>
+      <w:r>
+        <w:t xml:space="preserve">différentes directions possibles (les clés) </w:t>
+      </w:r>
+      <w:r>
+        <w:t>associées aux différentes Rooms de sorties.</w:t>
+      </w:r>
+      <w:r>
+        <w:br/>
+      </w:r>
+      <w:r>
+        <w:br/>
+      </w:r>
+      <w:r>
+        <w:t>Une boucle for each répète</w:t>
+      </w:r>
+      <w:r>
+        <w:t xml:space="preserve"> le code entre crochets </w:t>
+      </w:r>
+      <w:r>
+        <w:t xml:space="preserve">autant de fois qu’il y a de clés </w:t>
+      </w:r>
+      <w:r>
+        <w:t xml:space="preserve">(donc de directions) </w:t>
+      </w:r>
+      <w:r>
+        <w:t>trouvées dans l</w:t>
+      </w:r>
+      <w:r>
+        <w:t xml:space="preserve">a hashmap </w:t>
+      </w:r>
+      <w:r>
+        <w:t xml:space="preserve">exits </w:t>
+      </w:r>
+      <w:r>
+        <w:t>de la room désignée par this</w:t>
       </w:r>
       <w:r>
         <w:t>.</w:t>
       </w:r>
       <w:r>
         <w:br/>
-        <w:t xml:space="preserve">Et la concaténation de </w:t>
-      </w:r>
-      <w:r>
-        <w:t>S</w:t>
-      </w:r>
-      <w:r>
-        <w:t>tring</w:t>
-      </w:r>
-      <w:r>
-        <w:t xml:space="preserve"> avec += aussi m’a paru naturelle.</w:t>
-      </w:r>
-    </w:p>
-    <w:p>
-      <w:r>
-        <w:t xml:space="preserve">Ma fonction n’a donc pas changé ici, </w:t>
-      </w:r>
-      <w:r>
-        <w:t>par contre elle est différente du livre dans le sens où</w:t>
-      </w:r>
-      <w:r>
-        <w:t xml:space="preserve"> je n’ai pas de variable intermédiaire qui stocke la liste des directions possible mais directement :</w:t>
-      </w:r>
-      <w:r>
-        <w:br/>
-      </w:r>
-      <w:r>
-        <w:t xml:space="preserve">for ( String </w:t>
-      </w:r>
-      <w:proofErr w:type="spellStart"/>
-      <w:r>
-        <w:t>vDirection</w:t>
-      </w:r>
-      <w:proofErr w:type="spellEnd"/>
-      <w:r>
-        <w:t xml:space="preserve"> : </w:t>
-      </w:r>
-      <w:proofErr w:type="spellStart"/>
-      <w:r>
-        <w:t>this.exits.keySet</w:t>
-      </w:r>
-      <w:proofErr w:type="spellEnd"/>
-      <w:r>
-        <w:t>() )</w:t>
-      </w:r>
-      <w:r>
-        <w:t xml:space="preserve"> { … }</w:t>
-      </w:r>
-      <w:r>
-        <w:br/>
-        <w:t xml:space="preserve">Mais je </w:t>
-      </w:r>
-      <w:r>
-        <w:t>comprends</w:t>
-      </w:r>
-      <w:r>
-        <w:t xml:space="preserve"> bien la différence entre un set (Set</w:t>
-      </w:r>
-      <w:r>
-        <w:t xml:space="preserve">&lt;Type&gt;) et un tableau Type[], et que </w:t>
-      </w:r>
-      <w:r>
-        <w:t xml:space="preserve">la méthode </w:t>
-      </w:r>
-      <w:proofErr w:type="spellStart"/>
-      <w:r>
-        <w:t>keySet</w:t>
-      </w:r>
-      <w:proofErr w:type="spellEnd"/>
-      <w:r>
-        <w:t>() renvoie un set et non un tableau.</w:t>
-      </w:r>
-    </w:p>
-    <w:p>
-      <w:pPr>
-        <w:pStyle w:val="Titre2"/>
-      </w:pPr>
-      <w:r>
-        <w:t>Exercice 7.10</w:t>
-      </w:r>
-    </w:p>
-    <w:p>
-      <w:r>
-        <w:t xml:space="preserve">On </w:t>
-      </w:r>
-      <w:r>
-        <w:t>commence par créer une chaîne de caractères initiale contenant le texte d’introduction : « Les directions possibles sont : ».</w:t>
-      </w:r>
-      <w:r>
-        <w:br/>
-      </w:r>
-      <w:r>
-        <w:t xml:space="preserve">Cette </w:t>
-      </w:r>
-      <w:r>
-        <w:t>String est</w:t>
-      </w:r>
-      <w:r>
-        <w:t xml:space="preserve"> </w:t>
-      </w:r>
-      <w:r>
-        <w:t xml:space="preserve">la </w:t>
-      </w:r>
-      <w:r>
-        <w:t xml:space="preserve">base pour construire le message final. </w:t>
-      </w:r>
-      <w:r>
-        <w:br/>
-      </w:r>
-      <w:r>
-        <w:t>La méthode ne reçoit aucun paramètre</w:t>
-      </w:r>
-      <w:r>
-        <w:t>.</w:t>
-      </w:r>
-      <w:r>
-        <w:br/>
-      </w:r>
-      <w:r>
-        <w:br/>
-        <w:t>Sur la même ligne, on déclare un Set</w:t>
-      </w:r>
-      <w:r>
-        <w:t xml:space="preserve"> (collection d’éléments uniques)</w:t>
-      </w:r>
-      <w:r>
-        <w:t xml:space="preserve"> de type String et on lui assigne </w:t>
-      </w:r>
-      <w:r>
-        <w:t>le résultat de la méthode .</w:t>
-      </w:r>
-      <w:proofErr w:type="spellStart"/>
-      <w:r>
-        <w:t>keySet</w:t>
-      </w:r>
-      <w:proofErr w:type="spellEnd"/>
-      <w:r>
-        <w:t xml:space="preserve">() appliquée à la </w:t>
-      </w:r>
-      <w:proofErr w:type="spellStart"/>
-      <w:r>
-        <w:t>hashmap</w:t>
-      </w:r>
-      <w:proofErr w:type="spellEnd"/>
-      <w:r>
-        <w:t xml:space="preserve"> exits qui contient </w:t>
-      </w:r>
-      <w:r>
-        <w:t>les différentes associations</w:t>
-      </w:r>
-      <w:r>
-        <w:t xml:space="preserve"> </w:t>
-      </w:r>
-      <w:r>
-        <w:t xml:space="preserve">{ </w:t>
-      </w:r>
-      <w:r>
-        <w:t>clé</w:t>
-      </w:r>
-      <w:r>
-        <w:t xml:space="preserve"> String</w:t>
-      </w:r>
-      <w:r>
-        <w:t xml:space="preserve"> -&gt; référence d’une Room</w:t>
-      </w:r>
-      <w:r>
-        <w:t xml:space="preserve"> } qui correspondent aux </w:t>
-      </w:r>
-      <w:r>
-        <w:t xml:space="preserve">différentes directions possibles (les clés) </w:t>
-      </w:r>
-      <w:r>
-        <w:t xml:space="preserve">associées aux différentes </w:t>
-      </w:r>
-      <w:proofErr w:type="spellStart"/>
-      <w:r>
-        <w:t>Rooms</w:t>
-      </w:r>
-      <w:proofErr w:type="spellEnd"/>
-      <w:r>
-        <w:t xml:space="preserve"> de sorties.</w:t>
-      </w:r>
-      <w:r>
-        <w:br/>
-      </w:r>
-      <w:r>
-        <w:br/>
-      </w:r>
-      <w:r>
-        <w:t xml:space="preserve">Une boucle for </w:t>
-      </w:r>
-      <w:proofErr w:type="spellStart"/>
-      <w:r>
-        <w:t>each</w:t>
-      </w:r>
-      <w:proofErr w:type="spellEnd"/>
-      <w:r>
-        <w:t xml:space="preserve"> répète</w:t>
-      </w:r>
-      <w:r>
-        <w:t xml:space="preserve"> le code entre crochets </w:t>
-      </w:r>
-      <w:r>
-        <w:t xml:space="preserve">autant de fois qu’il y a de clés </w:t>
-      </w:r>
-      <w:r>
-        <w:t xml:space="preserve">(donc de directions) </w:t>
-      </w:r>
-      <w:r>
-        <w:t>trouvées dans l</w:t>
-      </w:r>
-      <w:r>
-        <w:t xml:space="preserve">a </w:t>
-      </w:r>
-      <w:proofErr w:type="spellStart"/>
-      <w:r>
-        <w:t>hashmap</w:t>
-      </w:r>
-      <w:proofErr w:type="spellEnd"/>
-      <w:r>
-        <w:t xml:space="preserve"> </w:t>
-      </w:r>
-      <w:r>
-        <w:t xml:space="preserve">exits </w:t>
-      </w:r>
-      <w:r>
-        <w:t xml:space="preserve">de la room désignée par </w:t>
-      </w:r>
-      <w:proofErr w:type="spellStart"/>
-      <w:r>
-        <w:t>this</w:t>
-      </w:r>
-      <w:proofErr w:type="spellEnd"/>
-      <w:r>
-        <w:t>.</w:t>
-      </w:r>
-      <w:r>
-        <w:br/>
         <w:t>A chaque fois que la ligne entre crochet s’</w:t>
       </w:r>
       <w:r>
@@ -3463,21 +3036,8 @@
         <w:t xml:space="preserve">, </w:t>
       </w:r>
       <w:r>
-        <w:t xml:space="preserve">la variable </w:t>
-      </w:r>
-      <w:proofErr w:type="spellStart"/>
-      <w:r>
-        <w:t>vDirection</w:t>
-      </w:r>
-      <w:proofErr w:type="spellEnd"/>
-      <w:r>
-        <w:t xml:space="preserve"> prend pour valeur une des clés de a </w:t>
-      </w:r>
-      <w:proofErr w:type="spellStart"/>
-      <w:r>
-        <w:t>hashmap</w:t>
-      </w:r>
-      <w:proofErr w:type="spellEnd"/>
+        <w:t>la variable vDirection prend pour valeur une des clés de a hashmap</w:t>
+      </w:r>
       <w:r>
         <w:t>.</w:t>
       </w:r>
@@ -3516,15 +3076,7 @@
     </w:p>
     <w:p>
       <w:r>
-        <w:t xml:space="preserve">J’ai écrit plein de commentaires </w:t>
-      </w:r>
-      <w:proofErr w:type="spellStart"/>
-      <w:r>
-        <w:t>javadoc</w:t>
-      </w:r>
-      <w:proofErr w:type="spellEnd"/>
-      <w:r>
-        <w:t xml:space="preserve"> pour expliquer le but de chaque méthode, ses paramètres et ses sorties.</w:t>
+        <w:t>J’ai écrit plein de commentaires javadoc pour expliquer le but de chaque méthode, ses paramètres et ses sorties.</w:t>
       </w:r>
       <w:r>
         <w:t xml:space="preserve"> Notamment avec les mots clé comme @param et @return</w:t>
@@ -3540,38 +3092,14 @@
         <w:t xml:space="preserve"> en français aussi l</w:t>
       </w:r>
       <w:r>
-        <w:t xml:space="preserve">es commentaires de </w:t>
-      </w:r>
-      <w:proofErr w:type="spellStart"/>
-      <w:r>
-        <w:t>Parser</w:t>
-      </w:r>
-      <w:proofErr w:type="spellEnd"/>
-      <w:r>
-        <w:t xml:space="preserve">, Command et Command </w:t>
-      </w:r>
-      <w:proofErr w:type="spellStart"/>
-      <w:r>
-        <w:t>Words</w:t>
-      </w:r>
-      <w:proofErr w:type="spellEnd"/>
-      <w:r>
-        <w:t xml:space="preserve"> pour la cohérence</w:t>
+        <w:t>es commentaires de Parser, Command et Command Words pour la cohérence</w:t>
       </w:r>
       <w:r>
         <w:t>.</w:t>
       </w:r>
       <w:r>
         <w:br/>
-        <w:t xml:space="preserve">Je me suis ajouté en co-auteur pour les classes </w:t>
-      </w:r>
-      <w:proofErr w:type="spellStart"/>
-      <w:r>
-        <w:t>Parser</w:t>
-      </w:r>
-      <w:proofErr w:type="spellEnd"/>
-      <w:r>
-        <w:t xml:space="preserve"> et Command</w:t>
+        <w:t>Je me suis ajouté en co-auteur pour les classes Parser et Command</w:t>
       </w:r>
       <w:r>
         <w:br/>
@@ -3610,15 +3138,7 @@
     </w:p>
     <w:p>
       <w:r>
-        <w:t xml:space="preserve">J’ai résolu des erreurs de génération dans </w:t>
-      </w:r>
-      <w:proofErr w:type="spellStart"/>
-      <w:r>
-        <w:t>BlueJ</w:t>
-      </w:r>
-      <w:proofErr w:type="spellEnd"/>
-      <w:r>
-        <w:t xml:space="preserve"> en allant dans </w:t>
+        <w:t xml:space="preserve">J’ai résolu des erreurs de génération dans BlueJ en allant dans </w:t>
       </w:r>
       <w:r>
         <w:t>chaque</w:t>
@@ -3637,273 +3157,186 @@
       </w:r>
       <w:r>
         <w:br/>
-        <w:t xml:space="preserve">Bien sûr, la classe </w:t>
-      </w:r>
-      <w:proofErr w:type="spellStart"/>
-      <w:r>
-        <w:t>game</w:t>
-      </w:r>
-      <w:proofErr w:type="spellEnd"/>
-      <w:r>
-        <w:t xml:space="preserve"> est comme une fonction main, qui sert à avoir une </w:t>
-      </w:r>
-      <w:proofErr w:type="spellStart"/>
-      <w:r>
-        <w:t>game</w:t>
-      </w:r>
-      <w:proofErr w:type="spellEnd"/>
+        <w:t xml:space="preserve">Bien sûr, la classe game est comme une fonction main, qui sert à avoir une game loop et à centraliser les appels des différentes </w:t>
+      </w:r>
+      <w:r>
+        <w:t xml:space="preserve">fonctions définies ailleurs, afin de bien découpler les classes, et de pouvoir modifier </w:t>
+      </w:r>
+      <w:r>
+        <w:t xml:space="preserve">du code </w:t>
+      </w:r>
+      <w:r>
+        <w:t xml:space="preserve">sans avoir à changer </w:t>
+      </w:r>
+      <w:r>
+        <w:t>des appels sur toutes les couches.</w:t>
+      </w:r>
+    </w:p>
+    <w:p>
+      <w:pPr>
+        <w:pStyle w:val="Titre2"/>
+      </w:pPr>
+      <w:r>
+        <w:t>Exercice 7.11</w:t>
+      </w:r>
+    </w:p>
+    <w:p>
+      <w:r>
+        <w:t xml:space="preserve">J’ai ajouté à </w:t>
+      </w:r>
+      <w:r>
+        <w:t>la classe Room la méthode</w:t>
+      </w:r>
+      <w:r>
+        <w:t xml:space="preserve"> getLongDescription</w:t>
+      </w:r>
+      <w:r>
+        <w:t xml:space="preserve"> qui </w:t>
+      </w:r>
+      <w:r>
+        <w:t xml:space="preserve">renvoie la String </w:t>
+      </w:r>
+      <w:r>
+        <w:t>que</w:t>
+      </w:r>
+      <w:r>
+        <w:t xml:space="preserve"> printLocationInfo</w:t>
+      </w:r>
+      <w:r>
+        <w:t xml:space="preserve"> affichait</w:t>
+      </w:r>
+      <w:r>
+        <w:t xml:space="preserve">, et j’ai </w:t>
+      </w:r>
+      <w:r>
+        <w:t>réduis</w:t>
+      </w:r>
+      <w:r>
+        <w:t xml:space="preserve"> cette dernière dans game</w:t>
+      </w:r>
+      <w:r>
+        <w:t>, à simplement afficher le résultat de cette nouvelle méthode.</w:t>
+      </w:r>
+    </w:p>
+    <w:p>
+      <w:pPr>
+        <w:pStyle w:val="Titre2"/>
+      </w:pPr>
+      <w:r>
+        <w:t>Exercice 7.1</w:t>
+      </w:r>
+      <w:r>
+        <w:t>2</w:t>
+      </w:r>
+    </w:p>
+    <w:p>
+      <w:r>
+        <w:t>Non réalisé</w:t>
+      </w:r>
+    </w:p>
+    <w:p>
+      <w:pPr>
+        <w:pStyle w:val="Titre2"/>
+      </w:pPr>
+      <w:r>
+        <w:t>Exercice 7.13</w:t>
+      </w:r>
+    </w:p>
+    <w:p>
+      <w:r>
+        <w:t>Non réalisé</w:t>
+      </w:r>
+    </w:p>
+    <w:p>
+      <w:pPr>
+        <w:pStyle w:val="Titre2"/>
+      </w:pPr>
+      <w:r>
+        <w:t>Exercice 7.14</w:t>
+      </w:r>
+    </w:p>
+    <w:p>
+      <w:r>
+        <w:t>J’ai renommé printLocationInfo par look dans la classe Game</w:t>
+      </w:r>
+      <w:r>
+        <w:t xml:space="preserve"> et </w:t>
+      </w:r>
+      <w:r>
+        <w:t>renommé</w:t>
+      </w:r>
+      <w:r>
+        <w:t xml:space="preserve"> les 2 appels à cette fonction</w:t>
+      </w:r>
+      <w:r>
+        <w:t>.</w:t>
+      </w:r>
+      <w:r>
+        <w:br/>
+        <w:t xml:space="preserve">J’y ai aussi ajouté </w:t>
+      </w:r>
+      <w:r>
+        <w:t>une clause dans le switch case de processCommand qui renvoie vers look si la commande est « regarder »</w:t>
+      </w:r>
+      <w:r>
+        <w:br/>
+      </w:r>
+      <w:r>
+        <w:br/>
+        <w:t xml:space="preserve">Dans CommandWords, j’ai eu une erreur parce que j’ai rajouté un String </w:t>
+      </w:r>
+      <w:r>
+        <w:t xml:space="preserve">« regarder » </w:t>
+      </w:r>
+      <w:r>
+        <w:t xml:space="preserve">au tableau </w:t>
+      </w:r>
+      <w:r>
+        <w:t>des commandes valides</w:t>
+      </w:r>
+      <w:r>
+        <w:t>, car il</w:t>
+      </w:r>
+      <w:r>
+        <w:t xml:space="preserve"> était encore écrit comme dans le TP. </w:t>
+      </w:r>
+      <w:r>
+        <w:br/>
+      </w:r>
+      <w:r>
+        <w:t xml:space="preserve">J’ai </w:t>
+      </w:r>
+      <w:r>
+        <w:t xml:space="preserve">donc </w:t>
+      </w:r>
+      <w:r>
+        <w:t xml:space="preserve">changé la déclaration des attributs conctant en leur assignant directement la liste de valeurs comme </w:t>
+      </w:r>
+      <w:r>
+        <w:t xml:space="preserve">ils font dans le livre, et </w:t>
+      </w:r>
+      <w:r>
+        <w:t>aussi</w:t>
+      </w:r>
+      <w:r>
+        <w:t xml:space="preserve"> supprimé le contenu du constructeur de CommandWords.</w:t>
+      </w:r>
+    </w:p>
+    <w:p>
+      <w:pPr>
+        <w:pStyle w:val="Titre2"/>
+      </w:pPr>
+      <w:r>
+        <w:t>Exercice 7.15</w:t>
+      </w:r>
+    </w:p>
+    <w:p>
+      <w:r>
+        <w:t>J’ai rajouté la méthode breathe() qui affiche</w:t>
+      </w:r>
       <w:r>
         <w:t xml:space="preserve"> </w:t>
       </w:r>
-      <w:proofErr w:type="spellStart"/>
-      <w:r>
-        <w:t>loop</w:t>
-      </w:r>
-      <w:proofErr w:type="spellEnd"/>
-      <w:r>
-        <w:t xml:space="preserve"> et à centraliser les appels des différentes </w:t>
-      </w:r>
-      <w:r>
-        <w:t xml:space="preserve">fonctions définies ailleurs, afin de bien découpler les classes, et de pouvoir modifier </w:t>
-      </w:r>
-      <w:r>
-        <w:t xml:space="preserve">du code </w:t>
-      </w:r>
-      <w:r>
-        <w:t xml:space="preserve">sans avoir à changer </w:t>
-      </w:r>
-      <w:r>
-        <w:t>des appels sur toutes les couches.</w:t>
-      </w:r>
-    </w:p>
-    <w:p>
-      <w:pPr>
-        <w:pStyle w:val="Titre2"/>
-      </w:pPr>
-      <w:r>
-        <w:t>Exercice 7.11</w:t>
-      </w:r>
-    </w:p>
-    <w:p>
-      <w:r>
-        <w:t xml:space="preserve">J’ai ajouté à </w:t>
-      </w:r>
-      <w:r>
-        <w:t>la classe Room la méthode</w:t>
-      </w:r>
-      <w:r>
-        <w:t xml:space="preserve"> </w:t>
-      </w:r>
-      <w:proofErr w:type="spellStart"/>
-      <w:r>
-        <w:t>getLongDescription</w:t>
-      </w:r>
-      <w:proofErr w:type="spellEnd"/>
-      <w:r>
-        <w:t xml:space="preserve"> qui </w:t>
-      </w:r>
-      <w:r>
-        <w:t xml:space="preserve">renvoie la String </w:t>
-      </w:r>
-      <w:r>
-        <w:t>que</w:t>
-      </w:r>
-      <w:r>
-        <w:t xml:space="preserve"> </w:t>
-      </w:r>
-      <w:proofErr w:type="spellStart"/>
-      <w:r>
-        <w:t>printLocationInfo</w:t>
-      </w:r>
-      <w:proofErr w:type="spellEnd"/>
-      <w:r>
-        <w:t xml:space="preserve"> affichait</w:t>
-      </w:r>
-      <w:r>
-        <w:t xml:space="preserve">, et j’ai </w:t>
-      </w:r>
-      <w:r>
-        <w:t>réduis</w:t>
-      </w:r>
-      <w:r>
-        <w:t xml:space="preserve"> cette dernière dans </w:t>
-      </w:r>
-      <w:proofErr w:type="spellStart"/>
-      <w:r>
-        <w:t>game</w:t>
-      </w:r>
-      <w:proofErr w:type="spellEnd"/>
-      <w:r>
-        <w:t>, à simplement afficher le résultat de cette nouvelle méthode.</w:t>
-      </w:r>
-    </w:p>
-    <w:p>
-      <w:pPr>
-        <w:pStyle w:val="Titre2"/>
-      </w:pPr>
-      <w:r>
-        <w:t>Exercice 7.1</w:t>
-      </w:r>
-      <w:r>
-        <w:t>2</w:t>
-      </w:r>
-    </w:p>
-    <w:p>
-      <w:r>
-        <w:t>Non réalisé</w:t>
-      </w:r>
-    </w:p>
-    <w:p>
-      <w:pPr>
-        <w:pStyle w:val="Titre2"/>
-      </w:pPr>
-      <w:r>
-        <w:t>Exercice 7.13</w:t>
-      </w:r>
-    </w:p>
-    <w:p>
-      <w:r>
-        <w:t>Non réalisé</w:t>
-      </w:r>
-    </w:p>
-    <w:p>
-      <w:pPr>
-        <w:pStyle w:val="Titre2"/>
-      </w:pPr>
-      <w:r>
-        <w:t>Exercice 7.14</w:t>
-      </w:r>
-    </w:p>
-    <w:p>
-      <w:r>
-        <w:t xml:space="preserve">J’ai renommé </w:t>
-      </w:r>
-      <w:proofErr w:type="spellStart"/>
-      <w:r>
-        <w:t>printLocationInfo</w:t>
-      </w:r>
-      <w:proofErr w:type="spellEnd"/>
-      <w:r>
-        <w:t xml:space="preserve"> par look dans la classe Game</w:t>
-      </w:r>
-      <w:r>
-        <w:t xml:space="preserve"> et </w:t>
-      </w:r>
-      <w:r>
-        <w:t>renommé</w:t>
-      </w:r>
-      <w:r>
-        <w:t xml:space="preserve"> les 2 appels à cette fonction</w:t>
-      </w:r>
-      <w:r>
-        <w:t>.</w:t>
-      </w:r>
-      <w:r>
-        <w:br/>
-        <w:t xml:space="preserve">J’y ai aussi ajouté </w:t>
-      </w:r>
-      <w:r>
-        <w:t xml:space="preserve">une clause dans le switch case de </w:t>
-      </w:r>
-      <w:proofErr w:type="spellStart"/>
-      <w:r>
-        <w:t>processCommand</w:t>
-      </w:r>
-      <w:proofErr w:type="spellEnd"/>
-      <w:r>
-        <w:t xml:space="preserve"> qui renvoie vers look si la commande est « regarder »</w:t>
-      </w:r>
-      <w:r>
-        <w:br/>
-      </w:r>
-      <w:r>
-        <w:br/>
-        <w:t xml:space="preserve">Dans </w:t>
-      </w:r>
-      <w:proofErr w:type="spellStart"/>
-      <w:r>
-        <w:t>CommandWords</w:t>
-      </w:r>
-      <w:proofErr w:type="spellEnd"/>
-      <w:r>
-        <w:t xml:space="preserve">, j’ai eu une erreur parce que j’ai rajouté un String </w:t>
-      </w:r>
-      <w:r>
-        <w:t xml:space="preserve">« regarder » </w:t>
-      </w:r>
-      <w:r>
-        <w:t xml:space="preserve">au tableau </w:t>
-      </w:r>
-      <w:r>
-        <w:t>des commandes valides</w:t>
-      </w:r>
-      <w:r>
-        <w:t>, car il</w:t>
-      </w:r>
-      <w:r>
-        <w:t xml:space="preserve"> était encore écrit comme dans le TP. </w:t>
-      </w:r>
-      <w:r>
-        <w:br/>
-      </w:r>
-      <w:r>
-        <w:t xml:space="preserve">J’ai </w:t>
-      </w:r>
-      <w:r>
-        <w:t xml:space="preserve">donc </w:t>
-      </w:r>
-      <w:r>
-        <w:t xml:space="preserve">changé la déclaration des attributs </w:t>
-      </w:r>
-      <w:proofErr w:type="spellStart"/>
-      <w:r>
-        <w:t>conctant</w:t>
-      </w:r>
-      <w:proofErr w:type="spellEnd"/>
-      <w:r>
-        <w:t xml:space="preserve"> en leur assignant directement la liste de valeurs comme </w:t>
-      </w:r>
-      <w:r>
-        <w:t xml:space="preserve">ils font dans le livre, et </w:t>
-      </w:r>
-      <w:r>
-        <w:t>aussi</w:t>
-      </w:r>
-      <w:r>
-        <w:t xml:space="preserve"> supprimé le contenu du constructeur de </w:t>
-      </w:r>
-      <w:proofErr w:type="spellStart"/>
-      <w:r>
-        <w:t>CommandWords</w:t>
-      </w:r>
-      <w:proofErr w:type="spellEnd"/>
-      <w:r>
-        <w:t>.</w:t>
-      </w:r>
-    </w:p>
-    <w:p>
-      <w:pPr>
-        <w:pStyle w:val="Titre2"/>
-      </w:pPr>
-      <w:r>
-        <w:t>Exercice 7.15</w:t>
-      </w:r>
-    </w:p>
-    <w:p>
-      <w:r>
-        <w:t xml:space="preserve">J’ai rajouté la méthode </w:t>
-      </w:r>
-      <w:proofErr w:type="spellStart"/>
-      <w:r>
-        <w:t>breathe</w:t>
-      </w:r>
-      <w:proofErr w:type="spellEnd"/>
-      <w:r>
-        <w:t>() qui affiche</w:t>
-      </w:r>
-      <w:r>
-        <w:t xml:space="preserve"> </w:t>
-      </w:r>
       <w:r>
         <w:t>"Vous venez de consommer une bouffée d'oxygène de votre réserve."</w:t>
       </w:r>
@@ -3912,15 +3345,7 @@
         <w:t xml:space="preserve">J’ai ajouté la String « respirer » à la liste des commandes, et comme pour </w:t>
       </w:r>
       <w:r>
-        <w:t xml:space="preserve">« regarder », une clause au switch case de </w:t>
-      </w:r>
-      <w:proofErr w:type="spellStart"/>
-      <w:r>
-        <w:t>processCommand</w:t>
-      </w:r>
-      <w:proofErr w:type="spellEnd"/>
-      <w:r>
-        <w:t>.</w:t>
+        <w:t>« regarder », une clause au switch case de processCommand.</w:t>
       </w:r>
     </w:p>
     <w:p>
@@ -3962,39 +3387,16 @@
         </w:numPr>
       </w:pPr>
       <w:r>
-        <w:t xml:space="preserve">La méthode </w:t>
-      </w:r>
-      <w:proofErr w:type="spellStart"/>
-      <w:r>
-        <w:t>showAll</w:t>
-      </w:r>
-      <w:proofErr w:type="spellEnd"/>
-      <w:r>
-        <w:t xml:space="preserve"> à </w:t>
-      </w:r>
-      <w:proofErr w:type="spellStart"/>
+        <w:t xml:space="preserve">La méthode showAll à </w:t>
+      </w:r>
       <w:r>
         <w:t>CommandWords</w:t>
       </w:r>
-      <w:proofErr w:type="spellEnd"/>
-      <w:r>
-        <w:t xml:space="preserve"> qui un peu de la même manière que pour </w:t>
-      </w:r>
-      <w:proofErr w:type="spellStart"/>
-      <w:r>
-        <w:t>getExitString</w:t>
-      </w:r>
-      <w:proofErr w:type="spellEnd"/>
-      <w:r>
-        <w:t xml:space="preserve">, utilise une boucle for </w:t>
-      </w:r>
-      <w:proofErr w:type="spellStart"/>
-      <w:r>
-        <w:t>each</w:t>
-      </w:r>
-      <w:proofErr w:type="spellEnd"/>
-      <w:r>
-        <w:t xml:space="preserve"> mais cette fois sur un tableau de Strings</w:t>
+      <w:r>
+        <w:t xml:space="preserve"> qui un peu de la même manière que pour getExitString</w:t>
+      </w:r>
+      <w:r>
+        <w:t>, utilise une boucle for each mais cette fois sur un tableau de Strings</w:t>
       </w:r>
       <w:r>
         <w:t>, pour afficher la liste des commandes valides.</w:t>
@@ -4009,32 +3411,11 @@
         </w:numPr>
       </w:pPr>
       <w:r>
-        <w:t xml:space="preserve">La méthode </w:t>
-      </w:r>
-      <w:proofErr w:type="spellStart"/>
-      <w:r>
-        <w:t>showCommands</w:t>
-      </w:r>
-      <w:proofErr w:type="spellEnd"/>
-      <w:r>
-        <w:t xml:space="preserve"> à </w:t>
-      </w:r>
-      <w:proofErr w:type="spellStart"/>
-      <w:r>
-        <w:t>Parser</w:t>
-      </w:r>
-      <w:proofErr w:type="spellEnd"/>
-      <w:r>
-        <w:t xml:space="preserve"> qui se contente </w:t>
-      </w:r>
-      <w:r>
-        <w:t xml:space="preserve">d’appeler </w:t>
-      </w:r>
-      <w:proofErr w:type="spellStart"/>
-      <w:r>
-        <w:t>showAll</w:t>
-      </w:r>
-      <w:proofErr w:type="spellEnd"/>
+        <w:t xml:space="preserve">La méthode showCommands à Parser qui se contente </w:t>
+      </w:r>
+      <w:r>
+        <w:t>d’appeler showAll</w:t>
+      </w:r>
       <w:r>
         <w:t>.</w:t>
       </w:r>
@@ -4048,23 +3429,7 @@
         </w:numPr>
       </w:pPr>
       <w:r>
-        <w:t xml:space="preserve">L’appel à </w:t>
-      </w:r>
-      <w:proofErr w:type="spellStart"/>
-      <w:r>
-        <w:t>showAll</w:t>
-      </w:r>
-      <w:proofErr w:type="spellEnd"/>
-      <w:r>
-        <w:t xml:space="preserve"> dans la méthode </w:t>
-      </w:r>
-      <w:proofErr w:type="spellStart"/>
-      <w:r>
-        <w:t>printHelp</w:t>
-      </w:r>
-      <w:proofErr w:type="spellEnd"/>
-      <w:r>
-        <w:t xml:space="preserve"> de la classe Game</w:t>
+        <w:t>L’appel à showAll dans la méthode printHelp de la classe Game</w:t>
       </w:r>
       <w:r>
         <w:t>.</w:t>
@@ -4102,13 +3467,8 @@
         <w:t xml:space="preserve">à exécuter </w:t>
       </w:r>
       <w:r>
-        <w:t xml:space="preserve">quand le joueur l’utilise dans </w:t>
-      </w:r>
-      <w:proofErr w:type="spellStart"/>
-      <w:r>
-        <w:t>processCommand</w:t>
-      </w:r>
-      <w:proofErr w:type="spellEnd"/>
+        <w:t>quand le joueur l’utilise dans processCommand</w:t>
+      </w:r>
       <w:r>
         <w:t>.</w:t>
       </w:r>
@@ -4126,31 +3486,10 @@
         <w:t xml:space="preserve">J’ai </w:t>
       </w:r>
       <w:r>
-        <w:t xml:space="preserve">échangé la méthode </w:t>
-      </w:r>
-      <w:proofErr w:type="spellStart"/>
-      <w:r>
-        <w:t>showAll</w:t>
-      </w:r>
-      <w:proofErr w:type="spellEnd"/>
-      <w:r>
-        <w:t xml:space="preserve"> de </w:t>
-      </w:r>
-      <w:proofErr w:type="spellStart"/>
-      <w:r>
-        <w:t>CommandsWord</w:t>
-      </w:r>
-      <w:proofErr w:type="spellEnd"/>
-      <w:r>
-        <w:t xml:space="preserve"> par </w:t>
-      </w:r>
-      <w:proofErr w:type="spellStart"/>
-      <w:r>
-        <w:t>par</w:t>
-      </w:r>
-      <w:proofErr w:type="spellEnd"/>
-      <w:r>
-        <w:t xml:space="preserve"> une méthode dont la signature est :</w:t>
+        <w:t xml:space="preserve">échangé la méthode showAll de CommandsWord par </w:t>
+      </w:r>
+      <w:r>
+        <w:t>par une méthode dont la signature est :</w:t>
       </w:r>
       <w:r>
         <w:br/>
@@ -4165,19 +3504,7 @@
           <w:sz w:val="20"/>
           <w:szCs w:val="20"/>
         </w:rPr>
-        <w:t xml:space="preserve">public String </w:t>
-      </w:r>
-      <w:proofErr w:type="spellStart"/>
-      <w:r>
-        <w:rPr>
-          <w:rStyle w:val="CitationCar"/>
-          <w:rFonts w:ascii="Cascadia Mono" w:hAnsi="Cascadia Mono" w:cs="Cascadia Mono"/>
-          <w:i w:val="0"/>
-          <w:iCs w:val="0"/>
-          <w:sz w:val="20"/>
-          <w:szCs w:val="20"/>
-        </w:rPr>
-        <w:t>get</w:t>
+        <w:t>public String get</w:t>
       </w:r>
       <w:r>
         <w:rPr>
@@ -4212,7 +3539,6 @@
         </w:rPr>
         <w:t>String</w:t>
       </w:r>
-      <w:proofErr w:type="spellEnd"/>
       <w:r>
         <w:rPr>
           <w:rStyle w:val="CitationCar"/>
@@ -4266,15 +3592,7 @@
         <w:t xml:space="preserve"> avec </w:t>
       </w:r>
       <w:r>
-        <w:t xml:space="preserve">une boucle for </w:t>
-      </w:r>
-      <w:proofErr w:type="spellStart"/>
-      <w:r>
-        <w:t>each</w:t>
-      </w:r>
-      <w:proofErr w:type="spellEnd"/>
-      <w:r>
-        <w:t xml:space="preserve"> qui itère sur l</w:t>
+        <w:t>une boucle for each qui itère sur l</w:t>
       </w:r>
       <w:r>
         <w:t xml:space="preserve">e tableau </w:t>
@@ -4309,56 +3627,28 @@
         <w:br/>
       </w:r>
       <w:r>
-        <w:t xml:space="preserve">Puis dans </w:t>
-      </w:r>
-      <w:proofErr w:type="spellStart"/>
-      <w:r>
-        <w:t>parser</w:t>
-      </w:r>
-      <w:proofErr w:type="spellEnd"/>
-      <w:r>
-        <w:t xml:space="preserve"> j’ai </w:t>
+        <w:t xml:space="preserve">Puis dans parser j’ai </w:t>
       </w:r>
       <w:r>
         <w:t xml:space="preserve">échangé </w:t>
       </w:r>
-      <w:proofErr w:type="spellStart"/>
-      <w:r>
-        <w:t>showCommands</w:t>
-      </w:r>
-      <w:proofErr w:type="spellEnd"/>
-      <w:r>
-        <w:t xml:space="preserve">  </w:t>
+      <w:r>
+        <w:t xml:space="preserve">showCommands  </w:t>
       </w:r>
       <w:r>
         <w:t xml:space="preserve">par </w:t>
       </w:r>
-      <w:proofErr w:type="spellStart"/>
-      <w:r>
-        <w:t>getCommandsList</w:t>
-      </w:r>
-      <w:proofErr w:type="spellEnd"/>
-      <w:r>
-        <w:t>()</w:t>
+      <w:r>
+        <w:t>getCommandsList()</w:t>
       </w:r>
       <w:r>
         <w:t xml:space="preserve"> qui transmet simplement le résultat précédent par un appel de la méthode </w:t>
       </w:r>
-      <w:proofErr w:type="spellStart"/>
       <w:r>
         <w:t>getValidCommandsString</w:t>
       </w:r>
-      <w:proofErr w:type="spellEnd"/>
-      <w:r>
-        <w:t xml:space="preserve"> sur l’objet </w:t>
-      </w:r>
-      <w:proofErr w:type="spellStart"/>
-      <w:r>
-        <w:t>CommandWords</w:t>
-      </w:r>
-      <w:proofErr w:type="spellEnd"/>
-      <w:r>
-        <w:t>.</w:t>
+      <w:r>
+        <w:t xml:space="preserve"> sur l’objet CommandWords.</w:t>
       </w:r>
     </w:p>
     <w:p>
@@ -4371,15 +3661,7 @@
         </w:rPr>
       </w:pPr>
       <w:r>
-        <w:t xml:space="preserve">Finalement dans </w:t>
-      </w:r>
-      <w:proofErr w:type="spellStart"/>
-      <w:r>
-        <w:t>print</w:t>
-      </w:r>
-      <w:proofErr w:type="spellEnd"/>
-      <w:r>
-        <w:t xml:space="preserve"> help</w:t>
+        <w:t>Finalement dans print help</w:t>
       </w:r>
       <w:r>
         <w:t>, j’ai mis la ligne :</w:t>
@@ -4387,7 +3669,6 @@
       <w:r>
         <w:br/>
       </w:r>
-      <w:proofErr w:type="spellStart"/>
       <w:r>
         <w:rPr>
           <w:rFonts w:ascii="Cascadia Mono" w:hAnsi="Cascadia Mono" w:cs="Cascadia Mono"/>
@@ -4395,9 +3676,8 @@
           <w:sz w:val="20"/>
           <w:szCs w:val="20"/>
         </w:rPr>
-        <w:t>s.o.p</w:t>
-      </w:r>
-      <w:proofErr w:type="spellEnd"/>
+        <w:t>s.o.p(aParser.getCommandsList())</w:t>
+      </w:r>
       <w:r>
         <w:rPr>
           <w:rFonts w:ascii="Cascadia Mono" w:hAnsi="Cascadia Mono" w:cs="Cascadia Mono"/>
@@ -4405,35 +3685,6 @@
           <w:sz w:val="20"/>
           <w:szCs w:val="20"/>
         </w:rPr>
-        <w:t>(</w:t>
-      </w:r>
-      <w:proofErr w:type="spellStart"/>
-      <w:r>
-        <w:rPr>
-          <w:rFonts w:ascii="Cascadia Mono" w:hAnsi="Cascadia Mono" w:cs="Cascadia Mono"/>
-          <w:color w:val="404040" w:themeColor="text1" w:themeTint="BF"/>
-          <w:sz w:val="20"/>
-          <w:szCs w:val="20"/>
-        </w:rPr>
-        <w:t>aParser.getCommandsList</w:t>
-      </w:r>
-      <w:proofErr w:type="spellEnd"/>
-      <w:r>
-        <w:rPr>
-          <w:rFonts w:ascii="Cascadia Mono" w:hAnsi="Cascadia Mono" w:cs="Cascadia Mono"/>
-          <w:color w:val="404040" w:themeColor="text1" w:themeTint="BF"/>
-          <w:sz w:val="20"/>
-          <w:szCs w:val="20"/>
-        </w:rPr>
-        <w:t>())</w:t>
-      </w:r>
-      <w:r>
-        <w:rPr>
-          <w:rFonts w:ascii="Cascadia Mono" w:hAnsi="Cascadia Mono" w:cs="Cascadia Mono"/>
-          <w:color w:val="404040" w:themeColor="text1" w:themeTint="BF"/>
-          <w:sz w:val="20"/>
-          <w:szCs w:val="20"/>
-        </w:rPr>
         <w:br/>
       </w:r>
       <w:r>
@@ -4463,13 +3714,8 @@
       <w:r>
         <w:t xml:space="preserve">La version </w:t>
       </w:r>
-      <w:proofErr w:type="spellStart"/>
-      <w:r>
-        <w:t>zuul-better</w:t>
-      </w:r>
-      <w:proofErr w:type="spellEnd"/>
-      <w:r>
-        <w:t xml:space="preserve"> téléchargée</w:t>
+      <w:r>
+        <w:t>zuul-better téléchargée</w:t>
       </w:r>
       <w:r>
         <w:t xml:space="preserve"> ne compil</w:t>
@@ -4507,51 +3753,17 @@
         <w:t>dans Game à l’appel d</w:t>
       </w:r>
       <w:r>
-        <w:t xml:space="preserve">e </w:t>
-      </w:r>
-      <w:proofErr w:type="spellStart"/>
-      <w:r>
-        <w:t>parser.getCommand</w:t>
-      </w:r>
-      <w:proofErr w:type="spellEnd"/>
-      <w:r>
-        <w:t xml:space="preserve">(), car dans la classe </w:t>
-      </w:r>
-      <w:proofErr w:type="spellStart"/>
-      <w:r>
-        <w:t>parser</w:t>
-      </w:r>
-      <w:proofErr w:type="spellEnd"/>
-      <w:r>
-        <w:t xml:space="preserve">, cette méthode attendait le paramètre </w:t>
-      </w:r>
-      <w:proofErr w:type="spellStart"/>
-      <w:r>
-        <w:t>pInputLine</w:t>
-      </w:r>
-      <w:proofErr w:type="spellEnd"/>
-      <w:r>
-        <w:t xml:space="preserve">, alors j’ai modifié cette classe en ajoutant l’import de la bibliothèque Scanner, </w:t>
-      </w:r>
-      <w:r>
-        <w:t xml:space="preserve">et j’ai copié ce que nous avions fait dans notre jeu pour que </w:t>
-      </w:r>
-      <w:proofErr w:type="spellStart"/>
-      <w:r>
-        <w:t>getCommand</w:t>
-      </w:r>
-      <w:proofErr w:type="spellEnd"/>
-      <w:r>
-        <w:t xml:space="preserve">() </w:t>
-      </w:r>
-      <w:r>
-        <w:t xml:space="preserve">ne lise plus le paramètre mais une variable locale </w:t>
-      </w:r>
-      <w:proofErr w:type="spellStart"/>
-      <w:r>
-        <w:t>vInputLine</w:t>
-      </w:r>
-      <w:proofErr w:type="spellEnd"/>
+        <w:t xml:space="preserve">e parser.getCommand(), car dans la classe parser, cette méthode attendait le paramètre </w:t>
+      </w:r>
+      <w:r>
+        <w:t xml:space="preserve">pInputLine, alors j’ai modifié cette classe en ajoutant l’import de la bibliothèque Scanner, </w:t>
+      </w:r>
+      <w:r>
+        <w:t xml:space="preserve">et j’ai copié ce que nous avions fait dans notre jeu pour que getCommand() </w:t>
+      </w:r>
+      <w:r>
+        <w:t>ne lise plus le paramètre mais une variable locale vInputLine</w:t>
+      </w:r>
       <w:r>
         <w:t xml:space="preserve"> correspondant à </w:t>
       </w:r>
@@ -4566,31 +3778,7 @@
       </w:r>
       <w:r>
         <w:br/>
-        <w:t xml:space="preserve">Ensuite j’ai aussi corrigé l’erreur de compilation dans Game() car </w:t>
-      </w:r>
-      <w:proofErr w:type="spellStart"/>
-      <w:r>
-        <w:t>printHelp</w:t>
-      </w:r>
-      <w:proofErr w:type="spellEnd"/>
-      <w:r>
-        <w:t xml:space="preserve"> appelait </w:t>
-      </w:r>
-      <w:proofErr w:type="spellStart"/>
-      <w:r>
-        <w:t>showCommands</w:t>
-      </w:r>
-      <w:proofErr w:type="spellEnd"/>
-      <w:r>
-        <w:t xml:space="preserve"> alors que maintenant le </w:t>
-      </w:r>
-      <w:proofErr w:type="spellStart"/>
-      <w:r>
-        <w:t>parser</w:t>
-      </w:r>
-      <w:proofErr w:type="spellEnd"/>
-      <w:r>
-        <w:t xml:space="preserve"> avait une méthode qui retournait la String contenant la liste des commandes.</w:t>
+        <w:t>Ensuite j’ai aussi corrigé l’erreur de compilation dans Game() car printHelp appelait showCommands alors que maintenant le parser avait une méthode qui retournait la String contenant la liste des commandes.</w:t>
       </w:r>
       <w:r>
         <w:br/>
@@ -4607,15 +3795,7 @@
     <w:p>
       <w:r>
         <w:lastRenderedPageBreak/>
-        <w:t xml:space="preserve">Je crois que c’était inutile que </w:t>
-      </w:r>
-      <w:proofErr w:type="spellStart"/>
-      <w:r>
-        <w:t>zuul-better</w:t>
-      </w:r>
-      <w:proofErr w:type="spellEnd"/>
-      <w:r>
-        <w:t xml:space="preserve"> s’</w:t>
+        <w:t>Je crois que c’était inutile que zuul-better s’</w:t>
       </w:r>
       <w:r>
         <w:t>exécute</w:t>
@@ -4638,40 +3818,20 @@
       <w:r>
         <w:t xml:space="preserve">la classe </w:t>
       </w:r>
-      <w:proofErr w:type="spellStart"/>
       <w:r>
         <w:t>CommandWords</w:t>
       </w:r>
-      <w:proofErr w:type="spellEnd"/>
       <w:r>
         <w:t xml:space="preserve"> : </w:t>
       </w:r>
       <w:r>
-        <w:t xml:space="preserve">outre le fait que j’ai </w:t>
-      </w:r>
-      <w:proofErr w:type="spellStart"/>
-      <w:r>
-        <w:t>appelée</w:t>
-      </w:r>
-      <w:proofErr w:type="spellEnd"/>
-      <w:r>
-        <w:t xml:space="preserve"> ma fonction qui liste les commandes </w:t>
-      </w:r>
-      <w:proofErr w:type="spellStart"/>
+        <w:t xml:space="preserve">outre le fait que j’ai appelée ma fonction qui liste les commandes </w:t>
+      </w:r>
       <w:r>
         <w:t>getValidCommandsString</w:t>
       </w:r>
-      <w:proofErr w:type="spellEnd"/>
-      <w:r>
-        <w:t>, la première différence est l’utilisation d’une boucle for au lieu de for-</w:t>
-      </w:r>
-      <w:proofErr w:type="spellStart"/>
-      <w:r>
-        <w:t>each</w:t>
-      </w:r>
-      <w:proofErr w:type="spellEnd"/>
-      <w:r>
-        <w:t xml:space="preserve"> (ce que vous </w:t>
+      <w:r>
+        <w:t xml:space="preserve">, la première différence est l’utilisation d’une boucle for au lieu de for-each (ce que vous </w:t>
       </w:r>
       <w:r>
         <w:t xml:space="preserve">avez dit ne pas changer dans la FAQ). La deuxième différence c’est que j’ai déclaré/assigné </w:t>
@@ -4683,43 +3843,22 @@
         <w:t xml:space="preserve">, que j’ai concaténé dans la boucle </w:t>
       </w:r>
       <w:r>
-        <w:t>for-</w:t>
-      </w:r>
-      <w:proofErr w:type="spellStart"/>
-      <w:r>
-        <w:t>each</w:t>
-      </w:r>
-      <w:proofErr w:type="spellEnd"/>
+        <w:t xml:space="preserve">for-each </w:t>
+      </w:r>
+      <w:r>
+        <w:t>avec l’opérateur +=</w:t>
+      </w:r>
+      <w:r>
+        <w:t>, tandis que dans zuul-better, ils utilisent</w:t>
+      </w:r>
+      <w:r>
+        <w:t xml:space="preserve"> respectivement</w:t>
+      </w:r>
       <w:r>
         <w:t xml:space="preserve"> </w:t>
       </w:r>
       <w:r>
-        <w:t>avec l’opérateur +=</w:t>
-      </w:r>
-      <w:r>
-        <w:t xml:space="preserve">, tandis que dans </w:t>
-      </w:r>
-      <w:proofErr w:type="spellStart"/>
-      <w:r>
-        <w:t>zuul-better</w:t>
-      </w:r>
-      <w:proofErr w:type="spellEnd"/>
-      <w:r>
-        <w:t>, ils utilisent</w:t>
-      </w:r>
-      <w:r>
-        <w:t xml:space="preserve"> respectivement</w:t>
-      </w:r>
-      <w:r>
-        <w:t xml:space="preserve"> </w:t>
-      </w:r>
-      <w:proofErr w:type="spellStart"/>
-      <w:r>
-        <w:t>stringbuilder</w:t>
-      </w:r>
-      <w:proofErr w:type="spellEnd"/>
-      <w:r>
-        <w:t xml:space="preserve"> et .append().</w:t>
+        <w:t>stringbuilder et .append().</w:t>
       </w:r>
     </w:p>
     <w:p>
@@ -4731,61 +3870,13 @@
         </w:numPr>
       </w:pPr>
       <w:r>
-        <w:t xml:space="preserve">Dans </w:t>
-      </w:r>
-      <w:proofErr w:type="spellStart"/>
-      <w:r>
-        <w:t>zuul-better</w:t>
-      </w:r>
-      <w:proofErr w:type="spellEnd"/>
-      <w:r>
-        <w:t>, s</w:t>
+        <w:t>Dans zuul-better, s</w:t>
       </w:r>
       <w:r>
         <w:t xml:space="preserve">’il n’y a pas de sorties dans une direction demandée, </w:t>
       </w:r>
       <w:r>
-        <w:t xml:space="preserve">la command </w:t>
-      </w:r>
-      <w:proofErr w:type="spellStart"/>
-      <w:r>
-        <w:t>getExit</w:t>
-      </w:r>
-      <w:proofErr w:type="spellEnd"/>
-      <w:r>
-        <w:t xml:space="preserve"> renvoie </w:t>
-      </w:r>
-      <w:proofErr w:type="spellStart"/>
-      <w:r>
-        <w:t>null</w:t>
-      </w:r>
-      <w:proofErr w:type="spellEnd"/>
-      <w:r>
-        <w:t xml:space="preserve"> et le message d’erreur est toujours « </w:t>
-      </w:r>
-      <w:proofErr w:type="spellStart"/>
-      <w:r>
-        <w:t>there</w:t>
-      </w:r>
-      <w:proofErr w:type="spellEnd"/>
-      <w:r>
-        <w:t xml:space="preserve"> </w:t>
-      </w:r>
-      <w:proofErr w:type="spellStart"/>
-      <w:r>
-        <w:t>is</w:t>
-      </w:r>
-      <w:proofErr w:type="spellEnd"/>
-      <w:r>
-        <w:t xml:space="preserve"> no </w:t>
-      </w:r>
-      <w:proofErr w:type="spellStart"/>
-      <w:r>
-        <w:t>door</w:t>
-      </w:r>
-      <w:proofErr w:type="spellEnd"/>
-      <w:r>
-        <w:t xml:space="preserve"> ». Tandis que j’ai différencié l’absence de sortie et l’invalidité d’une direction dans mes messages d’erreur en ajoutant </w:t>
+        <w:t xml:space="preserve">la command getExit renvoie null et le message d’erreur est toujours « there is no door ». Tandis que j’ai différencié l’absence de sortie et l’invalidité d’une direction dans mes messages d’erreur en ajoutant </w:t>
       </w:r>
       <w:r>
         <w:t>une liste</w:t>
@@ -4794,28 +3885,15 @@
         <w:t xml:space="preserve"> des directions valides</w:t>
       </w:r>
       <w:r>
-        <w:t xml:space="preserve"> dans </w:t>
-      </w:r>
-      <w:proofErr w:type="spellStart"/>
-      <w:r>
-        <w:t>CommandWords</w:t>
-      </w:r>
-      <w:proofErr w:type="spellEnd"/>
+        <w:t xml:space="preserve"> dans CommandWords</w:t>
+      </w:r>
       <w:r>
         <w:t xml:space="preserve"> et les méthodes correspondantes.</w:t>
       </w:r>
     </w:p>
     <w:p>
       <w:r>
-        <w:t xml:space="preserve">Autrement j’ai lu dans la FAQ que vous </w:t>
-      </w:r>
-      <w:proofErr w:type="spellStart"/>
-      <w:r>
-        <w:t>préferiez</w:t>
-      </w:r>
-      <w:proofErr w:type="spellEnd"/>
-      <w:r>
-        <w:t xml:space="preserve"> avoir dans la classe Game :</w:t>
+        <w:t>Autrement j’ai lu dans la FAQ que vous préferiez avoir dans la classe Game :</w:t>
       </w:r>
     </w:p>
     <w:p>
@@ -4829,27 +3907,9 @@
       <w:r>
         <w:t xml:space="preserve">Une fonction </w:t>
       </w:r>
-      <w:proofErr w:type="spellStart"/>
-      <w:r>
-        <w:t>printLocationInfo</w:t>
-      </w:r>
-      <w:proofErr w:type="spellEnd"/>
-      <w:r>
-        <w:t xml:space="preserve"> qui appelle </w:t>
-      </w:r>
-      <w:proofErr w:type="spellStart"/>
-      <w:r>
-        <w:t>getLongDescription</w:t>
-      </w:r>
-      <w:proofErr w:type="spellEnd"/>
-      <w:r>
-        <w:t xml:space="preserve"> sur </w:t>
-      </w:r>
-      <w:proofErr w:type="spellStart"/>
-      <w:r>
-        <w:t>aCurrentRoom</w:t>
-      </w:r>
-      <w:proofErr w:type="spellEnd"/>
+      <w:r>
+        <w:t>printLocationInfo qui appelle getLongDescription sur aCurrentRoom</w:t>
+      </w:r>
     </w:p>
     <w:p>
       <w:pPr>
@@ -4862,23 +3922,13 @@
       <w:r>
         <w:t xml:space="preserve">Une fonction look qui se content d’appeler </w:t>
       </w:r>
-      <w:proofErr w:type="spellStart"/>
       <w:r>
         <w:t>printLocationInfo</w:t>
       </w:r>
-      <w:proofErr w:type="spellEnd"/>
-    </w:p>
-    <w:p>
-      <w:r>
-        <w:t xml:space="preserve">Alors que j’avais remplacé </w:t>
-      </w:r>
-      <w:proofErr w:type="spellStart"/>
-      <w:r>
-        <w:t>printLocationInfo</w:t>
-      </w:r>
-      <w:proofErr w:type="spellEnd"/>
-      <w:r>
-        <w:t xml:space="preserve"> et ses appels par l’unique fonction look().</w:t>
+    </w:p>
+    <w:p>
+      <w:r>
+        <w:t>Alors que j’avais remplacé printLocationInfo et ses appels par l’unique fonction look().</w:t>
       </w:r>
       <w:r>
         <w:br/>
@@ -4894,26 +3944,10 @@
         <w:t>soit look()</w:t>
       </w:r>
       <w:r>
-        <w:t xml:space="preserve"> (dans </w:t>
-      </w:r>
-      <w:proofErr w:type="spellStart"/>
-      <w:r>
-        <w:t>processCommand</w:t>
-      </w:r>
-      <w:proofErr w:type="spellEnd"/>
-      <w:r>
-        <w:t>)</w:t>
-      </w:r>
-      <w:r>
-        <w:t xml:space="preserve"> soit </w:t>
-      </w:r>
-      <w:proofErr w:type="spellStart"/>
-      <w:r>
-        <w:t>printLocationInfo</w:t>
-      </w:r>
-      <w:proofErr w:type="spellEnd"/>
-      <w:r>
-        <w:t xml:space="preserve"> </w:t>
+        <w:t xml:space="preserve"> (dans processCommand)</w:t>
+      </w:r>
+      <w:r>
+        <w:t xml:space="preserve"> soit printLocationInfo </w:t>
       </w:r>
       <w:r>
         <w:t>(</w:t>
@@ -4922,26 +3956,10 @@
         <w:t>dans</w:t>
       </w:r>
       <w:r>
-        <w:t xml:space="preserve"> </w:t>
-      </w:r>
-      <w:proofErr w:type="spellStart"/>
-      <w:r>
-        <w:t>print</w:t>
-      </w:r>
-      <w:r>
-        <w:t>Welcome</w:t>
-      </w:r>
-      <w:proofErr w:type="spellEnd"/>
-      <w:r>
-        <w:t xml:space="preserve"> et </w:t>
-      </w:r>
-      <w:proofErr w:type="spellStart"/>
-      <w:r>
-        <w:t>goRoom</w:t>
-      </w:r>
-      <w:proofErr w:type="spellEnd"/>
-      <w:r>
-        <w:t xml:space="preserve">) </w:t>
+        <w:t xml:space="preserve"> print</w:t>
+      </w:r>
+      <w:r>
+        <w:t xml:space="preserve">Welcome et goRoom) </w:t>
       </w:r>
       <w:r>
         <w:t>pour afficher l</w:t>
@@ -4981,7 +3999,6 @@
       <w:r>
         <w:t xml:space="preserve">L’avantage d’utiliser </w:t>
       </w:r>
-      <w:proofErr w:type="spellStart"/>
       <w:r>
         <w:t>S</w:t>
       </w:r>
@@ -4992,11 +4009,7 @@
         <w:t>B</w:t>
       </w:r>
       <w:r>
-        <w:t>uilder</w:t>
-      </w:r>
-      <w:proofErr w:type="spellEnd"/>
-      <w:r>
-        <w:t xml:space="preserve"> </w:t>
+        <w:t xml:space="preserve">uilder </w:t>
       </w:r>
       <w:r>
         <w:t xml:space="preserve">au lieu de simplement manipuler des String, se fait ressentir lorsqu’il faut beaucoup </w:t>
@@ -5012,31 +4025,7 @@
         <w:t>S</w:t>
       </w:r>
       <w:r>
-        <w:t>tring qui vaut la somme des 2 précédente, mais gardes les 3 en mémoire. Il y a autant de nouveaux objets de type String qui sont créé à chaque itération de la boucle for-</w:t>
-      </w:r>
-      <w:proofErr w:type="spellStart"/>
-      <w:r>
-        <w:t>each</w:t>
-      </w:r>
-      <w:proofErr w:type="spellEnd"/>
-      <w:r>
-        <w:t xml:space="preserve"> dans </w:t>
-      </w:r>
-      <w:proofErr w:type="spellStart"/>
-      <w:r>
-        <w:t>getExitString</w:t>
-      </w:r>
-      <w:proofErr w:type="spellEnd"/>
-      <w:r>
-        <w:t xml:space="preserve"> ou </w:t>
-      </w:r>
-      <w:proofErr w:type="spellStart"/>
-      <w:r>
-        <w:t>getValidCommandsString</w:t>
-      </w:r>
-      <w:proofErr w:type="spellEnd"/>
-      <w:r>
-        <w:t>.</w:t>
+        <w:t>tring qui vaut la somme des 2 précédente, mais gardes les 3 en mémoire. Il y a autant de nouveaux objets de type String qui sont créé à chaque itération de la boucle for-each dans getExitString ou getValidCommandsString.</w:t>
       </w:r>
       <w:r>
         <w:t xml:space="preserve"> Le type String est dit immutable.</w:t>
@@ -5045,13 +4034,8 @@
         <w:br/>
         <w:t xml:space="preserve">Alors qu’en utilisant </w:t>
       </w:r>
-      <w:proofErr w:type="spellStart"/>
-      <w:r>
-        <w:t>Stringbuilder</w:t>
-      </w:r>
-      <w:proofErr w:type="spellEnd"/>
-      <w:r>
-        <w:t>, la variable qui contient la chaîne de caractère devient mutable. Donc on économise de la mémoire</w:t>
+      <w:r>
+        <w:t>Stringbuilder, la variable qui contient la chaîne de caractère devient mutable. Donc on économise de la mémoire</w:t>
       </w:r>
       <w:r>
         <w:t>, et on garde la même référence au passage.</w:t>
@@ -5061,40 +4045,11 @@
       </w:r>
       <w:r>
         <w:br/>
-        <w:t xml:space="preserve">J’ai donc changé </w:t>
-      </w:r>
-      <w:proofErr w:type="spellStart"/>
-      <w:r>
-        <w:t>getExitString</w:t>
-      </w:r>
-      <w:proofErr w:type="spellEnd"/>
-      <w:r>
-        <w:t xml:space="preserve"> et </w:t>
-      </w:r>
-      <w:proofErr w:type="spellStart"/>
-      <w:r>
-        <w:t>getValidCommandsString</w:t>
-      </w:r>
-      <w:proofErr w:type="spellEnd"/>
-      <w:r>
-        <w:t xml:space="preserve"> pour qu’elle utilise </w:t>
-      </w:r>
-      <w:proofErr w:type="spellStart"/>
-      <w:r>
-        <w:t>StringBuilder</w:t>
-      </w:r>
-      <w:proofErr w:type="spellEnd"/>
-      <w:r>
-        <w:t xml:space="preserve"> comme </w:t>
-      </w:r>
-      <w:r>
-        <w:t xml:space="preserve">on peut le voir dans </w:t>
-      </w:r>
-      <w:proofErr w:type="spellStart"/>
-      <w:r>
-        <w:t>zuul-better</w:t>
-      </w:r>
-      <w:proofErr w:type="spellEnd"/>
+        <w:t xml:space="preserve">J’ai donc changé getExitString et getValidCommandsString pour qu’elle utilise StringBuilder comme </w:t>
+      </w:r>
+      <w:r>
+        <w:t>on peut le voir dans zuul-better</w:t>
+      </w:r>
       <w:r>
         <w:t> : Initialisation (vide ou non), puis des .append(…) qui remplacent += …</w:t>
       </w:r>
@@ -5105,15 +4060,7 @@
         <w:t>finalement l’utilisation</w:t>
       </w:r>
       <w:r>
-        <w:t xml:space="preserve"> de .</w:t>
-      </w:r>
-      <w:proofErr w:type="spellStart"/>
-      <w:r>
-        <w:t>toString</w:t>
-      </w:r>
-      <w:proofErr w:type="spellEnd"/>
-      <w:r>
-        <w:t>() pour générer un objet de type String.</w:t>
+        <w:t xml:space="preserve"> de .toString() pour générer un objet de type String.</w:t>
       </w:r>
     </w:p>
     <w:p/>
@@ -5152,15 +4099,7 @@
         <w:t xml:space="preserve">Je les aies </w:t>
       </w:r>
       <w:r>
-        <w:t xml:space="preserve">mises dans un dossier « images » dans le dossier </w:t>
-      </w:r>
-      <w:proofErr w:type="spellStart"/>
-      <w:r>
-        <w:t>BlueJ</w:t>
-      </w:r>
-      <w:proofErr w:type="spellEnd"/>
-      <w:r>
-        <w:t xml:space="preserve"> du projet.</w:t>
+        <w:t>mises dans un dossier « images » dans le dossier BlueJ du projet.</w:t>
       </w:r>
     </w:p>
     <w:p>
@@ -5258,17 +4197,8 @@
           <w:b/>
           <w:bCs/>
         </w:rPr>
-        <w:t xml:space="preserve"> </w:t>
-      </w:r>
-      <w:proofErr w:type="spellStart"/>
-      <w:r>
-        <w:rPr>
-          <w:b/>
-          <w:bCs/>
-        </w:rPr>
-        <w:t>CommandWord</w:t>
-      </w:r>
-      <w:proofErr w:type="spellEnd"/>
+        <w:t xml:space="preserve"> CommandWord</w:t>
+      </w:r>
       <w:r>
         <w:t xml:space="preserve"> : </w:t>
       </w:r>
@@ -5303,11 +4233,9 @@
       <w:r>
         <w:t>« </w:t>
       </w:r>
-      <w:proofErr w:type="spellStart"/>
       <w:r>
         <w:t>aImageName</w:t>
       </w:r>
-      <w:proofErr w:type="spellEnd"/>
       <w:r>
         <w:t> »</w:t>
       </w:r>
@@ -5317,16 +4245,11 @@
       <w:r>
         <w:t xml:space="preserve"> ainsi que la méthode </w:t>
       </w:r>
-      <w:proofErr w:type="spellStart"/>
       <w:r>
         <w:t>getImageNam</w:t>
       </w:r>
       <w:r>
-        <w:t>e</w:t>
-      </w:r>
-      <w:proofErr w:type="spellEnd"/>
-      <w:r>
-        <w:t>().</w:t>
+        <w:t>e().</w:t>
       </w:r>
     </w:p>
     <w:p>
@@ -5340,7 +4263,6 @@
       <w:r>
         <w:t xml:space="preserve">Dans </w:t>
       </w:r>
-      <w:proofErr w:type="spellStart"/>
       <w:r>
         <w:rPr>
           <w:b/>
@@ -5348,7 +4270,6 @@
         </w:rPr>
         <w:t>Parser</w:t>
       </w:r>
-      <w:proofErr w:type="spellEnd"/>
       <w:r>
         <w:t xml:space="preserve"> : </w:t>
       </w:r>
@@ -5357,18 +4278,10 @@
         <w:t xml:space="preserve">Au lieu de </w:t>
       </w:r>
       <w:r>
-        <w:t xml:space="preserve">lire la ligne du terminal dans la fonction </w:t>
-      </w:r>
-      <w:proofErr w:type="spellStart"/>
-      <w:r>
-        <w:t>get</w:t>
-      </w:r>
-      <w:r>
-        <w:t>Command</w:t>
-      </w:r>
-      <w:proofErr w:type="spellEnd"/>
-      <w:r>
-        <w:t>(), on la prend en paramètre.</w:t>
+        <w:t>lire la ligne du terminal dans la fonction get</w:t>
+      </w:r>
+      <w:r>
+        <w:t>Command(), on la prend en paramètre.</w:t>
       </w:r>
       <w:r>
         <w:br/>
@@ -5400,13 +4313,8 @@
         <w:t xml:space="preserve">Scanner mais </w:t>
       </w:r>
       <w:r>
-        <w:t xml:space="preserve">celles de </w:t>
-      </w:r>
-      <w:proofErr w:type="spellStart"/>
-      <w:r>
-        <w:t>StringTokenizer</w:t>
-      </w:r>
-      <w:proofErr w:type="spellEnd"/>
+        <w:t>celles de StringTokenizer</w:t>
+      </w:r>
       <w:r>
         <w:t>. (Avec un changement de la bibliothèque importée au début de la classe).</w:t>
       </w:r>
@@ -5448,32 +4356,11 @@
       <w:r>
         <w:t xml:space="preserve"> la classe </w:t>
       </w:r>
-      <w:proofErr w:type="spellStart"/>
-      <w:r>
-        <w:t>GameEngine</w:t>
-      </w:r>
-      <w:proofErr w:type="spellEnd"/>
-      <w:r>
-        <w:t xml:space="preserve">, j’ai copié </w:t>
-      </w:r>
-      <w:r>
-        <w:t xml:space="preserve">celle de </w:t>
-      </w:r>
-      <w:proofErr w:type="spellStart"/>
-      <w:r>
-        <w:t>zuul</w:t>
-      </w:r>
-      <w:proofErr w:type="spellEnd"/>
-      <w:r>
-        <w:t>-</w:t>
-      </w:r>
-      <w:proofErr w:type="spellStart"/>
-      <w:r>
-        <w:t>with</w:t>
-      </w:r>
-      <w:proofErr w:type="spellEnd"/>
-      <w:r>
-        <w:t>-images : Création du moteur et de l’interface puis liaison des 2.</w:t>
+      <w:r>
+        <w:t xml:space="preserve">GameEngine, j’ai copié </w:t>
+      </w:r>
+      <w:r>
+        <w:t>celle de zuul-with-images : Création du moteur et de l’interface puis liaison des 2.</w:t>
       </w:r>
       <w:r>
         <w:br/>
@@ -5506,193 +4393,108 @@
           <w:b/>
           <w:bCs/>
         </w:rPr>
+        <w:t xml:space="preserve"> GameEngine</w:t>
+      </w:r>
+      <w:r>
+        <w:t xml:space="preserve"> : </w:t>
+      </w:r>
+      <w:r>
+        <w:br/>
+      </w:r>
+      <w:r>
+        <w:t xml:space="preserve">- </w:t>
+      </w:r>
+      <w:r>
+        <w:t xml:space="preserve">J’ai </w:t>
+      </w:r>
+      <w:r>
+        <w:t>transformé</w:t>
+      </w:r>
+      <w:r>
+        <w:t xml:space="preserve"> tous les </w:t>
+      </w:r>
+      <w:r>
+        <w:t>« </w:t>
+      </w:r>
+      <w:r>
+        <w:t>System.out</w:t>
+      </w:r>
+      <w:r>
+        <w:t> »</w:t>
+      </w:r>
+      <w:r>
+        <w:t xml:space="preserve"> par </w:t>
+      </w:r>
+      <w:r>
+        <w:t>« this.aGui » après avoir ajouté le nouvel attribut.</w:t>
+      </w:r>
+      <w:r>
+        <w:br/>
+        <w:t xml:space="preserve">- </w:t>
+      </w:r>
+      <w:r>
+        <w:t>J’ai ajouté le chemin relatif de l’image pour chaque room lors de sa création</w:t>
+      </w:r>
+      <w:r>
         <w:t xml:space="preserve"> </w:t>
       </w:r>
-      <w:proofErr w:type="spellStart"/>
-      <w:r>
-        <w:rPr>
-          <w:b/>
-          <w:bCs/>
-        </w:rPr>
-        <w:t>GameEngine</w:t>
-      </w:r>
-      <w:proofErr w:type="spellEnd"/>
-      <w:r>
-        <w:t xml:space="preserve"> : </w:t>
-      </w:r>
-      <w:r>
-        <w:br/>
-      </w:r>
-      <w:r>
+      <w:r>
+        <w:br/>
+        <w:t xml:space="preserve">- j’ai </w:t>
+      </w:r>
+      <w:r>
+        <w:t>ajouté l’affichage d’image dans différentes fonctions</w:t>
+      </w:r>
+      <w:r>
+        <w:t xml:space="preserve"> (goRoom, printWelcome, …)</w:t>
+      </w:r>
+      <w:r>
+        <w:br/>
+        <w:t xml:space="preserve">- j’ai </w:t>
+      </w:r>
+      <w:r>
+        <w:t>incorporé le changement de processCommand pour lire la String de la ligne et non plus une commande</w:t>
+      </w:r>
+      <w:r>
+        <w:t xml:space="preserve"> directement. Notamment en supprimant le retour d’un boolen</w:t>
+      </w:r>
+      <w:r>
+        <w:t xml:space="preserve"> à cette fonction interpretCommand()</w:t>
+      </w:r>
+      <w:r>
+        <w:t xml:space="preserve"> malgré la contradiction des commentaires</w:t>
+      </w:r>
+      <w:r>
+        <w:t xml:space="preserve"> présents</w:t>
+      </w:r>
+      <w:r>
+        <w:t xml:space="preserve"> dans </w:t>
+      </w:r>
+      <w:r>
+        <w:t>zuul-with-images.</w:t>
+      </w:r>
+      <w:r>
+        <w:br/>
         <w:t xml:space="preserve">- </w:t>
       </w:r>
       <w:r>
-        <w:t xml:space="preserve">J’ai </w:t>
-      </w:r>
-      <w:r>
-        <w:t>transformé</w:t>
-      </w:r>
-      <w:r>
-        <w:t xml:space="preserve"> tous les </w:t>
-      </w:r>
-      <w:r>
-        <w:t>« </w:t>
-      </w:r>
-      <w:proofErr w:type="spellStart"/>
-      <w:r>
-        <w:t>System.out</w:t>
-      </w:r>
-      <w:proofErr w:type="spellEnd"/>
-      <w:r>
-        <w:t> »</w:t>
-      </w:r>
-      <w:r>
-        <w:t xml:space="preserve"> par </w:t>
-      </w:r>
-      <w:r>
-        <w:t>« </w:t>
-      </w:r>
-      <w:proofErr w:type="spellStart"/>
-      <w:r>
-        <w:t>this.aGui</w:t>
-      </w:r>
-      <w:proofErr w:type="spellEnd"/>
-      <w:r>
-        <w:t> » après avoir ajouté le nouvel attribut.</w:t>
+        <w:t xml:space="preserve">j’ai </w:t>
+      </w:r>
+      <w:r>
+        <w:t xml:space="preserve">édité ma fonction « quit » pour qu’elle utilise </w:t>
+      </w:r>
+      <w:r>
+        <w:t>la méthode enable() de la GUI.</w:t>
       </w:r>
       <w:r>
         <w:br/>
         <w:t xml:space="preserve">- </w:t>
       </w:r>
       <w:r>
-        <w:t>J’ai ajouté le chemin relatif de l’image pour chaque room lors de sa création</w:t>
-      </w:r>
-      <w:r>
         <w:t xml:space="preserve"> </w:t>
       </w:r>
       <w:r>
-        <w:br/>
-        <w:t xml:space="preserve">- j’ai </w:t>
-      </w:r>
-      <w:r>
-        <w:t>ajouté l’affichage d’image dans différentes fonctions</w:t>
-      </w:r>
-      <w:r>
-        <w:t xml:space="preserve"> (</w:t>
-      </w:r>
-      <w:proofErr w:type="spellStart"/>
-      <w:r>
-        <w:t>goRoom</w:t>
-      </w:r>
-      <w:proofErr w:type="spellEnd"/>
-      <w:r>
-        <w:t xml:space="preserve">, </w:t>
-      </w:r>
-      <w:proofErr w:type="spellStart"/>
-      <w:r>
-        <w:t>printWelcome</w:t>
-      </w:r>
-      <w:proofErr w:type="spellEnd"/>
-      <w:r>
-        <w:t>, …)</w:t>
-      </w:r>
-      <w:r>
-        <w:br/>
-        <w:t xml:space="preserve">- j’ai </w:t>
-      </w:r>
-      <w:r>
-        <w:t xml:space="preserve">incorporé le changement de </w:t>
-      </w:r>
-      <w:proofErr w:type="spellStart"/>
-      <w:r>
-        <w:t>processCommand</w:t>
-      </w:r>
-      <w:proofErr w:type="spellEnd"/>
-      <w:r>
-        <w:t xml:space="preserve"> pour lire la String de la ligne et non plus une commande</w:t>
-      </w:r>
-      <w:r>
-        <w:t xml:space="preserve"> directement. Notamment en supprimant le retour d’un </w:t>
-      </w:r>
-      <w:proofErr w:type="spellStart"/>
-      <w:r>
-        <w:t>boolen</w:t>
-      </w:r>
-      <w:proofErr w:type="spellEnd"/>
-      <w:r>
-        <w:t xml:space="preserve"> à cette fonction </w:t>
-      </w:r>
-      <w:proofErr w:type="spellStart"/>
-      <w:r>
-        <w:t>interpretCommand</w:t>
-      </w:r>
-      <w:proofErr w:type="spellEnd"/>
-      <w:r>
-        <w:t>()</w:t>
-      </w:r>
-      <w:r>
-        <w:t xml:space="preserve"> malgré la contradiction des commentaires</w:t>
-      </w:r>
-      <w:r>
-        <w:t xml:space="preserve"> présents</w:t>
-      </w:r>
-      <w:r>
-        <w:t xml:space="preserve"> dans </w:t>
-      </w:r>
-      <w:proofErr w:type="spellStart"/>
-      <w:r>
-        <w:t>zuul</w:t>
-      </w:r>
-      <w:proofErr w:type="spellEnd"/>
-      <w:r>
-        <w:t>-</w:t>
-      </w:r>
-      <w:proofErr w:type="spellStart"/>
-      <w:r>
-        <w:t>with</w:t>
-      </w:r>
-      <w:proofErr w:type="spellEnd"/>
-      <w:r>
-        <w:t>-images.</w:t>
-      </w:r>
-      <w:r>
-        <w:br/>
-        <w:t xml:space="preserve">- </w:t>
-      </w:r>
-      <w:r>
-        <w:t xml:space="preserve">j’ai </w:t>
-      </w:r>
-      <w:r>
-        <w:t>édité ma fonction « </w:t>
-      </w:r>
-      <w:proofErr w:type="spellStart"/>
-      <w:r>
-        <w:t>quit</w:t>
-      </w:r>
-      <w:proofErr w:type="spellEnd"/>
-      <w:r>
-        <w:t xml:space="preserve"> » pour qu’elle utilise </w:t>
-      </w:r>
-      <w:r>
-        <w:t>la méthode enable() de la GUI.</w:t>
-      </w:r>
-      <w:r>
-        <w:br/>
-        <w:t xml:space="preserve">- </w:t>
-      </w:r>
-      <w:r>
-        <w:t xml:space="preserve"> </w:t>
-      </w:r>
-      <w:r>
-        <w:t xml:space="preserve">j’ai supprimé la fonction </w:t>
-      </w:r>
-      <w:proofErr w:type="spellStart"/>
-      <w:r>
-        <w:t>play</w:t>
-      </w:r>
-      <w:proofErr w:type="spellEnd"/>
-      <w:r>
-        <w:t>()</w:t>
+        <w:t>j’ai supprimé la fonction play()</w:t>
       </w:r>
     </w:p>
     <w:p>
@@ -5704,48 +4506,19 @@
         </w:numPr>
       </w:pPr>
       <w:r>
-        <w:t xml:space="preserve">Comme la fonction </w:t>
-      </w:r>
-      <w:proofErr w:type="spellStart"/>
-      <w:r>
-        <w:t>printHelp</w:t>
-      </w:r>
-      <w:proofErr w:type="spellEnd"/>
-      <w:r>
-        <w:t xml:space="preserve">() et look() utilisent encore la fonction </w:t>
-      </w:r>
-      <w:proofErr w:type="spellStart"/>
-      <w:r>
-        <w:t>printL</w:t>
+        <w:t>Comme la fonction printHelp() et look() utilisent encore la fonction printL</w:t>
       </w:r>
       <w:r>
         <w:t>ocation</w:t>
       </w:r>
       <w:r>
-        <w:t>Info</w:t>
-      </w:r>
-      <w:proofErr w:type="spellEnd"/>
-      <w:r>
-        <w:t xml:space="preserve">() sans avoir à afficher une nouvelle image, j’ai préféré ajouter la fonction </w:t>
-      </w:r>
-      <w:proofErr w:type="spellStart"/>
-      <w:r>
-        <w:t>displayLocationImage</w:t>
-      </w:r>
-      <w:proofErr w:type="spellEnd"/>
-      <w:r>
-        <w:t>() qui affiche l’image à condition qu’elle existe.</w:t>
-      </w:r>
-      <w:r>
-        <w:t xml:space="preserve"> Je l’appelle juste après </w:t>
-      </w:r>
-      <w:proofErr w:type="spellStart"/>
-      <w:r>
-        <w:t>printLocationInfo</w:t>
-      </w:r>
-      <w:proofErr w:type="spellEnd"/>
-      <w:r>
-        <w:t>() quand nécessaire.</w:t>
+        <w:t xml:space="preserve">Info() sans avoir à afficher une nouvelle image, j’ai préféré ajouter la fonction </w:t>
+      </w:r>
+      <w:r>
+        <w:t>displayLocationImage() qui affiche l’image à condition qu’elle existe.</w:t>
+      </w:r>
+      <w:r>
+        <w:t xml:space="preserve"> Je l’appelle juste après printLocationInfo() quand nécessaire.</w:t>
       </w:r>
     </w:p>
     <w:p>
@@ -5762,21 +4535,12 @@
       <w:r>
         <w:t xml:space="preserve">s </w:t>
       </w:r>
-      <w:proofErr w:type="spellStart"/>
       <w:r>
         <w:rPr>
           <w:b/>
           <w:bCs/>
         </w:rPr>
-        <w:t>UserInterface</w:t>
-      </w:r>
-      <w:proofErr w:type="spellEnd"/>
-      <w:r>
-        <w:rPr>
-          <w:b/>
-          <w:bCs/>
-        </w:rPr>
-        <w:t> </w:t>
+        <w:t>UserInterface </w:t>
       </w:r>
       <w:r>
         <w:t xml:space="preserve">: </w:t>
@@ -5786,30 +4550,14 @@
         <w:t xml:space="preserve">- </w:t>
       </w:r>
       <w:r>
-        <w:t>J’ai ajouté l’attribut « </w:t>
-      </w:r>
-      <w:proofErr w:type="spellStart"/>
-      <w:r>
-        <w:t>aImageFolder</w:t>
-      </w:r>
-      <w:proofErr w:type="spellEnd"/>
-      <w:r>
-        <w:t xml:space="preserve"> » et son assignation dans le constructeur, ainsi qu’une méthode pour changer </w:t>
+        <w:t xml:space="preserve">J’ai ajouté l’attribut « aImageFolder » et son assignation dans le constructeur, ainsi qu’une méthode pour changer </w:t>
       </w:r>
       <w:r>
         <w:t>sa valeur.</w:t>
       </w:r>
       <w:r>
         <w:br/>
-        <w:t>Dans la fonction « </w:t>
-      </w:r>
-      <w:proofErr w:type="spellStart"/>
-      <w:r>
-        <w:t>showImage</w:t>
-      </w:r>
-      <w:proofErr w:type="spellEnd"/>
-      <w:r>
-        <w:t xml:space="preserve"> » j’ai </w:t>
+        <w:t xml:space="preserve">Dans la fonction « showImage » j’ai </w:t>
       </w:r>
       <w:r>
         <w:t>ajouté la prise en compte du dossier pur le chemin des images (le travail avait été commencé</w:t>
@@ -5852,44 +4600,28 @@
         <w:t> »</w:t>
       </w:r>
       <w:r>
-        <w:t xml:space="preserve"> de </w:t>
-      </w:r>
-      <w:proofErr w:type="spellStart"/>
-      <w:r>
-        <w:t>java.awt</w:t>
-      </w:r>
-      <w:proofErr w:type="spellEnd"/>
+        <w:t xml:space="preserve"> de java.awt </w:t>
+      </w:r>
+      <w:r>
+        <w:t xml:space="preserve">pour qu’elles </w:t>
+      </w:r>
+      <w:r>
+        <w:t>s</w:t>
+      </w:r>
+      <w:r>
+        <w:t>oient moins grandes, et comme ça j’ai pu aussi agrandir la</w:t>
+      </w:r>
+      <w:r>
+        <w:t xml:space="preserve"> hauteur de la</w:t>
+      </w:r>
+      <w:r>
+        <w:t xml:space="preserve"> zone de texte</w:t>
+      </w:r>
       <w:r>
         <w:t xml:space="preserve"> </w:t>
       </w:r>
       <w:r>
-        <w:t xml:space="preserve">pour qu’elles </w:t>
-      </w:r>
-      <w:r>
-        <w:t>s</w:t>
-      </w:r>
-      <w:r>
-        <w:t>oient moins grandes, et comme ça j’ai pu aussi agrandir la</w:t>
-      </w:r>
-      <w:r>
-        <w:t xml:space="preserve"> hauteur de la</w:t>
-      </w:r>
-      <w:r>
-        <w:t xml:space="preserve"> zone de texte</w:t>
-      </w:r>
-      <w:r>
-        <w:t xml:space="preserve"> </w:t>
-      </w:r>
-      <w:r>
-        <w:t xml:space="preserve">ailleurs dans la classe </w:t>
-      </w:r>
-      <w:proofErr w:type="spellStart"/>
-      <w:r>
-        <w:t>UserInterface</w:t>
-      </w:r>
-      <w:proofErr w:type="spellEnd"/>
-      <w:r>
-        <w:t>.</w:t>
+        <w:t>ailleurs dans la classe UserInterface.</w:t>
       </w:r>
       <w:r>
         <w:br/>
@@ -5942,15 +4674,7 @@
         </w:numPr>
       </w:pPr>
       <w:r>
-        <w:t xml:space="preserve">Dans </w:t>
-      </w:r>
-      <w:proofErr w:type="spellStart"/>
-      <w:r>
-        <w:t>UserInterface</w:t>
-      </w:r>
-      <w:proofErr w:type="spellEnd"/>
-      <w:r>
-        <w:t> : j</w:t>
+        <w:t>Dans UserInterface : j</w:t>
       </w:r>
       <w:r>
         <w:t xml:space="preserve">’ai ajouté </w:t>
@@ -5959,13 +4683,8 @@
         <w:t xml:space="preserve">l’importation de la classe </w:t>
       </w:r>
       <w:r>
-        <w:t xml:space="preserve"> </w:t>
-      </w:r>
-      <w:proofErr w:type="spellStart"/>
-      <w:r>
-        <w:t>javax.swing.JButton</w:t>
-      </w:r>
-      <w:proofErr w:type="spellEnd"/>
+        <w:t xml:space="preserve"> javax.swing.JButton</w:t>
+      </w:r>
     </w:p>
     <w:p>
       <w:pPr>
@@ -5994,13 +4713,8 @@
         </w:numPr>
       </w:pPr>
       <w:r>
-        <w:t xml:space="preserve">Dans </w:t>
-      </w:r>
-      <w:proofErr w:type="spellStart"/>
-      <w:r>
-        <w:t>createGui</w:t>
-      </w:r>
-      <w:proofErr w:type="spellEnd"/>
+        <w:t>Dans createGui</w:t>
+      </w:r>
       <w:r>
         <w:t xml:space="preserve"> : j’ai ajouté la création du </w:t>
       </w:r>
@@ -6008,15 +4722,7 @@
         <w:t>bouton qui servira donc à respirer, et j</w:t>
       </w:r>
       <w:r>
-        <w:t xml:space="preserve">e lui ai ajouté un Action </w:t>
-      </w:r>
-      <w:proofErr w:type="spellStart"/>
-      <w:r>
-        <w:t>Listener</w:t>
-      </w:r>
-      <w:proofErr w:type="spellEnd"/>
-      <w:r>
-        <w:t>.</w:t>
+        <w:t>e lui ai ajouté un Action Listener.</w:t>
       </w:r>
     </w:p>
     <w:p>
@@ -6043,15 +4749,7 @@
         </w:numPr>
       </w:pPr>
       <w:r>
-        <w:t xml:space="preserve">Dans </w:t>
-      </w:r>
-      <w:proofErr w:type="spellStart"/>
-      <w:r>
-        <w:t>actionPerformed</w:t>
-      </w:r>
-      <w:proofErr w:type="spellEnd"/>
-      <w:r>
-        <w:t xml:space="preserve"> :  </w:t>
+        <w:t xml:space="preserve">Dans actionPerformed :  </w:t>
       </w:r>
       <w:r>
         <w:t>je vérifie</w:t>
@@ -6096,15 +4794,7 @@
         <w:t>appelle</w:t>
       </w:r>
       <w:r>
-        <w:t xml:space="preserve"> p</w:t>
-      </w:r>
-      <w:proofErr w:type="spellStart"/>
-      <w:r>
-        <w:t>rocessCommand</w:t>
-      </w:r>
-      <w:proofErr w:type="spellEnd"/>
-      <w:r>
-        <w:t>() qui lira l’entrée du terminal.</w:t>
+        <w:t xml:space="preserve"> processCommand() qui lira l’entrée du terminal.</w:t>
       </w:r>
     </w:p>
     <w:p>
@@ -6130,10 +4820,15 @@
         <w:pStyle w:val="Titre2"/>
       </w:pPr>
       <w:r>
-        <w:t>Exercice 7.18.</w:t>
-      </w:r>
-      <w:r>
-        <w:t>5</w:t>
+        <w:t>Exercice 7.1</w:t>
+      </w:r>
+      <w:r>
+        <w:t>9</w:t>
+      </w:r>
+    </w:p>
+    <w:p>
+      <w:r>
+        <w:t>Lecture</w:t>
       </w:r>
     </w:p>
     <w:p>
@@ -6141,10 +4836,15 @@
         <w:pStyle w:val="Titre2"/>
       </w:pPr>
       <w:r>
-        <w:t>Exercice 7.18.</w:t>
-      </w:r>
-      <w:r>
-        <w:t>5</w:t>
+        <w:t>Exercice 7.1</w:t>
+      </w:r>
+      <w:r>
+        <w:t>9.1</w:t>
+      </w:r>
+    </w:p>
+    <w:p>
+      <w:r>
+        <w:t>Analyse</w:t>
       </w:r>
     </w:p>
     <w:p>
@@ -6152,10 +4852,40 @@
         <w:pStyle w:val="Titre2"/>
       </w:pPr>
       <w:r>
-        <w:t>Exercice 7.18.</w:t>
-      </w:r>
-      <w:r>
-        <w:t>5</w:t>
+        <w:t>Exercice 7.1</w:t>
+      </w:r>
+      <w:r>
+        <w:t>9.2</w:t>
+      </w:r>
+    </w:p>
+    <w:p>
+      <w:r>
+        <w:t xml:space="preserve">Déjà réalisé. J’ai </w:t>
+      </w:r>
+      <w:r>
+        <w:t>simplement renommé</w:t>
+      </w:r>
+      <w:r>
+        <w:t xml:space="preserve"> </w:t>
+      </w:r>
+      <w:r>
+        <w:t>le dossier avec une majuscule.</w:t>
+      </w:r>
+      <w:r>
+        <w:br/>
+        <w:t xml:space="preserve">J’ai </w:t>
+      </w:r>
+      <w:r>
+        <w:t xml:space="preserve">également </w:t>
+      </w:r>
+      <w:r>
+        <w:t xml:space="preserve">déplacé la définition du dossier contenant les images </w:t>
+      </w:r>
+      <w:r>
+        <w:t xml:space="preserve">en tant qu’attribut de GameEngine, et assigné dans </w:t>
+      </w:r>
+      <w:r>
+        <w:t>setGUI().</w:t>
       </w:r>
     </w:p>
     <w:p>

</xml_diff>

<commit_message>
javadoc from bluej generated
</commit_message>
<xml_diff>
--- a/Rapport du jeu d'aventure.docx
+++ b/Rapport du jeu d'aventure.docx
@@ -5359,6 +5359,10 @@
       </w:r>
       <w:r>
         <w:t xml:space="preserve"> pour revenir en arrière.</w:t>
+      </w:r>
+      <w:r>
+        <w:br/>
+        <w:t>Tout est parfaitement fonctionnel.</w:t>
       </w:r>
     </w:p>
     <w:p>

</xml_diff>

<commit_message>
7.26.1+ (javadoc without warnings)
</commit_message>
<xml_diff>
--- a/Rapport du jeu d'aventure.docx
+++ b/Rapport du jeu d'aventure.docx
@@ -5371,10 +5371,22 @@
       </w:pPr>
       <w:r>
         <w:lastRenderedPageBreak/>
-        <w:t>Exercice 7.18.</w:t>
-      </w:r>
-      <w:r>
-        <w:t>5</w:t>
+        <w:t>Exercice 7</w:t>
+      </w:r>
+      <w:r>
+        <w:t>.26.1</w:t>
+      </w:r>
+    </w:p>
+    <w:p>
+      <w:r>
+        <w:t xml:space="preserve">J’ai </w:t>
+      </w:r>
+      <w:r>
+        <w:t>ajouté au PATH le dossier bin de BlueJ, j’ai généré les 2 javadoc (prog et user).</w:t>
+      </w:r>
+      <w:r>
+        <w:br/>
+        <w:t>J’ai vu qu’ils attendaient des commentaires pour les attributs alors je les ai ajoutés.</w:t>
       </w:r>
     </w:p>
     <w:p>
@@ -6683,6 +6695,7 @@
   <w:style w:type="character" w:default="1" w:styleId="Policepardfaut">
     <w:name w:val="Default Paragraph Font"/>
     <w:uiPriority w:val="1"/>
+    <w:semiHidden/>
     <w:unhideWhenUsed/>
   </w:style>
   <w:style w:type="table" w:default="1" w:styleId="TableauNormal">
@@ -7540,7 +7553,7 @@
   </inkml:definitions>
   <inkml:trace contextRef="#ctx0" brushRef="#br0">118 7351 88 0 0,'0'0'24'0'0,"0"0"0"0"0,0 0 0 0 0,0 0 0 0 0,0 0 0 0 0,-1 0 0 0 0,1 0 0 0 0,0 0 0 0 0,0 0 0 0 0,0 0 0 0 0,0 0 0 0 0,0 0 0 0 0,-1 0 0 0 0,1 0 1 0 0,0 0-1 0 0,0 0 0 0 0,0 0 0 0 0,0 0 0 0 0,0 0 0 0 0,-1 0 0 0 0,1-1 0 0 0,0 1 0 0 0,0 0 0 0 0,0 0 0 0 0,0 0 0 0 0,0 0 0 0 0,0 0 0 0 0,0 0 0 0 0,-1 0 0 0 0,1-1 0 0 0,0 1 0 0 0,0 0 0 0 0,0 0 0 0 0,0 0 0 0 0,0 0 0 0 0,0 0 0 0 0,0-1 0 0 0,0 1 0 0 0,0 0 0 0 0,0 0 0 0 0,0 0 0 0 0,0 0 1 0 0,0-1-1 0 0,0 1 0 0 0,0 0 0 0 0,0 0 0 0 0,0 0 0 0 0,0 0 0 0 0,0 0 0 0 0,0-1 0 0 0,0 1 0 0 0,0 0 0 0 0,0 0 0 0 0,0 0 0 0 0,1 0 0 0 0,-1 0 0 0 0,0-1 0 0 0,0 1 0 0 0,0 0 0 0 0,0 0 0 0 0,0 0 0 0 0,13-4 1282 0 0,-1-1 163 0 0,-11 5-1408 0 0,-1-1 0 0 0,1 1 0 0 0,-1 0 0 0 0,1 0 1 0 0,0-1-1 0 0,-1 1 0 0 0,1 0 0 0 0,-1 0 0 0 0,1 0 0 0 0,0 0 0 0 0,-1 0 0 0 0,1 0 1 0 0,0 0-1 0 0,-1 0 0 0 0,1 0 0 0 0,-1 0 0 0 0,1 0 0 0 0,0 0 0 0 0,-1 0 0 0 0,1 1 1 0 0,-1-1-1 0 0,1 0 0 0 0,0 0 0 0 0,-1 1 0 0 0,1-1 0 0 0,-1 0 0 0 0,1 1 0 0 0,19 13 314 0 0,-14-9-261 0 0,124 86 645 0 0,81 52-405 0 0,-201-137-360 0 0,113 62 131 0 0,-97-55-89 0 0,0-1 1 0 0,50 14-1 0 0,-69-24-28 0 0,-1 0 0 0 0,0-1 0 0 0,1 0 0 0 0,-1-1 0 0 0,1 0 0 0 0,-1 0 0 0 0,9-1 0 0 0,-13 1-5 0 0,0 0 1 0 0,-1 0-1 0 0,1-1 1 0 0,0 1-1 0 0,-1-1 1 0 0,1 1 0 0 0,-1-1-1 0 0,1 0 1 0 0,-1 0-1 0 0,1 0 1 0 0,-1 1-1 0 0,1-1 1 0 0,-1 0-1 0 0,0-1 1 0 0,1 1-1 0 0,-1 0 1 0 0,0 0-1 0 0,0-1 1 0 0,0 1 0 0 0,0 0-1 0 0,0-1 1 0 0,0 1-1 0 0,-1-1 1 0 0,1 1-1 0 0,0-1 1 0 0,-1 0-1 0 0,1 1 1 0 0,-1-1-1 0 0,1 0 1 0 0,-1 1 0 0 0,0-3-1 0 0,0-2 20 0 0,0 1-1 0 0,0-1 1 0 0,-1 1 0 0 0,0 0 0 0 0,0 0-1 0 0,-1-1 1 0 0,1 1 0 0 0,-1 0-1 0 0,0 0 1 0 0,-5-8 0 0 0,-4-6 10 0 0,-18-23 0 0 0,15 22 12 0 0,7 10-17 0 0,-107-146 171 0 0,-12-2-261 0 0,-183-306 0 0 0,275 412-136 0 0,22 36-70 0 0,1 0 0 0 0,1 0 0 0 0,-10-24 1 0 0,19 37-377 0 0,0 0 1 0 0,-1-1 0 0 0,2 1 0 0 0,-1 0-1 0 0,-1-8 1 0 0,2 7-314 0 0</inkml:trace>
   <inkml:trace contextRef="#ctx0" brushRef="#br0" timeOffset="620.1">338 6452 0 0 0,'-57'-71'1235'0'0,"52"68"-252"0"0,6 7-74 0 0,8 9-91 0 0,61 58 297 0 0,5 6-576 0 0,114 92-1 0 0,-171-155-519 0 0,0-1-1 0 0,1-1 1 0 0,0 0-1 0 0,1-2 1 0 0,0 0-1 0 0,22 7 1 0 0,-38-16-17 0 0,0 1 0 0 0,0-2 0 0 0,0 1 0 0 0,0 0 0 0 0,0-1 0 0 0,-1 0 0 0 0,1 0 1 0 0,0 0-1 0 0,0 0 0 0 0,0 0 0 0 0,0-1 0 0 0,0 0 0 0 0,4-1 0 0 0,-6 1 0 0 0,0 0-1 0 0,0 0 1 0 0,0-1 0 0 0,0 1-1 0 0,0 0 1 0 0,0-1-1 0 0,-1 0 1 0 0,1 1 0 0 0,-1-1-1 0 0,1 0 1 0 0,-1 0-1 0 0,1 1 1 0 0,-1-1 0 0 0,0 0-1 0 0,0 0 1 0 0,0-1-1 0 0,0 1 1 0 0,0 0 0 0 0,-1 0-1 0 0,1 0 1 0 0,-1-1-1 0 0,1 1 1 0 0,-1-4 0 0 0,1-1 8 0 0,-1 0 1 0 0,0 0-1 0 0,-1 0 1 0 0,1 0-1 0 0,-1 1 1 0 0,-1-1-1 0 0,-2-9 1 0 0,-20-47 2 0 0,12 33 26 0 0,-22-52-14 0 0,-72-129 1 0 0,70 153-76 0 0,-1 2-1 0 0,-82-93 1 0 0,94 123 63 0 0,-1 2 1 0 0,-53-39-1 0 0,-66-30-14 0 0,135 87-5 0 0,-11-6 27 0 0,20 12-12 0 0,0-1 0 0 0,-1 0 1 0 0,1 1-1 0 0,-1-1 0 0 0,1 1 0 0 0,-1 0 1 0 0,1-1-1 0 0,-1 1 0 0 0,1 0 1 0 0,-1 0-1 0 0,1 0 0 0 0,-3 0 0 0 0,4 0-7 0 0,0 0 0 0 0,0 0 0 0 0,-1 0 0 0 0,1 0-1 0 0,0 0 1 0 0,0 0 0 0 0,0 0 0 0 0,0 1 0 0 0,0-1 0 0 0,-1 0-1 0 0,1 0 1 0 0,0 0 0 0 0,0 0 0 0 0,0 0 0 0 0,0 0 0 0 0,0 1-1 0 0,0-1 1 0 0,0 0 0 0 0,0 0 0 0 0,0 0 0 0 0,0 0-1 0 0,0 1 1 0 0,-1-1 0 0 0,1 0 0 0 0,0 0 0 0 0,0 0 0 0 0,0 0-1 0 0,0 0 1 0 0,0 1 0 0 0,0-1 0 0 0,0 0 0 0 0,0 0-1 0 0,0 0 1 0 0,1 0 0 0 0,-1 1 0 0 0,0-1 0 0 0,0 0 0 0 0,5 9 81 0 0,7 6-5 0 0,21 13-21 0 0,1 0 0 0 0,1-2-1 0 0,40 22 1 0 0,-51-33-61 0 0,-17-10 14 0 0,150 92 72 0 0,-19-29-139 0 0,-107-54-70 0 0,-24-11 2 0 0,1 0 1 0 0,0-1-1 0 0,0 0 1 0 0,0 0-1 0 0,0-1 1 0 0,0 0-1 0 0,11-1 1 0 0,-13 0-418 0 0,0 0-1 0 0,0 0 1 0 0,0-1 0 0 0,0 0 0 0 0,-1 0-1 0 0,9-3 1 0 0,-3-1-605 0 0</inkml:trace>
-  <inkml:trace contextRef="#ctx0" brushRef="#br0" timeOffset="1088.13">475 5554 0 0 0,'-1'0'10'0'0,"1"0"1"0"0,0 0-1 0 0,0 0 1 0 0,0 0-1 0 0,0 0 1 0 0,0 0-1 0 0,0 0 1 0 0,0 0-1 0 0,0 0 0 0 0,0 0 1 0 0,0 1-1 0 0,0-1 1 0 0,0 0-1 0 0,0 0 1 0 0,0 0-1 0 0,0 0 1 0 0,0 0-1 0 0,0 0 0 0 0,0 0 1 0 0,0 0-1 0 0,0 0 1 0 0,0 0-1 0 0,0 0 1 0 0,0 1-1 0 0,0-1 1 0 0,0 0-1 0 0,0 0 1 0 0,0 0-1 0 0,0 0 0 0 0,0 0 1 0 0,1 0-1 0 0,-1 0 1 0 0,0 0-1 0 0,0 0 1 0 0,0 0-1 0 0,0 0 1 0 0,0 0-1 0 0,0 0 0 0 0,0 0 1 0 0,0 0-1 0 0,0 1 1 0 0,0-1-1 0 0,0 0 1 0 0,0 0-1 0 0,0 0 1 0 0,1 0-1 0 0,-1 0 0 0 0,0 0 1 0 0,0 0-1 0 0,0 0 1 0 0,0 0-1 0 0,0 0 1 0 0,0 0-1 0 0,0 0 1 0 0,0 0-1 0 0,0 0 0 0 0,0 0 1 0 0,0 0-1 0 0,1 0 1 0 0,-1 0-1 0 0,-1 2 968 0 0,7-1-198 0 0,8 0-162 0 0,-12-1-565 0 0,0 1 0 0 0,0-1 0 0 0,0 0 0 0 0,0 0 0 0 0,0 0 0 0 0,0 0 0 0 0,0 0 0 0 0,0 0 1 0 0,0-1-1 0 0,0 1 0 0 0,0-1 0 0 0,0 1 0 0 0,0-1 0 0 0,0 0 0 0 0,0 1 0 0 0,0-1 0 0 0,0 0 0 0 0,-1 0 1 0 0,1-1-1 0 0,0 1 0 0 0,-1 0 0 0 0,1-1 0 0 0,-1 1 0 0 0,1-1 0 0 0,-1 1 0 0 0,3-4 0 0 0,-2 0 7 0 0,0 0 0 0 0,1 0 0 0 0,-1 0 0 0 0,-1 0 0 0 0,1 0 0 0 0,-1-1-1 0 0,0 1 1 0 0,0-1 0 0 0,-1 1 0 0 0,1 0 0 0 0,-1-1 0 0 0,-1 1 0 0 0,0-10-1 0 0,-2-2 39 0 0,0 1-1 0 0,-1 0 0 0 0,-7-20 0 0 0,3 15-50 0 0,0 0 0 0 0,-1 0 0 0 0,-2 1 0 0 0,0 1 0 0 0,-1-1 0 0 0,-1 2 0 0 0,0 0 0 0 0,-2 0-1 0 0,0 1 1 0 0,-33-28 0 0 0,43 41-36 0 0,0 1 0 0 0,-1-1 0 0 0,1 1 0 0 0,-1 1 0 0 0,0-1 0 0 0,0 1 0 0 0,1 0 0 0 0,-2 0 0 0 0,1 0 0 0 0,0 1-1 0 0,-10-1 1 0 0,14 2-4 0 0,0 0 0 0 0,0 0 0 0 0,0 0-1 0 0,0 0 1 0 0,0 0 0 0 0,0 1 0 0 0,0-1 0 0 0,0 1-1 0 0,0-1 1 0 0,0 1 0 0 0,0 0 0 0 0,0 0-1 0 0,0 0 1 0 0,0 0 0 0 0,1 0 0 0 0,-1 0-1 0 0,0 0 1 0 0,1 1 0 0 0,-1-1 0 0 0,1 1-1 0 0,-1-1 1 0 0,1 1 0 0 0,0-1 0 0 0,0 1-1 0 0,0 0 1 0 0,0 0 0 0 0,0-1 0 0 0,0 1 0 0 0,0 0-1 0 0,0 0 1 0 0,1 0 0 0 0,-1 0 0 0 0,1 0-1 0 0,-1 0 1 0 0,1 0 0 0 0,0 0 0 0 0,0 4-1 0 0,0 1 12 0 0,0-1 0 0 0,1 1 0 0 0,0-1-1 0 0,0 1 1 0 0,0-1 0 0 0,1 1 0 0 0,5 10-1 0 0,22 45 135 0 0,-24-52-147 0 0,253 398 295 0 0,-246-390-316 0 0,72 96 49 0 0,-69-96-24 0 0,0-1 0 0 0,2-1 0 0 0,36 29 1 0 0,-51-43-4 0 0,1 0 0 0 0,-1 0 0 0 0,1-1 1 0 0,-1 0-1 0 0,1 1 0 0 0,0-1 1 0 0,0 0-1 0 0,-1 0 0 0 0,1 0 1 0 0,0-1-1 0 0,0 1 0 0 0,0-1 0 0 0,0 1 1 0 0,0-1-1 0 0,0 0 0 0 0,5-1 1 0 0,-5 0 0 0 0,0 1 0 0 0,0-2 0 0 0,0 1-1 0 0,0 0 1 0 0,0-1 0 0 0,-1 1 0 0 0,1-1 0 0 0,0 0 0 0 0,-1 0 0 0 0,0 0 0 0 0,1 0 0 0 0,-1 0 0 0 0,0-1 0 0 0,0 1 0 0 0,3-6 0 0 0,6-8 28 0 0,-2-1-1 0 0,0 0 0 0 0,-1-1 1 0 0,8-24-1 0 0,17-77 10 0 0,-26 94-54 0 0,-2 2-84 0 0,0 0 0 0 0,-1 0 0 0 0,-1-1 0 0 0,-1 1 0 0 0,-1-1 0 0 0,-1 0 0 0 0,-1 1 1 0 0,-2-1-1 0 0,-9-42 0 0 0,2 33-1146 0 0,-1 1 1 0 0,-19-36 0 0 0,13 36 162 0 0</inkml:trace>
+  <inkml:trace contextRef="#ctx0" brushRef="#br0" timeOffset="1088.12">475 5554 0 0 0,'-1'0'10'0'0,"1"0"1"0"0,0 0-1 0 0,0 0 1 0 0,0 0-1 0 0,0 0 1 0 0,0 0-1 0 0,0 0 1 0 0,0 0-1 0 0,0 0 0 0 0,0 0 1 0 0,0 1-1 0 0,0-1 1 0 0,0 0-1 0 0,0 0 1 0 0,0 0-1 0 0,0 0 1 0 0,0 0-1 0 0,0 0 0 0 0,0 0 1 0 0,0 0-1 0 0,0 0 1 0 0,0 0-1 0 0,0 0 1 0 0,0 1-1 0 0,0-1 1 0 0,0 0-1 0 0,0 0 1 0 0,0 0-1 0 0,0 0 0 0 0,0 0 1 0 0,1 0-1 0 0,-1 0 1 0 0,0 0-1 0 0,0 0 1 0 0,0 0-1 0 0,0 0 1 0 0,0 0-1 0 0,0 0 0 0 0,0 0 1 0 0,0 0-1 0 0,0 1 1 0 0,0-1-1 0 0,0 0 1 0 0,0 0-1 0 0,0 0 1 0 0,1 0-1 0 0,-1 0 0 0 0,0 0 1 0 0,0 0-1 0 0,0 0 1 0 0,0 0-1 0 0,0 0 1 0 0,0 0-1 0 0,0 0 1 0 0,0 0-1 0 0,0 0 0 0 0,0 0 1 0 0,0 0-1 0 0,1 0 1 0 0,-1 0-1 0 0,-1 2 968 0 0,7-1-198 0 0,8 0-162 0 0,-12-1-565 0 0,0 1 0 0 0,0-1 0 0 0,0 0 0 0 0,0 0 0 0 0,0 0 0 0 0,0 0 0 0 0,0 0 0 0 0,0 0 1 0 0,0-1-1 0 0,0 1 0 0 0,0-1 0 0 0,0 1 0 0 0,0-1 0 0 0,0 0 0 0 0,0 1 0 0 0,0-1 0 0 0,0 0 0 0 0,-1 0 1 0 0,1-1-1 0 0,0 1 0 0 0,-1 0 0 0 0,1-1 0 0 0,-1 1 0 0 0,1-1 0 0 0,-1 1 0 0 0,3-4 0 0 0,-2 0 7 0 0,0 0 0 0 0,1 0 0 0 0,-1 0 0 0 0,-1 0 0 0 0,1 0 0 0 0,-1-1-1 0 0,0 1 1 0 0,0-1 0 0 0,-1 1 0 0 0,1 0 0 0 0,-1-1 0 0 0,-1 1 0 0 0,0-10-1 0 0,-2-2 39 0 0,0 1-1 0 0,-1 0 0 0 0,-7-20 0 0 0,3 15-50 0 0,0 0 0 0 0,-1 0 0 0 0,-2 1 0 0 0,0 1 0 0 0,-1-1 0 0 0,-1 2 0 0 0,0 0 0 0 0,-2 0-1 0 0,0 1 1 0 0,-33-28 0 0 0,43 41-36 0 0,0 1 0 0 0,-1-1 0 0 0,1 1 0 0 0,-1 1 0 0 0,0-1 0 0 0,0 1 0 0 0,1 0 0 0 0,-2 0 0 0 0,1 0 0 0 0,0 1-1 0 0,-10-1 1 0 0,14 2-4 0 0,0 0 0 0 0,0 0 0 0 0,0 0-1 0 0,0 0 1 0 0,0 0 0 0 0,0 1 0 0 0,0-1 0 0 0,0 1-1 0 0,0-1 1 0 0,0 1 0 0 0,0 0 0 0 0,0 0-1 0 0,0 0 1 0 0,0 0 0 0 0,1 0 0 0 0,-1 0-1 0 0,0 0 1 0 0,1 1 0 0 0,-1-1 0 0 0,1 1-1 0 0,-1-1 1 0 0,1 1 0 0 0,0-1 0 0 0,0 1-1 0 0,0 0 1 0 0,0 0 0 0 0,0-1 0 0 0,0 1 0 0 0,0 0-1 0 0,0 0 1 0 0,1 0 0 0 0,-1 0 0 0 0,1 0-1 0 0,-1 0 1 0 0,1 0 0 0 0,0 0 0 0 0,0 4-1 0 0,0 1 12 0 0,0-1 0 0 0,1 1 0 0 0,0-1-1 0 0,0 1 1 0 0,0-1 0 0 0,1 1 0 0 0,5 10-1 0 0,22 45 135 0 0,-24-52-147 0 0,253 398 295 0 0,-246-390-316 0 0,72 96 49 0 0,-69-96-24 0 0,0-1 0 0 0,2-1 0 0 0,36 29 1 0 0,-51-43-4 0 0,1 0 0 0 0,-1 0 0 0 0,1-1 1 0 0,-1 0-1 0 0,1 1 0 0 0,0-1 1 0 0,0 0-1 0 0,-1 0 0 0 0,1 0 1 0 0,0-1-1 0 0,0 1 0 0 0,0-1 0 0 0,0 1 1 0 0,0-1-1 0 0,0 0 0 0 0,5-1 1 0 0,-5 0 0 0 0,0 1 0 0 0,0-2 0 0 0,0 1-1 0 0,0 0 1 0 0,0-1 0 0 0,-1 1 0 0 0,1-1 0 0 0,0 0 0 0 0,-1 0 0 0 0,0 0 0 0 0,1 0 0 0 0,-1 0 0 0 0,0-1 0 0 0,0 1 0 0 0,3-6 0 0 0,6-8 28 0 0,-2-1-1 0 0,0 0 0 0 0,-1-1 1 0 0,8-24-1 0 0,17-77 10 0 0,-26 94-54 0 0,-2 2-84 0 0,0 0 0 0 0,-1 0 0 0 0,-1-1 0 0 0,-1 1 0 0 0,-1-1 0 0 0,-1 0 0 0 0,-1 1 1 0 0,-2-1-1 0 0,-9-42 0 0 0,2 33-1146 0 0,-1 1 1 0 0,-19-36 0 0 0,13 36 162 0 0</inkml:trace>
   <inkml:trace contextRef="#ctx0" brushRef="#br0" timeOffset="1657.4">469 4383 0 0 0,'-10'3'155'0'0,"10"-3"-141"0"0,0 1-1 0 0,-1-1 1 0 0,1 0-1 0 0,-1 0 1 0 0,1 0-1 0 0,-1 1 0 0 0,1-1 1 0 0,-1 0-1 0 0,1 0 1 0 0,-1 0-1 0 0,1 0 1 0 0,-1 0-1 0 0,1 0 0 0 0,-1 0 1 0 0,1 0-1 0 0,-1 0 1 0 0,1 0-1 0 0,-1 0 0 0 0,1 0 1 0 0,-1-1-1 0 0,1 1 1 0 0,-1 0-1 0 0,1 0 1 0 0,0 0-1 0 0,-1-1 0 0 0,1 1 1 0 0,-1 0-1 0 0,1 0 1 0 0,-1-1-1 0 0,1 1 0 0 0,0 0 1 0 0,-1-1-1 0 0,1 1 1 0 0,0-1-1 0 0,0 1 1 0 0,-1 0-1 0 0,1-1 0 0 0,-1 0 1 0 0,-27-32 1129 0 0,37 53-383 0 0,4 4-441 0 0,12 25 308 0 0,37 49 1 0 0,-51-83-580 0 0,1 0-1 0 0,0-1 1 0 0,1 0 0 0 0,1-1 0 0 0,0-1 0 0 0,0 0-1 0 0,20 11 1 0 0,-22-15-23 0 0,0-2-1 0 0,0 0 0 0 0,0 0 1 0 0,1-1-1 0 0,0-1 1 0 0,0 0-1 0 0,0-1 0 0 0,14 2 1 0 0,-23-4-21 0 0,0-1 0 0 0,1 0 0 0 0,-1 0 0 0 0,0 0 0 0 0,0 0 0 0 0,0-1 1 0 0,1 1-1 0 0,-1-1 0 0 0,0 0 0 0 0,0 0 0 0 0,0-1 0 0 0,0 1 0 0 0,0-1 0 0 0,0 0 0 0 0,-1 0 1 0 0,1 0-1 0 0,-1-1 0 0 0,1 1 0 0 0,-1-1 0 0 0,0 0 0 0 0,0 0 0 0 0,0 0 0 0 0,0 0 0 0 0,0 0 0 0 0,-1-1 1 0 0,0 1-1 0 0,1-1 0 0 0,-1 1 0 0 0,0-1 0 0 0,1-5 0 0 0,1-3 8 0 0,-1 0 1 0 0,0 0-1 0 0,0-1 0 0 0,-1 1 0 0 0,-1-1 1 0 0,0 0-1 0 0,-1 1 0 0 0,-1-1 0 0 0,-2-19 1 0 0,-2 4 8 0 0,-1 0 1 0 0,-1 0 0 0 0,-12-31-1 0 0,7 28-35 0 0,-2 1-1 0 0,-29-49 0 0 0,30 60 8 0 0,1 1-1 0 0,-2 0 0 0 0,-1 1 0 0 0,-32-30 1 0 0,37 39 20 0 0,-1 1 0 0 0,0-1 0 0 0,0 2 0 0 0,-1-1 0 0 0,-24-8 0 0 0,30 12 3 0 0,-1 1 0 0 0,0 0 0 0 0,0 1 0 0 0,0-1 1 0 0,0 1-1 0 0,0 1 0 0 0,-1-1 0 0 0,1 1 0 0 0,0 1 0 0 0,0-1 0 0 0,0 1 1 0 0,-11 3-1 0 0,15-3-6 0 0,0 0 1 0 0,-1 0-1 0 0,1 1 1 0 0,0 0-1 0 0,0 0 0 0 0,0 0 1 0 0,0 0-1 0 0,0 0 1 0 0,0 0-1 0 0,1 1 1 0 0,-1 0-1 0 0,1-1 1 0 0,-3 5-1 0 0,2-2 0 0 0,0 1 1 0 0,0-1-1 0 0,0 0 0 0 0,1 1 0 0 0,0 0 0 0 0,0 0 1 0 0,-1 9-1 0 0,1-5-6 0 0,1 0-1 0 0,0 0 1 0 0,1 0 0 0 0,0 0 0 0 0,1 0-1 0 0,0 0 1 0 0,0 0 0 0 0,1-1-1 0 0,5 16 1 0 0,5 2-56 0 0,1 0 0 0 0,1 0 0 0 0,29 38 0 0 0,-20-30-51 0 0,52 65-3789 0 0,-72-95 3474 0 0</inkml:trace>
   <inkml:trace contextRef="#ctx0" brushRef="#br0" timeOffset="2131.57">30 3671 80 0 0,'-4'4'168'0'0,"0"1"1"0"0,0-1-1 0 0,-5 10 1 0 0,8-12-56 0 0,0 0 0 0 0,0-1 0 0 0,0 1 1 0 0,0 0-1 0 0,0 0 0 0 0,1 0 0 0 0,-1 0 1 0 0,1 0-1 0 0,-1 0 0 0 0,1 0 1 0 0,0 0-1 0 0,0 0 0 0 0,0 0 0 0 0,0 0 1 0 0,1 2-1 0 0,-1-3-47 0 0,1 0 1 0 0,1 0 0 0 0,-1 1-1 0 0,0-1 1 0 0,0 0-1 0 0,0 0 1 0 0,1 0 0 0 0,-1-1-1 0 0,0 1 1 0 0,1 0-1 0 0,-1 0 1 0 0,1-1-1 0 0,-1 1 1 0 0,1-1 0 0 0,-1 1-1 0 0,1-1 1 0 0,2 0-1 0 0,7 4 111 0 0,8 5 12 0 0,-1 1 0 0 0,0 1 1 0 0,-1 0-1 0 0,30 27 0 0 0,30 21 41 0 0,67 38 173 0 0,79 48-208 0 0,-209-136-185 0 0,2-1 1 0 0,-1-1 0 0 0,1 0-1 0 0,0-1 1 0 0,0-1 0 0 0,19 3 0 0 0,-30-7-5 0 0,0 0 1 0 0,-1-1-1 0 0,1 0 1 0 0,0 0-1 0 0,-1 0 1 0 0,1-1-1 0 0,0 1 1 0 0,-1-1-1 0 0,1 0 1 0 0,0-1-1 0 0,7-2 1 0 0,-9 2 0 0 0,0 0-1 0 0,0 0 1 0 0,0 0 0 0 0,0-1 0 0 0,0 1-1 0 0,0-1 1 0 0,-1 0 0 0 0,1 0 0 0 0,-1 0-1 0 0,0 0 1 0 0,1 0 0 0 0,-2 0 0 0 0,1 0-1 0 0,0-1 1 0 0,-1 1 0 0 0,3-7 0 0 0,-2 1 11 0 0,0-1 0 0 0,0 0 1 0 0,0 1-1 0 0,-1-1 0 0 0,-1 0 1 0 0,0 0-1 0 0,-2-18 0 0 0,0 10 7 0 0,-2 0 0 0 0,0 0-1 0 0,-9-22 1 0 0,5 19-38 0 0,-1 0-1 0 0,-1 1 1 0 0,-1 0-1 0 0,0 0 1 0 0,-21-24 0 0 0,23 32 17 0 0,0 2 1 0 0,-1 0 0 0 0,0 0 0 0 0,-1 0 0 0 0,0 2 0 0 0,-1-1-1 0 0,1 1 1 0 0,-2 1 0 0 0,-21-10 0 0 0,30 15 1 0 0,0 1 1 0 0,1 0-1 0 0,-1 0 1 0 0,0 0-1 0 0,0 0 1 0 0,0 0-1 0 0,0 1 0 0 0,0 0 1 0 0,0 0-1 0 0,0 0 1 0 0,-4 1-1 0 0,6-1-1 0 0,1 1 1 0 0,-1-1-1 0 0,1 1 0 0 0,0-1 1 0 0,-1 1-1 0 0,1 0 1 0 0,-1-1-1 0 0,1 1 0 0 0,0 0 1 0 0,0 0-1 0 0,-1 0 0 0 0,1 0 1 0 0,0 0-1 0 0,0 0 0 0 0,0 0 1 0 0,0 0-1 0 0,0 1 0 0 0,1-1 1 0 0,-1 0-1 0 0,0 1 0 0 0,0-1 1 0 0,1 0-1 0 0,-1 1 0 0 0,1-1 1 0 0,-1 1-1 0 0,1-1 0 0 0,0 1 1 0 0,-1-1-1 0 0,1 1 0 0 0,0 1 1 0 0,0 4 18 0 0,0 0 1 0 0,1 0 0 0 0,0 0-1 0 0,0 0 1 0 0,0 0 0 0 0,1 0-1 0 0,0 0 1 0 0,1-1 0 0 0,-1 1-1 0 0,5 7 1 0 0,5 6 54 0 0,23 33 0 0 0,-17-31-48 0 0,1-1-1 0 0,2 0 0 0 0,0-2 1 0 0,43 31-1 0 0,-53-42-28 0 0,0-2 0 0 0,0 1 0 0 0,0-1 0 0 0,1-1 0 0 0,0 0 0 0 0,13 3 0 0 0,-17-5-2 0 0,0-1-1 0 0,0 0 1 0 0,1-1 0 0 0,-1 0-1 0 0,1 0 1 0 0,-1-1-1 0 0,1 0 1 0 0,-1-1-1 0 0,1 1 1 0 0,8-3 0 0 0,-13 2-2 0 0,-1 0 0 0 0,0-1 0 0 0,1 1 1 0 0,-1-1-1 0 0,0 1 0 0 0,0-1 0 0 0,0 0 1 0 0,0 0-1 0 0,0 0 0 0 0,-1-1 0 0 0,1 1 1 0 0,-1-1-1 0 0,4-3 0 0 0,-3 1-11 0 0,0 0-1 0 0,0 0 1 0 0,0 0-1 0 0,-1 0 1 0 0,0 0-1 0 0,0-1 1 0 0,2-9-1 0 0,-1 0-272 0 0,-1-1-1 0 0,-1 1 1 0 0,0-1-1 0 0,-1 0 1 0 0,-3-18-1 0 0,-8-36-2098 0 0,3 33 1296 0 0</inkml:trace>
   <inkml:trace contextRef="#ctx0" brushRef="#br0" timeOffset="2400.15">160 2649 104 0 0,'-23'-11'326'0'0,"14"8"-49"0"0,1-1 0 0 0,-1 0-1 0 0,1-1 1 0 0,0 0-1 0 0,-14-11 1 0 0,21 14-200 0 0,-1 1 0 0 0,1-1 1 0 0,0 1-1 0 0,0-1 1 0 0,0 0-1 0 0,0 1 0 0 0,1-1 1 0 0,-1 0-1 0 0,0 0 0 0 0,1 1 1 0 0,-1-1-1 0 0,1 0 0 0 0,-1 0 1 0 0,1 0-1 0 0,0 0 0 0 0,0-3 1 0 0,0 5-60 0 0,0-1 0 0 0,0 1 1 0 0,0-1-1 0 0,0 1 0 0 0,1 0 1 0 0,-1-1-1 0 0,0 1 0 0 0,0 0 0 0 0,0-1 1 0 0,0 1-1 0 0,1 0 0 0 0,-1-1 1 0 0,0 1-1 0 0,1 0 0 0 0,-1-1 1 0 0,0 1-1 0 0,0 0 0 0 0,1 0 1 0 0,-1-1-1 0 0,0 1 0 0 0,1 0 0 0 0,-1 0 1 0 0,1 0-1 0 0,-1 0 0 0 0,0-1 1 0 0,1 1-1 0 0,-1 0 0 0 0,0 0 1 0 0,1 0-1 0 0,-1 0 0 0 0,1 0 0 0 0,-1 0 1 0 0,0 0-1 0 0,1 0 0 0 0,-1 0 1 0 0,1 0-1 0 0,-1 0 0 0 0,0 0 1 0 0,1 0-1 0 0,0 1 0 0 0,18 4 405 0 0,4 6-20 0 0,0 1 0 0 0,39 27-1 0 0,-27-15-125 0 0,456 332 668 0 0,-489-355-946 0 0,4 4-2 0 0,135 100 72 0 0,-102-79-123 0 0,73 37 0 0 0,-105-59 24 0 0,7 2-20 0 0,24 9 0 0 0,-35-14 16 0 0,1 0-1 0 0,-1 0 0 0 0,0 0 0 0 0,0-1 1 0 0,1 1-1 0 0,-1-1 0 0 0,1 0 1 0 0,-1 0-1 0 0,0 0 0 0 0,1-1 0 0 0,-1 1 1 0 0,0-1-1 0 0,5-1 0 0 0,-6 1-37 0 0,-1 0-1 0 0,1 0 0 0 0,-1 0 0 0 0,0 0 0 0 0,0 0 0 0 0,1 0 1 0 0,-1 0-1 0 0,0 0 0 0 0,0-1 0 0 0,0 1 0 0 0,-1 0 0 0 0,1-1 1 0 0,0 1-1 0 0,0-1 0 0 0,-1 1 0 0 0,1-1 0 0 0,-1 1 0 0 0,1-1 0 0 0,-1 1 1 0 0,1-1-1 0 0,-1 0 0 0 0,0 1 0 0 0,0-1 0 0 0,0 1 0 0 0,0-1 1 0 0,-1-3-1 0 0,1-1-300 0 0,-1 0 1 0 0,0 0-1 0 0,0 0 1 0 0,-1 0-1 0 0,0 0 1 0 0,-3-5-1 0 0,-5-11-202 0 0</inkml:trace>

</xml_diff>

<commit_message>
7.29 really done (player)
</commit_message>
<xml_diff>
--- a/Rapport du jeu d'aventure.docx
+++ b/Rapport du jeu d'aventure.docx
@@ -8026,21 +8026,72 @@
       <w:r>
         <w:t>Dans la classe Player :</w:t>
       </w:r>
-      <w:r>
-        <w:br/>
-        <w:t>- J’ai créé l’attribut a</w:t>
-      </w:r>
-      <w:proofErr w:type="spellStart"/>
-      <w:r>
-        <w:t>Name</w:t>
+    </w:p>
+    <w:p>
+      <w:pPr>
+        <w:pStyle w:val="Paragraphedeliste"/>
+        <w:numPr>
+          <w:ilvl w:val="0"/>
+          <w:numId w:val="5"/>
+        </w:numPr>
+      </w:pPr>
+      <w:r>
+        <w:t>J’ai ajouté l’import de la classe Stack.</w:t>
+      </w:r>
+    </w:p>
+    <w:p>
+      <w:pPr>
+        <w:pStyle w:val="Paragraphedeliste"/>
+        <w:numPr>
+          <w:ilvl w:val="0"/>
+          <w:numId w:val="5"/>
+        </w:numPr>
+      </w:pPr>
+      <w:r>
+        <w:t xml:space="preserve">J’ai créé l’attribut </w:t>
+      </w:r>
+      <w:proofErr w:type="spellStart"/>
+      <w:r>
+        <w:t>aName</w:t>
       </w:r>
       <w:proofErr w:type="spellEnd"/>
       <w:r>
         <w:t xml:space="preserve"> pour stocker le nom du joueur avec son accesseur</w:t>
       </w:r>
-      <w:r>
-        <w:br/>
-        <w:t xml:space="preserve">- J’y ai déplacé les attributs </w:t>
+    </w:p>
+    <w:p>
+      <w:pPr>
+        <w:pStyle w:val="Paragraphedeliste"/>
+        <w:numPr>
+          <w:ilvl w:val="0"/>
+          <w:numId w:val="5"/>
+        </w:numPr>
+      </w:pPr>
+      <w:r>
+        <w:t xml:space="preserve">Anciennement </w:t>
+      </w:r>
+      <w:r>
+        <w:t>d</w:t>
+      </w:r>
+      <w:r>
+        <w:t>ans</w:t>
+      </w:r>
+      <w:r>
+        <w:t xml:space="preserve"> </w:t>
+      </w:r>
+      <w:proofErr w:type="spellStart"/>
+      <w:r>
+        <w:t>GameEngine</w:t>
+      </w:r>
+      <w:proofErr w:type="spellEnd"/>
+      <w:r>
+        <w:t xml:space="preserve"> </w:t>
+      </w:r>
+      <w:r>
+        <w:t xml:space="preserve">j’y ai déplacé </w:t>
+      </w:r>
+      <w:r>
+        <w:t xml:space="preserve">les attributs </w:t>
       </w:r>
       <w:proofErr w:type="spellStart"/>
       <w:r>
@@ -8048,51 +8099,506 @@
       </w:r>
       <w:proofErr w:type="spellEnd"/>
       <w:r>
-        <w:t xml:space="preserve"> et </w:t>
-      </w:r>
-      <w:proofErr w:type="spellStart"/>
+        <w:t xml:space="preserve"> </w:t>
+      </w:r>
+      <w:r>
+        <w:t xml:space="preserve">(avec son getter et son setter) </w:t>
+      </w:r>
+      <w:r>
+        <w:t xml:space="preserve">et </w:t>
+      </w:r>
+      <w:proofErr w:type="spellStart"/>
+      <w:proofErr w:type="gramStart"/>
       <w:r>
         <w:t>aPreviousRooms</w:t>
       </w:r>
       <w:proofErr w:type="spellEnd"/>
       <w:r>
+        <w:t xml:space="preserve"> </w:t>
+      </w:r>
+      <w:r>
+        <w:t>.</w:t>
+      </w:r>
+      <w:proofErr w:type="gramEnd"/>
+    </w:p>
+    <w:p>
+      <w:pPr>
+        <w:pStyle w:val="Paragraphedeliste"/>
+        <w:numPr>
+          <w:ilvl w:val="0"/>
+          <w:numId w:val="5"/>
+        </w:numPr>
+      </w:pPr>
+      <w:r>
+        <w:t>J’ai créé un constructeur</w:t>
+      </w:r>
+      <w:r>
+        <w:t xml:space="preserve"> sans paramètres</w:t>
+      </w:r>
+      <w:r>
+        <w:t xml:space="preserve"> qui initialise </w:t>
+      </w:r>
+      <w:proofErr w:type="spellStart"/>
+      <w:r>
+        <w:t>aPreviousRooms</w:t>
+      </w:r>
+      <w:proofErr w:type="spellEnd"/>
+      <w:r>
+        <w:t xml:space="preserve"> ainsi que le nom du joueur </w:t>
+      </w:r>
+      <w:r>
+        <w:t>en demandant dans un popup le nom au joueur, et s</w:t>
+      </w:r>
+      <w:r>
+        <w:t>i la String</w:t>
+      </w:r>
+      <w:r>
+        <w:t xml:space="preserve"> est vide ou </w:t>
+      </w:r>
+      <w:r>
+        <w:t>ne contient que des espaces</w:t>
+      </w:r>
+      <w:r>
+        <w:t>, on assigne le nom « Link » par défaut</w:t>
+      </w:r>
+      <w:r>
+        <w:t>.</w:t>
+      </w:r>
+    </w:p>
+    <w:p>
+      <w:pPr>
+        <w:pStyle w:val="Paragraphedeliste"/>
+        <w:numPr>
+          <w:ilvl w:val="0"/>
+          <w:numId w:val="5"/>
+        </w:numPr>
+      </w:pPr>
+      <w:r>
+        <w:t xml:space="preserve">J’ai </w:t>
+      </w:r>
+      <w:r>
+        <w:t xml:space="preserve">aussi </w:t>
+      </w:r>
+      <w:r>
+        <w:t xml:space="preserve">déplacé les </w:t>
+      </w:r>
+      <w:r>
+        <w:t>assignations</w:t>
+      </w:r>
+      <w:r>
         <w:t xml:space="preserve"> de </w:t>
       </w:r>
       <w:proofErr w:type="spellStart"/>
       <w:r>
+        <w:t>currentRoom</w:t>
+      </w:r>
+      <w:proofErr w:type="spellEnd"/>
+      <w:r>
+        <w:t xml:space="preserve"> de </w:t>
+      </w:r>
+      <w:proofErr w:type="spellStart"/>
+      <w:r>
         <w:t>GameEngine</w:t>
       </w:r>
       <w:proofErr w:type="spellEnd"/>
       <w:r>
-        <w:br/>
-        <w:t xml:space="preserve">- J’ai créé un constructeur qui initialise </w:t>
-      </w:r>
-      <w:proofErr w:type="spellStart"/>
-      <w:r>
-        <w:t>aPreviousRooms</w:t>
-      </w:r>
-      <w:proofErr w:type="spellEnd"/>
-      <w:r>
-        <w:t xml:space="preserve"> ainsi que le nom du joueur passé en paramètre. (</w:t>
-      </w:r>
+        <w:t xml:space="preserve"> dans les 2 fonctions </w:t>
+      </w:r>
+      <w:proofErr w:type="spellStart"/>
       <w:proofErr w:type="gramStart"/>
       <w:r>
-        <w:t>s’il</w:t>
+        <w:t>goRoom</w:t>
+      </w:r>
+      <w:proofErr w:type="spellEnd"/>
+      <w:r>
+        <w:t>(</w:t>
       </w:r>
       <w:proofErr w:type="gramEnd"/>
       <w:r>
-        <w:t xml:space="preserve"> est vide ou </w:t>
-      </w:r>
-      <w:proofErr w:type="spellStart"/>
-      <w:r>
-        <w:t>null</w:t>
-      </w:r>
-      <w:proofErr w:type="spellEnd"/>
-      <w:r>
-        <w:t>, on assigne le nom « Link » par défaut)</w:t>
-      </w:r>
-    </w:p>
-    <w:p/>
+        <w:t xml:space="preserve">) (qui prend en paramètre la Room de destination) et </w:t>
+      </w:r>
+      <w:proofErr w:type="spellStart"/>
+      <w:proofErr w:type="gramStart"/>
+      <w:r>
+        <w:t>goBack</w:t>
+      </w:r>
+      <w:proofErr w:type="spellEnd"/>
+      <w:r>
+        <w:t>(</w:t>
+      </w:r>
+      <w:proofErr w:type="gramEnd"/>
+      <w:r>
+        <w:t>) (qui renvoie un booléen pour indiquer si on pouvait effectivement retourner en arrière).</w:t>
+      </w:r>
+    </w:p>
+    <w:p>
+      <w:r>
+        <w:t xml:space="preserve">Dans la classe </w:t>
+      </w:r>
+      <w:proofErr w:type="spellStart"/>
+      <w:proofErr w:type="gramStart"/>
+      <w:r>
+        <w:t>GameEngine</w:t>
+      </w:r>
+      <w:proofErr w:type="spellEnd"/>
+      <w:r>
+        <w:t>(</w:t>
+      </w:r>
+      <w:proofErr w:type="gramEnd"/>
+      <w:r>
+        <w:t>) :</w:t>
+      </w:r>
+    </w:p>
+    <w:p>
+      <w:pPr>
+        <w:pStyle w:val="Paragraphedeliste"/>
+        <w:numPr>
+          <w:ilvl w:val="0"/>
+          <w:numId w:val="5"/>
+        </w:numPr>
+      </w:pPr>
+      <w:r>
+        <w:t>J’ai supprimé les attributs et l’import déplacés dans Player</w:t>
+      </w:r>
+    </w:p>
+    <w:p>
+      <w:pPr>
+        <w:pStyle w:val="Paragraphedeliste"/>
+        <w:numPr>
+          <w:ilvl w:val="0"/>
+          <w:numId w:val="5"/>
+        </w:numPr>
+      </w:pPr>
+      <w:r>
+        <w:t xml:space="preserve">J’ai ajouté un attribut </w:t>
+      </w:r>
+      <w:proofErr w:type="spellStart"/>
+      <w:r>
+        <w:t>aPlayer</w:t>
+      </w:r>
+      <w:proofErr w:type="spellEnd"/>
+      <w:r>
+        <w:t xml:space="preserve"> et sa fonction </w:t>
+      </w:r>
+      <w:proofErr w:type="spellStart"/>
+      <w:proofErr w:type="gramStart"/>
+      <w:r>
+        <w:t>setPlayer</w:t>
+      </w:r>
+      <w:proofErr w:type="spellEnd"/>
+      <w:r>
+        <w:t>(</w:t>
+      </w:r>
+      <w:proofErr w:type="gramEnd"/>
+      <w:r>
+        <w:t xml:space="preserve">) (car l’objet Player est créé dans la classe Game). Cette fonction appelle aussi </w:t>
+      </w:r>
+      <w:proofErr w:type="spellStart"/>
+      <w:proofErr w:type="gramStart"/>
+      <w:r>
+        <w:t>this.aPlayer.setCurrentRoom</w:t>
+      </w:r>
+      <w:proofErr w:type="spellEnd"/>
+      <w:r>
+        <w:t xml:space="preserve">( </w:t>
+      </w:r>
+      <w:proofErr w:type="spellStart"/>
+      <w:r>
+        <w:t>this</w:t>
+      </w:r>
+      <w:proofErr w:type="gramEnd"/>
+      <w:r>
+        <w:t>.</w:t>
+      </w:r>
+      <w:proofErr w:type="gramStart"/>
+      <w:r>
+        <w:t>aStartRoom</w:t>
+      </w:r>
+      <w:proofErr w:type="spellEnd"/>
+      <w:r>
+        <w:t xml:space="preserve"> )</w:t>
+      </w:r>
+      <w:proofErr w:type="gramEnd"/>
+      <w:r>
+        <w:br/>
+        <w:t xml:space="preserve">car la première pièce est </w:t>
+      </w:r>
+      <w:r>
+        <w:t>définie</w:t>
+      </w:r>
+      <w:r>
+        <w:t xml:space="preserve"> dans </w:t>
+      </w:r>
+      <w:proofErr w:type="spellStart"/>
+      <w:proofErr w:type="gramStart"/>
+      <w:r>
+        <w:t>createRoom</w:t>
+      </w:r>
+      <w:proofErr w:type="spellEnd"/>
+      <w:r>
+        <w:t>(</w:t>
+      </w:r>
+      <w:proofErr w:type="gramEnd"/>
+      <w:r>
+        <w:t xml:space="preserve">) </w:t>
+      </w:r>
+      <w:r>
+        <w:t xml:space="preserve">qui </w:t>
+      </w:r>
+      <w:r>
+        <w:t xml:space="preserve">est appelée </w:t>
+      </w:r>
+      <w:r>
+        <w:t xml:space="preserve">par le constructeur de </w:t>
+      </w:r>
+      <w:proofErr w:type="spellStart"/>
+      <w:r>
+        <w:t>GameEngine</w:t>
+      </w:r>
+      <w:proofErr w:type="spellEnd"/>
+      <w:r>
+        <w:t xml:space="preserve"> avant qu’on lui donne son joueur. Donc j’ai créé un attribut </w:t>
+      </w:r>
+      <w:proofErr w:type="spellStart"/>
+      <w:r>
+        <w:t>aStartRoom</w:t>
+      </w:r>
+      <w:proofErr w:type="spellEnd"/>
+      <w:r>
+        <w:t xml:space="preserve"> qui est assigné dans </w:t>
+      </w:r>
+      <w:proofErr w:type="spellStart"/>
+      <w:proofErr w:type="gramStart"/>
+      <w:r>
+        <w:t>createRooms</w:t>
+      </w:r>
+      <w:proofErr w:type="spellEnd"/>
+      <w:r>
+        <w:t>(</w:t>
+      </w:r>
+      <w:proofErr w:type="gramEnd"/>
+      <w:r>
+        <w:t xml:space="preserve">) et lu dans </w:t>
+      </w:r>
+      <w:proofErr w:type="spellStart"/>
+      <w:proofErr w:type="gramStart"/>
+      <w:r>
+        <w:t>setPlayer</w:t>
+      </w:r>
+      <w:proofErr w:type="spellEnd"/>
+      <w:r>
+        <w:t>(</w:t>
+      </w:r>
+      <w:proofErr w:type="gramEnd"/>
+      <w:r>
+        <w:t>).</w:t>
+      </w:r>
+    </w:p>
+    <w:p>
+      <w:pPr>
+        <w:pStyle w:val="Paragraphedeliste"/>
+        <w:numPr>
+          <w:ilvl w:val="0"/>
+          <w:numId w:val="5"/>
+        </w:numPr>
+      </w:pPr>
+      <w:r>
+        <w:t xml:space="preserve">Maintenant, à la fin de </w:t>
+      </w:r>
+      <w:proofErr w:type="spellStart"/>
+      <w:proofErr w:type="gramStart"/>
+      <w:r>
+        <w:t>createRooms</w:t>
+      </w:r>
+      <w:proofErr w:type="spellEnd"/>
+      <w:r>
+        <w:t>(</w:t>
+      </w:r>
+      <w:proofErr w:type="gramEnd"/>
+      <w:r>
+        <w:t xml:space="preserve">), on se contente d’assigner la première </w:t>
+      </w:r>
+      <w:r>
+        <w:t>Room dans l’attribut créé à cet effet.</w:t>
+      </w:r>
+    </w:p>
+    <w:p>
+      <w:pPr>
+        <w:pStyle w:val="Paragraphedeliste"/>
+        <w:numPr>
+          <w:ilvl w:val="0"/>
+          <w:numId w:val="5"/>
+        </w:numPr>
+      </w:pPr>
+      <w:r>
+        <w:t xml:space="preserve">Dans </w:t>
+      </w:r>
+      <w:proofErr w:type="spellStart"/>
+      <w:proofErr w:type="gramStart"/>
+      <w:r>
+        <w:t>goRoom</w:t>
+      </w:r>
+      <w:proofErr w:type="spellEnd"/>
+      <w:r>
+        <w:t>(</w:t>
+      </w:r>
+      <w:proofErr w:type="gramEnd"/>
+      <w:r>
+        <w:t xml:space="preserve">) on appelle simplement la méthode du même nom sur l’attribut </w:t>
+      </w:r>
+      <w:proofErr w:type="spellStart"/>
+      <w:r>
+        <w:t>aPlayer</w:t>
+      </w:r>
+      <w:proofErr w:type="spellEnd"/>
+      <w:r>
+        <w:t xml:space="preserve"> si le déplacement est valide.</w:t>
+      </w:r>
+    </w:p>
+    <w:p>
+      <w:pPr>
+        <w:pStyle w:val="Paragraphedeliste"/>
+        <w:numPr>
+          <w:ilvl w:val="0"/>
+          <w:numId w:val="5"/>
+        </w:numPr>
+      </w:pPr>
+      <w:r>
+        <w:t xml:space="preserve">Dans </w:t>
+      </w:r>
+      <w:proofErr w:type="spellStart"/>
+      <w:proofErr w:type="gramStart"/>
+      <w:r>
+        <w:t>goBack</w:t>
+      </w:r>
+      <w:proofErr w:type="spellEnd"/>
+      <w:r>
+        <w:t>(</w:t>
+      </w:r>
+      <w:proofErr w:type="gramEnd"/>
+      <w:r>
+        <w:t xml:space="preserve">), on </w:t>
+      </w:r>
+      <w:r>
+        <w:t>appelle simplement</w:t>
+      </w:r>
+      <w:r>
+        <w:t xml:space="preserve"> la fon</w:t>
+      </w:r>
+      <w:r>
+        <w:t xml:space="preserve">ction du même nom sur l’attribut </w:t>
+      </w:r>
+      <w:proofErr w:type="spellStart"/>
+      <w:r>
+        <w:t>aPlayer</w:t>
+      </w:r>
+      <w:proofErr w:type="spellEnd"/>
+      <w:r>
+        <w:t>. Cette fonction renvoie « </w:t>
+      </w:r>
+      <w:proofErr w:type="spellStart"/>
+      <w:r>
+        <w:t>true</w:t>
+      </w:r>
+      <w:proofErr w:type="spellEnd"/>
+      <w:r>
+        <w:t xml:space="preserve"> » ou « false » si l’historique est vide, permettant ainsi à </w:t>
+      </w:r>
+      <w:proofErr w:type="spellStart"/>
+      <w:r>
+        <w:t>GameEngine</w:t>
+      </w:r>
+      <w:proofErr w:type="spellEnd"/>
+      <w:r>
+        <w:t xml:space="preserve"> d’indiquer si le retour est possible dans la GUI.</w:t>
+      </w:r>
+    </w:p>
+    <w:p>
+      <w:pPr>
+        <w:pStyle w:val="Paragraphedeliste"/>
+        <w:numPr>
+          <w:ilvl w:val="0"/>
+          <w:numId w:val="5"/>
+        </w:numPr>
+      </w:pPr>
+      <w:r>
+        <w:t>J’ai personnalisé un peu le message de bienvenue et d’au revoir avec le nom du joueur</w:t>
+      </w:r>
+    </w:p>
+    <w:p>
+      <w:pPr>
+        <w:ind w:left="360"/>
+      </w:pPr>
+      <w:r>
+        <w:t xml:space="preserve">Dans la classe Game : </w:t>
+      </w:r>
+    </w:p>
+    <w:p>
+      <w:pPr>
+        <w:pStyle w:val="Paragraphedeliste"/>
+        <w:numPr>
+          <w:ilvl w:val="0"/>
+          <w:numId w:val="5"/>
+        </w:numPr>
+      </w:pPr>
+      <w:r>
+        <w:t xml:space="preserve">Je déclare un nouvel attribut </w:t>
+      </w:r>
+      <w:proofErr w:type="spellStart"/>
+      <w:r>
+        <w:t>aPlayer</w:t>
+      </w:r>
+      <w:proofErr w:type="spellEnd"/>
+      <w:r>
+        <w:t xml:space="preserve"> et le créée dans le constructeur.</w:t>
+      </w:r>
+    </w:p>
+    <w:p>
+      <w:pPr>
+        <w:pStyle w:val="Paragraphedeliste"/>
+        <w:numPr>
+          <w:ilvl w:val="0"/>
+          <w:numId w:val="5"/>
+        </w:numPr>
+      </w:pPr>
+      <w:r>
+        <w:t xml:space="preserve">Comme pour la GUI, je le connecte au </w:t>
+      </w:r>
+      <w:proofErr w:type="spellStart"/>
+      <w:r>
+        <w:t>GameEngine</w:t>
+      </w:r>
+      <w:proofErr w:type="spellEnd"/>
+      <w:r>
+        <w:t xml:space="preserve"> avec </w:t>
+      </w:r>
+      <w:proofErr w:type="spellStart"/>
+      <w:proofErr w:type="gramStart"/>
+      <w:r>
+        <w:t>this.aEngine.setPlayer</w:t>
+      </w:r>
+      <w:proofErr w:type="spellEnd"/>
+      <w:r>
+        <w:t xml:space="preserve">( </w:t>
+      </w:r>
+      <w:proofErr w:type="spellStart"/>
+      <w:r>
+        <w:t>this</w:t>
+      </w:r>
+      <w:proofErr w:type="gramEnd"/>
+      <w:r>
+        <w:t>.</w:t>
+      </w:r>
+      <w:proofErr w:type="gramStart"/>
+      <w:r>
+        <w:t>aPlayer</w:t>
+      </w:r>
+      <w:proofErr w:type="spellEnd"/>
+      <w:r>
+        <w:t xml:space="preserve"> )</w:t>
+      </w:r>
+      <w:proofErr w:type="gramEnd"/>
+    </w:p>
     <w:p>
       <w:pPr>
         <w:pStyle w:val="Titre1"/>
@@ -8111,6 +8617,7 @@
         <w:pStyle w:val="Titre1"/>
       </w:pPr>
       <w:r>
+        <w:lastRenderedPageBreak/>
         <w:t>Déclaration anti-plagiat</w:t>
       </w:r>
     </w:p>
@@ -9374,7 +9881,6 @@
   <w:style w:type="character" w:default="1" w:styleId="Policepardfaut">
     <w:name w:val="Default Paragraph Font"/>
     <w:uiPriority w:val="1"/>
-    <w:semiHidden/>
     <w:unhideWhenUsed/>
   </w:style>
   <w:style w:type="table" w:default="1" w:styleId="TableauNormal">

</xml_diff>

<commit_message>
7.31 done (several items)
</commit_message>
<xml_diff>
--- a/Rapport du jeu d'aventure.docx
+++ b/Rapport du jeu d'aventure.docx
@@ -163,7 +163,14 @@
       </w:r>
       <w:r>
         <w:br/>
-        <w:t xml:space="preserve">   (dans la version complète, une vue de haut sera accessible via l’arbre)</w:t>
+      </w:r>
+      <w:proofErr w:type="gramStart"/>
+      <w:r>
+        <w:t xml:space="preserve">   (</w:t>
+      </w:r>
+      <w:proofErr w:type="gramEnd"/>
+      <w:r>
+        <w:t>dans la version complète, une vue de haut sera accessible via l’arbre)</w:t>
       </w:r>
       <w:r>
         <w:rPr>
@@ -1600,8 +1607,13 @@
           <w:numId w:val="5"/>
         </w:numPr>
       </w:pPr>
-      <w:r>
-        <w:t xml:space="preserve">Des réservoir de fluide pour des circuits </w:t>
+      <w:proofErr w:type="gramStart"/>
+      <w:r>
+        <w:t>Des réservoir</w:t>
+      </w:r>
+      <w:proofErr w:type="gramEnd"/>
+      <w:r>
+        <w:t xml:space="preserve"> de fluide pour des circuits </w:t>
       </w:r>
       <w:r>
         <w:t>hydrauliques</w:t>
@@ -1841,7 +1853,15 @@
         </w:numPr>
       </w:pPr>
       <w:r>
-        <w:t>Le but final est encore</w:t>
+        <w:t xml:space="preserve">Le </w:t>
+      </w:r>
+      <w:proofErr w:type="gramStart"/>
+      <w:r>
+        <w:t>but final</w:t>
+      </w:r>
+      <w:proofErr w:type="gramEnd"/>
+      <w:r>
+        <w:t xml:space="preserve"> est encore</w:t>
       </w:r>
       <w:r>
         <w:t xml:space="preserve"> simple, j’aimerais trouver quelque</w:t>
@@ -2136,11 +2156,16 @@
       <w:r>
         <w:t xml:space="preserve">oom, puis créé une fonction accesseur </w:t>
       </w:r>
+      <w:proofErr w:type="gramStart"/>
       <w:r>
         <w:t>getExit</w:t>
       </w:r>
       <w:r>
-        <w:t xml:space="preserve">() </w:t>
+        <w:t>(</w:t>
+      </w:r>
+      <w:proofErr w:type="gramEnd"/>
+      <w:r>
+        <w:t xml:space="preserve">) </w:t>
       </w:r>
       <w:r>
         <w:t xml:space="preserve">qui </w:t>
@@ -2254,7 +2279,15 @@
         <w:t>le second mot ne correspond à aucun point cardinal, il y a le message d’erreur « Direction inconnue ! »</w:t>
       </w:r>
       <w:r>
-        <w:t xml:space="preserve"> Autrement, la variable vNextRoom stocke la référence renvoyée par getExit().</w:t>
+        <w:t xml:space="preserve"> Autrement, la variable vNextRoom stocke la référence renvoyée par </w:t>
+      </w:r>
+      <w:proofErr w:type="gramStart"/>
+      <w:r>
+        <w:t>getExit(</w:t>
+      </w:r>
+      <w:proofErr w:type="gramEnd"/>
+      <w:r>
+        <w:t>).</w:t>
       </w:r>
       <w:r>
         <w:br/>
@@ -2330,11 +2363,16 @@
       <w:r>
         <w:t xml:space="preserve">la fonction </w:t>
       </w:r>
+      <w:proofErr w:type="gramStart"/>
       <w:r>
         <w:t>getExitString</w:t>
       </w:r>
       <w:r>
-        <w:t xml:space="preserve">() qui créée </w:t>
+        <w:t>(</w:t>
+      </w:r>
+      <w:proofErr w:type="gramEnd"/>
+      <w:r>
+        <w:t xml:space="preserve">) qui créée </w:t>
       </w:r>
       <w:r>
         <w:t xml:space="preserve">une variable </w:t>
@@ -2349,11 +2387,16 @@
         <w:t>Les directions possibles sont :</w:t>
       </w:r>
       <w:r>
-        <w:t xml:space="preserve"> » </w:t>
+        <w:t> </w:t>
+      </w:r>
+      <w:proofErr w:type="gramStart"/>
+      <w:r>
+        <w:t xml:space="preserve">» </w:t>
       </w:r>
       <w:r>
         <w:t>.</w:t>
       </w:r>
+      <w:proofErr w:type="gramEnd"/>
       <w:r>
         <w:br/>
         <w:t>P</w:t>
@@ -2398,7 +2441,15 @@
         <w:br/>
       </w:r>
       <w:r>
-        <w:t xml:space="preserve">Cette fonction est appelée dans printLocationInfo() juste après </w:t>
+        <w:t xml:space="preserve">Cette fonction est appelée dans </w:t>
+      </w:r>
+      <w:proofErr w:type="gramStart"/>
+      <w:r>
+        <w:t>printLocationInfo(</w:t>
+      </w:r>
+      <w:proofErr w:type="gramEnd"/>
+      <w:r>
+        <w:t xml:space="preserve">) juste après </w:t>
       </w:r>
       <w:r>
         <w:t>la description.</w:t>
@@ -2513,12 +2564,14 @@
       <w:r>
         <w:t xml:space="preserve"> </w:t>
       </w:r>
+      <w:proofErr w:type="gramStart"/>
       <w:r>
         <w:t>setExi</w:t>
       </w:r>
       <w:r>
         <w:t>t(</w:t>
       </w:r>
+      <w:proofErr w:type="gramEnd"/>
       <w:r>
         <w:t>) comme dans le livre, avec</w:t>
       </w:r>
@@ -2534,8 +2587,13 @@
         </w:rPr>
         <w:t xml:space="preserve"> </w:t>
       </w:r>
-      <w:r>
-        <w:t>exits.put(pDirection, pNeighbor)</w:t>
+      <w:proofErr w:type="gramStart"/>
+      <w:r>
+        <w:t>exits.put(</w:t>
+      </w:r>
+      <w:proofErr w:type="gramEnd"/>
+      <w:r>
+        <w:t>pDirection, pNeighbor)</w:t>
       </w:r>
     </w:p>
     <w:p>
@@ -2552,11 +2610,16 @@
       <w:r>
         <w:t xml:space="preserve"> </w:t>
       </w:r>
+      <w:proofErr w:type="gramStart"/>
       <w:r>
         <w:t>getExit</w:t>
       </w:r>
       <w:r>
-        <w:t xml:space="preserve">() en renvoyant </w:t>
+        <w:t>(</w:t>
+      </w:r>
+      <w:proofErr w:type="gramEnd"/>
+      <w:r>
+        <w:t xml:space="preserve">) en renvoyant </w:t>
       </w:r>
       <w:r>
         <w:t>exits.get(pDirection)</w:t>
@@ -2582,8 +2645,13 @@
       <w:r>
         <w:t xml:space="preserve">Changé </w:t>
       </w:r>
-      <w:r>
-        <w:t>getExitString()</w:t>
+      <w:proofErr w:type="gramStart"/>
+      <w:r>
+        <w:t>getExitString(</w:t>
+      </w:r>
+      <w:proofErr w:type="gramEnd"/>
+      <w:r>
+        <w:t>)</w:t>
       </w:r>
       <w:r>
         <w:t xml:space="preserve"> en utilisant un for</w:t>
@@ -2603,8 +2671,13 @@
       <w:r>
         <w:t xml:space="preserve">la liste des directions </w:t>
       </w:r>
-      <w:r>
-        <w:t>exits.keySet()</w:t>
+      <w:proofErr w:type="gramStart"/>
+      <w:r>
+        <w:t>exits.keySet</w:t>
+      </w:r>
+      <w:proofErr w:type="gramEnd"/>
+      <w:r>
+        <w:t>()</w:t>
       </w:r>
     </w:p>
     <w:p>
@@ -2662,7 +2735,15 @@
         <w:t xml:space="preserve">Modifié </w:t>
       </w:r>
       <w:r>
-        <w:t>l’appel de setExit() pour chaque connexion entre 2 pièces pour l’adapter à la nouvelle méthode</w:t>
+        <w:t xml:space="preserve">l’appel de </w:t>
+      </w:r>
+      <w:proofErr w:type="gramStart"/>
+      <w:r>
+        <w:t>setExit(</w:t>
+      </w:r>
+      <w:proofErr w:type="gramEnd"/>
+      <w:r>
+        <w:t>) pour chaque connexion entre 2 pièces pour l’adapter à la nouvelle méthode</w:t>
       </w:r>
       <w:r>
         <w:t xml:space="preserve">, </w:t>
@@ -2737,7 +2818,15 @@
       </w:r>
       <w:r>
         <w:br/>
-        <w:t xml:space="preserve">Pour cela j’ai modifié les dernières lignes de getCommand() de la classe Parser, en rajoutant des tests sur </w:t>
+        <w:t xml:space="preserve">Pour cela j’ai modifié les dernières lignes de </w:t>
+      </w:r>
+      <w:proofErr w:type="gramStart"/>
+      <w:r>
+        <w:t>getCommand(</w:t>
+      </w:r>
+      <w:proofErr w:type="gramEnd"/>
+      <w:r>
+        <w:t xml:space="preserve">) de la classe Parser, en rajoutant des tests sur </w:t>
       </w:r>
       <w:r>
         <w:t>vWord2 (si elle vaut null</w:t>
@@ -2752,8 +2841,13 @@
         <w:t xml:space="preserve"> </w:t>
       </w:r>
       <w:r>
-        <w:t>aValidCommands.isDirection( vWord2 )</w:t>
-      </w:r>
+        <w:t>aValidCommands.isDirection</w:t>
+      </w:r>
+      <w:proofErr w:type="gramStart"/>
+      <w:r>
+        <w:t>( vWord2 )</w:t>
+      </w:r>
+      <w:proofErr w:type="gramEnd"/>
       <w:r>
         <w:t xml:space="preserve"> est vrai) en fonction, le second word pour la commande go est soit : </w:t>
       </w:r>
@@ -2764,8 +2858,13 @@
         <w:t>"invalid"</w:t>
       </w:r>
       <w:r>
-        <w:t>, soit null )</w:t>
-      </w:r>
+        <w:t xml:space="preserve">, soit </w:t>
+      </w:r>
+      <w:proofErr w:type="gramStart"/>
+      <w:r>
+        <w:t>null )</w:t>
+      </w:r>
+      <w:proofErr w:type="gramEnd"/>
       <w:r>
         <w:t>. Ces 3 valeurs sont vérifiées dans goRoom pour afficher le bon message d’erreur.</w:t>
       </w:r>
@@ -2792,24 +2891,28 @@
       <w:r>
         <w:t>« </w:t>
       </w:r>
+      <w:proofErr w:type="gramStart"/>
       <w:r>
         <w:t>haut</w:t>
       </w:r>
       <w:r>
         <w:t>»</w:t>
       </w:r>
+      <w:proofErr w:type="gramEnd"/>
       <w:r>
         <w:t xml:space="preserve"> et </w:t>
       </w:r>
       <w:r>
         <w:t>« </w:t>
       </w:r>
+      <w:proofErr w:type="gramStart"/>
       <w:r>
         <w:t>bas</w:t>
       </w:r>
       <w:r>
         <w:t>»</w:t>
       </w:r>
+      <w:proofErr w:type="gramEnd"/>
       <w:r>
         <w:t xml:space="preserve"> entre l’arbre et le toit.</w:t>
       </w:r>
@@ -2858,7 +2961,15 @@
         <w:t xml:space="preserve">avec </w:t>
       </w:r>
       <w:r>
-        <w:t>for (value of array) { ... }</w:t>
+        <w:t xml:space="preserve">for (value of array) </w:t>
+      </w:r>
+      <w:proofErr w:type="gramStart"/>
+      <w:r>
+        <w:t>{ ...</w:t>
+      </w:r>
+      <w:proofErr w:type="gramEnd"/>
+      <w:r>
+        <w:t xml:space="preserve"> }</w:t>
       </w:r>
       <w:r>
         <w:t>.</w:t>
@@ -2881,8 +2992,13 @@
       <w:r>
         <w:t xml:space="preserve">Ma fonction n’a donc pas changé ici, </w:t>
       </w:r>
-      <w:r>
-        <w:t>par contre elle est différente du livre dans le sens où</w:t>
+      <w:proofErr w:type="gramStart"/>
+      <w:r>
+        <w:t>par contre</w:t>
+      </w:r>
+      <w:proofErr w:type="gramEnd"/>
+      <w:r>
+        <w:t xml:space="preserve"> elle est différente du livre dans le sens où</w:t>
       </w:r>
       <w:r>
         <w:t xml:space="preserve"> je n’ai pas de variable intermédiaire qui stocke la liste des directions possible mais directement :</w:t>
@@ -2891,10 +3007,39 @@
         <w:br/>
       </w:r>
       <w:r>
-        <w:t>for ( String vDirection : this.exits.keySet() )</w:t>
-      </w:r>
-      <w:r>
-        <w:t xml:space="preserve"> { … }</w:t>
+        <w:t xml:space="preserve">for </w:t>
+      </w:r>
+      <w:proofErr w:type="gramStart"/>
+      <w:r>
+        <w:t>( String</w:t>
+      </w:r>
+      <w:proofErr w:type="gramEnd"/>
+      <w:r>
+        <w:t xml:space="preserve"> vDirection : </w:t>
+      </w:r>
+      <w:proofErr w:type="gramStart"/>
+      <w:r>
+        <w:t>this.exits</w:t>
+      </w:r>
+      <w:proofErr w:type="gramEnd"/>
+      <w:r>
+        <w:t>.</w:t>
+      </w:r>
+      <w:proofErr w:type="gramStart"/>
+      <w:r>
+        <w:t>keySet() )</w:t>
+      </w:r>
+      <w:proofErr w:type="gramEnd"/>
+      <w:r>
+        <w:t xml:space="preserve"> </w:t>
+      </w:r>
+      <w:proofErr w:type="gramStart"/>
+      <w:r>
+        <w:t>{ …</w:t>
+      </w:r>
+      <w:proofErr w:type="gramEnd"/>
+      <w:r>
+        <w:t xml:space="preserve"> }</w:t>
       </w:r>
       <w:r>
         <w:br/>
@@ -2907,10 +3052,26 @@
         <w:t xml:space="preserve"> bien la différence entre un set (Set</w:t>
       </w:r>
       <w:r>
-        <w:t xml:space="preserve">&lt;Type&gt;) et un tableau Type[], et que </w:t>
-      </w:r>
-      <w:r>
-        <w:t>la méthode keySet() renvoie un set et non un tableau.</w:t>
+        <w:t xml:space="preserve">&lt;Type&gt;) et un tableau </w:t>
+      </w:r>
+      <w:proofErr w:type="gramStart"/>
+      <w:r>
+        <w:t>Type[</w:t>
+      </w:r>
+      <w:proofErr w:type="gramEnd"/>
+      <w:r>
+        <w:t xml:space="preserve">], et que </w:t>
+      </w:r>
+      <w:r>
+        <w:t xml:space="preserve">la méthode </w:t>
+      </w:r>
+      <w:proofErr w:type="gramStart"/>
+      <w:r>
+        <w:t>keySet(</w:t>
+      </w:r>
+      <w:proofErr w:type="gramEnd"/>
+      <w:r>
+        <w:t>) renvoie un set et non un tableau.</w:t>
       </w:r>
     </w:p>
     <w:p>
@@ -3253,7 +3414,15 @@
         <w:t xml:space="preserve">J’y ai aussi ajouté </w:t>
       </w:r>
       <w:r>
-        <w:t>une clause dans le switch case de processCommand qui renvoie vers look si la commande est « regarder »</w:t>
+        <w:t>une clause dans le switch case de processCommand qui renvoie vers look si la commande est « </w:t>
+      </w:r>
+      <w:proofErr w:type="gramStart"/>
+      <w:r>
+        <w:t>regarder</w:t>
+      </w:r>
+      <w:proofErr w:type="gramEnd"/>
+      <w:r>
+        <w:t> »</w:t>
       </w:r>
       <w:r>
         <w:br/>
@@ -3309,7 +3478,15 @@
     </w:p>
     <w:p>
       <w:r>
-        <w:t>J’ai rajouté la méthode breathe() qui affiche</w:t>
+        <w:t xml:space="preserve">J’ai rajouté la méthode </w:t>
+      </w:r>
+      <w:proofErr w:type="gramStart"/>
+      <w:r>
+        <w:t>breathe(</w:t>
+      </w:r>
+      <w:proofErr w:type="gramEnd"/>
+      <w:r>
+        <w:t>) qui affiche</w:t>
       </w:r>
       <w:r>
         <w:t xml:space="preserve"> </w:t>
@@ -3481,8 +3658,9 @@
           <w:sz w:val="20"/>
           <w:szCs w:val="20"/>
         </w:rPr>
-        <w:t>public String get</w:t>
-      </w:r>
+        <w:t xml:space="preserve">public String </w:t>
+      </w:r>
+      <w:proofErr w:type="gramStart"/>
       <w:r>
         <w:rPr>
           <w:rStyle w:val="CitationCar"/>
@@ -3492,7 +3670,7 @@
           <w:sz w:val="20"/>
           <w:szCs w:val="20"/>
         </w:rPr>
-        <w:t>Valid</w:t>
+        <w:t>get</w:t>
       </w:r>
       <w:r>
         <w:rPr>
@@ -3503,7 +3681,7 @@
           <w:sz w:val="20"/>
           <w:szCs w:val="20"/>
         </w:rPr>
-        <w:t>Commands</w:t>
+        <w:t>Valid</w:t>
       </w:r>
       <w:r>
         <w:rPr>
@@ -3514,7 +3692,7 @@
           <w:sz w:val="20"/>
           <w:szCs w:val="20"/>
         </w:rPr>
-        <w:t>String</w:t>
+        <w:t>Commands</w:t>
       </w:r>
       <w:r>
         <w:rPr>
@@ -3525,7 +3703,7 @@
           <w:sz w:val="20"/>
           <w:szCs w:val="20"/>
         </w:rPr>
-        <w:t>()</w:t>
+        <w:t>String</w:t>
       </w:r>
       <w:r>
         <w:rPr>
@@ -3536,8 +3714,9 @@
           <w:sz w:val="20"/>
           <w:szCs w:val="20"/>
         </w:rPr>
-        <w:t xml:space="preserve"> </w:t>
-      </w:r>
+        <w:t>(</w:t>
+      </w:r>
+      <w:proofErr w:type="gramEnd"/>
       <w:r>
         <w:rPr>
           <w:rStyle w:val="CitationCar"/>
@@ -3547,6 +3726,28 @@
           <w:sz w:val="20"/>
           <w:szCs w:val="20"/>
         </w:rPr>
+        <w:t>)</w:t>
+      </w:r>
+      <w:r>
+        <w:rPr>
+          <w:rStyle w:val="CitationCar"/>
+          <w:rFonts w:ascii="Cascadia Mono" w:hAnsi="Cascadia Mono" w:cs="Cascadia Mono"/>
+          <w:i w:val="0"/>
+          <w:iCs w:val="0"/>
+          <w:sz w:val="20"/>
+          <w:szCs w:val="20"/>
+        </w:rPr>
+        <w:t xml:space="preserve"> </w:t>
+      </w:r>
+      <w:r>
+        <w:rPr>
+          <w:rStyle w:val="CitationCar"/>
+          <w:rFonts w:ascii="Cascadia Mono" w:hAnsi="Cascadia Mono" w:cs="Cascadia Mono"/>
+          <w:i w:val="0"/>
+          <w:iCs w:val="0"/>
+          <w:sz w:val="20"/>
+          <w:szCs w:val="20"/>
+        </w:rPr>
         <w:br/>
       </w:r>
       <w:r>
@@ -3609,14 +3810,24 @@
       <w:r>
         <w:t xml:space="preserve">échangé </w:t>
       </w:r>
+      <w:proofErr w:type="gramStart"/>
       <w:r>
         <w:t xml:space="preserve">showCommands  </w:t>
       </w:r>
       <w:r>
-        <w:t xml:space="preserve">par </w:t>
-      </w:r>
-      <w:r>
-        <w:t>getCommandsList()</w:t>
+        <w:t>par</w:t>
+      </w:r>
+      <w:proofErr w:type="gramEnd"/>
+      <w:r>
+        <w:t xml:space="preserve"> </w:t>
+      </w:r>
+      <w:proofErr w:type="gramStart"/>
+      <w:r>
+        <w:t>getCommandsList(</w:t>
+      </w:r>
+      <w:proofErr w:type="gramEnd"/>
+      <w:r>
+        <w:t>)</w:t>
       </w:r>
       <w:r>
         <w:t xml:space="preserve"> qui transmet simplement le résultat précédent par un appel de la méthode </w:t>
@@ -3653,7 +3864,27 @@
           <w:sz w:val="20"/>
           <w:szCs w:val="20"/>
         </w:rPr>
-        <w:t>s.o.p(aParser.getCommandsList())</w:t>
+        <w:t>s.</w:t>
+      </w:r>
+      <w:proofErr w:type="gramStart"/>
+      <w:r>
+        <w:rPr>
+          <w:rFonts w:ascii="Cascadia Mono" w:hAnsi="Cascadia Mono" w:cs="Cascadia Mono"/>
+          <w:color w:val="404040" w:themeColor="text1" w:themeTint="BF"/>
+          <w:sz w:val="20"/>
+          <w:szCs w:val="20"/>
+        </w:rPr>
+        <w:t>o.p</w:t>
+      </w:r>
+      <w:proofErr w:type="gramEnd"/>
+      <w:r>
+        <w:rPr>
+          <w:rFonts w:ascii="Cascadia Mono" w:hAnsi="Cascadia Mono" w:cs="Cascadia Mono"/>
+          <w:color w:val="404040" w:themeColor="text1" w:themeTint="BF"/>
+          <w:sz w:val="20"/>
+          <w:szCs w:val="20"/>
+        </w:rPr>
+        <w:t>(aParser.getCommandsList())</w:t>
       </w:r>
       <w:r>
         <w:rPr>
@@ -3835,7 +4066,15 @@
         <w:t xml:space="preserve"> </w:t>
       </w:r>
       <w:r>
-        <w:t>stringbuilder et .append().</w:t>
+        <w:t xml:space="preserve">stringbuilder </w:t>
+      </w:r>
+      <w:proofErr w:type="gramStart"/>
+      <w:r>
+        <w:t>et .append</w:t>
+      </w:r>
+      <w:proofErr w:type="gramEnd"/>
+      <w:r>
+        <w:t>().</w:t>
       </w:r>
     </w:p>
     <w:p>
@@ -3905,7 +4144,15 @@
     </w:p>
     <w:p>
       <w:r>
-        <w:t>Alors que j’avais remplacé printLocationInfo et ses appels par l’unique fonction look().</w:t>
+        <w:t xml:space="preserve">Alors que j’avais remplacé printLocationInfo et ses appels par l’unique fonction </w:t>
+      </w:r>
+      <w:proofErr w:type="gramStart"/>
+      <w:r>
+        <w:t>look(</w:t>
+      </w:r>
+      <w:proofErr w:type="gramEnd"/>
+      <w:r>
+        <w:t>).</w:t>
       </w:r>
       <w:r>
         <w:br/>
@@ -3918,7 +4165,15 @@
         <w:t xml:space="preserve">dans Game : </w:t>
       </w:r>
       <w:r>
-        <w:t>soit look()</w:t>
+        <w:t xml:space="preserve">soit </w:t>
+      </w:r>
+      <w:proofErr w:type="gramStart"/>
+      <w:r>
+        <w:t>look(</w:t>
+      </w:r>
+      <w:proofErr w:type="gramEnd"/>
+      <w:r>
+        <w:t>)</w:t>
       </w:r>
       <w:r>
         <w:t xml:space="preserve"> (dans processCommand)</w:t>
@@ -4028,7 +4283,15 @@
         <w:t>on peut le voir dans zuul-better</w:t>
       </w:r>
       <w:r>
-        <w:t> : Initialisation (vide ou non), puis des .append(…) qui remplacent += …</w:t>
+        <w:t xml:space="preserve"> : Initialisation (vide ou non), puis </w:t>
+      </w:r>
+      <w:proofErr w:type="gramStart"/>
+      <w:r>
+        <w:t>des .append</w:t>
+      </w:r>
+      <w:proofErr w:type="gramEnd"/>
+      <w:r>
+        <w:t>(…) qui remplacent += …</w:t>
       </w:r>
       <w:r>
         <w:t xml:space="preserve">, et </w:t>
@@ -4037,7 +4300,15 @@
         <w:t>finalement l’utilisation</w:t>
       </w:r>
       <w:r>
-        <w:t xml:space="preserve"> de .toString() pour générer un objet de type String.</w:t>
+        <w:t xml:space="preserve"> </w:t>
+      </w:r>
+      <w:proofErr w:type="gramStart"/>
+      <w:r>
+        <w:t>de .toString</w:t>
+      </w:r>
+      <w:proofErr w:type="gramEnd"/>
+      <w:r>
+        <w:t>() pour générer un objet de type String.</w:t>
       </w:r>
     </w:p>
     <w:p/>
@@ -4206,11 +4477,16 @@
       <w:r>
         <w:t xml:space="preserve"> ainsi que la méthode </w:t>
       </w:r>
+      <w:proofErr w:type="gramStart"/>
       <w:r>
         <w:t>getImageNam</w:t>
       </w:r>
       <w:r>
-        <w:t>e().</w:t>
+        <w:t>e(</w:t>
+      </w:r>
+      <w:proofErr w:type="gramEnd"/>
+      <w:r>
+        <w:t>).</w:t>
       </w:r>
     </w:p>
     <w:p>
@@ -4239,10 +4515,18 @@
         <w:t xml:space="preserve">Au lieu de </w:t>
       </w:r>
       <w:r>
-        <w:t>lire la ligne du terminal dans la fonction get</w:t>
-      </w:r>
-      <w:r>
-        <w:t>Command(), on la prend en paramètre.</w:t>
+        <w:t xml:space="preserve">lire la ligne du terminal dans la fonction </w:t>
+      </w:r>
+      <w:proofErr w:type="gramStart"/>
+      <w:r>
+        <w:t>get</w:t>
+      </w:r>
+      <w:r>
+        <w:t>Command(</w:t>
+      </w:r>
+      <w:proofErr w:type="gramEnd"/>
+      <w:r>
+        <w:t>), on la prend en paramètre.</w:t>
       </w:r>
       <w:r>
         <w:br/>
@@ -4387,7 +4671,15 @@
         <w:t xml:space="preserve"> par </w:t>
       </w:r>
       <w:r>
-        <w:t>« this.aGui » après avoir ajouté le nouvel attribut.</w:t>
+        <w:t>« </w:t>
+      </w:r>
+      <w:proofErr w:type="gramStart"/>
+      <w:r>
+        <w:t>this.aGui</w:t>
+      </w:r>
+      <w:proofErr w:type="gramEnd"/>
+      <w:r>
+        <w:t> » après avoir ajouté le nouvel attribut.</w:t>
       </w:r>
       <w:r>
         <w:br/>
@@ -4420,7 +4712,15 @@
         <w:t xml:space="preserve"> directement. Notamment en supprimant le retour d’un boolen</w:t>
       </w:r>
       <w:r>
-        <w:t xml:space="preserve"> à cette fonction interpretCommand()</w:t>
+        <w:t xml:space="preserve"> à cette fonction </w:t>
+      </w:r>
+      <w:proofErr w:type="gramStart"/>
+      <w:r>
+        <w:t>interpretCommand(</w:t>
+      </w:r>
+      <w:proofErr w:type="gramEnd"/>
+      <w:r>
+        <w:t>)</w:t>
       </w:r>
       <w:r>
         <w:t xml:space="preserve"> malgré la contradiction des commentaires</w:t>
@@ -4445,17 +4745,40 @@
         <w:t xml:space="preserve">édité ma fonction « quit » pour qu’elle utilise </w:t>
       </w:r>
       <w:r>
-        <w:t>la méthode enable() de la GUI.</w:t>
-      </w:r>
-      <w:r>
-        <w:br/>
+        <w:t xml:space="preserve">la méthode </w:t>
+      </w:r>
+      <w:proofErr w:type="gramStart"/>
+      <w:r>
+        <w:t>enable(</w:t>
+      </w:r>
+      <w:proofErr w:type="gramEnd"/>
+      <w:r>
+        <w:t>) de la GUI.</w:t>
+      </w:r>
+      <w:r>
+        <w:br/>
+      </w:r>
+      <w:proofErr w:type="gramStart"/>
+      <w:r>
         <w:t xml:space="preserve">- </w:t>
       </w:r>
       <w:r>
         <w:t xml:space="preserve"> </w:t>
       </w:r>
       <w:r>
-        <w:t>j’ai supprimé la fonction play()</w:t>
+        <w:t>j’ai</w:t>
+      </w:r>
+      <w:proofErr w:type="gramEnd"/>
+      <w:r>
+        <w:t xml:space="preserve"> supprimé la fonction </w:t>
+      </w:r>
+      <w:proofErr w:type="gramStart"/>
+      <w:r>
+        <w:t>play(</w:t>
+      </w:r>
+      <w:proofErr w:type="gramEnd"/>
+      <w:r>
+        <w:t>)</w:t>
       </w:r>
     </w:p>
     <w:p>
@@ -4467,19 +4790,56 @@
         </w:numPr>
       </w:pPr>
       <w:r>
-        <w:t>Comme la fonction printHelp() et look() utilisent encore la fonction printL</w:t>
+        <w:t xml:space="preserve">Comme la fonction </w:t>
+      </w:r>
+      <w:proofErr w:type="gramStart"/>
+      <w:r>
+        <w:t>printHelp(</w:t>
+      </w:r>
+      <w:proofErr w:type="gramEnd"/>
+      <w:r>
+        <w:t xml:space="preserve">) et </w:t>
+      </w:r>
+      <w:proofErr w:type="gramStart"/>
+      <w:r>
+        <w:t>look(</w:t>
+      </w:r>
+      <w:proofErr w:type="gramEnd"/>
+      <w:r>
+        <w:t xml:space="preserve">) utilisent encore la fonction </w:t>
+      </w:r>
+      <w:proofErr w:type="gramStart"/>
+      <w:r>
+        <w:t>printL</w:t>
       </w:r>
       <w:r>
         <w:t>ocation</w:t>
       </w:r>
       <w:r>
-        <w:t xml:space="preserve">Info() sans avoir à afficher une nouvelle image, j’ai préféré ajouter la fonction </w:t>
-      </w:r>
-      <w:r>
-        <w:t>displayLocationImage() qui affiche l’image à condition qu’elle existe.</w:t>
-      </w:r>
-      <w:r>
-        <w:t xml:space="preserve"> Je l’appelle juste après printLocationInfo() quand nécessaire.</w:t>
+        <w:t>Info(</w:t>
+      </w:r>
+      <w:proofErr w:type="gramEnd"/>
+      <w:r>
+        <w:t xml:space="preserve">) sans avoir à afficher une nouvelle image, j’ai préféré ajouter la fonction </w:t>
+      </w:r>
+      <w:proofErr w:type="gramStart"/>
+      <w:r>
+        <w:t>displayLocationImage(</w:t>
+      </w:r>
+      <w:proofErr w:type="gramEnd"/>
+      <w:r>
+        <w:t>) qui affiche l’image à condition qu’elle existe.</w:t>
+      </w:r>
+      <w:r>
+        <w:t xml:space="preserve"> Je l’appelle juste après </w:t>
+      </w:r>
+      <w:proofErr w:type="gramStart"/>
+      <w:r>
+        <w:t>printLocationInfo(</w:t>
+      </w:r>
+      <w:proofErr w:type="gramEnd"/>
+      <w:r>
+        <w:t>) quand nécessaire.</w:t>
       </w:r>
     </w:p>
     <w:p>
@@ -4624,11 +4984,24 @@
         <w:t xml:space="preserve">’ai ajouté </w:t>
       </w:r>
       <w:r>
-        <w:t xml:space="preserve">l’importation de la classe </w:t>
-      </w:r>
-      <w:r>
-        <w:t xml:space="preserve"> javax.swing.JButton</w:t>
-      </w:r>
+        <w:t xml:space="preserve">l’importation de la </w:t>
+      </w:r>
+      <w:proofErr w:type="gramStart"/>
+      <w:r>
+        <w:t xml:space="preserve">classe </w:t>
+      </w:r>
+      <w:r>
+        <w:t xml:space="preserve"> javax</w:t>
+      </w:r>
+      <w:proofErr w:type="gramEnd"/>
+      <w:r>
+        <w:t>.</w:t>
+      </w:r>
+      <w:proofErr w:type="gramStart"/>
+      <w:r>
+        <w:t>swing.JButton</w:t>
+      </w:r>
+      <w:proofErr w:type="gramEnd"/>
     </w:p>
     <w:p>
       <w:pPr>
@@ -4739,7 +5112,15 @@
         <w:t>appelle</w:t>
       </w:r>
       <w:r>
-        <w:t xml:space="preserve"> processCommand() qui lira l’entrée du terminal.</w:t>
+        <w:t xml:space="preserve"> </w:t>
+      </w:r>
+      <w:proofErr w:type="gramStart"/>
+      <w:r>
+        <w:t>processCommand(</w:t>
+      </w:r>
+      <w:proofErr w:type="gramEnd"/>
+      <w:r>
+        <w:t>) qui lira l’entrée du terminal.</w:t>
       </w:r>
     </w:p>
     <w:p>
@@ -4754,10 +5135,18 @@
         <w:t xml:space="preserve">J’ai fait la même chose pour le bouton </w:t>
       </w:r>
       <w:r>
-        <w:t xml:space="preserve">« regarder » </w:t>
-      </w:r>
-      <w:r>
-        <w:t xml:space="preserve"> dans la zone ouest.</w:t>
+        <w:t>« regarder </w:t>
+      </w:r>
+      <w:proofErr w:type="gramStart"/>
+      <w:r>
+        <w:t xml:space="preserve">» </w:t>
+      </w:r>
+      <w:r>
+        <w:t xml:space="preserve"> dans</w:t>
+      </w:r>
+      <w:proofErr w:type="gramEnd"/>
+      <w:r>
+        <w:t xml:space="preserve"> la zone ouest.</w:t>
       </w:r>
     </w:p>
     <w:p>
@@ -4797,8 +5186,13 @@
       <w:r>
         <w:t xml:space="preserve">en tant qu’attribut de GameEngine, et assigné dans </w:t>
       </w:r>
-      <w:r>
-        <w:t>setGUI().</w:t>
+      <w:proofErr w:type="gramStart"/>
+      <w:r>
+        <w:t>setGUI(</w:t>
+      </w:r>
+      <w:proofErr w:type="gramEnd"/>
+      <w:r>
+        <w:t>).</w:t>
       </w:r>
     </w:p>
     <w:p>
@@ -4932,17 +5326,27 @@
       </w:r>
       <w:r>
         <w:br/>
-        <w:t>- dans getLongDescription</w:t>
-      </w:r>
-      <w:r>
-        <w:t>()</w:t>
+        <w:t xml:space="preserve">- dans </w:t>
+      </w:r>
+      <w:proofErr w:type="gramStart"/>
+      <w:r>
+        <w:t>getLongDescription</w:t>
+      </w:r>
+      <w:r>
+        <w:t>(</w:t>
+      </w:r>
+      <w:proofErr w:type="gramEnd"/>
+      <w:r>
+        <w:t>)</w:t>
       </w:r>
       <w:r>
         <w:t xml:space="preserve">, j’ai ajouté </w:t>
       </w:r>
+      <w:proofErr w:type="gramStart"/>
       <w:r>
         <w:t>la string renvoyée</w:t>
       </w:r>
+      <w:proofErr w:type="gramEnd"/>
       <w:r>
         <w:t xml:space="preserve"> par la fonction </w:t>
       </w:r>
@@ -5087,14 +5491,43 @@
       </w:r>
       <w:r>
         <w:br/>
-        <w:t>- J’ai changé setItem() par addItem() avec .put</w:t>
-      </w:r>
+        <w:t xml:space="preserve">- J’ai changé </w:t>
+      </w:r>
+      <w:proofErr w:type="gramStart"/>
+      <w:r>
+        <w:t>setItem(</w:t>
+      </w:r>
+      <w:proofErr w:type="gramEnd"/>
+      <w:r>
+        <w:t xml:space="preserve">) par </w:t>
+      </w:r>
+      <w:proofErr w:type="gramStart"/>
+      <w:r>
+        <w:t>addItem(</w:t>
+      </w:r>
+      <w:proofErr w:type="gramEnd"/>
+      <w:r>
+        <w:t xml:space="preserve">) </w:t>
+      </w:r>
+      <w:proofErr w:type="gramStart"/>
+      <w:r>
+        <w:t>avec .put</w:t>
+      </w:r>
+      <w:proofErr w:type="gramEnd"/>
       <w:r>
         <w:br/>
         <w:t xml:space="preserve">- J’ai </w:t>
       </w:r>
       <w:r>
-        <w:t>changé la fonction getItemString() pour qu’elle liste tous les objets de la hashmap s’il y en a</w:t>
+        <w:t xml:space="preserve">changé la fonction </w:t>
+      </w:r>
+      <w:proofErr w:type="gramStart"/>
+      <w:r>
+        <w:t>getItemString(</w:t>
+      </w:r>
+      <w:proofErr w:type="gramEnd"/>
+      <w:r>
+        <w:t>) pour qu’elle liste tous les objets de la hashmap s’il y en a</w:t>
       </w:r>
       <w:r>
         <w:t xml:space="preserve">, en </w:t>
@@ -5196,14 +5629,30 @@
         <w:t>aPreviousRoom</w:t>
       </w:r>
       <w:r>
-        <w:t xml:space="preserve"> au GameEngine, initialisé à null dans createRoom</w:t>
-      </w:r>
-      <w:r>
-        <w:t>s().</w:t>
-      </w:r>
-      <w:r>
-        <w:br/>
-        <w:t>Dans goRoom(), avant de changer la valeur de aCurrentRoom, je stocke sa valeur dans aPreviousRoom.</w:t>
+        <w:t xml:space="preserve"> au GameEngine, initialisé à null dans </w:t>
+      </w:r>
+      <w:proofErr w:type="gramStart"/>
+      <w:r>
+        <w:t>createRoom</w:t>
+      </w:r>
+      <w:r>
+        <w:t>s(</w:t>
+      </w:r>
+      <w:proofErr w:type="gramEnd"/>
+      <w:r>
+        <w:t>).</w:t>
+      </w:r>
+      <w:r>
+        <w:br/>
+        <w:t xml:space="preserve">Dans </w:t>
+      </w:r>
+      <w:proofErr w:type="gramStart"/>
+      <w:r>
+        <w:t>goRoom(</w:t>
+      </w:r>
+      <w:proofErr w:type="gramEnd"/>
+      <w:r>
+        <w:t>), avant de changer la valeur de aCurrentRoom, je stocke sa valeur dans aPreviousRoom.</w:t>
       </w:r>
     </w:p>
     <w:p>
@@ -5211,11 +5660,43 @@
         <w:t xml:space="preserve">J’ai ajouté le traitement de la commande « retour » au switch case </w:t>
       </w:r>
       <w:r>
-        <w:t>de interpretCommand().</w:t>
-      </w:r>
-      <w:r>
-        <w:br/>
-        <w:t>j’ai créé la fonction goBack() qui prend le commande en paramètre. Comme pour quit(), elle vérifie qu’il n’y ait pas de second mot (auquel cas elle prévient le joueur)</w:t>
+        <w:t xml:space="preserve">de </w:t>
+      </w:r>
+      <w:proofErr w:type="gramStart"/>
+      <w:r>
+        <w:t>interpretCommand(</w:t>
+      </w:r>
+      <w:proofErr w:type="gramEnd"/>
+      <w:r>
+        <w:t>).</w:t>
+      </w:r>
+      <w:r>
+        <w:br/>
+        <w:t xml:space="preserve">j’ai créé la fonction </w:t>
+      </w:r>
+      <w:proofErr w:type="gramStart"/>
+      <w:r>
+        <w:t>goBack(</w:t>
+      </w:r>
+      <w:proofErr w:type="gramEnd"/>
+      <w:r>
+        <w:t xml:space="preserve">) qui prend </w:t>
+      </w:r>
+      <w:proofErr w:type="gramStart"/>
+      <w:r>
+        <w:t>le commande</w:t>
+      </w:r>
+      <w:proofErr w:type="gramEnd"/>
+      <w:r>
+        <w:t xml:space="preserve"> en paramètre. Comme pour </w:t>
+      </w:r>
+      <w:proofErr w:type="gramStart"/>
+      <w:r>
+        <w:t>quit(</w:t>
+      </w:r>
+      <w:proofErr w:type="gramEnd"/>
+      <w:r>
+        <w:t>), elle vérifie qu’il n’y ait pas de second mot (auquel cas elle prévient le joueur)</w:t>
       </w:r>
       <w:r>
         <w:t>.</w:t>
@@ -5228,7 +5709,23 @@
         <w:t xml:space="preserve">aPreviousRoom est null, le joeur est informé qu’il ne peut pas revenir en arrière. Autrement, elle </w:t>
       </w:r>
       <w:r>
-        <w:t>remet la salle précédente en tant que courante, avant d’appeler printLocationinfo() et displayLocationImage().</w:t>
+        <w:t xml:space="preserve">remet la salle précédente en tant que courante, avant d’appeler </w:t>
+      </w:r>
+      <w:proofErr w:type="gramStart"/>
+      <w:r>
+        <w:t>printLocationinfo(</w:t>
+      </w:r>
+      <w:proofErr w:type="gramEnd"/>
+      <w:r>
+        <w:t xml:space="preserve">) et </w:t>
+      </w:r>
+      <w:proofErr w:type="gramStart"/>
+      <w:r>
+        <w:t>displayLocationImage(</w:t>
+      </w:r>
+      <w:proofErr w:type="gramEnd"/>
+      <w:r>
+        <w:t>).</w:t>
       </w:r>
       <w:r>
         <w:br/>
@@ -5272,8 +5769,29 @@
       </w:r>
       <w:r>
         <w:br/>
-        <w:t>.push() dans goRoom, .empty() pour vérifier si il y a un historique et .pop</w:t>
-      </w:r>
+        <w:t>.push() dans goRoom</w:t>
+      </w:r>
+      <w:proofErr w:type="gramStart"/>
+      <w:r>
+        <w:t>, .empty</w:t>
+      </w:r>
+      <w:proofErr w:type="gramEnd"/>
+      <w:r>
+        <w:t xml:space="preserve">() pour vérifier </w:t>
+      </w:r>
+      <w:proofErr w:type="gramStart"/>
+      <w:r>
+        <w:t>si il</w:t>
+      </w:r>
+      <w:proofErr w:type="gramEnd"/>
+      <w:r>
+        <w:t xml:space="preserve"> y a un historique </w:t>
+      </w:r>
+      <w:proofErr w:type="gramStart"/>
+      <w:r>
+        <w:t>et .pop</w:t>
+      </w:r>
+      <w:proofErr w:type="gramEnd"/>
       <w:r>
         <w:t>()</w:t>
       </w:r>
@@ -5342,8 +5860,13 @@
       <w:r>
         <w:t xml:space="preserve">Jusqu’à maintenant, dans la classe Parser, la fonction </w:t>
       </w:r>
-      <w:r>
-        <w:t>getCommand() en charge d</w:t>
+      <w:proofErr w:type="gramStart"/>
+      <w:r>
+        <w:t>getCommand(</w:t>
+      </w:r>
+      <w:proofErr w:type="gramEnd"/>
+      <w:r>
+        <w:t>) en charge d</w:t>
       </w:r>
       <w:r>
         <w:t>’extraire les 2 mots de la commande</w:t>
@@ -5476,13 +5999,21 @@
         <w:t>Un peu comme pour la fonction</w:t>
       </w:r>
       <w:r>
-        <w:t xml:space="preserve"> de Parser </w:t>
+        <w:t xml:space="preserve"> de </w:t>
+      </w:r>
+      <w:proofErr w:type="gramStart"/>
+      <w:r>
+        <w:t xml:space="preserve">Parser </w:t>
       </w:r>
       <w:r>
         <w:t xml:space="preserve"> </w:t>
       </w:r>
       <w:r>
-        <w:t xml:space="preserve">getCommandsList() </w:t>
+        <w:t>getCommandsList</w:t>
+      </w:r>
+      <w:proofErr w:type="gramEnd"/>
+      <w:r>
+        <w:t xml:space="preserve">() </w:t>
       </w:r>
       <w:r>
         <w:t>qui renvoie la liste des commandes disponibles</w:t>
@@ -5508,11 +6039,16 @@
       <w:r>
         <w:t xml:space="preserve"> une fonction </w:t>
       </w:r>
+      <w:proofErr w:type="gramStart"/>
       <w:r>
         <w:t>isDirection</w:t>
       </w:r>
       <w:r>
-        <w:t xml:space="preserve">() dans Parser qui se contente </w:t>
+        <w:t>(</w:t>
+      </w:r>
+      <w:proofErr w:type="gramEnd"/>
+      <w:r>
+        <w:t xml:space="preserve">) dans Parser qui se contente </w:t>
       </w:r>
       <w:r>
         <w:t>de renvoyer le résultat de</w:t>
@@ -5520,11 +6056,16 @@
       <w:r>
         <w:t xml:space="preserve"> la fonction </w:t>
       </w:r>
+      <w:proofErr w:type="gramStart"/>
       <w:r>
         <w:t>isDirection</w:t>
       </w:r>
       <w:r>
-        <w:t xml:space="preserve">() </w:t>
+        <w:t>(</w:t>
+      </w:r>
+      <w:proofErr w:type="gramEnd"/>
+      <w:r>
+        <w:t xml:space="preserve">) </w:t>
       </w:r>
       <w:r>
         <w:t xml:space="preserve">appelée cette fois </w:t>
@@ -5563,7 +6104,15 @@
         <w:t xml:space="preserve">Dans la classe </w:t>
       </w:r>
       <w:r>
-        <w:t>GameEngine j’ai modifié la fonction goRoom()</w:t>
+        <w:t xml:space="preserve">GameEngine j’ai modifié la fonction </w:t>
+      </w:r>
+      <w:proofErr w:type="gramStart"/>
+      <w:r>
+        <w:t>goRoom(</w:t>
+      </w:r>
+      <w:proofErr w:type="gramEnd"/>
+      <w:r>
+        <w:t>)</w:t>
       </w:r>
       <w:r>
         <w:t> :</w:t>
@@ -5596,7 +6145,15 @@
         <w:t>au second mot, directement par</w:t>
       </w:r>
       <w:r>
-        <w:t xml:space="preserve"> getCommand() si la direction était invalide)</w:t>
+        <w:t xml:space="preserve"> </w:t>
+      </w:r>
+      <w:proofErr w:type="gramStart"/>
+      <w:r>
+        <w:t>getCommand(</w:t>
+      </w:r>
+      <w:proofErr w:type="gramEnd"/>
+      <w:r>
+        <w:t>) si la direction était invalide)</w:t>
       </w:r>
       <w:r>
         <w:t>.</w:t>
@@ -5615,7 +6172,15 @@
         <w:t xml:space="preserve"> </w:t>
       </w:r>
       <w:r>
-        <w:t>pCommand.isDirection( vDirection )</w:t>
+        <w:t>pCommand.isDirection</w:t>
+      </w:r>
+      <w:proofErr w:type="gramStart"/>
+      <w:r>
+        <w:t>( vDirection</w:t>
+      </w:r>
+      <w:proofErr w:type="gramEnd"/>
+      <w:r>
+        <w:t xml:space="preserve"> )</w:t>
       </w:r>
       <w:r>
         <w:t>.</w:t>
@@ -5819,15 +6384,22 @@
         <w:t>Exercice 7.</w:t>
       </w:r>
       <w:r>
-        <w:t>2</w:t>
-      </w:r>
-      <w:r>
-        <w:t>9</w:t>
-      </w:r>
-    </w:p>
-    <w:p>
-      <w:r>
-        <w:t>Dans la classe Player :</w:t>
+        <w:t>29</w:t>
+      </w:r>
+    </w:p>
+    <w:p>
+      <w:r>
+        <w:t xml:space="preserve">Dans la classe </w:t>
+      </w:r>
+      <w:r>
+        <w:rPr>
+          <w:b/>
+          <w:bCs/>
+        </w:rPr>
+        <w:t>Player</w:t>
+      </w:r>
+      <w:r>
+        <w:t> :</w:t>
       </w:r>
     </w:p>
     <w:p>
@@ -5863,19 +6435,7 @@
         </w:numPr>
       </w:pPr>
       <w:r>
-        <w:t xml:space="preserve">Anciennement </w:t>
-      </w:r>
-      <w:r>
-        <w:t>d</w:t>
-      </w:r>
-      <w:r>
-        <w:t>ans</w:t>
-      </w:r>
-      <w:r>
-        <w:t xml:space="preserve"> GameEngine </w:t>
-      </w:r>
-      <w:r>
-        <w:t xml:space="preserve">j’y ai déplacé </w:t>
+        <w:t xml:space="preserve">Anciennement dans GameEngine j’y ai déplacé </w:t>
       </w:r>
       <w:r>
         <w:t xml:space="preserve">les attributs aCurrentRoom </w:t>
@@ -5884,11 +6444,16 @@
         <w:t xml:space="preserve">(avec son getter et son setter) </w:t>
       </w:r>
       <w:r>
-        <w:t xml:space="preserve">et aPreviousRooms </w:t>
+        <w:t xml:space="preserve">et </w:t>
+      </w:r>
+      <w:proofErr w:type="gramStart"/>
+      <w:r>
+        <w:t xml:space="preserve">aPreviousRooms </w:t>
       </w:r>
       <w:r>
         <w:t>.</w:t>
       </w:r>
+      <w:proofErr w:type="gramEnd"/>
     </w:p>
     <w:p>
       <w:pPr>
@@ -5947,12 +6512,38 @@
         <w:t>assignations</w:t>
       </w:r>
       <w:r>
-        <w:t xml:space="preserve"> de currentRoom de GameEngine dans les 2 fonctions goRoom() (qui prend en paramètre la Room de destination) et goBack() (qui renvoie un booléen pour indiquer si on pouvait effectivement retourner en arrière).</w:t>
-      </w:r>
-    </w:p>
-    <w:p>
-      <w:r>
-        <w:t>Dans la classe GameEngine() :</w:t>
+        <w:t xml:space="preserve"> de currentRoom de GameEngine dans les 2 fonctions </w:t>
+      </w:r>
+      <w:proofErr w:type="gramStart"/>
+      <w:r>
+        <w:t>goRoom(</w:t>
+      </w:r>
+      <w:proofErr w:type="gramEnd"/>
+      <w:r>
+        <w:t xml:space="preserve">) (qui prend en paramètre la Room de destination) et </w:t>
+      </w:r>
+      <w:proofErr w:type="gramStart"/>
+      <w:r>
+        <w:t>goBack(</w:t>
+      </w:r>
+      <w:proofErr w:type="gramEnd"/>
+      <w:r>
+        <w:t>) (qui renvoie un booléen pour indiquer si on pouvait effectivement retourner en arrière).</w:t>
+      </w:r>
+    </w:p>
+    <w:p>
+      <w:r>
+        <w:t xml:space="preserve">Dans la classe </w:t>
+      </w:r>
+      <w:r>
+        <w:rPr>
+          <w:b/>
+          <w:bCs/>
+        </w:rPr>
+        <w:t>GameEngine</w:t>
+      </w:r>
+      <w:r>
+        <w:t> :</w:t>
       </w:r>
     </w:p>
     <w:p>
@@ -5976,11 +6567,29 @@
         </w:numPr>
       </w:pPr>
       <w:r>
-        <w:t xml:space="preserve">J’ai ajouté un attribut aPlayer et sa fonction setPlayer() (car l’objet Player est créé dans la classe Game). Cette fonction appelle aussi </w:t>
-      </w:r>
-      <w:r>
-        <w:t>this.aPlayer.setCurrentRoom( this.aStartRoom )</w:t>
-      </w:r>
+        <w:t xml:space="preserve">J’ai ajouté un attribut aPlayer et sa fonction </w:t>
+      </w:r>
+      <w:proofErr w:type="gramStart"/>
+      <w:r>
+        <w:t>setPlayer(</w:t>
+      </w:r>
+      <w:proofErr w:type="gramEnd"/>
+      <w:r>
+        <w:t xml:space="preserve">) (car l’objet Player est créé dans la classe Game). Cette fonction appelle aussi </w:t>
+      </w:r>
+      <w:proofErr w:type="gramStart"/>
+      <w:r>
+        <w:t>this.aPlayer.setCurrentRoom( this</w:t>
+      </w:r>
+      <w:proofErr w:type="gramEnd"/>
+      <w:r>
+        <w:t>.</w:t>
+      </w:r>
+      <w:proofErr w:type="gramStart"/>
+      <w:r>
+        <w:t>aStartRoom )</w:t>
+      </w:r>
+      <w:proofErr w:type="gramEnd"/>
       <w:r>
         <w:br/>
         <w:t xml:space="preserve">car la première pièce est </w:t>
@@ -5989,7 +6598,15 @@
         <w:t>définie</w:t>
       </w:r>
       <w:r>
-        <w:t xml:space="preserve"> dans createRoom() </w:t>
+        <w:t xml:space="preserve"> dans </w:t>
+      </w:r>
+      <w:proofErr w:type="gramStart"/>
+      <w:r>
+        <w:t>createRoom(</w:t>
+      </w:r>
+      <w:proofErr w:type="gramEnd"/>
+      <w:r>
+        <w:t xml:space="preserve">) </w:t>
       </w:r>
       <w:r>
         <w:t xml:space="preserve">qui </w:t>
@@ -5998,7 +6615,23 @@
         <w:t xml:space="preserve">est appelée </w:t>
       </w:r>
       <w:r>
-        <w:t>par le constructeur de GameEngine avant qu’on lui donne son joueur. Donc j’ai créé un attribut aStartRoom qui est assigné dans createRooms() et lu dans setPlayer().</w:t>
+        <w:t xml:space="preserve">par le constructeur de GameEngine avant qu’on lui donne son joueur. Donc j’ai créé un attribut aStartRoom qui est assigné dans </w:t>
+      </w:r>
+      <w:proofErr w:type="gramStart"/>
+      <w:r>
+        <w:t>createRooms(</w:t>
+      </w:r>
+      <w:proofErr w:type="gramEnd"/>
+      <w:r>
+        <w:t xml:space="preserve">) et lu dans </w:t>
+      </w:r>
+      <w:proofErr w:type="gramStart"/>
+      <w:r>
+        <w:t>setPlayer(</w:t>
+      </w:r>
+      <w:proofErr w:type="gramEnd"/>
+      <w:r>
+        <w:t>).</w:t>
       </w:r>
     </w:p>
     <w:p>
@@ -6010,7 +6643,15 @@
         </w:numPr>
       </w:pPr>
       <w:r>
-        <w:t xml:space="preserve">Maintenant, à la fin de createRooms(), on se contente d’assigner la première </w:t>
+        <w:t xml:space="preserve">Maintenant, à la fin de </w:t>
+      </w:r>
+      <w:proofErr w:type="gramStart"/>
+      <w:r>
+        <w:t>createRooms(</w:t>
+      </w:r>
+      <w:proofErr w:type="gramEnd"/>
+      <w:r>
+        <w:t xml:space="preserve">), on se contente d’assigner la première </w:t>
       </w:r>
       <w:r>
         <w:t>Room dans l’attribut créé à cet effet.</w:t>
@@ -6025,7 +6666,15 @@
         </w:numPr>
       </w:pPr>
       <w:r>
-        <w:t>Dans goRoom() on appelle simplement la méthode du même nom sur l’attribut aPlayer si le déplacement est valide.</w:t>
+        <w:t xml:space="preserve">Dans </w:t>
+      </w:r>
+      <w:proofErr w:type="gramStart"/>
+      <w:r>
+        <w:t>goRoom(</w:t>
+      </w:r>
+      <w:proofErr w:type="gramEnd"/>
+      <w:r>
+        <w:t>) on appelle simplement la méthode du même nom sur l’attribut aPlayer si le déplacement est valide.</w:t>
       </w:r>
     </w:p>
     <w:p>
@@ -6037,7 +6686,15 @@
         </w:numPr>
       </w:pPr>
       <w:r>
-        <w:t xml:space="preserve">Dans goBack(), on </w:t>
+        <w:t xml:space="preserve">Dans </w:t>
+      </w:r>
+      <w:proofErr w:type="gramStart"/>
+      <w:r>
+        <w:t>goBack(</w:t>
+      </w:r>
+      <w:proofErr w:type="gramEnd"/>
+      <w:r>
+        <w:t xml:space="preserve">), on </w:t>
       </w:r>
       <w:r>
         <w:t>appelle simplement</w:t>
@@ -6066,7 +6723,17 @@
         <w:ind w:left="360"/>
       </w:pPr>
       <w:r>
-        <w:t xml:space="preserve">Dans la classe Game : </w:t>
+        <w:t xml:space="preserve">Dans la classe </w:t>
+      </w:r>
+      <w:r>
+        <w:rPr>
+          <w:b/>
+          <w:bCs/>
+        </w:rPr>
+        <w:t>Game</w:t>
+      </w:r>
+      <w:r>
+        <w:t xml:space="preserve"> : </w:t>
       </w:r>
     </w:p>
     <w:p>
@@ -6078,13 +6745,7 @@
         </w:numPr>
       </w:pPr>
       <w:r>
-        <w:t xml:space="preserve">Je déclare un nouvel attribut </w:t>
-      </w:r>
-      <w:r>
-        <w:t>aPlayer</w:t>
-      </w:r>
-      <w:r>
-        <w:t xml:space="preserve"> et le créée dans le constructeur.</w:t>
+        <w:t>Je déclare un nouvel attribut aPlayer et le créée dans le constructeur.</w:t>
       </w:r>
     </w:p>
     <w:p>
@@ -6098,9 +6759,19 @@
       <w:r>
         <w:t xml:space="preserve">Comme pour la GUI, je le connecte au GameEngine avec </w:t>
       </w:r>
-      <w:r>
-        <w:t>this.aEngine.setPlayer( this.aPlayer )</w:t>
-      </w:r>
+      <w:proofErr w:type="gramStart"/>
+      <w:r>
+        <w:t>this.aEngine.setPlayer( this</w:t>
+      </w:r>
+      <w:proofErr w:type="gramEnd"/>
+      <w:r>
+        <w:t>.</w:t>
+      </w:r>
+      <w:proofErr w:type="gramStart"/>
+      <w:r>
+        <w:t>aPlayer )</w:t>
+      </w:r>
+      <w:proofErr w:type="gramEnd"/>
     </w:p>
     <w:p>
       <w:pPr>
@@ -6126,16 +6797,40 @@
       <w:r>
         <w:t>30</w:t>
       </w:r>
-    </w:p>
-    <w:p>
-      <w:r>
-        <w:t xml:space="preserve">Dans </w:t>
-      </w:r>
-      <w:r>
-        <w:t xml:space="preserve">ajouté à </w:t>
-      </w:r>
-      <w:r>
-        <w:t xml:space="preserve">la classe Player : </w:t>
+      <w:r>
+        <w:t xml:space="preserve"> </w:t>
+      </w:r>
+    </w:p>
+    <w:p>
+      <w:r>
+        <w:t xml:space="preserve">Dans la classe </w:t>
+      </w:r>
+      <w:r>
+        <w:rPr>
+          <w:b/>
+          <w:bCs/>
+        </w:rPr>
+        <w:t>Player</w:t>
+      </w:r>
+      <w:r>
+        <w:rPr>
+          <w:b/>
+          <w:bCs/>
+        </w:rPr>
+        <w:t xml:space="preserve"> </w:t>
+      </w:r>
+      <w:r>
+        <w:t>j’ai ajouté</w:t>
+      </w:r>
+      <w:r>
+        <w:rPr>
+          <w:b/>
+          <w:bCs/>
+        </w:rPr>
+        <w:t xml:space="preserve"> </w:t>
+      </w:r>
+      <w:r>
+        <w:t xml:space="preserve">: </w:t>
       </w:r>
     </w:p>
     <w:p>
@@ -6146,8 +6841,13 @@
           <w:numId w:val="5"/>
         </w:numPr>
       </w:pPr>
-      <w:r>
-        <w:t xml:space="preserve">un attribut </w:t>
+      <w:proofErr w:type="gramStart"/>
+      <w:r>
+        <w:t>un</w:t>
+      </w:r>
+      <w:proofErr w:type="gramEnd"/>
+      <w:r>
+        <w:t xml:space="preserve"> attribut </w:t>
       </w:r>
       <w:r>
         <w:t>aCurrent</w:t>
@@ -6164,11 +6864,16 @@
           <w:numId w:val="5"/>
         </w:numPr>
       </w:pPr>
+      <w:proofErr w:type="gramStart"/>
       <w:r>
         <w:t>addItem</w:t>
       </w:r>
       <w:r>
-        <w:t>() qui assigne l’objet Item passé en paramètre</w:t>
+        <w:t>(</w:t>
+      </w:r>
+      <w:proofErr w:type="gramEnd"/>
+      <w:r>
+        <w:t>) qui assigne l’objet Item passé en paramètre</w:t>
       </w:r>
     </w:p>
     <w:p>
@@ -6179,11 +6884,16 @@
           <w:numId w:val="5"/>
         </w:numPr>
       </w:pPr>
+      <w:proofErr w:type="gramStart"/>
       <w:r>
         <w:t>removeItem</w:t>
       </w:r>
       <w:r>
-        <w:t>() qui lui donne null comme valeur</w:t>
+        <w:t>(</w:t>
+      </w:r>
+      <w:proofErr w:type="gramEnd"/>
+      <w:r>
+        <w:t>) qui lui donne null comme valeur</w:t>
       </w:r>
     </w:p>
     <w:p>
@@ -6194,8 +6904,13 @@
           <w:numId w:val="5"/>
         </w:numPr>
       </w:pPr>
-      <w:r>
-        <w:t xml:space="preserve">getItem() son accesseur </w:t>
+      <w:proofErr w:type="gramStart"/>
+      <w:r>
+        <w:t>getItem(</w:t>
+      </w:r>
+      <w:proofErr w:type="gramEnd"/>
+      <w:r>
+        <w:t xml:space="preserve">) son accesseur </w:t>
       </w:r>
     </w:p>
     <w:p>
@@ -6206,8 +6921,13 @@
           <w:numId w:val="5"/>
         </w:numPr>
       </w:pPr>
-      <w:r>
-        <w:t>hasItem() qui renvoie true ou false pour savoir si le joueur a déjà un objet.</w:t>
+      <w:proofErr w:type="gramStart"/>
+      <w:r>
+        <w:t>hasItem(</w:t>
+      </w:r>
+      <w:proofErr w:type="gramEnd"/>
+      <w:r>
+        <w:t>) qui renvoie true ou false pour savoir si le joueur a déjà un objet.</w:t>
       </w:r>
     </w:p>
     <w:p>
@@ -6215,7 +6935,17 @@
         <w:ind w:left="360"/>
       </w:pPr>
       <w:r>
-        <w:t xml:space="preserve">Dans la classe Room : </w:t>
+        <w:t xml:space="preserve">Dans la classe </w:t>
+      </w:r>
+      <w:r>
+        <w:rPr>
+          <w:b/>
+          <w:bCs/>
+        </w:rPr>
+        <w:t>Room</w:t>
+      </w:r>
+      <w:r>
+        <w:t xml:space="preserve"> : </w:t>
       </w:r>
     </w:p>
     <w:p>
@@ -6227,7 +6957,15 @@
         </w:numPr>
       </w:pPr>
       <w:r>
-        <w:t>Une nouvelle fonction removeItem() permet de retirer l’objet de la hashmap via son nom passé en paramètre.</w:t>
+        <w:t xml:space="preserve">Une nouvelle fonction </w:t>
+      </w:r>
+      <w:proofErr w:type="gramStart"/>
+      <w:r>
+        <w:t>removeItem(</w:t>
+      </w:r>
+      <w:proofErr w:type="gramEnd"/>
+      <w:r>
+        <w:t>) permet de retirer l’objet de la hashmap via son nom passé en paramètre.</w:t>
       </w:r>
     </w:p>
     <w:p>
@@ -6239,13 +6977,15 @@
         </w:numPr>
       </w:pPr>
       <w:r>
-        <w:t xml:space="preserve">Une nouvelle fonction getItem() permet de retourner l’objet Item de la pièce, qui n’avait pas besoin d’accesseur </w:t>
-      </w:r>
-      <w:r>
-        <w:t>auparavant</w:t>
-      </w:r>
-      <w:r>
-        <w:t xml:space="preserve"> (seulement de renvoyer une String pour l’affichage).</w:t>
+        <w:t xml:space="preserve">Une nouvelle fonction </w:t>
+      </w:r>
+      <w:proofErr w:type="gramStart"/>
+      <w:r>
+        <w:t>getItem(</w:t>
+      </w:r>
+      <w:proofErr w:type="gramEnd"/>
+      <w:r>
+        <w:t>) permet de retourner l’objet Item de la pièce, qui n’avait pas besoin d’accesseur auparavant (seulement de renvoyer une String pour l’affichage).</w:t>
       </w:r>
     </w:p>
     <w:p>
@@ -6253,7 +6993,17 @@
         <w:ind w:left="360"/>
       </w:pPr>
       <w:r>
-        <w:t xml:space="preserve">Dans la classe GameEngine : </w:t>
+        <w:t xml:space="preserve">Dans la classe </w:t>
+      </w:r>
+      <w:r>
+        <w:rPr>
+          <w:b/>
+          <w:bCs/>
+        </w:rPr>
+        <w:t>GameEngine</w:t>
+      </w:r>
+      <w:r>
+        <w:t xml:space="preserve"> : </w:t>
       </w:r>
     </w:p>
     <w:p>
@@ -6265,7 +7015,15 @@
         </w:numPr>
       </w:pPr>
       <w:r>
-        <w:t>J’ai ajouté la prise en comptes des 2 nouvelle commandes « prendre » et « poser » dans interpretCommand()</w:t>
+        <w:t xml:space="preserve">J’ai ajouté la prise en comptes des 2 nouvelle commandes « prendre » et « poser » dans </w:t>
+      </w:r>
+      <w:proofErr w:type="gramStart"/>
+      <w:r>
+        <w:t>interpretCommand(</w:t>
+      </w:r>
+      <w:proofErr w:type="gramEnd"/>
+      <w:r>
+        <w:t>)</w:t>
       </w:r>
     </w:p>
     <w:p>
@@ -6277,7 +7035,15 @@
         </w:numPr>
       </w:pPr>
       <w:r>
-        <w:t>J’ai donc ajouté la fonction take() qui vérifie d’abord s’il y a bien un 2</w:t>
+        <w:t xml:space="preserve">J’ai donc ajouté la fonction </w:t>
+      </w:r>
+      <w:proofErr w:type="gramStart"/>
+      <w:r>
+        <w:t>take(</w:t>
+      </w:r>
+      <w:proofErr w:type="gramEnd"/>
+      <w:r>
+        <w:t>) qui vérifie d’abord s’il y a bien un 2</w:t>
       </w:r>
       <w:r>
         <w:rPr>
@@ -6290,7 +7056,15 @@
       </w:r>
       <w:r>
         <w:br/>
-        <w:t>Puis qui récupère créé un objet de type Item qui stocke l’objet dans la currentRoom qui porte ce nom.</w:t>
+        <w:t xml:space="preserve">Puis qui récupère </w:t>
+      </w:r>
+      <w:proofErr w:type="gramStart"/>
+      <w:r>
+        <w:t>créé</w:t>
+      </w:r>
+      <w:proofErr w:type="gramEnd"/>
+      <w:r>
+        <w:t xml:space="preserve"> un objet de type Item qui stocke l’objet dans la currentRoom qui porte ce nom.</w:t>
       </w:r>
       <w:r>
         <w:br/>
@@ -6307,12 +7081,7 @@
       </w:r>
       <w:r>
         <w:br/>
-      </w:r>
-      <w:r>
-        <w:t xml:space="preserve">Un message est renvoyé au joueur </w:t>
-      </w:r>
-      <w:r>
-        <w:t>en fonction de chaque situation.</w:t>
+        <w:t>Un message est renvoyé au joueur en fonction de chaque situation.</w:t>
       </w:r>
     </w:p>
     <w:p>
@@ -6324,16 +7093,30 @@
         </w:numPr>
       </w:pPr>
       <w:r>
-        <w:t>Ainsi que la fonction drop() qui ne prend pas de paramètre car il n’y a qu’un objet potentiel à déposer dans la pièce courante.</w:t>
-      </w:r>
-      <w:r>
-        <w:br/>
-        <w:t>Après avoir vérifié l’absence de second mot et le port d’un objet par le Player, drop() ajoute à la pièce courante l’item du joueur et lui retire donc ce dernier.</w:t>
-      </w:r>
-      <w:r>
-        <w:br/>
-      </w:r>
-      <w:r>
+        <w:t xml:space="preserve">Ainsi que la fonction </w:t>
+      </w:r>
+      <w:proofErr w:type="gramStart"/>
+      <w:r>
+        <w:t>drop(</w:t>
+      </w:r>
+      <w:proofErr w:type="gramEnd"/>
+      <w:r>
+        <w:t>) qui ne prend pas de paramètre car il n’y a qu’un objet potentiel à déposer dans la pièce courante.</w:t>
+      </w:r>
+      <w:r>
+        <w:br/>
+        <w:t xml:space="preserve">Après avoir vérifié l’absence de second mot et le port d’un objet par le Player, </w:t>
+      </w:r>
+      <w:proofErr w:type="gramStart"/>
+      <w:r>
+        <w:t>drop(</w:t>
+      </w:r>
+      <w:proofErr w:type="gramEnd"/>
+      <w:r>
+        <w:t>) ajoute à la pièce courante l’item du joueur et lui retire donc ce dernier.</w:t>
+      </w:r>
+      <w:r>
+        <w:br/>
         <w:t>Un message est renvoyé au joueur en fonction de chaque situation.</w:t>
       </w:r>
     </w:p>
@@ -6342,22 +7125,368 @@
         <w:ind w:left="360"/>
       </w:pPr>
       <w:r>
-        <w:t>Bien-sûr, j’ai</w:t>
+        <w:t xml:space="preserve">Bien-sûr, j’ai </w:t>
+      </w:r>
+      <w:r>
+        <w:t xml:space="preserve">aussi </w:t>
+      </w:r>
+      <w:r>
+        <w:t>ajouté à CommandWords les 2 mots clé « prendre » et « poser ».</w:t>
+      </w:r>
+    </w:p>
+    <w:p>
+      <w:pPr>
+        <w:pStyle w:val="Titre2"/>
+      </w:pPr>
+      <w:r>
+        <w:t>Exercice 7.31</w:t>
+      </w:r>
+    </w:p>
+    <w:p>
+      <w:r>
+        <w:t xml:space="preserve">Dans la classe </w:t>
+      </w:r>
+      <w:r>
+        <w:rPr>
+          <w:b/>
+          <w:bCs/>
+        </w:rPr>
+        <w:t>Player</w:t>
+      </w:r>
+      <w:r>
+        <w:t xml:space="preserve"> :</w:t>
+      </w:r>
+    </w:p>
+    <w:p>
+      <w:pPr>
+        <w:pStyle w:val="Paragraphedeliste"/>
+        <w:numPr>
+          <w:ilvl w:val="0"/>
+          <w:numId w:val="8"/>
+        </w:numPr>
+      </w:pPr>
+      <w:r>
+        <w:t xml:space="preserve">J'ai ajouté </w:t>
+      </w:r>
+      <w:r>
+        <w:rPr>
+          <w:b/>
+          <w:bCs/>
+        </w:rPr>
+        <w:t>l'import</w:t>
+      </w:r>
+      <w:r>
+        <w:t xml:space="preserve"> de la classe </w:t>
+      </w:r>
+      <w:r>
+        <w:t>HashMap</w:t>
+      </w:r>
+      <w:r>
+        <w:t>.</w:t>
+      </w:r>
+    </w:p>
+    <w:p>
+      <w:pPr>
+        <w:pStyle w:val="Paragraphedeliste"/>
+        <w:numPr>
+          <w:ilvl w:val="0"/>
+          <w:numId w:val="8"/>
+        </w:numPr>
+      </w:pPr>
+      <w:r>
+        <w:t xml:space="preserve">J'ai remplacé </w:t>
+      </w:r>
+      <w:r>
+        <w:rPr>
+          <w:b/>
+          <w:bCs/>
+        </w:rPr>
+        <w:t>l'attribut</w:t>
+      </w:r>
+      <w:r>
+        <w:t xml:space="preserve"> aCurrentItem (qui ne stockait qu'un seul Item) par une HashMap&lt;String, Item&gt; </w:t>
+      </w:r>
+      <w:r>
+        <w:t>« </w:t>
+      </w:r>
+      <w:r>
+        <w:t>aItems</w:t>
+      </w:r>
+      <w:r>
+        <w:t xml:space="preserve"> », </w:t>
+      </w:r>
+      <w:r>
+        <w:t>également</w:t>
       </w:r>
       <w:r>
         <w:t xml:space="preserve"> </w:t>
       </w:r>
       <w:r>
-        <w:t xml:space="preserve">aussi </w:t>
-      </w:r>
-      <w:r>
-        <w:t xml:space="preserve">ajouté </w:t>
-      </w:r>
-      <w:r>
-        <w:t>à CommandWords</w:t>
-      </w:r>
-      <w:r>
-        <w:t xml:space="preserve"> les 2 mots clé « prendre » et « poser ».</w:t>
+        <w:t>intitialisée</w:t>
+      </w:r>
+      <w:r>
+        <w:t xml:space="preserve"> à la fin du </w:t>
+      </w:r>
+      <w:r>
+        <w:rPr>
+          <w:b/>
+          <w:bCs/>
+        </w:rPr>
+        <w:t>constructeur</w:t>
+      </w:r>
+      <w:r>
+        <w:t>.</w:t>
+      </w:r>
+    </w:p>
+    <w:p>
+      <w:pPr>
+        <w:pStyle w:val="Paragraphedeliste"/>
+        <w:numPr>
+          <w:ilvl w:val="0"/>
+          <w:numId w:val="8"/>
+        </w:numPr>
+      </w:pPr>
+      <w:r>
+        <w:t xml:space="preserve">J'ai modifié </w:t>
+      </w:r>
+      <w:proofErr w:type="gramStart"/>
+      <w:r>
+        <w:rPr>
+          <w:b/>
+          <w:bCs/>
+        </w:rPr>
+        <w:t>addItem(</w:t>
+      </w:r>
+      <w:proofErr w:type="gramEnd"/>
+      <w:r>
+        <w:rPr>
+          <w:b/>
+          <w:bCs/>
+        </w:rPr>
+        <w:t>)</w:t>
+      </w:r>
+      <w:r>
+        <w:t xml:space="preserve"> pour qu'elle ajoute l'Item à la HashMap en utilisant le nom de l'Item comme clé </w:t>
+      </w:r>
+      <w:r>
+        <w:t>avec</w:t>
+      </w:r>
+      <w:r>
+        <w:t xml:space="preserve"> </w:t>
+      </w:r>
+      <w:proofErr w:type="gramStart"/>
+      <w:r>
+        <w:t>this.aItems.put(</w:t>
+      </w:r>
+      <w:proofErr w:type="gramEnd"/>
+      <w:r>
+        <w:t>).</w:t>
+      </w:r>
+    </w:p>
+    <w:p>
+      <w:pPr>
+        <w:pStyle w:val="Paragraphedeliste"/>
+        <w:numPr>
+          <w:ilvl w:val="0"/>
+          <w:numId w:val="8"/>
+        </w:numPr>
+      </w:pPr>
+      <w:r>
+        <w:t xml:space="preserve">J'ai modifié </w:t>
+      </w:r>
+      <w:proofErr w:type="gramStart"/>
+      <w:r>
+        <w:rPr>
+          <w:b/>
+          <w:bCs/>
+        </w:rPr>
+        <w:t>removeItem(</w:t>
+      </w:r>
+      <w:proofErr w:type="gramEnd"/>
+      <w:r>
+        <w:rPr>
+          <w:b/>
+          <w:bCs/>
+        </w:rPr>
+        <w:t>)</w:t>
+      </w:r>
+      <w:r>
+        <w:t xml:space="preserve"> pour qu'elle prenne maintenant le nom de l'Item en paramètre et </w:t>
+      </w:r>
+      <w:proofErr w:type="gramStart"/>
+      <w:r>
+        <w:t>utilise .</w:t>
+      </w:r>
+      <w:r>
+        <w:t>remove</w:t>
+      </w:r>
+      <w:proofErr w:type="gramEnd"/>
+      <w:r>
+        <w:t>()</w:t>
+      </w:r>
+      <w:r>
+        <w:t xml:space="preserve"> sur la HashMap.</w:t>
+      </w:r>
+    </w:p>
+    <w:p>
+      <w:pPr>
+        <w:pStyle w:val="Paragraphedeliste"/>
+        <w:numPr>
+          <w:ilvl w:val="0"/>
+          <w:numId w:val="8"/>
+        </w:numPr>
+      </w:pPr>
+      <w:r>
+        <w:t xml:space="preserve">J'ai modifié </w:t>
+      </w:r>
+      <w:proofErr w:type="gramStart"/>
+      <w:r>
+        <w:rPr>
+          <w:b/>
+          <w:bCs/>
+        </w:rPr>
+        <w:t>getItem(</w:t>
+      </w:r>
+      <w:proofErr w:type="gramEnd"/>
+      <w:r>
+        <w:rPr>
+          <w:b/>
+          <w:bCs/>
+        </w:rPr>
+        <w:t>)</w:t>
+      </w:r>
+      <w:r>
+        <w:t xml:space="preserve"> pour qu'elle prenne le nom de l'Item en paramètre et renvoie le résultat </w:t>
+      </w:r>
+      <w:proofErr w:type="gramStart"/>
+      <w:r>
+        <w:t>de .get</w:t>
+      </w:r>
+      <w:proofErr w:type="gramEnd"/>
+      <w:r>
+        <w:t>() sur la HashMap.</w:t>
+      </w:r>
+    </w:p>
+    <w:p>
+      <w:pPr>
+        <w:pStyle w:val="Paragraphedeliste"/>
+        <w:numPr>
+          <w:ilvl w:val="0"/>
+          <w:numId w:val="8"/>
+        </w:numPr>
+      </w:pPr>
+      <w:r>
+        <w:lastRenderedPageBreak/>
+        <w:t xml:space="preserve">J'ai modifié </w:t>
+      </w:r>
+      <w:proofErr w:type="gramStart"/>
+      <w:r>
+        <w:rPr>
+          <w:b/>
+          <w:bCs/>
+        </w:rPr>
+        <w:t>hasItem(</w:t>
+      </w:r>
+      <w:proofErr w:type="gramEnd"/>
+      <w:r>
+        <w:rPr>
+          <w:b/>
+          <w:bCs/>
+        </w:rPr>
+        <w:t>)</w:t>
+      </w:r>
+      <w:r>
+        <w:t xml:space="preserve"> pour qu'elle prenne le nom de l'Item en paramètre et </w:t>
+      </w:r>
+      <w:proofErr w:type="gramStart"/>
+      <w:r>
+        <w:t>utilise .containsKey</w:t>
+      </w:r>
+      <w:proofErr w:type="gramEnd"/>
+      <w:r>
+        <w:t>() pour vérifier si cet Item spécifique est dans l'inventaire.</w:t>
+      </w:r>
+    </w:p>
+    <w:p>
+      <w:r>
+        <w:t xml:space="preserve">Dans la classe </w:t>
+      </w:r>
+      <w:r>
+        <w:rPr>
+          <w:b/>
+          <w:bCs/>
+        </w:rPr>
+        <w:t>GameEngine</w:t>
+      </w:r>
+      <w:r>
+        <w:t xml:space="preserve"> :</w:t>
+      </w:r>
+    </w:p>
+    <w:p>
+      <w:pPr>
+        <w:pStyle w:val="Paragraphedeliste"/>
+        <w:numPr>
+          <w:ilvl w:val="0"/>
+          <w:numId w:val="9"/>
+        </w:numPr>
+      </w:pPr>
+      <w:r>
+        <w:t xml:space="preserve">J'ai modifié </w:t>
+      </w:r>
+      <w:proofErr w:type="gramStart"/>
+      <w:r>
+        <w:rPr>
+          <w:b/>
+          <w:bCs/>
+        </w:rPr>
+        <w:t>take(</w:t>
+      </w:r>
+      <w:proofErr w:type="gramEnd"/>
+      <w:r>
+        <w:rPr>
+          <w:b/>
+          <w:bCs/>
+        </w:rPr>
+        <w:t>)</w:t>
+      </w:r>
+      <w:r>
+        <w:t xml:space="preserve"> pour retirer la vérification qui empêchait de prendre un objet si on en portait déjà un. Maintenant le joueur peut prendre autant d'objets différents qu'il le souhaite.</w:t>
+      </w:r>
+    </w:p>
+    <w:p>
+      <w:pPr>
+        <w:pStyle w:val="Paragraphedeliste"/>
+        <w:numPr>
+          <w:ilvl w:val="0"/>
+          <w:numId w:val="9"/>
+        </w:numPr>
+      </w:pPr>
+      <w:r>
+        <w:t xml:space="preserve">J'ai modifié </w:t>
+      </w:r>
+      <w:proofErr w:type="gramStart"/>
+      <w:r>
+        <w:rPr>
+          <w:b/>
+          <w:bCs/>
+        </w:rPr>
+        <w:t>drop(</w:t>
+      </w:r>
+      <w:proofErr w:type="gramEnd"/>
+      <w:r>
+        <w:rPr>
+          <w:b/>
+          <w:bCs/>
+        </w:rPr>
+        <w:t>)</w:t>
+      </w:r>
+      <w:r>
+        <w:t xml:space="preserve"> pour qu'elle demande maintenant quel objet poser via le second mot de la commande (au lieu de simplement déposer l'unique objet porté). Elle vérifie donc qu'un second mot est présent, puis vérifie avec hasItem(vItemName) que le joueur porte bien cet objet spécifique avant de le déposer.</w:t>
+      </w:r>
+    </w:p>
+    <w:p>
+      <w:r>
+        <w:t>Tout fonctionne correctement : je peux maintenant prendre plusieurs objets différents (bûche, carte, épée, etc.), les déposer individuellement avec "poser nomObjet", et consulter mon inventaire complet avec la commande "inventaire". La HashMap permet un accès direct par nom d'objet, ce qui est plus efficace qu'une ArrayList qui nécessiterait de parcourir toute la liste.</w:t>
       </w:r>
     </w:p>
     <w:p>
@@ -6551,6 +7680,118 @@
     </w:lvl>
   </w:abstractNum>
   <w:abstractNum w:abstractNumId="1" w15:restartNumberingAfterBreak="0">
+    <w:nsid w:val="1E943A28"/>
+    <w:multiLevelType w:val="hybridMultilevel"/>
+    <w:tmpl w:val="7B2222FE"/>
+    <w:lvl w:ilvl="0" w:tplc="FFFFFFFF">
+      <w:numFmt w:val="bullet"/>
+      <w:lvlText w:val="-"/>
+      <w:lvlJc w:val="left"/>
+      <w:pPr>
+        <w:ind w:left="720" w:hanging="360"/>
+      </w:pPr>
+      <w:rPr>
+        <w:rFonts w:ascii="Aptos" w:eastAsiaTheme="minorHAnsi" w:hAnsi="Aptos" w:cstheme="minorBidi" w:hint="default"/>
+      </w:rPr>
+    </w:lvl>
+    <w:lvl w:ilvl="1" w:tplc="040C0003" w:tentative="1">
+      <w:start w:val="1"/>
+      <w:numFmt w:val="bullet"/>
+      <w:lvlText w:val="o"/>
+      <w:lvlJc w:val="left"/>
+      <w:pPr>
+        <w:ind w:left="1440" w:hanging="360"/>
+      </w:pPr>
+      <w:rPr>
+        <w:rFonts w:ascii="Courier New" w:hAnsi="Courier New" w:cs="Courier New" w:hint="default"/>
+      </w:rPr>
+    </w:lvl>
+    <w:lvl w:ilvl="2" w:tplc="040C0005" w:tentative="1">
+      <w:start w:val="1"/>
+      <w:numFmt w:val="bullet"/>
+      <w:lvlText w:val=""/>
+      <w:lvlJc w:val="left"/>
+      <w:pPr>
+        <w:ind w:left="2160" w:hanging="360"/>
+      </w:pPr>
+      <w:rPr>
+        <w:rFonts w:ascii="Wingdings" w:hAnsi="Wingdings" w:hint="default"/>
+      </w:rPr>
+    </w:lvl>
+    <w:lvl w:ilvl="3" w:tplc="040C0001" w:tentative="1">
+      <w:start w:val="1"/>
+      <w:numFmt w:val="bullet"/>
+      <w:lvlText w:val=""/>
+      <w:lvlJc w:val="left"/>
+      <w:pPr>
+        <w:ind w:left="2880" w:hanging="360"/>
+      </w:pPr>
+      <w:rPr>
+        <w:rFonts w:ascii="Symbol" w:hAnsi="Symbol" w:hint="default"/>
+      </w:rPr>
+    </w:lvl>
+    <w:lvl w:ilvl="4" w:tplc="040C0003" w:tentative="1">
+      <w:start w:val="1"/>
+      <w:numFmt w:val="bullet"/>
+      <w:lvlText w:val="o"/>
+      <w:lvlJc w:val="left"/>
+      <w:pPr>
+        <w:ind w:left="3600" w:hanging="360"/>
+      </w:pPr>
+      <w:rPr>
+        <w:rFonts w:ascii="Courier New" w:hAnsi="Courier New" w:cs="Courier New" w:hint="default"/>
+      </w:rPr>
+    </w:lvl>
+    <w:lvl w:ilvl="5" w:tplc="040C0005" w:tentative="1">
+      <w:start w:val="1"/>
+      <w:numFmt w:val="bullet"/>
+      <w:lvlText w:val=""/>
+      <w:lvlJc w:val="left"/>
+      <w:pPr>
+        <w:ind w:left="4320" w:hanging="360"/>
+      </w:pPr>
+      <w:rPr>
+        <w:rFonts w:ascii="Wingdings" w:hAnsi="Wingdings" w:hint="default"/>
+      </w:rPr>
+    </w:lvl>
+    <w:lvl w:ilvl="6" w:tplc="040C0001" w:tentative="1">
+      <w:start w:val="1"/>
+      <w:numFmt w:val="bullet"/>
+      <w:lvlText w:val=""/>
+      <w:lvlJc w:val="left"/>
+      <w:pPr>
+        <w:ind w:left="5040" w:hanging="360"/>
+      </w:pPr>
+      <w:rPr>
+        <w:rFonts w:ascii="Symbol" w:hAnsi="Symbol" w:hint="default"/>
+      </w:rPr>
+    </w:lvl>
+    <w:lvl w:ilvl="7" w:tplc="040C0003" w:tentative="1">
+      <w:start w:val="1"/>
+      <w:numFmt w:val="bullet"/>
+      <w:lvlText w:val="o"/>
+      <w:lvlJc w:val="left"/>
+      <w:pPr>
+        <w:ind w:left="5760" w:hanging="360"/>
+      </w:pPr>
+      <w:rPr>
+        <w:rFonts w:ascii="Courier New" w:hAnsi="Courier New" w:cs="Courier New" w:hint="default"/>
+      </w:rPr>
+    </w:lvl>
+    <w:lvl w:ilvl="8" w:tplc="040C0005" w:tentative="1">
+      <w:start w:val="1"/>
+      <w:numFmt w:val="bullet"/>
+      <w:lvlText w:val=""/>
+      <w:lvlJc w:val="left"/>
+      <w:pPr>
+        <w:ind w:left="6480" w:hanging="360"/>
+      </w:pPr>
+      <w:rPr>
+        <w:rFonts w:ascii="Wingdings" w:hAnsi="Wingdings" w:hint="default"/>
+      </w:rPr>
+    </w:lvl>
+  </w:abstractNum>
+  <w:abstractNum w:abstractNumId="2" w15:restartNumberingAfterBreak="0">
     <w:nsid w:val="2EB8080D"/>
     <w:multiLevelType w:val="hybridMultilevel"/>
     <w:tmpl w:val="FA9029E2"/>
@@ -6639,7 +7880,7 @@
       </w:pPr>
     </w:lvl>
   </w:abstractNum>
-  <w:abstractNum w:abstractNumId="2" w15:restartNumberingAfterBreak="0">
+  <w:abstractNum w:abstractNumId="3" w15:restartNumberingAfterBreak="0">
     <w:nsid w:val="34CF21AF"/>
     <w:multiLevelType w:val="hybridMultilevel"/>
     <w:tmpl w:val="FFC60F5A"/>
@@ -6751,7 +7992,7 @@
       </w:rPr>
     </w:lvl>
   </w:abstractNum>
-  <w:abstractNum w:abstractNumId="3" w15:restartNumberingAfterBreak="0">
+  <w:abstractNum w:abstractNumId="4" w15:restartNumberingAfterBreak="0">
     <w:nsid w:val="3A353573"/>
     <w:multiLevelType w:val="hybridMultilevel"/>
     <w:tmpl w:val="5894888C"/>
@@ -6840,7 +8081,7 @@
       </w:pPr>
     </w:lvl>
   </w:abstractNum>
-  <w:abstractNum w:abstractNumId="4" w15:restartNumberingAfterBreak="0">
+  <w:abstractNum w:abstractNumId="5" w15:restartNumberingAfterBreak="0">
     <w:nsid w:val="4A556AC0"/>
     <w:multiLevelType w:val="hybridMultilevel"/>
     <w:tmpl w:val="E1F28008"/>
@@ -6929,7 +8170,7 @@
       </w:pPr>
     </w:lvl>
   </w:abstractNum>
-  <w:abstractNum w:abstractNumId="5" w15:restartNumberingAfterBreak="0">
+  <w:abstractNum w:abstractNumId="6" w15:restartNumberingAfterBreak="0">
     <w:nsid w:val="4C1F7D8E"/>
     <w:multiLevelType w:val="hybridMultilevel"/>
     <w:tmpl w:val="2C42406E"/>
@@ -7018,23 +8259,256 @@
       </w:pPr>
     </w:lvl>
   </w:abstractNum>
+  <w:abstractNum w:abstractNumId="7" w15:restartNumberingAfterBreak="0">
+    <w:nsid w:val="50C446AD"/>
+    <w:multiLevelType w:val="hybridMultilevel"/>
+    <w:tmpl w:val="C41E6B78"/>
+    <w:lvl w:ilvl="0" w:tplc="4F887234">
+      <w:numFmt w:val="bullet"/>
+      <w:lvlText w:val=""/>
+      <w:lvlJc w:val="left"/>
+      <w:pPr>
+        <w:ind w:left="720" w:hanging="360"/>
+      </w:pPr>
+      <w:rPr>
+        <w:rFonts w:ascii="Aptos" w:eastAsiaTheme="minorHAnsi" w:hAnsi="Aptos" w:cstheme="minorBidi" w:hint="default"/>
+      </w:rPr>
+    </w:lvl>
+    <w:lvl w:ilvl="1" w:tplc="040C0003" w:tentative="1">
+      <w:start w:val="1"/>
+      <w:numFmt w:val="bullet"/>
+      <w:lvlText w:val="o"/>
+      <w:lvlJc w:val="left"/>
+      <w:pPr>
+        <w:ind w:left="1440" w:hanging="360"/>
+      </w:pPr>
+      <w:rPr>
+        <w:rFonts w:ascii="Courier New" w:hAnsi="Courier New" w:cs="Courier New" w:hint="default"/>
+      </w:rPr>
+    </w:lvl>
+    <w:lvl w:ilvl="2" w:tplc="040C0005" w:tentative="1">
+      <w:start w:val="1"/>
+      <w:numFmt w:val="bullet"/>
+      <w:lvlText w:val=""/>
+      <w:lvlJc w:val="left"/>
+      <w:pPr>
+        <w:ind w:left="2160" w:hanging="360"/>
+      </w:pPr>
+      <w:rPr>
+        <w:rFonts w:ascii="Wingdings" w:hAnsi="Wingdings" w:hint="default"/>
+      </w:rPr>
+    </w:lvl>
+    <w:lvl w:ilvl="3" w:tplc="040C0001" w:tentative="1">
+      <w:start w:val="1"/>
+      <w:numFmt w:val="bullet"/>
+      <w:lvlText w:val=""/>
+      <w:lvlJc w:val="left"/>
+      <w:pPr>
+        <w:ind w:left="2880" w:hanging="360"/>
+      </w:pPr>
+      <w:rPr>
+        <w:rFonts w:ascii="Symbol" w:hAnsi="Symbol" w:hint="default"/>
+      </w:rPr>
+    </w:lvl>
+    <w:lvl w:ilvl="4" w:tplc="040C0003" w:tentative="1">
+      <w:start w:val="1"/>
+      <w:numFmt w:val="bullet"/>
+      <w:lvlText w:val="o"/>
+      <w:lvlJc w:val="left"/>
+      <w:pPr>
+        <w:ind w:left="3600" w:hanging="360"/>
+      </w:pPr>
+      <w:rPr>
+        <w:rFonts w:ascii="Courier New" w:hAnsi="Courier New" w:cs="Courier New" w:hint="default"/>
+      </w:rPr>
+    </w:lvl>
+    <w:lvl w:ilvl="5" w:tplc="040C0005" w:tentative="1">
+      <w:start w:val="1"/>
+      <w:numFmt w:val="bullet"/>
+      <w:lvlText w:val=""/>
+      <w:lvlJc w:val="left"/>
+      <w:pPr>
+        <w:ind w:left="4320" w:hanging="360"/>
+      </w:pPr>
+      <w:rPr>
+        <w:rFonts w:ascii="Wingdings" w:hAnsi="Wingdings" w:hint="default"/>
+      </w:rPr>
+    </w:lvl>
+    <w:lvl w:ilvl="6" w:tplc="040C0001" w:tentative="1">
+      <w:start w:val="1"/>
+      <w:numFmt w:val="bullet"/>
+      <w:lvlText w:val=""/>
+      <w:lvlJc w:val="left"/>
+      <w:pPr>
+        <w:ind w:left="5040" w:hanging="360"/>
+      </w:pPr>
+      <w:rPr>
+        <w:rFonts w:ascii="Symbol" w:hAnsi="Symbol" w:hint="default"/>
+      </w:rPr>
+    </w:lvl>
+    <w:lvl w:ilvl="7" w:tplc="040C0003" w:tentative="1">
+      <w:start w:val="1"/>
+      <w:numFmt w:val="bullet"/>
+      <w:lvlText w:val="o"/>
+      <w:lvlJc w:val="left"/>
+      <w:pPr>
+        <w:ind w:left="5760" w:hanging="360"/>
+      </w:pPr>
+      <w:rPr>
+        <w:rFonts w:ascii="Courier New" w:hAnsi="Courier New" w:cs="Courier New" w:hint="default"/>
+      </w:rPr>
+    </w:lvl>
+    <w:lvl w:ilvl="8" w:tplc="040C0005" w:tentative="1">
+      <w:start w:val="1"/>
+      <w:numFmt w:val="bullet"/>
+      <w:lvlText w:val=""/>
+      <w:lvlJc w:val="left"/>
+      <w:pPr>
+        <w:ind w:left="6480" w:hanging="360"/>
+      </w:pPr>
+      <w:rPr>
+        <w:rFonts w:ascii="Wingdings" w:hAnsi="Wingdings" w:hint="default"/>
+      </w:rPr>
+    </w:lvl>
+  </w:abstractNum>
+  <w:abstractNum w:abstractNumId="8" w15:restartNumberingAfterBreak="0">
+    <w:nsid w:val="7C826530"/>
+    <w:multiLevelType w:val="hybridMultilevel"/>
+    <w:tmpl w:val="4976CBAE"/>
+    <w:lvl w:ilvl="0" w:tplc="FFFFFFFF">
+      <w:numFmt w:val="bullet"/>
+      <w:lvlText w:val="-"/>
+      <w:lvlJc w:val="left"/>
+      <w:pPr>
+        <w:ind w:left="720" w:hanging="360"/>
+      </w:pPr>
+      <w:rPr>
+        <w:rFonts w:ascii="Aptos" w:eastAsiaTheme="minorHAnsi" w:hAnsi="Aptos" w:cstheme="minorBidi" w:hint="default"/>
+      </w:rPr>
+    </w:lvl>
+    <w:lvl w:ilvl="1" w:tplc="040C0003" w:tentative="1">
+      <w:start w:val="1"/>
+      <w:numFmt w:val="bullet"/>
+      <w:lvlText w:val="o"/>
+      <w:lvlJc w:val="left"/>
+      <w:pPr>
+        <w:ind w:left="1440" w:hanging="360"/>
+      </w:pPr>
+      <w:rPr>
+        <w:rFonts w:ascii="Courier New" w:hAnsi="Courier New" w:cs="Courier New" w:hint="default"/>
+      </w:rPr>
+    </w:lvl>
+    <w:lvl w:ilvl="2" w:tplc="040C0005" w:tentative="1">
+      <w:start w:val="1"/>
+      <w:numFmt w:val="bullet"/>
+      <w:lvlText w:val=""/>
+      <w:lvlJc w:val="left"/>
+      <w:pPr>
+        <w:ind w:left="2160" w:hanging="360"/>
+      </w:pPr>
+      <w:rPr>
+        <w:rFonts w:ascii="Wingdings" w:hAnsi="Wingdings" w:hint="default"/>
+      </w:rPr>
+    </w:lvl>
+    <w:lvl w:ilvl="3" w:tplc="040C0001" w:tentative="1">
+      <w:start w:val="1"/>
+      <w:numFmt w:val="bullet"/>
+      <w:lvlText w:val=""/>
+      <w:lvlJc w:val="left"/>
+      <w:pPr>
+        <w:ind w:left="2880" w:hanging="360"/>
+      </w:pPr>
+      <w:rPr>
+        <w:rFonts w:ascii="Symbol" w:hAnsi="Symbol" w:hint="default"/>
+      </w:rPr>
+    </w:lvl>
+    <w:lvl w:ilvl="4" w:tplc="040C0003" w:tentative="1">
+      <w:start w:val="1"/>
+      <w:numFmt w:val="bullet"/>
+      <w:lvlText w:val="o"/>
+      <w:lvlJc w:val="left"/>
+      <w:pPr>
+        <w:ind w:left="3600" w:hanging="360"/>
+      </w:pPr>
+      <w:rPr>
+        <w:rFonts w:ascii="Courier New" w:hAnsi="Courier New" w:cs="Courier New" w:hint="default"/>
+      </w:rPr>
+    </w:lvl>
+    <w:lvl w:ilvl="5" w:tplc="040C0005" w:tentative="1">
+      <w:start w:val="1"/>
+      <w:numFmt w:val="bullet"/>
+      <w:lvlText w:val=""/>
+      <w:lvlJc w:val="left"/>
+      <w:pPr>
+        <w:ind w:left="4320" w:hanging="360"/>
+      </w:pPr>
+      <w:rPr>
+        <w:rFonts w:ascii="Wingdings" w:hAnsi="Wingdings" w:hint="default"/>
+      </w:rPr>
+    </w:lvl>
+    <w:lvl w:ilvl="6" w:tplc="040C0001" w:tentative="1">
+      <w:start w:val="1"/>
+      <w:numFmt w:val="bullet"/>
+      <w:lvlText w:val=""/>
+      <w:lvlJc w:val="left"/>
+      <w:pPr>
+        <w:ind w:left="5040" w:hanging="360"/>
+      </w:pPr>
+      <w:rPr>
+        <w:rFonts w:ascii="Symbol" w:hAnsi="Symbol" w:hint="default"/>
+      </w:rPr>
+    </w:lvl>
+    <w:lvl w:ilvl="7" w:tplc="040C0003" w:tentative="1">
+      <w:start w:val="1"/>
+      <w:numFmt w:val="bullet"/>
+      <w:lvlText w:val="o"/>
+      <w:lvlJc w:val="left"/>
+      <w:pPr>
+        <w:ind w:left="5760" w:hanging="360"/>
+      </w:pPr>
+      <w:rPr>
+        <w:rFonts w:ascii="Courier New" w:hAnsi="Courier New" w:cs="Courier New" w:hint="default"/>
+      </w:rPr>
+    </w:lvl>
+    <w:lvl w:ilvl="8" w:tplc="040C0005" w:tentative="1">
+      <w:start w:val="1"/>
+      <w:numFmt w:val="bullet"/>
+      <w:lvlText w:val=""/>
+      <w:lvlJc w:val="left"/>
+      <w:pPr>
+        <w:ind w:left="6480" w:hanging="360"/>
+      </w:pPr>
+      <w:rPr>
+        <w:rFonts w:ascii="Wingdings" w:hAnsi="Wingdings" w:hint="default"/>
+      </w:rPr>
+    </w:lvl>
+  </w:abstractNum>
   <w:num w:numId="1" w16cid:durableId="1505975554">
-    <w:abstractNumId w:val="4"/>
+    <w:abstractNumId w:val="5"/>
   </w:num>
   <w:num w:numId="2" w16cid:durableId="1073233786">
     <w:abstractNumId w:val="0"/>
   </w:num>
   <w:num w:numId="3" w16cid:durableId="797146966">
-    <w:abstractNumId w:val="5"/>
+    <w:abstractNumId w:val="6"/>
   </w:num>
   <w:num w:numId="4" w16cid:durableId="1284380966">
+    <w:abstractNumId w:val="4"/>
+  </w:num>
+  <w:num w:numId="5" w16cid:durableId="1828089412">
     <w:abstractNumId w:val="3"/>
   </w:num>
-  <w:num w:numId="5" w16cid:durableId="1828089412">
+  <w:num w:numId="6" w16cid:durableId="215318459">
     <w:abstractNumId w:val="2"/>
   </w:num>
-  <w:num w:numId="6" w16cid:durableId="215318459">
+  <w:num w:numId="7" w16cid:durableId="243880525">
+    <w:abstractNumId w:val="7"/>
+  </w:num>
+  <w:num w:numId="8" w16cid:durableId="135025112">
     <w:abstractNumId w:val="1"/>
+  </w:num>
+  <w:num w:numId="9" w16cid:durableId="1038973919">
+    <w:abstractNumId w:val="8"/>
   </w:num>
 </w:numbering>
 </file>
@@ -7641,6 +9115,7 @@
   <w:style w:type="character" w:default="1" w:styleId="Policepardfaut">
     <w:name w:val="Default Paragraph Font"/>
     <w:uiPriority w:val="1"/>
+    <w:semiHidden/>
     <w:unhideWhenUsed/>
   </w:style>
   <w:style w:type="table" w:default="1" w:styleId="TableauNormal">

</xml_diff>

<commit_message>
7.32 done (max weight)
</commit_message>
<xml_diff>
--- a/Rapport du jeu d'aventure.docx
+++ b/Rapport du jeu d'aventure.docx
@@ -20,7 +20,6 @@
         <w:t>A3P Java 2025/2026 G2</w:t>
       </w:r>
     </w:p>
-    <w:p/>
     <w:p>
       <w:pPr>
         <w:pStyle w:val="Titre1"/>
@@ -3799,15 +3798,7 @@
       </w:r>
       <w:proofErr w:type="spellEnd"/>
       <w:r>
-        <w:t xml:space="preserve">, Command et Command </w:t>
-      </w:r>
-      <w:proofErr w:type="spellStart"/>
-      <w:r>
-        <w:t>Words</w:t>
-      </w:r>
-      <w:proofErr w:type="spellEnd"/>
-      <w:r>
-        <w:t xml:space="preserve"> pour la cohérence</w:t>
+        <w:t>, Command et Command Words pour la cohérence</w:t>
       </w:r>
       <w:r>
         <w:t>.</w:t>
@@ -9703,38 +9694,890 @@
         <w:t>1</w:t>
       </w:r>
     </w:p>
+    <w:p>
+      <w:r>
+        <w:t xml:space="preserve">Dans la classe </w:t>
+      </w:r>
+      <w:proofErr w:type="spellStart"/>
+      <w:r>
+        <w:rPr>
+          <w:b/>
+          <w:bCs/>
+        </w:rPr>
+        <w:t>ItemList</w:t>
+      </w:r>
+      <w:proofErr w:type="spellEnd"/>
+      <w:r>
+        <w:t xml:space="preserve"> que j’ai créée, j’ai ajouté :</w:t>
+      </w:r>
+    </w:p>
+    <w:p>
+      <w:pPr>
+        <w:pStyle w:val="Paragraphedeliste"/>
+        <w:numPr>
+          <w:ilvl w:val="0"/>
+          <w:numId w:val="9"/>
+        </w:numPr>
+      </w:pPr>
+      <w:r>
+        <w:rPr>
+          <w:b/>
+          <w:bCs/>
+        </w:rPr>
+        <w:t>L’import</w:t>
+      </w:r>
+      <w:r>
+        <w:t xml:space="preserve"> de la classe </w:t>
+      </w:r>
+      <w:proofErr w:type="spellStart"/>
+      <w:r>
+        <w:t>HashMap</w:t>
+      </w:r>
+      <w:proofErr w:type="spellEnd"/>
+    </w:p>
+    <w:p>
+      <w:pPr>
+        <w:pStyle w:val="Paragraphedeliste"/>
+        <w:numPr>
+          <w:ilvl w:val="0"/>
+          <w:numId w:val="9"/>
+        </w:numPr>
+      </w:pPr>
+      <w:r>
+        <w:t xml:space="preserve">L’attribut </w:t>
+      </w:r>
+      <w:proofErr w:type="spellStart"/>
+      <w:r>
+        <w:rPr>
+          <w:b/>
+          <w:bCs/>
+        </w:rPr>
+        <w:t>aItems</w:t>
+      </w:r>
+      <w:proofErr w:type="spellEnd"/>
+      <w:r>
+        <w:t xml:space="preserve">, qui est donc une </w:t>
+      </w:r>
+      <w:proofErr w:type="spellStart"/>
+      <w:r>
+        <w:t>HashMap</w:t>
+      </w:r>
+      <w:proofErr w:type="spellEnd"/>
+      <w:r>
+        <w:t>&lt;String, Item&gt;</w:t>
+      </w:r>
+    </w:p>
+    <w:p>
+      <w:pPr>
+        <w:pStyle w:val="Paragraphedeliste"/>
+        <w:numPr>
+          <w:ilvl w:val="0"/>
+          <w:numId w:val="9"/>
+        </w:numPr>
+      </w:pPr>
+      <w:r>
+        <w:t xml:space="preserve">Le </w:t>
+      </w:r>
+      <w:r>
+        <w:rPr>
+          <w:b/>
+          <w:bCs/>
+        </w:rPr>
+        <w:t>constructeur</w:t>
+      </w:r>
+      <w:r>
+        <w:t xml:space="preserve"> pour l’initialiser</w:t>
+      </w:r>
+    </w:p>
+    <w:p>
+      <w:pPr>
+        <w:pStyle w:val="Paragraphedeliste"/>
+        <w:numPr>
+          <w:ilvl w:val="0"/>
+          <w:numId w:val="9"/>
+        </w:numPr>
+      </w:pPr>
+      <w:r>
+        <w:t xml:space="preserve">La </w:t>
+      </w:r>
+      <w:r>
+        <w:t>méthode</w:t>
+      </w:r>
+      <w:r>
+        <w:t xml:space="preserve"> </w:t>
+      </w:r>
+      <w:proofErr w:type="spellStart"/>
+      <w:proofErr w:type="gramStart"/>
+      <w:r>
+        <w:rPr>
+          <w:b/>
+          <w:bCs/>
+        </w:rPr>
+        <w:t>add</w:t>
+      </w:r>
+      <w:proofErr w:type="spellEnd"/>
+      <w:r>
+        <w:t>(</w:t>
+      </w:r>
+      <w:proofErr w:type="gramEnd"/>
+      <w:r>
+        <w:t xml:space="preserve">) qui ajoute à la </w:t>
+      </w:r>
+      <w:proofErr w:type="spellStart"/>
+      <w:r>
+        <w:t>hashmap</w:t>
+      </w:r>
+      <w:proofErr w:type="spellEnd"/>
+      <w:r>
+        <w:t xml:space="preserve"> </w:t>
+      </w:r>
+      <w:r>
+        <w:t>l’Item passé en paramètre.</w:t>
+      </w:r>
+    </w:p>
+    <w:p>
+      <w:pPr>
+        <w:pStyle w:val="Paragraphedeliste"/>
+        <w:numPr>
+          <w:ilvl w:val="0"/>
+          <w:numId w:val="9"/>
+        </w:numPr>
+      </w:pPr>
+      <w:r>
+        <w:t xml:space="preserve">La </w:t>
+      </w:r>
+      <w:r>
+        <w:t>méthode</w:t>
+      </w:r>
+      <w:r>
+        <w:t xml:space="preserve"> </w:t>
+      </w:r>
+      <w:proofErr w:type="spellStart"/>
+      <w:proofErr w:type="gramStart"/>
+      <w:r>
+        <w:rPr>
+          <w:b/>
+          <w:bCs/>
+        </w:rPr>
+        <w:t>remove</w:t>
+      </w:r>
+      <w:proofErr w:type="spellEnd"/>
+      <w:r>
+        <w:t>(</w:t>
+      </w:r>
+      <w:proofErr w:type="gramEnd"/>
+      <w:r>
+        <w:t xml:space="preserve">) qui retire de la </w:t>
+      </w:r>
+      <w:proofErr w:type="spellStart"/>
+      <w:r>
+        <w:t>hashmap</w:t>
+      </w:r>
+      <w:proofErr w:type="spellEnd"/>
+      <w:r>
+        <w:t xml:space="preserve"> l’Item dont le nom est passé en paramètre.</w:t>
+      </w:r>
+    </w:p>
+    <w:p>
+      <w:pPr>
+        <w:pStyle w:val="Paragraphedeliste"/>
+        <w:numPr>
+          <w:ilvl w:val="0"/>
+          <w:numId w:val="9"/>
+        </w:numPr>
+      </w:pPr>
+      <w:r>
+        <w:t xml:space="preserve">La méthode </w:t>
+      </w:r>
+      <w:proofErr w:type="spellStart"/>
+      <w:proofErr w:type="gramStart"/>
+      <w:r>
+        <w:rPr>
+          <w:b/>
+          <w:bCs/>
+        </w:rPr>
+        <w:t>get</w:t>
+      </w:r>
+      <w:proofErr w:type="spellEnd"/>
+      <w:r>
+        <w:t>(</w:t>
+      </w:r>
+      <w:proofErr w:type="gramEnd"/>
+      <w:r>
+        <w:t xml:space="preserve">) qui retourne </w:t>
+      </w:r>
+      <w:r>
+        <w:t>l’Item dont le nom est passé en paramètre.</w:t>
+      </w:r>
+    </w:p>
+    <w:p>
+      <w:pPr>
+        <w:pStyle w:val="Paragraphedeliste"/>
+        <w:numPr>
+          <w:ilvl w:val="0"/>
+          <w:numId w:val="9"/>
+        </w:numPr>
+      </w:pPr>
+      <w:r>
+        <w:t xml:space="preserve">La méthode booléenne </w:t>
+      </w:r>
+      <w:proofErr w:type="gramStart"/>
+      <w:r>
+        <w:rPr>
+          <w:b/>
+          <w:bCs/>
+        </w:rPr>
+        <w:t>has</w:t>
+      </w:r>
+      <w:r>
+        <w:t>(</w:t>
+      </w:r>
+      <w:proofErr w:type="gramEnd"/>
+      <w:r>
+        <w:t>)</w:t>
+      </w:r>
+      <w:r>
+        <w:t xml:space="preserve"> qui renvoie 1 si l’Item dont le nom est passé en paramètre existe.</w:t>
+      </w:r>
+    </w:p>
+    <w:p>
+      <w:pPr>
+        <w:pStyle w:val="Paragraphedeliste"/>
+        <w:numPr>
+          <w:ilvl w:val="0"/>
+          <w:numId w:val="9"/>
+        </w:numPr>
+      </w:pPr>
+      <w:r>
+        <w:t xml:space="preserve">La méthode </w:t>
+      </w:r>
+      <w:proofErr w:type="spellStart"/>
+      <w:proofErr w:type="gramStart"/>
+      <w:r>
+        <w:rPr>
+          <w:b/>
+          <w:bCs/>
+        </w:rPr>
+        <w:t>isEmpty</w:t>
+      </w:r>
+      <w:proofErr w:type="spellEnd"/>
+      <w:r>
+        <w:t>(</w:t>
+      </w:r>
+      <w:proofErr w:type="gramEnd"/>
+      <w:r>
+        <w:t>)</w:t>
+      </w:r>
+      <w:r>
+        <w:t xml:space="preserve"> qui vérifie si la liste d’Items est vide.</w:t>
+      </w:r>
+    </w:p>
+    <w:p>
+      <w:pPr>
+        <w:pStyle w:val="Paragraphedeliste"/>
+        <w:numPr>
+          <w:ilvl w:val="0"/>
+          <w:numId w:val="9"/>
+        </w:numPr>
+      </w:pPr>
+      <w:r>
+        <w:t xml:space="preserve">La méthode </w:t>
+      </w:r>
+      <w:proofErr w:type="spellStart"/>
+      <w:proofErr w:type="gramStart"/>
+      <w:r>
+        <w:rPr>
+          <w:b/>
+          <w:bCs/>
+        </w:rPr>
+        <w:t>getItemString</w:t>
+      </w:r>
+      <w:proofErr w:type="spellEnd"/>
+      <w:r>
+        <w:t>(</w:t>
+      </w:r>
+      <w:proofErr w:type="gramEnd"/>
+      <w:r>
+        <w:t>)</w:t>
+      </w:r>
+      <w:r>
+        <w:t xml:space="preserve"> qui renvoie une String qui liste tous les objets contenus avec leur description</w:t>
+      </w:r>
+      <w:r>
+        <w:t xml:space="preserve">, ou « Aucun objet » si elle est vide. </w:t>
+      </w:r>
+      <w:r>
+        <w:t>J’</w:t>
+      </w:r>
+      <w:r>
+        <w:t xml:space="preserve">y </w:t>
+      </w:r>
+      <w:r>
+        <w:t xml:space="preserve">ai utilisé </w:t>
+      </w:r>
+      <w:proofErr w:type="spellStart"/>
+      <w:r>
+        <w:t>StringBuilder</w:t>
+      </w:r>
+      <w:proofErr w:type="spellEnd"/>
+      <w:r>
+        <w:t>.</w:t>
+      </w:r>
+    </w:p>
+    <w:p>
+      <w:r>
+        <w:t xml:space="preserve">Dans la classe </w:t>
+      </w:r>
+      <w:r>
+        <w:rPr>
+          <w:b/>
+          <w:bCs/>
+        </w:rPr>
+        <w:t>Player</w:t>
+      </w:r>
+      <w:r>
+        <w:t xml:space="preserve"> : </w:t>
+      </w:r>
+    </w:p>
+    <w:p>
+      <w:pPr>
+        <w:pStyle w:val="Paragraphedeliste"/>
+        <w:numPr>
+          <w:ilvl w:val="0"/>
+          <w:numId w:val="9"/>
+        </w:numPr>
+      </w:pPr>
+      <w:r>
+        <w:t xml:space="preserve">J’ai ajouté un </w:t>
+      </w:r>
+      <w:r>
+        <w:t>attribut</w:t>
+      </w:r>
+      <w:r>
+        <w:t xml:space="preserve"> « </w:t>
+      </w:r>
+      <w:proofErr w:type="spellStart"/>
+      <w:r>
+        <w:rPr>
+          <w:b/>
+          <w:bCs/>
+        </w:rPr>
+        <w:t>aInventaire</w:t>
+      </w:r>
+      <w:proofErr w:type="spellEnd"/>
+      <w:r>
+        <w:t> »</w:t>
+      </w:r>
+      <w:r>
+        <w:t xml:space="preserve"> de type </w:t>
+      </w:r>
+      <w:proofErr w:type="spellStart"/>
+      <w:r>
+        <w:t>ItemList</w:t>
+      </w:r>
+      <w:proofErr w:type="spellEnd"/>
+      <w:r>
+        <w:t xml:space="preserve">, l’ai initialisé dans le </w:t>
+      </w:r>
+      <w:r>
+        <w:rPr>
+          <w:b/>
+          <w:bCs/>
+        </w:rPr>
+        <w:t>constructeur</w:t>
+      </w:r>
+      <w:r>
+        <w:t>.</w:t>
+      </w:r>
+    </w:p>
+    <w:p>
+      <w:pPr>
+        <w:pStyle w:val="Paragraphedeliste"/>
+        <w:numPr>
+          <w:ilvl w:val="0"/>
+          <w:numId w:val="9"/>
+        </w:numPr>
+      </w:pPr>
+      <w:r>
+        <w:t>Ensuit</w:t>
+      </w:r>
+      <w:r>
+        <w:t>e</w:t>
+      </w:r>
+      <w:r>
+        <w:t xml:space="preserve"> j’ai remplacé </w:t>
+      </w:r>
+      <w:r>
+        <w:t xml:space="preserve">le contenu de toutes </w:t>
+      </w:r>
+      <w:r>
+        <w:t>les méthodes liées</w:t>
+      </w:r>
+      <w:r>
+        <w:t xml:space="preserve"> à l’inventaire par une redirection </w:t>
+      </w:r>
+      <w:r>
+        <w:t xml:space="preserve">du paramètre </w:t>
+      </w:r>
+      <w:r>
+        <w:t xml:space="preserve">vers les méthodes </w:t>
+      </w:r>
+      <w:r>
+        <w:t>d’</w:t>
+      </w:r>
+      <w:proofErr w:type="spellStart"/>
+      <w:r>
+        <w:t>ItemList</w:t>
+      </w:r>
+      <w:proofErr w:type="spellEnd"/>
+      <w:r>
+        <w:t xml:space="preserve"> appelées sur l’inventaire.</w:t>
+      </w:r>
+    </w:p>
+    <w:p>
+      <w:r>
+        <w:t xml:space="preserve">Dans la classe </w:t>
+      </w:r>
+      <w:r>
+        <w:rPr>
+          <w:b/>
+          <w:bCs/>
+        </w:rPr>
+        <w:t>Room</w:t>
+      </w:r>
+      <w:r>
+        <w:t xml:space="preserve"> : </w:t>
+      </w:r>
+    </w:p>
+    <w:p>
+      <w:pPr>
+        <w:pStyle w:val="Paragraphedeliste"/>
+        <w:numPr>
+          <w:ilvl w:val="0"/>
+          <w:numId w:val="9"/>
+        </w:numPr>
+      </w:pPr>
+      <w:r>
+        <w:t>J’ai effectué les mêmes change</w:t>
+      </w:r>
+      <w:r>
+        <w:t>ments</w:t>
+      </w:r>
+      <w:r>
+        <w:t xml:space="preserve"> en ajoutant l’attribut </w:t>
+      </w:r>
+      <w:r>
+        <w:t xml:space="preserve">de type </w:t>
+      </w:r>
+      <w:proofErr w:type="spellStart"/>
+      <w:r>
+        <w:t>ItemList</w:t>
+      </w:r>
+      <w:proofErr w:type="spellEnd"/>
+      <w:r>
+        <w:t xml:space="preserve"> </w:t>
+      </w:r>
+      <w:r>
+        <w:t xml:space="preserve">et en modifiant l’implémentations </w:t>
+      </w:r>
+      <w:r>
+        <w:t>des méthodes associées à cette liste.</w:t>
+      </w:r>
+    </w:p>
+    <w:p>
+      <w:r>
+        <w:t xml:space="preserve">Dans la classe </w:t>
+      </w:r>
+      <w:proofErr w:type="spellStart"/>
+      <w:r>
+        <w:rPr>
+          <w:b/>
+          <w:bCs/>
+        </w:rPr>
+        <w:t>GameEngine</w:t>
+      </w:r>
+      <w:proofErr w:type="spellEnd"/>
+      <w:r>
+        <w:t xml:space="preserve">, je n’ai </w:t>
+      </w:r>
+      <w:r>
+        <w:rPr>
+          <w:b/>
+          <w:bCs/>
+        </w:rPr>
+        <w:t xml:space="preserve">pas eu besoin de </w:t>
+      </w:r>
+      <w:r>
+        <w:rPr>
+          <w:b/>
+          <w:bCs/>
+        </w:rPr>
+        <w:t>modifier</w:t>
+      </w:r>
+      <w:r>
+        <w:t xml:space="preserve"> l’appel d</w:t>
+      </w:r>
+      <w:r>
+        <w:t xml:space="preserve">es fonctions utilisés depuis Player ou </w:t>
+      </w:r>
+      <w:r>
+        <w:t xml:space="preserve">Room car seul leur </w:t>
+      </w:r>
+      <w:r>
+        <w:t>implémentation</w:t>
+      </w:r>
+      <w:r>
+        <w:t xml:space="preserve"> a changé</w:t>
+      </w:r>
+      <w:r>
+        <w:t xml:space="preserve"> en </w:t>
+      </w:r>
+      <w:r>
+        <w:t xml:space="preserve">appelant les méthodes de </w:t>
+      </w:r>
+      <w:proofErr w:type="spellStart"/>
+      <w:r>
+        <w:t>ItemList</w:t>
+      </w:r>
+      <w:proofErr w:type="spellEnd"/>
+      <w:r>
+        <w:t xml:space="preserve"> au lieu de recoder l’opération dans chacune de ces 2 classes.</w:t>
+      </w:r>
+    </w:p>
+    <w:p>
+      <w:pPr>
+        <w:pStyle w:val="Titre2"/>
+      </w:pPr>
+      <w:r>
+        <w:t>Exercice 7.32</w:t>
+      </w:r>
+    </w:p>
+    <w:p>
+      <w:r>
+        <w:t xml:space="preserve">Dans la classe </w:t>
+      </w:r>
+      <w:r>
+        <w:rPr>
+          <w:b/>
+          <w:bCs/>
+        </w:rPr>
+        <w:t>Player</w:t>
+      </w:r>
+      <w:r>
+        <w:t> </w:t>
+      </w:r>
+      <w:r>
+        <w:t xml:space="preserve">j’ai ajouté </w:t>
+      </w:r>
+      <w:r>
+        <w:t xml:space="preserve">: </w:t>
+      </w:r>
+    </w:p>
+    <w:p>
+      <w:pPr>
+        <w:pStyle w:val="Paragraphedeliste"/>
+        <w:numPr>
+          <w:ilvl w:val="0"/>
+          <w:numId w:val="9"/>
+        </w:numPr>
+      </w:pPr>
+      <w:r>
+        <w:t>L</w:t>
+      </w:r>
+      <w:r>
+        <w:t xml:space="preserve">’attribut « </w:t>
+      </w:r>
+      <w:proofErr w:type="spellStart"/>
+      <w:r>
+        <w:rPr>
+          <w:b/>
+          <w:bCs/>
+        </w:rPr>
+        <w:t>aInventoryCapacity</w:t>
+      </w:r>
+      <w:proofErr w:type="spellEnd"/>
+      <w:r>
+        <w:t> »</w:t>
+      </w:r>
+      <w:r>
+        <w:t xml:space="preserve"> initialisé à 10 (Kg) dans le constructeur</w:t>
+      </w:r>
+      <w:r>
+        <w:t>.</w:t>
+      </w:r>
+    </w:p>
+    <w:p>
+      <w:pPr>
+        <w:pStyle w:val="Paragraphedeliste"/>
+        <w:numPr>
+          <w:ilvl w:val="0"/>
+          <w:numId w:val="9"/>
+        </w:numPr>
+      </w:pPr>
+      <w:r>
+        <w:t xml:space="preserve">L’attribut </w:t>
+      </w:r>
+      <w:r>
+        <w:t>« </w:t>
+      </w:r>
+      <w:proofErr w:type="spellStart"/>
+      <w:r>
+        <w:rPr>
+          <w:b/>
+          <w:bCs/>
+        </w:rPr>
+        <w:t>aInventoryWeigtht</w:t>
+      </w:r>
+      <w:proofErr w:type="spellEnd"/>
+      <w:r>
+        <w:t> </w:t>
+      </w:r>
+      <w:r>
+        <w:t>» initialisé à 0 (Kg) dans le constructeur.</w:t>
+      </w:r>
+    </w:p>
+    <w:p>
+      <w:pPr>
+        <w:pStyle w:val="Paragraphedeliste"/>
+        <w:numPr>
+          <w:ilvl w:val="0"/>
+          <w:numId w:val="9"/>
+        </w:numPr>
+      </w:pPr>
+      <w:r>
+        <w:lastRenderedPageBreak/>
+        <w:t xml:space="preserve">L’incrémentation/décrémentation du poids de l’inventaire dans les méthodes </w:t>
+      </w:r>
+      <w:proofErr w:type="spellStart"/>
+      <w:proofErr w:type="gramStart"/>
+      <w:r>
+        <w:rPr>
+          <w:b/>
+          <w:bCs/>
+        </w:rPr>
+        <w:t>add</w:t>
+      </w:r>
+      <w:r>
+        <w:rPr>
+          <w:b/>
+          <w:bCs/>
+        </w:rPr>
+        <w:t>Item</w:t>
+      </w:r>
+      <w:proofErr w:type="spellEnd"/>
+      <w:r>
+        <w:t>(</w:t>
+      </w:r>
+      <w:proofErr w:type="gramEnd"/>
+      <w:r>
+        <w:t xml:space="preserve">) et </w:t>
+      </w:r>
+      <w:proofErr w:type="spellStart"/>
+      <w:proofErr w:type="gramStart"/>
+      <w:r>
+        <w:rPr>
+          <w:b/>
+          <w:bCs/>
+        </w:rPr>
+        <w:t>remove</w:t>
+      </w:r>
+      <w:r>
+        <w:rPr>
+          <w:b/>
+          <w:bCs/>
+        </w:rPr>
+        <w:t>Item</w:t>
+      </w:r>
+      <w:proofErr w:type="spellEnd"/>
+      <w:r>
+        <w:t>(</w:t>
+      </w:r>
+      <w:proofErr w:type="gramEnd"/>
+      <w:r>
+        <w:t>).</w:t>
+      </w:r>
+    </w:p>
+    <w:p>
+      <w:pPr>
+        <w:pStyle w:val="Paragraphedeliste"/>
+        <w:numPr>
+          <w:ilvl w:val="0"/>
+          <w:numId w:val="9"/>
+        </w:numPr>
+      </w:pPr>
+      <w:r>
+        <w:rPr>
+          <w:b/>
+          <w:bCs/>
+        </w:rPr>
+        <w:t>L’accesseur</w:t>
+      </w:r>
+      <w:r>
+        <w:t xml:space="preserve"> de chacun de ces 2 attributs privés</w:t>
+      </w:r>
+      <w:r>
+        <w:t>,</w:t>
+      </w:r>
+      <w:r>
+        <w:t xml:space="preserve"> </w:t>
+      </w:r>
+      <w:r>
+        <w:t>afin de</w:t>
+      </w:r>
+      <w:r>
+        <w:t xml:space="preserve"> vérifier </w:t>
+      </w:r>
+      <w:r>
+        <w:t>qu’on puisse ajouter un item.</w:t>
+      </w:r>
+    </w:p>
+    <w:p>
+      <w:pPr>
+        <w:ind w:left="360"/>
+      </w:pPr>
+      <w:r>
+        <w:t xml:space="preserve">Dans la classe </w:t>
+      </w:r>
+      <w:proofErr w:type="spellStart"/>
+      <w:r>
+        <w:rPr>
+          <w:b/>
+          <w:bCs/>
+        </w:rPr>
+        <w:t>GameEngine</w:t>
+      </w:r>
+      <w:proofErr w:type="spellEnd"/>
+      <w:r>
+        <w:t> :</w:t>
+      </w:r>
+    </w:p>
+    <w:p>
+      <w:pPr>
+        <w:pStyle w:val="Paragraphedeliste"/>
+        <w:numPr>
+          <w:ilvl w:val="0"/>
+          <w:numId w:val="9"/>
+        </w:numPr>
+        <w:rPr>
+          <w:i/>
+          <w:iCs/>
+        </w:rPr>
+      </w:pPr>
+      <w:r>
+        <w:t xml:space="preserve">J’ai modifié la méthode </w:t>
+      </w:r>
+      <w:proofErr w:type="spellStart"/>
+      <w:proofErr w:type="gramStart"/>
+      <w:r>
+        <w:rPr>
+          <w:b/>
+          <w:bCs/>
+        </w:rPr>
+        <w:t>additem</w:t>
+      </w:r>
+      <w:proofErr w:type="spellEnd"/>
+      <w:r>
+        <w:t>(</w:t>
+      </w:r>
+      <w:proofErr w:type="gramEnd"/>
+      <w:r>
+        <w:t xml:space="preserve">) pour qu’elle vérifie d’abord si </w:t>
+      </w:r>
+      <w:r>
+        <w:t>l’objet que le joueur veut prendre dépasse la capacité de l’inventaire, et le cas échéant, renvoie un message</w:t>
+      </w:r>
+      <w:r>
+        <w:t xml:space="preserve"> comme celui-ci : </w:t>
+      </w:r>
+      <w:r>
+        <w:br/>
+      </w:r>
+      <w:r>
+        <w:rPr>
+          <w:i/>
+          <w:iCs/>
+        </w:rPr>
+        <w:t>« </w:t>
+      </w:r>
+      <w:r>
+        <w:rPr>
+          <w:i/>
+          <w:iCs/>
+        </w:rPr>
+        <w:t>Vous ne pouvez porter que 10.0 kg au maximum.</w:t>
+      </w:r>
+    </w:p>
+    <w:p>
+      <w:pPr>
+        <w:pStyle w:val="Paragraphedeliste"/>
+        <w:rPr>
+          <w:i/>
+          <w:iCs/>
+        </w:rPr>
+      </w:pPr>
+      <w:r>
+        <w:rPr>
+          <w:i/>
+          <w:iCs/>
+        </w:rPr>
+        <w:t xml:space="preserve">   </w:t>
+      </w:r>
+      <w:r>
+        <w:rPr>
+          <w:i/>
+          <w:iCs/>
+        </w:rPr>
+        <w:t>Et vous portez déjà 5.0 kg.</w:t>
+      </w:r>
+    </w:p>
+    <w:p>
+      <w:pPr>
+        <w:pStyle w:val="Paragraphedeliste"/>
+        <w:rPr>
+          <w:i/>
+          <w:iCs/>
+        </w:rPr>
+      </w:pPr>
+      <w:r>
+        <w:rPr>
+          <w:i/>
+          <w:iCs/>
+        </w:rPr>
+        <w:t xml:space="preserve">   </w:t>
+      </w:r>
+      <w:r>
+        <w:rPr>
+          <w:i/>
+          <w:iCs/>
+        </w:rPr>
+        <w:t>Or cet objet pèse 12.0 kg.</w:t>
+      </w:r>
+      <w:r>
+        <w:rPr>
+          <w:i/>
+          <w:iCs/>
+        </w:rPr>
+        <w:t> »</w:t>
+      </w:r>
+    </w:p>
+    <w:p>
+      <w:pPr>
+        <w:pStyle w:val="Titre2"/>
+      </w:pPr>
+      <w:r>
+        <w:t>Exercice 7.3</w:t>
+      </w:r>
+      <w:r>
+        <w:t>3</w:t>
+      </w:r>
+    </w:p>
     <w:p/>
     <w:p>
       <w:pPr>
         <w:pStyle w:val="Titre2"/>
       </w:pPr>
       <w:r>
-        <w:t>Exercice</w:t>
-      </w:r>
-      <w:r>
-        <w:t xml:space="preserve"> 7.32</w:t>
-      </w:r>
-    </w:p>
-    <w:p>
-      <w:pPr>
-        <w:pStyle w:val="Titre2"/>
-      </w:pPr>
-      <w:r>
-        <w:t>Exercice</w:t>
-      </w:r>
-      <w:r>
-        <w:t xml:space="preserve"> 7.33</w:t>
-      </w:r>
-    </w:p>
-    <w:p>
-      <w:pPr>
-        <w:pStyle w:val="Titre2"/>
-      </w:pPr>
-      <w:r>
-        <w:t>Exercice</w:t>
-      </w:r>
-      <w:r>
-        <w:t xml:space="preserve"> 7.34</w:t>
+        <w:t>Exercice 7.34</w:t>
       </w:r>
     </w:p>
     <w:p>

</xml_diff>

<commit_message>
7.34 done (H202 power-up)
</commit_message>
<xml_diff>
--- a/Rapport du jeu d'aventure.docx
+++ b/Rapport du jeu d'aventure.docx
@@ -10893,7 +10893,232 @@
         <w:t>Exercice 7.34</w:t>
       </w:r>
     </w:p>
-    <w:p/>
+    <w:p>
+      <w:r>
+        <w:t xml:space="preserve">Dans la classe </w:t>
+      </w:r>
+      <w:proofErr w:type="spellStart"/>
+      <w:r>
+        <w:rPr>
+          <w:b/>
+          <w:bCs/>
+        </w:rPr>
+        <w:t>CommanWords</w:t>
+      </w:r>
+      <w:proofErr w:type="spellEnd"/>
+      <w:r>
+        <w:t> :</w:t>
+      </w:r>
+    </w:p>
+    <w:p>
+      <w:pPr>
+        <w:pStyle w:val="Paragraphedeliste"/>
+        <w:numPr>
+          <w:ilvl w:val="0"/>
+          <w:numId w:val="9"/>
+        </w:numPr>
+      </w:pPr>
+      <w:r>
+        <w:t>J’ai ajouté le mot-clé « </w:t>
+      </w:r>
+      <w:r>
+        <w:t>ingérer</w:t>
+      </w:r>
+      <w:r>
+        <w:t> »</w:t>
+      </w:r>
+    </w:p>
+    <w:p>
+      <w:r>
+        <w:t xml:space="preserve">Dans la classe </w:t>
+      </w:r>
+      <w:proofErr w:type="spellStart"/>
+      <w:r>
+        <w:rPr>
+          <w:b/>
+          <w:bCs/>
+        </w:rPr>
+        <w:t>GameEngine</w:t>
+      </w:r>
+      <w:proofErr w:type="spellEnd"/>
+      <w:r>
+        <w:t> :</w:t>
+      </w:r>
+    </w:p>
+    <w:p>
+      <w:pPr>
+        <w:pStyle w:val="Paragraphedeliste"/>
+        <w:numPr>
+          <w:ilvl w:val="0"/>
+          <w:numId w:val="9"/>
+        </w:numPr>
+      </w:pPr>
+      <w:r>
+        <w:t>J’ai ajouté une fiole d’eau oxygénée comme objet dans la zone de départ.</w:t>
+      </w:r>
+    </w:p>
+    <w:p>
+      <w:pPr>
+        <w:pStyle w:val="Paragraphedeliste"/>
+        <w:numPr>
+          <w:ilvl w:val="0"/>
+          <w:numId w:val="9"/>
+        </w:numPr>
+      </w:pPr>
+      <w:r>
+        <w:t xml:space="preserve">J’ai ajouté le traitement de la commande « ingérer » qui renvoie vers la fonction </w:t>
+      </w:r>
+      <w:proofErr w:type="spellStart"/>
+      <w:r>
+        <w:t>ingest</w:t>
+      </w:r>
+      <w:proofErr w:type="spellEnd"/>
+      <w:r>
+        <w:t xml:space="preserve"> avec la commande en paramètre pour savoir quoi ingérer.</w:t>
+      </w:r>
+    </w:p>
+    <w:p>
+      <w:pPr>
+        <w:pStyle w:val="Paragraphedeliste"/>
+        <w:numPr>
+          <w:ilvl w:val="0"/>
+          <w:numId w:val="9"/>
+        </w:numPr>
+      </w:pPr>
+      <w:r>
+        <w:t xml:space="preserve">J’ai ajouté la fonction </w:t>
+      </w:r>
+      <w:proofErr w:type="spellStart"/>
+      <w:proofErr w:type="gramStart"/>
+      <w:r>
+        <w:t>ingest</w:t>
+      </w:r>
+      <w:proofErr w:type="spellEnd"/>
+      <w:r>
+        <w:t>(</w:t>
+      </w:r>
+      <w:proofErr w:type="gramEnd"/>
+      <w:r>
+        <w:t xml:space="preserve">) qui va d’abord vérifier si un objet est spécifié, puis s’il est dans l’inventaire. Ensuite, un </w:t>
+      </w:r>
+      <w:r>
+        <w:t>switch</w:t>
+      </w:r>
+      <w:r>
+        <w:t xml:space="preserve"> case permet d’associer à chaque nom d’objet spécifié, une fonction à exécuter.</w:t>
+      </w:r>
+      <w:r>
+        <w:t xml:space="preserve"> Des messages sont affichés à chaque fois que l’action n’est pas possible et pourquoi</w:t>
+      </w:r>
+      <w:r>
+        <w:t>.</w:t>
+      </w:r>
+    </w:p>
+    <w:p>
+      <w:pPr>
+        <w:pStyle w:val="Paragraphedeliste"/>
+        <w:numPr>
+          <w:ilvl w:val="0"/>
+          <w:numId w:val="9"/>
+        </w:numPr>
+      </w:pPr>
+      <w:r>
+        <w:t xml:space="preserve">J’ai créé la </w:t>
+      </w:r>
+      <w:proofErr w:type="spellStart"/>
+      <w:r>
+        <w:t>fonctino</w:t>
+      </w:r>
+      <w:proofErr w:type="spellEnd"/>
+      <w:r>
+        <w:t xml:space="preserve"> drinkH202() qui va doubler la capacité </w:t>
+      </w:r>
+      <w:r>
+        <w:t xml:space="preserve">en poids de l’inventaire du joueur en appelant </w:t>
+      </w:r>
+      <w:proofErr w:type="spellStart"/>
+      <w:proofErr w:type="gramStart"/>
+      <w:r>
+        <w:t>this.aPlayer.</w:t>
+      </w:r>
+      <w:r>
+        <w:t>doubleInventoryCapacity</w:t>
+      </w:r>
+      <w:proofErr w:type="spellEnd"/>
+      <w:proofErr w:type="gramEnd"/>
+      <w:r>
+        <w:t>()</w:t>
+      </w:r>
+      <w:r>
+        <w:t>, puis</w:t>
+      </w:r>
+      <w:r>
+        <w:t xml:space="preserve"> expliqu</w:t>
+      </w:r>
+      <w:r>
+        <w:t>er</w:t>
+      </w:r>
+      <w:r>
+        <w:t xml:space="preserve"> la nouvelle capacité au joueur, puis </w:t>
+      </w:r>
+      <w:r>
+        <w:t>retirer l’objet de son inventaire.</w:t>
+      </w:r>
+    </w:p>
+    <w:p>
+      <w:r>
+        <w:t xml:space="preserve">Dans la classe </w:t>
+      </w:r>
+      <w:r>
+        <w:rPr>
+          <w:b/>
+          <w:bCs/>
+        </w:rPr>
+        <w:t>Player</w:t>
+      </w:r>
+      <w:r>
+        <w:t> :</w:t>
+      </w:r>
+    </w:p>
+    <w:p>
+      <w:pPr>
+        <w:pStyle w:val="Paragraphedeliste"/>
+        <w:numPr>
+          <w:ilvl w:val="0"/>
+          <w:numId w:val="9"/>
+        </w:numPr>
+      </w:pPr>
+      <w:r>
+        <w:lastRenderedPageBreak/>
+        <w:t xml:space="preserve"> </w:t>
+      </w:r>
+      <w:r>
+        <w:t>J</w:t>
+      </w:r>
+      <w:r>
+        <w:t xml:space="preserve">’ai donc ajouté une fonction </w:t>
+      </w:r>
+      <w:r>
+        <w:t>très simple</w:t>
+      </w:r>
+      <w:r>
+        <w:t xml:space="preserve"> qui double l</w:t>
+      </w:r>
+      <w:r>
+        <w:t>a valeur de l’</w:t>
+      </w:r>
+      <w:r>
+        <w:t xml:space="preserve">attribut </w:t>
+      </w:r>
+      <w:proofErr w:type="spellStart"/>
+      <w:r>
+        <w:t>aInventoryCapacity</w:t>
+      </w:r>
+      <w:proofErr w:type="spellEnd"/>
+      <w:r>
+        <w:t>.</w:t>
+      </w:r>
+    </w:p>
     <w:p>
       <w:pPr>
         <w:pStyle w:val="Titre2"/>
@@ -12337,6 +12562,7 @@
   <w:style w:type="paragraph" w:default="1" w:styleId="Normal">
     <w:name w:val="Normal"/>
     <w:qFormat/>
+    <w:rsid w:val="00363473"/>
   </w:style>
   <w:style w:type="paragraph" w:styleId="Titre1">
     <w:name w:val="heading 1"/>

</xml_diff>

<commit_message>
7.43 done (good trap door)
</commit_message>
<xml_diff>
--- a/Rapport du jeu d'aventure.docx
+++ b/Rapport du jeu d'aventure.docx
@@ -11154,10 +11154,19 @@
     </w:p>
     <w:p>
       <w:r>
+        <w:t>J’ai décidé de compter uniquement les déplacements.</w:t>
+      </w:r>
+    </w:p>
+    <w:p>
+      <w:r>
         <w:t xml:space="preserve">Dans la classe </w:t>
       </w:r>
       <w:proofErr w:type="spellStart"/>
       <w:r>
+        <w:rPr>
+          <w:b/>
+          <w:bCs/>
+        </w:rPr>
         <w:t>GameEngine</w:t>
       </w:r>
       <w:proofErr w:type="spellEnd"/>
@@ -11178,7 +11187,32 @@
       </w:r>
       <w:proofErr w:type="spellStart"/>
       <w:r>
-        <w:t>aActionCount</w:t>
+        <w:rPr>
+          <w:b/>
+          <w:bCs/>
+        </w:rPr>
+        <w:t>a</w:t>
+      </w:r>
+      <w:r>
+        <w:rPr>
+          <w:b/>
+          <w:bCs/>
+        </w:rPr>
+        <w:t>Move</w:t>
+      </w:r>
+      <w:r>
+        <w:rPr>
+          <w:b/>
+          <w:bCs/>
+        </w:rPr>
+        <w:t>s</w:t>
+      </w:r>
+      <w:r>
+        <w:rPr>
+          <w:b/>
+          <w:bCs/>
+        </w:rPr>
+        <w:t>Count</w:t>
       </w:r>
       <w:proofErr w:type="spellEnd"/>
       <w:r>
@@ -11201,10 +11235,25 @@
       </w:r>
       <w:proofErr w:type="spellStart"/>
       <w:r>
-        <w:t>aMaxActi</w:t>
-      </w:r>
-      <w:r>
-        <w:t>ons</w:t>
+        <w:rPr>
+          <w:b/>
+          <w:bCs/>
+        </w:rPr>
+        <w:t>aMax</w:t>
+      </w:r>
+      <w:r>
+        <w:rPr>
+          <w:b/>
+          <w:bCs/>
+        </w:rPr>
+        <w:t>Move</w:t>
+      </w:r>
+      <w:r>
+        <w:rPr>
+          <w:b/>
+          <w:bCs/>
+        </w:rPr>
+        <w:t>s</w:t>
       </w:r>
       <w:proofErr w:type="spellEnd"/>
       <w:r>
@@ -11240,7 +11289,25 @@
       <w:proofErr w:type="spellStart"/>
       <w:proofErr w:type="gramStart"/>
       <w:r>
-        <w:t>countActions</w:t>
+        <w:rPr>
+          <w:b/>
+          <w:bCs/>
+        </w:rPr>
+        <w:t>count</w:t>
+      </w:r>
+      <w:r>
+        <w:rPr>
+          <w:b/>
+          <w:bCs/>
+        </w:rPr>
+        <w:t>Move</w:t>
+      </w:r>
+      <w:r>
+        <w:rPr>
+          <w:b/>
+          <w:bCs/>
+        </w:rPr>
+        <w:t>s</w:t>
       </w:r>
       <w:proofErr w:type="spellEnd"/>
       <w:r>
@@ -11248,18 +11315,16 @@
       </w:r>
       <w:proofErr w:type="gramEnd"/>
       <w:r>
-        <w:t>) pour compter une action de plus</w:t>
-      </w:r>
-      <w:r>
-        <w:t xml:space="preserve"> puis vérifier si le maximum a été atteint, </w:t>
-      </w:r>
-      <w:proofErr w:type="gramStart"/>
-      <w:r>
-        <w:t>et ,</w:t>
-      </w:r>
-      <w:proofErr w:type="gramEnd"/>
-      <w:r>
-        <w:t xml:space="preserve"> le cas échéant, afficher le Game Over puis quitter le jeu avec </w:t>
+        <w:t>) pour compter un</w:t>
+      </w:r>
+      <w:r>
+        <w:t xml:space="preserve"> déplacement </w:t>
+      </w:r>
+      <w:r>
+        <w:t>de plus</w:t>
+      </w:r>
+      <w:r>
+        <w:t xml:space="preserve"> puis vérifier si le maximum a été atteint, et, le cas échéant, afficher le Game Over puis quitter le jeu avec </w:t>
       </w:r>
       <w:proofErr w:type="spellStart"/>
       <w:proofErr w:type="gramStart"/>
@@ -11289,12 +11354,12 @@
         </w:numPr>
       </w:pPr>
       <w:r>
-        <w:t xml:space="preserve">Appelé cette fonction tout à la fin de la méthode </w:t>
-      </w:r>
-      <w:proofErr w:type="spellStart"/>
-      <w:proofErr w:type="gramStart"/>
-      <w:r>
-        <w:t>interpretCommand</w:t>
+        <w:t xml:space="preserve">J’ai ajouté l’appel de </w:t>
+      </w:r>
+      <w:proofErr w:type="spellStart"/>
+      <w:proofErr w:type="gramStart"/>
+      <w:r>
+        <w:t>countMoves</w:t>
       </w:r>
       <w:proofErr w:type="spellEnd"/>
       <w:r>
@@ -11302,68 +11367,41 @@
       </w:r>
       <w:proofErr w:type="gramEnd"/>
       <w:r>
-        <w:t xml:space="preserve">), en faisant attention d’ajouter des </w:t>
-      </w:r>
-      <w:r>
-        <w:t>« </w:t>
-      </w:r>
-      <w:proofErr w:type="gramStart"/>
-      <w:r>
-        <w:t>return;</w:t>
-      </w:r>
-      <w:proofErr w:type="gramEnd"/>
-      <w:r>
-        <w:t xml:space="preserve"> » </w:t>
-      </w:r>
-      <w:r>
-        <w:t xml:space="preserve">à la fin </w:t>
-      </w:r>
-      <w:r>
-        <w:t>des 2</w:t>
-      </w:r>
-      <w:r>
-        <w:t xml:space="preserve"> situations où aucune action n’est exécutée</w:t>
-      </w:r>
-      <w:r>
-        <w:t xml:space="preserve"> (commande inexistante </w:t>
-      </w:r>
-      <w:r>
-        <w:t>et</w:t>
-      </w:r>
-      <w:r>
-        <w:t xml:space="preserve"> </w:t>
-      </w:r>
-      <w:r>
-        <w:t>dans le</w:t>
-      </w:r>
-      <w:r>
-        <w:t xml:space="preserve"> </w:t>
-      </w:r>
-      <w:r>
-        <w:t>« </w:t>
-      </w:r>
-      <w:r>
-        <w:t>default</w:t>
-      </w:r>
-      <w:r>
-        <w:t> »</w:t>
-      </w:r>
-      <w:r>
-        <w:t xml:space="preserve"> </w:t>
-      </w:r>
-      <w:r>
-        <w:t xml:space="preserve">du </w:t>
-      </w:r>
-      <w:proofErr w:type="spellStart"/>
-      <w:r>
-        <w:t>SwitchCase</w:t>
-      </w:r>
-      <w:proofErr w:type="spellEnd"/>
-      <w:r>
-        <w:t xml:space="preserve"> si j’ai oublié d’associer</w:t>
-      </w:r>
-      <w:r>
-        <w:t>).</w:t>
+        <w:t xml:space="preserve">) à la fin des fonctions </w:t>
+      </w:r>
+      <w:proofErr w:type="spellStart"/>
+      <w:proofErr w:type="gramStart"/>
+      <w:r>
+        <w:rPr>
+          <w:b/>
+          <w:bCs/>
+        </w:rPr>
+        <w:t>goRoom</w:t>
+      </w:r>
+      <w:proofErr w:type="spellEnd"/>
+      <w:r>
+        <w:t>(</w:t>
+      </w:r>
+      <w:proofErr w:type="gramEnd"/>
+      <w:r>
+        <w:t xml:space="preserve">) et </w:t>
+      </w:r>
+      <w:proofErr w:type="spellStart"/>
+      <w:proofErr w:type="gramStart"/>
+      <w:r>
+        <w:rPr>
+          <w:b/>
+          <w:bCs/>
+        </w:rPr>
+        <w:t>goBack</w:t>
+      </w:r>
+      <w:proofErr w:type="spellEnd"/>
+      <w:r>
+        <w:t>(</w:t>
+      </w:r>
+      <w:proofErr w:type="gramEnd"/>
+      <w:r>
+        <w:t>)</w:t>
       </w:r>
     </w:p>
     <w:p>
@@ -11490,56 +11528,128 @@
         </w:numPr>
       </w:pPr>
       <w:r>
-        <w:t xml:space="preserve">Pour ne pas encombrer </w:t>
-      </w:r>
-      <w:proofErr w:type="spellStart"/>
-      <w:r>
-        <w:t>GameEngine</w:t>
-      </w:r>
-      <w:proofErr w:type="spellEnd"/>
-      <w:r>
-        <w:t xml:space="preserve"> et parce que c’est une fonction </w:t>
-      </w:r>
-      <w:r>
-        <w:t xml:space="preserve">qui concerne les </w:t>
-      </w:r>
-      <w:proofErr w:type="spellStart"/>
-      <w:r>
-        <w:t>Rooms</w:t>
-      </w:r>
-      <w:proofErr w:type="spellEnd"/>
-      <w:r>
-        <w:t xml:space="preserve">, j’ai créé la méthode statique </w:t>
-      </w:r>
-      <w:proofErr w:type="spellStart"/>
-      <w:r>
-        <w:t>Room.</w:t>
-      </w:r>
-      <w:r>
-        <w:t>opppositeOf</w:t>
-      </w:r>
-      <w:proofErr w:type="spellEnd"/>
-      <w:r>
-        <w:t>() qui prend en paramètre une direction sous forme de String et renvoie sa direction opposée aussi sous forme de String à l’aide d’un simple switch case</w:t>
-      </w:r>
-      <w:r>
-        <w:t xml:space="preserve">. Par exemple </w:t>
-      </w:r>
-      <w:proofErr w:type="spellStart"/>
-      <w:r>
-        <w:t>Room.oppositeOf</w:t>
-      </w:r>
-      <w:proofErr w:type="spellEnd"/>
-      <w:r>
-        <w:t>("haut") renvoie "bas".</w:t>
-      </w:r>
-    </w:p>
-    <w:p>
-      <w:r>
-        <w:t>Da</w:t>
-      </w:r>
-      <w:r>
-        <w:t xml:space="preserve">ns la classe </w:t>
+        <w:t xml:space="preserve">J’ai </w:t>
+      </w:r>
+      <w:r>
+        <w:t>créé</w:t>
+      </w:r>
+      <w:r>
+        <w:t xml:space="preserve"> la méthode </w:t>
+      </w:r>
+      <w:r>
+        <w:t xml:space="preserve">booléenne </w:t>
+      </w:r>
+      <w:proofErr w:type="spellStart"/>
+      <w:proofErr w:type="gramStart"/>
+      <w:r>
+        <w:t>hasExitTo</w:t>
+      </w:r>
+      <w:proofErr w:type="spellEnd"/>
+      <w:r>
+        <w:t>(</w:t>
+      </w:r>
+      <w:proofErr w:type="gramEnd"/>
+      <w:r>
+        <w:t xml:space="preserve">) </w:t>
+      </w:r>
+      <w:r>
+        <w:t xml:space="preserve">qui </w:t>
+      </w:r>
+      <w:r>
+        <w:t xml:space="preserve">renvoie </w:t>
+      </w:r>
+      <w:proofErr w:type="spellStart"/>
+      <w:r>
+        <w:t>true</w:t>
+      </w:r>
+      <w:proofErr w:type="spellEnd"/>
+      <w:r>
+        <w:t xml:space="preserve"> si la Room sur laquelle elle est appelée possède une sortie </w:t>
+      </w:r>
+      <w:r>
+        <w:t>vers la Room passée en paramètre. Son fonctionnement est tout simple</w:t>
+      </w:r>
+      <w:r>
+        <w:t xml:space="preserve">, il se base sur la </w:t>
+      </w:r>
+      <w:proofErr w:type="gramStart"/>
+      <w:r>
+        <w:t>méthode .</w:t>
+      </w:r>
+      <w:proofErr w:type="spellStart"/>
+      <w:r>
+        <w:t>containsValue</w:t>
+      </w:r>
+      <w:proofErr w:type="spellEnd"/>
+      <w:proofErr w:type="gramEnd"/>
+      <w:r>
+        <w:t xml:space="preserve">() de la classe </w:t>
+      </w:r>
+      <w:proofErr w:type="spellStart"/>
+      <w:r>
+        <w:t>HashMap</w:t>
+      </w:r>
+      <w:proofErr w:type="spellEnd"/>
+      <w:r>
+        <w:t> :</w:t>
+      </w:r>
+      <w:r>
+        <w:br/>
+      </w:r>
+      <w:r>
+        <w:rPr>
+          <w:rFonts w:ascii="Consolas" w:hAnsi="Consolas"/>
+        </w:rPr>
+        <w:t xml:space="preserve">return </w:t>
+      </w:r>
+      <w:proofErr w:type="spellStart"/>
+      <w:proofErr w:type="gramStart"/>
+      <w:r>
+        <w:rPr>
+          <w:rFonts w:ascii="Consolas" w:hAnsi="Consolas"/>
+        </w:rPr>
+        <w:t>this.exits</w:t>
+      </w:r>
+      <w:proofErr w:type="gramEnd"/>
+      <w:r>
+        <w:rPr>
+          <w:rFonts w:ascii="Consolas" w:hAnsi="Consolas"/>
+        </w:rPr>
+        <w:t>.</w:t>
+      </w:r>
+      <w:proofErr w:type="gramStart"/>
+      <w:r>
+        <w:rPr>
+          <w:rFonts w:ascii="Consolas" w:hAnsi="Consolas"/>
+        </w:rPr>
+        <w:t>containsValue</w:t>
+      </w:r>
+      <w:proofErr w:type="spellEnd"/>
+      <w:r>
+        <w:rPr>
+          <w:rFonts w:ascii="Consolas" w:hAnsi="Consolas"/>
+        </w:rPr>
+        <w:t xml:space="preserve">( </w:t>
+      </w:r>
+      <w:proofErr w:type="spellStart"/>
+      <w:r>
+        <w:rPr>
+          <w:rFonts w:ascii="Consolas" w:hAnsi="Consolas"/>
+        </w:rPr>
+        <w:t>pRoom</w:t>
+      </w:r>
+      <w:proofErr w:type="spellEnd"/>
+      <w:proofErr w:type="gramEnd"/>
+      <w:r>
+        <w:rPr>
+          <w:rFonts w:ascii="Consolas" w:hAnsi="Consolas"/>
+        </w:rPr>
+        <w:t xml:space="preserve"> )</w:t>
+      </w:r>
+    </w:p>
+    <w:p>
+      <w:r>
+        <w:t xml:space="preserve">Dans la classe </w:t>
       </w:r>
       <w:proofErr w:type="spellStart"/>
       <w:r>
@@ -11610,6 +11720,9 @@
           <w:ilvl w:val="0"/>
           <w:numId w:val="9"/>
         </w:numPr>
+        <w:rPr>
+          <w:rFonts w:ascii="Consolas" w:hAnsi="Consolas"/>
+        </w:rPr>
       </w:pPr>
       <w:r>
         <w:t xml:space="preserve">Dans la méthode </w:t>
@@ -11726,67 +11839,51 @@
         </w:rPr>
         <w:t xml:space="preserve"> </w:t>
       </w:r>
-      <w:proofErr w:type="spellStart"/>
       <w:r>
         <w:rPr>
           <w:rFonts w:ascii="Consolas" w:hAnsi="Consolas"/>
         </w:rPr>
-        <w:t>vNextRoom.getExit</w:t>
-      </w:r>
-      <w:proofErr w:type="spellEnd"/>
+        <w:t>!</w:t>
+      </w:r>
       <w:proofErr w:type="gramEnd"/>
       <w:r>
         <w:rPr>
           <w:rFonts w:ascii="Consolas" w:hAnsi="Consolas"/>
         </w:rPr>
-        <w:t>(</w:t>
+        <w:t xml:space="preserve"> </w:t>
       </w:r>
       <w:proofErr w:type="spellStart"/>
       <w:r>
         <w:rPr>
           <w:rFonts w:ascii="Consolas" w:hAnsi="Consolas"/>
         </w:rPr>
-        <w:t>Room.opppositeOf</w:t>
+        <w:t>vNextRoom.hasExitTo</w:t>
       </w:r>
       <w:proofErr w:type="spellEnd"/>
       <w:r>
         <w:rPr>
           <w:rFonts w:ascii="Consolas" w:hAnsi="Consolas"/>
         </w:rPr>
-        <w:t>(</w:t>
+        <w:t xml:space="preserve">( </w:t>
       </w:r>
       <w:proofErr w:type="spellStart"/>
       <w:r>
         <w:rPr>
           <w:rFonts w:ascii="Consolas" w:hAnsi="Consolas"/>
         </w:rPr>
-        <w:t>vDirection</w:t>
+        <w:t>vCurrentRoom</w:t>
       </w:r>
       <w:proofErr w:type="spellEnd"/>
       <w:r>
         <w:rPr>
           <w:rFonts w:ascii="Consolas" w:hAnsi="Consolas"/>
         </w:rPr>
-        <w:t xml:space="preserve">)) != </w:t>
-      </w:r>
-      <w:proofErr w:type="spellStart"/>
+        <w:t xml:space="preserve"> )) </w:t>
+      </w:r>
       <w:r>
         <w:rPr>
           <w:rFonts w:ascii="Consolas" w:hAnsi="Consolas"/>
         </w:rPr>
-        <w:t>vCurrentRoom</w:t>
-      </w:r>
-      <w:proofErr w:type="spellEnd"/>
-      <w:r>
-        <w:rPr>
-          <w:rFonts w:ascii="Consolas" w:hAnsi="Consolas"/>
-        </w:rPr>
-        <w:t xml:space="preserve"> ) </w:t>
-      </w:r>
-      <w:r>
-        <w:rPr>
-          <w:rFonts w:ascii="Consolas" w:hAnsi="Consolas"/>
-        </w:rPr>
         <w:t>{}</w:t>
       </w:r>
       <w:r>
@@ -11813,7 +11910,6 @@
         <w:pStyle w:val="Titre2"/>
       </w:pPr>
       <w:r>
-        <w:lastRenderedPageBreak/>
         <w:t>Exercice 7.4</w:t>
       </w:r>
       <w:r>
@@ -11856,6 +11952,7 @@
         </w:numPr>
       </w:pPr>
       <w:r>
+        <w:lastRenderedPageBreak/>
         <w:t xml:space="preserve">Un attribut </w:t>
       </w:r>
       <w:proofErr w:type="spellStart"/>
@@ -12473,10 +12570,7 @@
       </w:pPr>
       <w:r>
         <w:lastRenderedPageBreak/>
-        <w:t>Exercice 7.4</w:t>
-      </w:r>
-      <w:r>
-        <w:t>5.1</w:t>
+        <w:t>Exercice 7.45.1</w:t>
       </w:r>
     </w:p>
     <w:p>
@@ -12484,10 +12578,7 @@
         <w:pStyle w:val="Titre2"/>
       </w:pPr>
       <w:r>
-        <w:t>Exercice 7.4</w:t>
-      </w:r>
-      <w:r>
-        <w:t>5.2</w:t>
+        <w:t>Exercice 7.45.2</w:t>
       </w:r>
     </w:p>
     <w:p>
@@ -12495,10 +12586,7 @@
         <w:pStyle w:val="Titre2"/>
       </w:pPr>
       <w:r>
-        <w:t>Exercice 7.4</w:t>
-      </w:r>
-      <w:r>
-        <w:t>6</w:t>
+        <w:t>Exercice 7.46</w:t>
       </w:r>
     </w:p>
     <w:p>
@@ -12506,10 +12594,7 @@
         <w:pStyle w:val="Titre2"/>
       </w:pPr>
       <w:r>
-        <w:t>Exercice 7.4</w:t>
-      </w:r>
-      <w:r>
-        <w:t>6.1</w:t>
+        <w:t>Exercice 7.46.1</w:t>
       </w:r>
     </w:p>
     <w:p>
@@ -12517,10 +12602,7 @@
         <w:pStyle w:val="Titre2"/>
       </w:pPr>
       <w:r>
-        <w:t>Exercice 7.4</w:t>
-      </w:r>
-      <w:r>
-        <w:t>6.3</w:t>
+        <w:t>Exercice 7.46.3</w:t>
       </w:r>
     </w:p>
     <w:p>
@@ -12528,10 +12610,7 @@
         <w:pStyle w:val="Titre2"/>
       </w:pPr>
       <w:r>
-        <w:t>Exercice 7.4</w:t>
-      </w:r>
-      <w:r>
-        <w:t>6.4</w:t>
+        <w:t>Exercice 7.46.4</w:t>
       </w:r>
     </w:p>
     <w:p>

</xml_diff>